<commit_message>
Update resume, add nickname Kenneth to my resume
</commit_message>
<xml_diff>
--- a/public/Resume_YilunSong.docx
+++ b/public/Resume_YilunSong.docx
@@ -1,6 +1,6 @@
 
 <file path=word/document.xml><?xml version="1.0" encoding="utf-8"?>
-<w:document xmlns:wpc="http://schemas.microsoft.com/office/word/2010/wordprocessingCanvas" xmlns:mc="http://schemas.openxmlformats.org/markup-compatibility/2006" xmlns:o="urn:schemas-microsoft-com:office:office" xmlns:r="http://schemas.openxmlformats.org/officeDocument/2006/relationships" xmlns:m="http://schemas.openxmlformats.org/officeDocument/2006/math" xmlns:v="urn:schemas-microsoft-com:vml" xmlns:wp14="http://schemas.microsoft.com/office/word/2010/wordprocessingDrawing" xmlns:wp="http://schemas.openxmlformats.org/drawingml/2006/wordprocessingDrawing" xmlns:w10="urn:schemas-microsoft-com:office:word" xmlns:w="http://schemas.openxmlformats.org/wordprocessingml/2006/main" xmlns:w14="http://schemas.microsoft.com/office/word/2010/wordml" xmlns:w15="http://schemas.microsoft.com/office/word/2012/wordml" xmlns:wpg="http://schemas.microsoft.com/office/word/2010/wordprocessingGroup" xmlns:wpi="http://schemas.microsoft.com/office/word/2010/wordprocessingInk" xmlns:wne="http://schemas.microsoft.com/office/word/2006/wordml" xmlns:wps="http://schemas.microsoft.com/office/word/2010/wordprocessingShape" mc:Ignorable="w14 w15 wp14">
+<w:document xmlns:wpc="http://schemas.microsoft.com/office/word/2010/wordprocessingCanvas" xmlns:mc="http://schemas.openxmlformats.org/markup-compatibility/2006" xmlns:o="urn:schemas-microsoft-com:office:office" xmlns:r="http://schemas.openxmlformats.org/officeDocument/2006/relationships" xmlns:m="http://schemas.openxmlformats.org/officeDocument/2006/math" xmlns:v="urn:schemas-microsoft-com:vml" xmlns:wp14="http://schemas.microsoft.com/office/word/2010/wordprocessingDrawing" xmlns:wp="http://schemas.openxmlformats.org/drawingml/2006/wordprocessingDrawing" xmlns:w10="urn:schemas-microsoft-com:office:word" xmlns:w="http://schemas.openxmlformats.org/wordprocessingml/2006/main" xmlns:w14="http://schemas.microsoft.com/office/word/2010/wordml" xmlns:wpg="http://schemas.microsoft.com/office/word/2010/wordprocessingGroup" xmlns:wpi="http://schemas.microsoft.com/office/word/2010/wordprocessingInk" xmlns:wne="http://schemas.microsoft.com/office/word/2006/wordml" xmlns:wps="http://schemas.microsoft.com/office/word/2010/wordprocessingShape" mc:Ignorable="w14 wp14">
   <w:body>
     <w:p>
       <w:pPr>
@@ -43,6 +43,14 @@
               <w:lang w:eastAsia="zh-CN"/>
             </w:rPr>
             <w:t xml:space="preserve"> Song</w:t>
+          </w:r>
+          <w:r>
+            <w:rPr>
+              <w:rFonts w:ascii="Arial Black" w:eastAsia="宋体" w:hAnsi="Arial Black" w:cs="Arial"/>
+              <w:sz w:val="36"/>
+              <w:lang w:eastAsia="zh-CN"/>
+            </w:rPr>
+            <w:t xml:space="preserve"> (Kenneth)</w:t>
           </w:r>
         </w:sdtContent>
       </w:sdt>
@@ -226,6 +234,7 @@
                 <w:docPart w:val="DCF4CAA415CC49A1AB21A2652513D29E"/>
               </w:placeholder>
             </w:sdtPr>
+            <w:sdtEndPr/>
             <w:sdtContent>
               <w:sdt>
                 <w:sdtPr>
@@ -239,6 +248,7 @@
                     <w:docPart w:val="CEECB80971A74E779DF643E776922FC4"/>
                   </w:placeholder>
                 </w:sdtPr>
+                <w:sdtEndPr/>
                 <w:sdtContent>
                   <w:sdt>
                     <w:sdtPr>
@@ -252,6 +262,7 @@
                         <w:docPart w:val="72F44406227840549BD1209491DB9C03"/>
                       </w:placeholder>
                     </w:sdtPr>
+                    <w:sdtEndPr/>
                     <w:sdtContent>
                       <w:p>
                         <w:pPr>
@@ -303,6 +314,7 @@
                 <w:docPart w:val="C44EBFA2D2854ED2B979A93B1DB604FB"/>
               </w:placeholder>
             </w:sdtPr>
+            <w:sdtEndPr/>
             <w:sdtContent>
               <w:sdt>
                 <w:sdtPr>
@@ -316,6 +328,7 @@
                     <w:docPart w:val="7D77D8ACD9D04320B434D9766FC640D3"/>
                   </w:placeholder>
                 </w:sdtPr>
+                <w:sdtEndPr/>
                 <w:sdtContent>
                   <w:sdt>
                     <w:sdtPr>
@@ -329,6 +342,7 @@
                         <w:docPart w:val="919E10020CD24439AEF133721F88A229"/>
                       </w:placeholder>
                     </w:sdtPr>
+                    <w:sdtEndPr/>
                     <w:sdtContent>
                       <w:p>
                         <w:pPr>
@@ -382,6 +396,7 @@
                 <w:docPart w:val="DCF4CAA415CC49A1AB21A2652513D29E"/>
               </w:placeholder>
             </w:sdtPr>
+            <w:sdtEndPr/>
             <w:sdtContent>
               <w:sdt>
                 <w:sdtPr>
@@ -395,6 +410,7 @@
                     <w:docPart w:val="EAB554572C654AEABFBF97E1213C9A3E"/>
                   </w:placeholder>
                 </w:sdtPr>
+                <w:sdtEndPr/>
                 <w:sdtContent>
                   <w:sdt>
                     <w:sdtPr>
@@ -408,6 +424,7 @@
                         <w:docPart w:val="DE4014CFD4C1444B9E90C4641789988E"/>
                       </w:placeholder>
                     </w:sdtPr>
+                    <w:sdtEndPr/>
                     <w:sdtContent>
                       <w:p>
                         <w:pPr>
@@ -456,6 +473,7 @@
                 <w:docPart w:val="DCF4CAA415CC49A1AB21A2652513D29E"/>
               </w:placeholder>
             </w:sdtPr>
+            <w:sdtEndPr/>
             <w:sdtContent>
               <w:sdt>
                 <w:sdtPr>
@@ -469,6 +487,7 @@
                     <w:docPart w:val="73426213488B4D82A15E1AA25C4A366E"/>
                   </w:placeholder>
                 </w:sdtPr>
+                <w:sdtEndPr/>
                 <w:sdtContent>
                   <w:p>
                     <w:pPr>
@@ -1088,23 +1107,13 @@
                 <w:sz w:val="18"/>
               </w:rPr>
             </w:pPr>
-            <w:proofErr w:type="spellStart"/>
             <w:r>
               <w:rPr>
                 <w:rFonts w:ascii="Arial" w:eastAsia="宋体" w:hAnsi="Arial" w:cs="Arial"/>
                 <w:sz w:val="18"/>
                 <w:lang w:eastAsia="zh-CN"/>
               </w:rPr>
-              <w:t>IntelliJ</w:t>
-            </w:r>
-            <w:proofErr w:type="spellEnd"/>
-            <w:r>
-              <w:rPr>
-                <w:rFonts w:ascii="Arial" w:eastAsia="宋体" w:hAnsi="Arial" w:cs="Arial"/>
-                <w:sz w:val="18"/>
-                <w:lang w:eastAsia="zh-CN"/>
-              </w:rPr>
-              <w:t xml:space="preserve"> IDEA/ Dreamweaver</w:t>
+              <w:t>IntelliJ IDEA/ Dreamweaver</w:t>
             </w:r>
           </w:p>
           <w:p>
@@ -1748,15 +1757,48 @@
                 <w:color w:val="000000" w:themeColor="text1"/>
                 <w:sz w:val="18"/>
               </w:rPr>
-              <w:t xml:space="preserve">Front End Developer (HTML, CSS, </w:t>
-            </w:r>
-            <w:r>
-              <w:rPr>
-                <w:rFonts w:ascii="Arial" w:hAnsi="Arial" w:cs="Arial"/>
+              <w:t>Front End Developer (</w:t>
+            </w:r>
+            <w:r>
+              <w:rPr>
+                <w:rFonts w:ascii="Arial" w:eastAsia="宋体" w:hAnsi="Arial" w:cs="Arial" w:hint="eastAsia"/>
                 <w:b/>
                 <w:i/>
                 <w:color w:val="000000" w:themeColor="text1"/>
                 <w:sz w:val="18"/>
+                <w:lang w:eastAsia="zh-CN"/>
+              </w:rPr>
+              <w:t xml:space="preserve">Data </w:t>
+            </w:r>
+            <w:r>
+              <w:rPr>
+                <w:rFonts w:ascii="Arial" w:eastAsia="宋体" w:hAnsi="Arial" w:cs="Arial"/>
+                <w:b/>
+                <w:i/>
+                <w:color w:val="000000" w:themeColor="text1"/>
+                <w:sz w:val="18"/>
+                <w:lang w:eastAsia="zh-CN"/>
+              </w:rPr>
+              <w:t>Visualization</w:t>
+            </w:r>
+            <w:r>
+              <w:rPr>
+                <w:rFonts w:ascii="Arial" w:eastAsia="宋体" w:hAnsi="Arial" w:cs="Arial" w:hint="eastAsia"/>
+                <w:b/>
+                <w:i/>
+                <w:color w:val="000000" w:themeColor="text1"/>
+                <w:sz w:val="18"/>
+                <w:lang w:eastAsia="zh-CN"/>
+              </w:rPr>
+              <w:t xml:space="preserve">, </w:t>
+            </w:r>
+            <w:r>
+              <w:rPr>
+                <w:rFonts w:ascii="Arial" w:hAnsi="Arial" w:cs="Arial"/>
+                <w:b/>
+                <w:i/>
+                <w:color w:val="000000" w:themeColor="text1"/>
+                <w:sz w:val="18"/>
               </w:rPr>
               <w:t>JavaScript</w:t>
             </w:r>
@@ -1790,7 +1832,41 @@
                 <w:color w:val="000000" w:themeColor="text1"/>
                 <w:sz w:val="18"/>
               </w:rPr>
-              <w:t>, React Native)</w:t>
+              <w:t>, React Native</w:t>
+            </w:r>
+            <w:r>
+              <w:rPr>
+                <w:rFonts w:ascii="Arial" w:eastAsia="宋体" w:hAnsi="Arial" w:cs="Arial" w:hint="eastAsia"/>
+                <w:b/>
+                <w:i/>
+                <w:color w:val="000000" w:themeColor="text1"/>
+                <w:sz w:val="18"/>
+                <w:lang w:eastAsia="zh-CN"/>
+              </w:rPr>
+              <w:t xml:space="preserve">, Html, </w:t>
+            </w:r>
+            <w:proofErr w:type="spellStart"/>
+            <w:r>
+              <w:rPr>
+                <w:rFonts w:ascii="Arial" w:eastAsia="宋体" w:hAnsi="Arial" w:cs="Arial" w:hint="eastAsia"/>
+                <w:b/>
+                <w:i/>
+                <w:color w:val="000000" w:themeColor="text1"/>
+                <w:sz w:val="18"/>
+                <w:lang w:eastAsia="zh-CN"/>
+              </w:rPr>
+              <w:t>Css</w:t>
+            </w:r>
+            <w:proofErr w:type="spellEnd"/>
+            <w:r>
+              <w:rPr>
+                <w:rFonts w:ascii="Arial" w:hAnsi="Arial" w:cs="Arial"/>
+                <w:b/>
+                <w:i/>
+                <w:color w:val="000000" w:themeColor="text1"/>
+                <w:sz w:val="18"/>
+              </w:rPr>
+              <w:t>)</w:t>
             </w:r>
             <w:r>
               <w:rPr>
@@ -1918,7 +1994,77 @@
           <w:sz w:val="18"/>
           <w:szCs w:val="18"/>
         </w:rPr>
-        <w:t>Built complex web components using React and Flux</w:t>
+        <w:t xml:space="preserve">Built complex </w:t>
+      </w:r>
+      <w:r>
+        <w:rPr>
+          <w:rFonts w:ascii="Arial" w:eastAsia="宋体" w:hAnsi="Arial" w:cs="Arial" w:hint="eastAsia"/>
+          <w:b/>
+          <w:color w:val="000000" w:themeColor="text1"/>
+          <w:sz w:val="18"/>
+          <w:szCs w:val="18"/>
+          <w:lang w:eastAsia="zh-CN"/>
+        </w:rPr>
+        <w:t xml:space="preserve">data </w:t>
+      </w:r>
+      <w:r>
+        <w:rPr>
+          <w:rFonts w:ascii="Arial" w:eastAsia="宋体" w:hAnsi="Arial" w:cs="Arial"/>
+          <w:b/>
+          <w:color w:val="000000" w:themeColor="text1"/>
+          <w:sz w:val="18"/>
+          <w:szCs w:val="18"/>
+          <w:lang w:eastAsia="zh-CN"/>
+        </w:rPr>
+        <w:t>visualization</w:t>
+      </w:r>
+      <w:r>
+        <w:rPr>
+          <w:rFonts w:ascii="Arial" w:eastAsia="宋体" w:hAnsi="Arial" w:cs="Arial" w:hint="eastAsia"/>
+          <w:color w:val="000000" w:themeColor="text1"/>
+          <w:sz w:val="18"/>
+          <w:szCs w:val="18"/>
+          <w:lang w:eastAsia="zh-CN"/>
+        </w:rPr>
+        <w:t xml:space="preserve"> related </w:t>
+      </w:r>
+      <w:r>
+        <w:rPr>
+          <w:rFonts w:ascii="Arial" w:hAnsi="Arial" w:cs="Arial"/>
+          <w:color w:val="000000" w:themeColor="text1"/>
+          <w:sz w:val="18"/>
+          <w:szCs w:val="18"/>
+        </w:rPr>
+        <w:t xml:space="preserve">web components using </w:t>
+      </w:r>
+      <w:r>
+        <w:rPr>
+          <w:rFonts w:ascii="Arial" w:hAnsi="Arial" w:cs="Arial"/>
+          <w:b/>
+          <w:color w:val="000000" w:themeColor="text1"/>
+          <w:sz w:val="18"/>
+          <w:szCs w:val="18"/>
+        </w:rPr>
+        <w:t>React</w:t>
+      </w:r>
+      <w:r>
+        <w:rPr>
+          <w:rFonts w:ascii="Arial" w:hAnsi="Arial" w:cs="Arial"/>
+          <w:color w:val="000000" w:themeColor="text1"/>
+          <w:sz w:val="18"/>
+          <w:szCs w:val="18"/>
+        </w:rPr>
+        <w:t xml:space="preserve"> and </w:t>
+      </w:r>
+      <w:r>
+        <w:rPr>
+          <w:rFonts w:ascii="Arial" w:hAnsi="Arial" w:cs="Arial"/>
+          <w:b/>
+          <w:color w:val="000000" w:themeColor="text1"/>
+          <w:sz w:val="18"/>
+          <w:szCs w:val="18"/>
+        </w:rPr>
+        <w:t>Flux</w:t>
       </w:r>
     </w:p>
     <w:p>
@@ -1950,6 +2096,7 @@
       <w:r>
         <w:rPr>
           <w:rFonts w:ascii="Arial" w:hAnsi="Arial" w:cs="Arial"/>
+          <w:b/>
           <w:color w:val="000000" w:themeColor="text1"/>
           <w:sz w:val="18"/>
           <w:szCs w:val="18"/>
@@ -1990,11 +2137,22 @@
           <w:sz w:val="18"/>
           <w:szCs w:val="18"/>
         </w:rPr>
-        <w:t>n the back end side written in the G</w:t>
-      </w:r>
-      <w:r>
-        <w:rPr>
-          <w:rFonts w:ascii="Arial" w:hAnsi="Arial" w:cs="Arial"/>
+        <w:t xml:space="preserve">n the back end side written in the </w:t>
+      </w:r>
+      <w:r>
+        <w:rPr>
+          <w:rFonts w:ascii="Arial" w:hAnsi="Arial" w:cs="Arial"/>
+          <w:b/>
+          <w:color w:val="000000" w:themeColor="text1"/>
+          <w:sz w:val="18"/>
+          <w:szCs w:val="18"/>
+        </w:rPr>
+        <w:t>G</w:t>
+      </w:r>
+      <w:r>
+        <w:rPr>
+          <w:rFonts w:ascii="Arial" w:hAnsi="Arial" w:cs="Arial"/>
+          <w:b/>
           <w:color w:val="000000" w:themeColor="text1"/>
           <w:sz w:val="18"/>
           <w:szCs w:val="18"/>
@@ -2034,7 +2192,17 @@
           <w:sz w:val="18"/>
           <w:szCs w:val="18"/>
         </w:rPr>
-        <w:t>Built some front-end screens for a mobile app using React Native</w:t>
+        <w:t xml:space="preserve">Built some front-end screens for a mobile app using </w:t>
+      </w:r>
+      <w:r>
+        <w:rPr>
+          <w:rFonts w:ascii="Arial" w:hAnsi="Arial" w:cs="Arial"/>
+          <w:b/>
+          <w:color w:val="000000" w:themeColor="text1"/>
+          <w:sz w:val="18"/>
+          <w:szCs w:val="18"/>
+        </w:rPr>
+        <w:t>React Native</w:t>
       </w:r>
     </w:p>
     <w:p>
@@ -2279,7 +2447,26 @@
           <w:sz w:val="18"/>
           <w:szCs w:val="18"/>
         </w:rPr>
-        <w:t xml:space="preserve"> automated test scripts for nightly regression test to have the requirements of our products fully tested</w:t>
+        <w:t xml:space="preserve"> </w:t>
+      </w:r>
+      <w:r>
+        <w:rPr>
+          <w:rFonts w:ascii="Arial" w:hAnsi="Arial" w:cs="Arial"/>
+          <w:b/>
+          <w:color w:val="000000" w:themeColor="text1"/>
+          <w:sz w:val="18"/>
+          <w:szCs w:val="18"/>
+        </w:rPr>
+        <w:t>automated test scripts</w:t>
+      </w:r>
+      <w:r>
+        <w:rPr>
+          <w:rFonts w:ascii="Arial" w:hAnsi="Arial" w:cs="Arial"/>
+          <w:color w:val="000000" w:themeColor="text1"/>
+          <w:sz w:val="18"/>
+          <w:szCs w:val="18"/>
+        </w:rPr>
+        <w:t xml:space="preserve"> for nightly regression test to have the requirements of our products fully tested</w:t>
       </w:r>
     </w:p>
     <w:p>
@@ -2678,17 +2865,16 @@
         </w:rPr>
         <w:t xml:space="preserve">using </w:t>
       </w:r>
-      <w:proofErr w:type="spellStart"/>
-      <w:r>
-        <w:rPr>
-          <w:rFonts w:ascii="Arial" w:hAnsi="Arial" w:cs="Arial"/>
+      <w:r>
+        <w:rPr>
+          <w:rFonts w:ascii="Arial" w:hAnsi="Arial" w:cs="Arial"/>
+          <w:b/>
           <w:color w:val="000000" w:themeColor="text1"/>
           <w:sz w:val="18"/>
           <w:szCs w:val="18"/>
         </w:rPr>
         <w:t>JavaFX</w:t>
       </w:r>
-      <w:proofErr w:type="spellEnd"/>
       <w:r>
         <w:rPr>
           <w:rFonts w:ascii="Arial" w:hAnsi="Arial" w:cs="Arial"/>
@@ -4119,7 +4305,7 @@
           <w:szCs w:val="18"/>
         </w:rPr>
       </w:pPr>
-      <w:hyperlink r:id="rId8" w:history="1">
+      <w:hyperlink r:id="rId9" w:history="1">
         <w:r>
           <w:rPr>
             <w:rStyle w:val="Hyperlink"/>
@@ -4175,7 +4361,7 @@
           <w:szCs w:val="18"/>
         </w:rPr>
       </w:pPr>
-      <w:hyperlink r:id="rId9" w:history="1">
+      <w:hyperlink r:id="rId10" w:history="1">
         <w:r>
           <w:rPr>
             <w:rStyle w:val="Hyperlink"/>
@@ -4416,7 +4602,30 @@
           <w:szCs w:val="18"/>
           <w:lang w:eastAsia="zh-CN"/>
         </w:rPr>
-        <w:t xml:space="preserve">Designed a security camera android app that </w:t>
+        <w:t xml:space="preserve">Designed a security camera </w:t>
+      </w:r>
+      <w:bookmarkStart w:id="0" w:name="_GoBack"/>
+      <w:r>
+        <w:rPr>
+          <w:rFonts w:ascii="Arial" w:eastAsia="宋体" w:hAnsi="Arial" w:cs="Arial"/>
+          <w:b/>
+          <w:color w:val="000000" w:themeColor="text1"/>
+          <w:sz w:val="18"/>
+          <w:szCs w:val="18"/>
+          <w:lang w:eastAsia="zh-CN"/>
+        </w:rPr>
+        <w:t>android app</w:t>
+      </w:r>
+      <w:bookmarkEnd w:id="0"/>
+      <w:r>
+        <w:rPr>
+          <w:rFonts w:ascii="Arial" w:eastAsia="宋体" w:hAnsi="Arial" w:cs="Arial"/>
+          <w:color w:val="000000" w:themeColor="text1"/>
+          <w:sz w:val="18"/>
+          <w:szCs w:val="18"/>
+          <w:lang w:eastAsia="zh-CN"/>
+        </w:rPr>
+        <w:t xml:space="preserve"> that </w:t>
       </w:r>
       <w:r>
         <w:rPr>
@@ -5419,8 +5628,6 @@
             </w:r>
           </w:p>
         </w:tc>
-        <w:bookmarkStart w:id="0" w:name="_GoBack"/>
-        <w:bookmarkEnd w:id="0"/>
       </w:tr>
       <w:tr>
         <w:tc>
@@ -5833,8 +6040,8 @@
       </w:r>
     </w:p>
     <w:sectPr>
-      <w:headerReference w:type="default" r:id="rId10"/>
-      <w:headerReference w:type="first" r:id="rId11"/>
+      <w:headerReference w:type="default" r:id="rId11"/>
+      <w:headerReference w:type="first" r:id="rId12"/>
       <w:pgSz w:w="12240" w:h="15840"/>
       <w:pgMar w:top="1440" w:right="1440" w:bottom="900" w:left="1440" w:header="720" w:footer="720" w:gutter="0"/>
       <w:cols w:space="720"/>
@@ -5846,7 +6053,7 @@
 </file>
 
 <file path=word/endnotes.xml><?xml version="1.0" encoding="utf-8"?>
-<w:endnotes xmlns:wpc="http://schemas.microsoft.com/office/word/2010/wordprocessingCanvas" xmlns:mc="http://schemas.openxmlformats.org/markup-compatibility/2006" xmlns:o="urn:schemas-microsoft-com:office:office" xmlns:r="http://schemas.openxmlformats.org/officeDocument/2006/relationships" xmlns:m="http://schemas.openxmlformats.org/officeDocument/2006/math" xmlns:v="urn:schemas-microsoft-com:vml" xmlns:wp14="http://schemas.microsoft.com/office/word/2010/wordprocessingDrawing" xmlns:wp="http://schemas.openxmlformats.org/drawingml/2006/wordprocessingDrawing" xmlns:w10="urn:schemas-microsoft-com:office:word" xmlns:w="http://schemas.openxmlformats.org/wordprocessingml/2006/main" xmlns:w14="http://schemas.microsoft.com/office/word/2010/wordml" xmlns:w15="http://schemas.microsoft.com/office/word/2012/wordml" xmlns:wpg="http://schemas.microsoft.com/office/word/2010/wordprocessingGroup" xmlns:wpi="http://schemas.microsoft.com/office/word/2010/wordprocessingInk" xmlns:wne="http://schemas.microsoft.com/office/word/2006/wordml" xmlns:wps="http://schemas.microsoft.com/office/word/2010/wordprocessingShape" mc:Ignorable="w14 w15 wp14">
+<w:endnotes xmlns:wpc="http://schemas.microsoft.com/office/word/2010/wordprocessingCanvas" xmlns:mc="http://schemas.openxmlformats.org/markup-compatibility/2006" xmlns:o="urn:schemas-microsoft-com:office:office" xmlns:r="http://schemas.openxmlformats.org/officeDocument/2006/relationships" xmlns:m="http://schemas.openxmlformats.org/officeDocument/2006/math" xmlns:v="urn:schemas-microsoft-com:vml" xmlns:wp14="http://schemas.microsoft.com/office/word/2010/wordprocessingDrawing" xmlns:wp="http://schemas.openxmlformats.org/drawingml/2006/wordprocessingDrawing" xmlns:w10="urn:schemas-microsoft-com:office:word" xmlns:w="http://schemas.openxmlformats.org/wordprocessingml/2006/main" xmlns:w14="http://schemas.microsoft.com/office/word/2010/wordml" xmlns:wpg="http://schemas.microsoft.com/office/word/2010/wordprocessingGroup" xmlns:wpi="http://schemas.microsoft.com/office/word/2010/wordprocessingInk" xmlns:wne="http://schemas.microsoft.com/office/word/2006/wordml" xmlns:wps="http://schemas.microsoft.com/office/word/2010/wordprocessingShape" mc:Ignorable="w14 wp14">
   <w:endnote w:type="separator" w:id="-1">
     <w:p>
       <w:pPr>
@@ -5871,7 +6078,7 @@
 </file>
 
 <file path=word/footnotes.xml><?xml version="1.0" encoding="utf-8"?>
-<w:footnotes xmlns:wpc="http://schemas.microsoft.com/office/word/2010/wordprocessingCanvas" xmlns:mc="http://schemas.openxmlformats.org/markup-compatibility/2006" xmlns:o="urn:schemas-microsoft-com:office:office" xmlns:r="http://schemas.openxmlformats.org/officeDocument/2006/relationships" xmlns:m="http://schemas.openxmlformats.org/officeDocument/2006/math" xmlns:v="urn:schemas-microsoft-com:vml" xmlns:wp14="http://schemas.microsoft.com/office/word/2010/wordprocessingDrawing" xmlns:wp="http://schemas.openxmlformats.org/drawingml/2006/wordprocessingDrawing" xmlns:w10="urn:schemas-microsoft-com:office:word" xmlns:w="http://schemas.openxmlformats.org/wordprocessingml/2006/main" xmlns:w14="http://schemas.microsoft.com/office/word/2010/wordml" xmlns:w15="http://schemas.microsoft.com/office/word/2012/wordml" xmlns:wpg="http://schemas.microsoft.com/office/word/2010/wordprocessingGroup" xmlns:wpi="http://schemas.microsoft.com/office/word/2010/wordprocessingInk" xmlns:wne="http://schemas.microsoft.com/office/word/2006/wordml" xmlns:wps="http://schemas.microsoft.com/office/word/2010/wordprocessingShape" mc:Ignorable="w14 w15 wp14">
+<w:footnotes xmlns:wpc="http://schemas.microsoft.com/office/word/2010/wordprocessingCanvas" xmlns:mc="http://schemas.openxmlformats.org/markup-compatibility/2006" xmlns:o="urn:schemas-microsoft-com:office:office" xmlns:r="http://schemas.openxmlformats.org/officeDocument/2006/relationships" xmlns:m="http://schemas.openxmlformats.org/officeDocument/2006/math" xmlns:v="urn:schemas-microsoft-com:vml" xmlns:wp14="http://schemas.microsoft.com/office/word/2010/wordprocessingDrawing" xmlns:wp="http://schemas.openxmlformats.org/drawingml/2006/wordprocessingDrawing" xmlns:w10="urn:schemas-microsoft-com:office:word" xmlns:w="http://schemas.openxmlformats.org/wordprocessingml/2006/main" xmlns:w14="http://schemas.microsoft.com/office/word/2010/wordml" xmlns:wpg="http://schemas.microsoft.com/office/word/2010/wordprocessingGroup" xmlns:wpi="http://schemas.microsoft.com/office/word/2010/wordprocessingInk" xmlns:wne="http://schemas.microsoft.com/office/word/2006/wordml" xmlns:wps="http://schemas.microsoft.com/office/word/2010/wordprocessingShape" mc:Ignorable="w14 wp14">
   <w:footnote w:type="separator" w:id="-1">
     <w:p>
       <w:pPr>
@@ -5896,7 +6103,7 @@
 </file>
 
 <file path=word/header1.xml><?xml version="1.0" encoding="utf-8"?>
-<w:hdr xmlns:wpc="http://schemas.microsoft.com/office/word/2010/wordprocessingCanvas" xmlns:mc="http://schemas.openxmlformats.org/markup-compatibility/2006" xmlns:o="urn:schemas-microsoft-com:office:office" xmlns:r="http://schemas.openxmlformats.org/officeDocument/2006/relationships" xmlns:m="http://schemas.openxmlformats.org/officeDocument/2006/math" xmlns:v="urn:schemas-microsoft-com:vml" xmlns:wp14="http://schemas.microsoft.com/office/word/2010/wordprocessingDrawing" xmlns:wp="http://schemas.openxmlformats.org/drawingml/2006/wordprocessingDrawing" xmlns:w10="urn:schemas-microsoft-com:office:word" xmlns:w="http://schemas.openxmlformats.org/wordprocessingml/2006/main" xmlns:w14="http://schemas.microsoft.com/office/word/2010/wordml" xmlns:w15="http://schemas.microsoft.com/office/word/2012/wordml" xmlns:wpg="http://schemas.microsoft.com/office/word/2010/wordprocessingGroup" xmlns:wpi="http://schemas.microsoft.com/office/word/2010/wordprocessingInk" xmlns:wne="http://schemas.microsoft.com/office/word/2006/wordml" xmlns:wps="http://schemas.microsoft.com/office/word/2010/wordprocessingShape" mc:Ignorable="w14 w15 wp14">
+<w:hdr xmlns:wpc="http://schemas.microsoft.com/office/word/2010/wordprocessingCanvas" xmlns:mc="http://schemas.openxmlformats.org/markup-compatibility/2006" xmlns:o="urn:schemas-microsoft-com:office:office" xmlns:r="http://schemas.openxmlformats.org/officeDocument/2006/relationships" xmlns:m="http://schemas.openxmlformats.org/officeDocument/2006/math" xmlns:v="urn:schemas-microsoft-com:vml" xmlns:wp14="http://schemas.microsoft.com/office/word/2010/wordprocessingDrawing" xmlns:wp="http://schemas.openxmlformats.org/drawingml/2006/wordprocessingDrawing" xmlns:w10="urn:schemas-microsoft-com:office:word" xmlns:w="http://schemas.openxmlformats.org/wordprocessingml/2006/main" xmlns:w14="http://schemas.microsoft.com/office/word/2010/wordml" xmlns:wpg="http://schemas.microsoft.com/office/word/2010/wordprocessingGroup" xmlns:wpi="http://schemas.microsoft.com/office/word/2010/wordprocessingInk" xmlns:wne="http://schemas.microsoft.com/office/word/2006/wordml" xmlns:wps="http://schemas.microsoft.com/office/word/2010/wordprocessingShape" mc:Ignorable="w14 wp14">
   <w:p>
     <w:pPr>
       <w:pStyle w:val="Header"/>
@@ -5911,7 +6118,7 @@
 </file>
 
 <file path=word/header2.xml><?xml version="1.0" encoding="utf-8"?>
-<w:hdr xmlns:wpc="http://schemas.microsoft.com/office/word/2010/wordprocessingCanvas" xmlns:mc="http://schemas.openxmlformats.org/markup-compatibility/2006" xmlns:o="urn:schemas-microsoft-com:office:office" xmlns:r="http://schemas.openxmlformats.org/officeDocument/2006/relationships" xmlns:m="http://schemas.openxmlformats.org/officeDocument/2006/math" xmlns:v="urn:schemas-microsoft-com:vml" xmlns:wp14="http://schemas.microsoft.com/office/word/2010/wordprocessingDrawing" xmlns:wp="http://schemas.openxmlformats.org/drawingml/2006/wordprocessingDrawing" xmlns:w10="urn:schemas-microsoft-com:office:word" xmlns:w="http://schemas.openxmlformats.org/wordprocessingml/2006/main" xmlns:w14="http://schemas.microsoft.com/office/word/2010/wordml" xmlns:w15="http://schemas.microsoft.com/office/word/2012/wordml" xmlns:wpg="http://schemas.microsoft.com/office/word/2010/wordprocessingGroup" xmlns:wpi="http://schemas.microsoft.com/office/word/2010/wordprocessingInk" xmlns:wne="http://schemas.microsoft.com/office/word/2006/wordml" xmlns:wps="http://schemas.microsoft.com/office/word/2010/wordprocessingShape" mc:Ignorable="w14 w15 wp14">
+<w:hdr xmlns:wpc="http://schemas.microsoft.com/office/word/2010/wordprocessingCanvas" xmlns:mc="http://schemas.openxmlformats.org/markup-compatibility/2006" xmlns:o="urn:schemas-microsoft-com:office:office" xmlns:r="http://schemas.openxmlformats.org/officeDocument/2006/relationships" xmlns:m="http://schemas.openxmlformats.org/officeDocument/2006/math" xmlns:v="urn:schemas-microsoft-com:vml" xmlns:wp14="http://schemas.microsoft.com/office/word/2010/wordprocessingDrawing" xmlns:wp="http://schemas.openxmlformats.org/drawingml/2006/wordprocessingDrawing" xmlns:w10="urn:schemas-microsoft-com:office:word" xmlns:w="http://schemas.openxmlformats.org/wordprocessingml/2006/main" xmlns:w14="http://schemas.microsoft.com/office/word/2010/wordml" xmlns:wpg="http://schemas.microsoft.com/office/word/2010/wordprocessingGroup" xmlns:wpi="http://schemas.microsoft.com/office/word/2010/wordprocessingInk" xmlns:wne="http://schemas.microsoft.com/office/word/2006/wordml" xmlns:wps="http://schemas.microsoft.com/office/word/2010/wordprocessingShape" mc:Ignorable="w14 wp14">
   <w:p>
     <w:pPr>
       <w:pStyle w:val="Header"/>
@@ -5919,7 +6126,7 @@
     <w:r>
       <w:rPr>
         <w:noProof/>
-        <w:lang w:val="en-CA" w:eastAsia="zh-CN"/>
+        <w:lang w:eastAsia="zh-CN"/>
       </w:rPr>
       <mc:AlternateContent>
         <mc:Choice Requires="wps">
@@ -6147,7 +6354,7 @@
         </mc:Choice>
         <mc:Fallback>
           <w:pict>
-            <v:shapetype w14:anchorId="1D94325F" id="_x0000_t202" coordsize="21600,21600" o:spt="202" path="m,l,21600r21600,l21600,xe">
+            <v:shapetype id="_x0000_t202" coordsize="21600,21600" o:spt="202" path="m,l,21600r21600,l21600,xe">
               <v:stroke joinstyle="miter"/>
               <v:path gradientshapeok="t" o:connecttype="rect"/>
             </v:shapetype>
@@ -6327,7 +6534,7 @@
     <w:r>
       <w:rPr>
         <w:noProof/>
-        <w:lang w:val="en-CA" w:eastAsia="zh-CN"/>
+        <w:lang w:eastAsia="zh-CN"/>
       </w:rPr>
       <w:drawing>
         <wp:anchor distT="0" distB="0" distL="114300" distR="114300" simplePos="0" relativeHeight="251659264" behindDoc="1" locked="0" layoutInCell="1" allowOverlap="1" wp14:anchorId="63677455" wp14:editId="12E6BEB1">
@@ -6397,7 +6604,7 @@
 </file>
 
 <file path=word/numbering.xml><?xml version="1.0" encoding="utf-8"?>
-<w:numbering xmlns:wpc="http://schemas.microsoft.com/office/word/2010/wordprocessingCanvas" xmlns:mc="http://schemas.openxmlformats.org/markup-compatibility/2006" xmlns:o="urn:schemas-microsoft-com:office:office" xmlns:r="http://schemas.openxmlformats.org/officeDocument/2006/relationships" xmlns:m="http://schemas.openxmlformats.org/officeDocument/2006/math" xmlns:v="urn:schemas-microsoft-com:vml" xmlns:wp14="http://schemas.microsoft.com/office/word/2010/wordprocessingDrawing" xmlns:wp="http://schemas.openxmlformats.org/drawingml/2006/wordprocessingDrawing" xmlns:w10="urn:schemas-microsoft-com:office:word" xmlns:w="http://schemas.openxmlformats.org/wordprocessingml/2006/main" xmlns:w14="http://schemas.microsoft.com/office/word/2010/wordml" xmlns:w15="http://schemas.microsoft.com/office/word/2012/wordml" xmlns:wpg="http://schemas.microsoft.com/office/word/2010/wordprocessingGroup" xmlns:wpi="http://schemas.microsoft.com/office/word/2010/wordprocessingInk" xmlns:wne="http://schemas.microsoft.com/office/word/2006/wordml" xmlns:wps="http://schemas.microsoft.com/office/word/2010/wordprocessingShape" mc:Ignorable="w14 w15 wp14">
+<w:numbering xmlns:wpc="http://schemas.microsoft.com/office/word/2010/wordprocessingCanvas" xmlns:mc="http://schemas.openxmlformats.org/markup-compatibility/2006" xmlns:o="urn:schemas-microsoft-com:office:office" xmlns:r="http://schemas.openxmlformats.org/officeDocument/2006/relationships" xmlns:m="http://schemas.openxmlformats.org/officeDocument/2006/math" xmlns:v="urn:schemas-microsoft-com:vml" xmlns:wp14="http://schemas.microsoft.com/office/word/2010/wordprocessingDrawing" xmlns:wp="http://schemas.openxmlformats.org/drawingml/2006/wordprocessingDrawing" xmlns:w10="urn:schemas-microsoft-com:office:word" xmlns:w="http://schemas.openxmlformats.org/wordprocessingml/2006/main" xmlns:w14="http://schemas.microsoft.com/office/word/2010/wordml" xmlns:wpg="http://schemas.microsoft.com/office/word/2010/wordprocessingGroup" xmlns:wpi="http://schemas.microsoft.com/office/word/2010/wordprocessingInk" xmlns:wne="http://schemas.microsoft.com/office/word/2006/wordml" xmlns:wps="http://schemas.microsoft.com/office/word/2010/wordprocessingShape" mc:Ignorable="w14 wp14">
   <w:abstractNum w:abstractNumId="0">
     <w:nsid w:val="0E3E205A"/>
     <w:multiLevelType w:val="hybridMultilevel"/>
@@ -6869,7 +7076,7 @@
 </file>
 
 <file path=word/styles.xml><?xml version="1.0" encoding="utf-8"?>
-<w:styles xmlns:mc="http://schemas.openxmlformats.org/markup-compatibility/2006" xmlns:r="http://schemas.openxmlformats.org/officeDocument/2006/relationships" xmlns:w="http://schemas.openxmlformats.org/wordprocessingml/2006/main" xmlns:w14="http://schemas.microsoft.com/office/word/2010/wordml" xmlns:w15="http://schemas.microsoft.com/office/word/2012/wordml" mc:Ignorable="w14 w15">
+<w:styles xmlns:mc="http://schemas.openxmlformats.org/markup-compatibility/2006" xmlns:r="http://schemas.openxmlformats.org/officeDocument/2006/relationships" xmlns:w="http://schemas.openxmlformats.org/wordprocessingml/2006/main" xmlns:w14="http://schemas.microsoft.com/office/word/2010/wordml" mc:Ignorable="w14">
   <w:docDefaults>
     <w:rPrDefault>
       <w:rPr>
@@ -6885,378 +7092,144 @@
       </w:pPr>
     </w:pPrDefault>
   </w:docDefaults>
-  <w:latentStyles w:defLockedState="0" w:defUIPriority="99" w:defSemiHidden="0" w:defUnhideWhenUsed="0" w:defQFormat="0" w:count="371">
-    <w:lsdException w:name="Normal" w:uiPriority="0" w:qFormat="1"/>
-    <w:lsdException w:name="heading 1" w:uiPriority="9" w:qFormat="1"/>
-    <w:lsdException w:name="heading 2" w:semiHidden="1" w:uiPriority="9" w:unhideWhenUsed="1" w:qFormat="1"/>
-    <w:lsdException w:name="heading 3" w:semiHidden="1" w:uiPriority="9" w:unhideWhenUsed="1" w:qFormat="1"/>
-    <w:lsdException w:name="heading 4" w:semiHidden="1" w:uiPriority="9" w:unhideWhenUsed="1" w:qFormat="1"/>
-    <w:lsdException w:name="heading 5" w:semiHidden="1" w:uiPriority="9" w:unhideWhenUsed="1" w:qFormat="1"/>
-    <w:lsdException w:name="heading 6" w:semiHidden="1" w:uiPriority="9" w:unhideWhenUsed="1" w:qFormat="1"/>
-    <w:lsdException w:name="heading 7" w:semiHidden="1" w:uiPriority="9" w:unhideWhenUsed="1" w:qFormat="1"/>
-    <w:lsdException w:name="heading 8" w:semiHidden="1" w:uiPriority="9" w:unhideWhenUsed="1" w:qFormat="1"/>
-    <w:lsdException w:name="heading 9" w:semiHidden="1" w:uiPriority="9" w:unhideWhenUsed="1" w:qFormat="1"/>
-    <w:lsdException w:name="index 1" w:semiHidden="1" w:unhideWhenUsed="1"/>
-    <w:lsdException w:name="index 2" w:semiHidden="1" w:unhideWhenUsed="1"/>
-    <w:lsdException w:name="index 3" w:semiHidden="1" w:unhideWhenUsed="1"/>
-    <w:lsdException w:name="index 4" w:semiHidden="1" w:unhideWhenUsed="1"/>
-    <w:lsdException w:name="index 5" w:semiHidden="1" w:unhideWhenUsed="1"/>
-    <w:lsdException w:name="index 6" w:semiHidden="1" w:unhideWhenUsed="1"/>
-    <w:lsdException w:name="index 7" w:semiHidden="1" w:unhideWhenUsed="1"/>
-    <w:lsdException w:name="index 8" w:semiHidden="1" w:unhideWhenUsed="1"/>
-    <w:lsdException w:name="index 9" w:semiHidden="1" w:unhideWhenUsed="1"/>
-    <w:lsdException w:name="toc 1" w:semiHidden="1" w:uiPriority="39" w:unhideWhenUsed="1"/>
-    <w:lsdException w:name="toc 2" w:semiHidden="1" w:uiPriority="39" w:unhideWhenUsed="1"/>
-    <w:lsdException w:name="toc 3" w:semiHidden="1" w:uiPriority="39" w:unhideWhenUsed="1"/>
-    <w:lsdException w:name="toc 4" w:semiHidden="1" w:uiPriority="39" w:unhideWhenUsed="1"/>
-    <w:lsdException w:name="toc 5" w:semiHidden="1" w:uiPriority="39" w:unhideWhenUsed="1"/>
-    <w:lsdException w:name="toc 6" w:semiHidden="1" w:uiPriority="39" w:unhideWhenUsed="1"/>
-    <w:lsdException w:name="toc 7" w:semiHidden="1" w:uiPriority="39" w:unhideWhenUsed="1"/>
-    <w:lsdException w:name="toc 8" w:semiHidden="1" w:uiPriority="39" w:unhideWhenUsed="1"/>
-    <w:lsdException w:name="toc 9" w:semiHidden="1" w:uiPriority="39" w:unhideWhenUsed="1"/>
-    <w:lsdException w:name="Normal Indent" w:semiHidden="1" w:unhideWhenUsed="1"/>
-    <w:lsdException w:name="footnote text" w:semiHidden="1" w:unhideWhenUsed="1"/>
-    <w:lsdException w:name="annotation text" w:semiHidden="1" w:unhideWhenUsed="1"/>
-    <w:lsdException w:name="header" w:semiHidden="1" w:unhideWhenUsed="1"/>
-    <w:lsdException w:name="footer" w:semiHidden="1" w:unhideWhenUsed="1"/>
-    <w:lsdException w:name="index heading" w:semiHidden="1" w:unhideWhenUsed="1"/>
-    <w:lsdException w:name="caption" w:semiHidden="1" w:uiPriority="35" w:unhideWhenUsed="1" w:qFormat="1"/>
-    <w:lsdException w:name="table of figures" w:semiHidden="1" w:unhideWhenUsed="1"/>
-    <w:lsdException w:name="envelope address" w:semiHidden="1" w:unhideWhenUsed="1"/>
-    <w:lsdException w:name="envelope return" w:semiHidden="1" w:unhideWhenUsed="1"/>
-    <w:lsdException w:name="footnote reference" w:semiHidden="1" w:unhideWhenUsed="1"/>
-    <w:lsdException w:name="annotation reference" w:semiHidden="1" w:unhideWhenUsed="1"/>
-    <w:lsdException w:name="line number" w:semiHidden="1" w:unhideWhenUsed="1"/>
-    <w:lsdException w:name="page number" w:semiHidden="1" w:unhideWhenUsed="1"/>
-    <w:lsdException w:name="endnote reference" w:semiHidden="1" w:unhideWhenUsed="1"/>
-    <w:lsdException w:name="endnote text" w:semiHidden="1" w:unhideWhenUsed="1"/>
-    <w:lsdException w:name="table of authorities" w:semiHidden="1" w:unhideWhenUsed="1"/>
-    <w:lsdException w:name="macro" w:semiHidden="1" w:unhideWhenUsed="1"/>
-    <w:lsdException w:name="toa heading" w:semiHidden="1" w:unhideWhenUsed="1"/>
-    <w:lsdException w:name="List" w:semiHidden="1" w:unhideWhenUsed="1"/>
-    <w:lsdException w:name="List Bullet" w:semiHidden="1" w:unhideWhenUsed="1"/>
-    <w:lsdException w:name="List Number" w:semiHidden="1" w:unhideWhenUsed="1"/>
-    <w:lsdException w:name="List 2" w:semiHidden="1" w:unhideWhenUsed="1"/>
-    <w:lsdException w:name="List 3" w:semiHidden="1" w:unhideWhenUsed="1"/>
-    <w:lsdException w:name="List 4" w:semiHidden="1" w:unhideWhenUsed="1"/>
-    <w:lsdException w:name="List 5" w:semiHidden="1" w:unhideWhenUsed="1"/>
-    <w:lsdException w:name="List Bullet 2" w:semiHidden="1" w:unhideWhenUsed="1"/>
-    <w:lsdException w:name="List Bullet 3" w:semiHidden="1" w:unhideWhenUsed="1"/>
-    <w:lsdException w:name="List Bullet 4" w:semiHidden="1" w:unhideWhenUsed="1"/>
-    <w:lsdException w:name="List Bullet 5" w:semiHidden="1" w:unhideWhenUsed="1"/>
-    <w:lsdException w:name="List Number 2" w:semiHidden="1" w:unhideWhenUsed="1"/>
-    <w:lsdException w:name="List Number 3" w:semiHidden="1" w:unhideWhenUsed="1"/>
-    <w:lsdException w:name="List Number 4" w:semiHidden="1" w:unhideWhenUsed="1"/>
-    <w:lsdException w:name="List Number 5" w:semiHidden="1" w:unhideWhenUsed="1"/>
-    <w:lsdException w:name="Title" w:uiPriority="10" w:qFormat="1"/>
-    <w:lsdException w:name="Closing" w:semiHidden="1" w:unhideWhenUsed="1"/>
-    <w:lsdException w:name="Signature" w:semiHidden="1" w:unhideWhenUsed="1"/>
-    <w:lsdException w:name="Default Paragraph Font" w:semiHidden="1" w:uiPriority="1" w:unhideWhenUsed="1"/>
-    <w:lsdException w:name="Body Text" w:semiHidden="1" w:unhideWhenUsed="1"/>
-    <w:lsdException w:name="Body Text Indent" w:semiHidden="1" w:unhideWhenUsed="1"/>
-    <w:lsdException w:name="List Continue" w:semiHidden="1" w:unhideWhenUsed="1"/>
-    <w:lsdException w:name="List Continue 2" w:semiHidden="1" w:unhideWhenUsed="1"/>
-    <w:lsdException w:name="List Continue 3" w:semiHidden="1" w:unhideWhenUsed="1"/>
-    <w:lsdException w:name="List Continue 4" w:semiHidden="1" w:unhideWhenUsed="1"/>
-    <w:lsdException w:name="List Continue 5" w:semiHidden="1" w:unhideWhenUsed="1"/>
-    <w:lsdException w:name="Message Header" w:semiHidden="1" w:unhideWhenUsed="1"/>
-    <w:lsdException w:name="Subtitle" w:uiPriority="11" w:qFormat="1"/>
-    <w:lsdException w:name="Salutation" w:semiHidden="1" w:unhideWhenUsed="1"/>
-    <w:lsdException w:name="Date" w:semiHidden="1" w:unhideWhenUsed="1"/>
-    <w:lsdException w:name="Body Text First Indent" w:semiHidden="1" w:unhideWhenUsed="1"/>
-    <w:lsdException w:name="Body Text First Indent 2" w:semiHidden="1" w:unhideWhenUsed="1"/>
-    <w:lsdException w:name="Note Heading" w:semiHidden="1" w:unhideWhenUsed="1"/>
-    <w:lsdException w:name="Body Text 2" w:semiHidden="1" w:unhideWhenUsed="1"/>
-    <w:lsdException w:name="Body Text 3" w:semiHidden="1" w:unhideWhenUsed="1"/>
-    <w:lsdException w:name="Body Text Indent 2" w:semiHidden="1" w:unhideWhenUsed="1"/>
-    <w:lsdException w:name="Body Text Indent 3" w:semiHidden="1" w:unhideWhenUsed="1"/>
-    <w:lsdException w:name="Block Text" w:semiHidden="1" w:unhideWhenUsed="1"/>
-    <w:lsdException w:name="Hyperlink" w:semiHidden="1" w:unhideWhenUsed="1"/>
-    <w:lsdException w:name="FollowedHyperlink" w:semiHidden="1" w:unhideWhenUsed="1"/>
-    <w:lsdException w:name="Strong" w:uiPriority="22" w:qFormat="1"/>
-    <w:lsdException w:name="Emphasis" w:uiPriority="20" w:qFormat="1"/>
-    <w:lsdException w:name="Document Map" w:semiHidden="1" w:unhideWhenUsed="1"/>
-    <w:lsdException w:name="Plain Text" w:semiHidden="1" w:unhideWhenUsed="1"/>
-    <w:lsdException w:name="E-mail Signature" w:semiHidden="1" w:unhideWhenUsed="1"/>
-    <w:lsdException w:name="HTML Top of Form" w:semiHidden="1" w:unhideWhenUsed="1"/>
-    <w:lsdException w:name="HTML Bottom of Form" w:semiHidden="1" w:unhideWhenUsed="1"/>
-    <w:lsdException w:name="Normal (Web)" w:semiHidden="1" w:unhideWhenUsed="1"/>
-    <w:lsdException w:name="HTML Acronym" w:semiHidden="1" w:unhideWhenUsed="1"/>
-    <w:lsdException w:name="HTML Address" w:semiHidden="1" w:unhideWhenUsed="1"/>
-    <w:lsdException w:name="HTML Cite" w:semiHidden="1" w:unhideWhenUsed="1"/>
-    <w:lsdException w:name="HTML Code" w:semiHidden="1" w:unhideWhenUsed="1"/>
-    <w:lsdException w:name="HTML Definition" w:semiHidden="1" w:unhideWhenUsed="1"/>
-    <w:lsdException w:name="HTML Keyboard" w:semiHidden="1" w:unhideWhenUsed="1"/>
-    <w:lsdException w:name="HTML Preformatted" w:semiHidden="1" w:unhideWhenUsed="1"/>
-    <w:lsdException w:name="HTML Sample" w:semiHidden="1" w:unhideWhenUsed="1"/>
-    <w:lsdException w:name="HTML Typewriter" w:semiHidden="1" w:unhideWhenUsed="1"/>
-    <w:lsdException w:name="HTML Variable" w:semiHidden="1" w:unhideWhenUsed="1"/>
-    <w:lsdException w:name="Normal Table" w:semiHidden="1" w:unhideWhenUsed="1"/>
-    <w:lsdException w:name="annotation subject" w:semiHidden="1" w:unhideWhenUsed="1"/>
-    <w:lsdException w:name="No List" w:semiHidden="1" w:unhideWhenUsed="1"/>
-    <w:lsdException w:name="Outline List 1" w:semiHidden="1" w:unhideWhenUsed="1"/>
-    <w:lsdException w:name="Outline List 2" w:semiHidden="1" w:unhideWhenUsed="1"/>
-    <w:lsdException w:name="Outline List 3" w:semiHidden="1" w:unhideWhenUsed="1"/>
-    <w:lsdException w:name="Table Simple 1" w:semiHidden="1" w:unhideWhenUsed="1"/>
-    <w:lsdException w:name="Table Simple 2" w:semiHidden="1" w:unhideWhenUsed="1"/>
-    <w:lsdException w:name="Table Simple 3" w:semiHidden="1" w:unhideWhenUsed="1"/>
-    <w:lsdException w:name="Table Classic 1" w:semiHidden="1" w:unhideWhenUsed="1"/>
-    <w:lsdException w:name="Table Classic 2" w:semiHidden="1" w:unhideWhenUsed="1"/>
-    <w:lsdException w:name="Table Classic 3" w:semiHidden="1" w:unhideWhenUsed="1"/>
-    <w:lsdException w:name="Table Classic 4" w:semiHidden="1" w:unhideWhenUsed="1"/>
-    <w:lsdException w:name="Table Colorful 1" w:semiHidden="1" w:unhideWhenUsed="1"/>
-    <w:lsdException w:name="Table Colorful 2" w:semiHidden="1" w:unhideWhenUsed="1"/>
-    <w:lsdException w:name="Table Colorful 3" w:semiHidden="1" w:unhideWhenUsed="1"/>
-    <w:lsdException w:name="Table Columns 1" w:semiHidden="1" w:unhideWhenUsed="1"/>
-    <w:lsdException w:name="Table Columns 2" w:semiHidden="1" w:unhideWhenUsed="1"/>
-    <w:lsdException w:name="Table Columns 3" w:semiHidden="1" w:unhideWhenUsed="1"/>
-    <w:lsdException w:name="Table Columns 4" w:semiHidden="1" w:unhideWhenUsed="1"/>
-    <w:lsdException w:name="Table Columns 5" w:semiHidden="1" w:unhideWhenUsed="1"/>
-    <w:lsdException w:name="Table Grid 1" w:semiHidden="1" w:unhideWhenUsed="1"/>
-    <w:lsdException w:name="Table Grid 2" w:semiHidden="1" w:unhideWhenUsed="1"/>
-    <w:lsdException w:name="Table Grid 3" w:semiHidden="1" w:unhideWhenUsed="1"/>
-    <w:lsdException w:name="Table Grid 4" w:semiHidden="1" w:unhideWhenUsed="1"/>
-    <w:lsdException w:name="Table Grid 5" w:semiHidden="1" w:unhideWhenUsed="1"/>
-    <w:lsdException w:name="Table Grid 6" w:semiHidden="1" w:unhideWhenUsed="1"/>
-    <w:lsdException w:name="Table Grid 7" w:semiHidden="1" w:unhideWhenUsed="1"/>
-    <w:lsdException w:name="Table Grid 8" w:semiHidden="1" w:unhideWhenUsed="1"/>
-    <w:lsdException w:name="Table List 1" w:semiHidden="1" w:unhideWhenUsed="1"/>
-    <w:lsdException w:name="Table List 2" w:semiHidden="1" w:unhideWhenUsed="1"/>
-    <w:lsdException w:name="Table List 3" w:semiHidden="1" w:unhideWhenUsed="1"/>
-    <w:lsdException w:name="Table List 4" w:semiHidden="1" w:unhideWhenUsed="1"/>
-    <w:lsdException w:name="Table List 5" w:semiHidden="1" w:unhideWhenUsed="1"/>
-    <w:lsdException w:name="Table List 6" w:semiHidden="1" w:unhideWhenUsed="1"/>
-    <w:lsdException w:name="Table List 7" w:semiHidden="1" w:unhideWhenUsed="1"/>
-    <w:lsdException w:name="Table List 8" w:semiHidden="1" w:unhideWhenUsed="1"/>
-    <w:lsdException w:name="Table 3D effects 1" w:semiHidden="1" w:unhideWhenUsed="1"/>
-    <w:lsdException w:name="Table 3D effects 2" w:semiHidden="1" w:unhideWhenUsed="1"/>
-    <w:lsdException w:name="Table 3D effects 3" w:semiHidden="1" w:unhideWhenUsed="1"/>
-    <w:lsdException w:name="Table Contemporary" w:semiHidden="1" w:unhideWhenUsed="1"/>
-    <w:lsdException w:name="Table Elegant" w:semiHidden="1" w:unhideWhenUsed="1"/>
-    <w:lsdException w:name="Table Professional" w:semiHidden="1" w:unhideWhenUsed="1"/>
-    <w:lsdException w:name="Table Subtle 1" w:semiHidden="1" w:unhideWhenUsed="1"/>
-    <w:lsdException w:name="Table Subtle 2" w:semiHidden="1" w:unhideWhenUsed="1"/>
-    <w:lsdException w:name="Table Web 1" w:semiHidden="1" w:unhideWhenUsed="1"/>
-    <w:lsdException w:name="Table Web 2" w:semiHidden="1" w:unhideWhenUsed="1"/>
-    <w:lsdException w:name="Table Web 3" w:semiHidden="1" w:unhideWhenUsed="1"/>
-    <w:lsdException w:name="Balloon Text" w:semiHidden="1" w:unhideWhenUsed="1"/>
-    <w:lsdException w:name="Table Grid" w:uiPriority="59"/>
-    <w:lsdException w:name="Table Theme" w:semiHidden="1" w:unhideWhenUsed="1"/>
-    <w:lsdException w:name="Placeholder Text" w:semiHidden="1"/>
-    <w:lsdException w:name="No Spacing" w:uiPriority="1" w:qFormat="1"/>
-    <w:lsdException w:name="Light Shading" w:uiPriority="60"/>
-    <w:lsdException w:name="Light List" w:uiPriority="61"/>
-    <w:lsdException w:name="Light Grid" w:uiPriority="62"/>
-    <w:lsdException w:name="Medium Shading 1" w:uiPriority="63"/>
-    <w:lsdException w:name="Medium Shading 2" w:uiPriority="64"/>
-    <w:lsdException w:name="Medium List 1" w:uiPriority="65"/>
-    <w:lsdException w:name="Medium List 2" w:uiPriority="66"/>
-    <w:lsdException w:name="Medium Grid 1" w:uiPriority="67"/>
-    <w:lsdException w:name="Medium Grid 2" w:uiPriority="68"/>
-    <w:lsdException w:name="Medium Grid 3" w:uiPriority="69"/>
-    <w:lsdException w:name="Dark List" w:uiPriority="70"/>
-    <w:lsdException w:name="Colorful Shading" w:uiPriority="71"/>
-    <w:lsdException w:name="Colorful List" w:uiPriority="72"/>
-    <w:lsdException w:name="Colorful Grid" w:uiPriority="73"/>
-    <w:lsdException w:name="Light Shading Accent 1" w:uiPriority="60"/>
-    <w:lsdException w:name="Light List Accent 1" w:uiPriority="61"/>
-    <w:lsdException w:name="Light Grid Accent 1" w:uiPriority="62"/>
-    <w:lsdException w:name="Medium Shading 1 Accent 1" w:uiPriority="63"/>
-    <w:lsdException w:name="Medium Shading 2 Accent 1" w:uiPriority="64"/>
-    <w:lsdException w:name="Medium List 1 Accent 1" w:uiPriority="65"/>
-    <w:lsdException w:name="Revision" w:semiHidden="1"/>
-    <w:lsdException w:name="List Paragraph" w:uiPriority="34" w:qFormat="1"/>
-    <w:lsdException w:name="Quote" w:uiPriority="29" w:qFormat="1"/>
-    <w:lsdException w:name="Intense Quote" w:uiPriority="30" w:qFormat="1"/>
-    <w:lsdException w:name="Medium List 2 Accent 1" w:uiPriority="66"/>
-    <w:lsdException w:name="Medium Grid 1 Accent 1" w:uiPriority="67"/>
-    <w:lsdException w:name="Medium Grid 2 Accent 1" w:uiPriority="68"/>
-    <w:lsdException w:name="Medium Grid 3 Accent 1" w:uiPriority="69"/>
-    <w:lsdException w:name="Dark List Accent 1" w:uiPriority="70"/>
-    <w:lsdException w:name="Colorful Shading Accent 1" w:uiPriority="71"/>
-    <w:lsdException w:name="Colorful List Accent 1" w:uiPriority="72"/>
-    <w:lsdException w:name="Colorful Grid Accent 1" w:uiPriority="73"/>
-    <w:lsdException w:name="Light Shading Accent 2" w:uiPriority="60"/>
-    <w:lsdException w:name="Light List Accent 2" w:uiPriority="61"/>
-    <w:lsdException w:name="Light Grid Accent 2" w:uiPriority="62"/>
-    <w:lsdException w:name="Medium Shading 1 Accent 2" w:uiPriority="63"/>
-    <w:lsdException w:name="Medium Shading 2 Accent 2" w:uiPriority="64"/>
-    <w:lsdException w:name="Medium List 1 Accent 2" w:uiPriority="65"/>
-    <w:lsdException w:name="Medium List 2 Accent 2" w:uiPriority="66"/>
-    <w:lsdException w:name="Medium Grid 1 Accent 2" w:uiPriority="67"/>
-    <w:lsdException w:name="Medium Grid 2 Accent 2" w:uiPriority="68"/>
-    <w:lsdException w:name="Medium Grid 3 Accent 2" w:uiPriority="69"/>
-    <w:lsdException w:name="Dark List Accent 2" w:uiPriority="70"/>
-    <w:lsdException w:name="Colorful Shading Accent 2" w:uiPriority="71"/>
-    <w:lsdException w:name="Colorful List Accent 2" w:uiPriority="72"/>
-    <w:lsdException w:name="Colorful Grid Accent 2" w:uiPriority="73"/>
-    <w:lsdException w:name="Light Shading Accent 3" w:uiPriority="60"/>
-    <w:lsdException w:name="Light List Accent 3" w:uiPriority="61"/>
-    <w:lsdException w:name="Light Grid Accent 3" w:uiPriority="62"/>
-    <w:lsdException w:name="Medium Shading 1 Accent 3" w:uiPriority="63"/>
-    <w:lsdException w:name="Medium Shading 2 Accent 3" w:uiPriority="64"/>
-    <w:lsdException w:name="Medium List 1 Accent 3" w:uiPriority="65"/>
-    <w:lsdException w:name="Medium List 2 Accent 3" w:uiPriority="66"/>
-    <w:lsdException w:name="Medium Grid 1 Accent 3" w:uiPriority="67"/>
-    <w:lsdException w:name="Medium Grid 2 Accent 3" w:uiPriority="68"/>
-    <w:lsdException w:name="Medium Grid 3 Accent 3" w:uiPriority="69"/>
-    <w:lsdException w:name="Dark List Accent 3" w:uiPriority="70"/>
-    <w:lsdException w:name="Colorful Shading Accent 3" w:uiPriority="71"/>
-    <w:lsdException w:name="Colorful List Accent 3" w:uiPriority="72"/>
-    <w:lsdException w:name="Colorful Grid Accent 3" w:uiPriority="73"/>
-    <w:lsdException w:name="Light Shading Accent 4" w:uiPriority="60"/>
-    <w:lsdException w:name="Light List Accent 4" w:uiPriority="61"/>
-    <w:lsdException w:name="Light Grid Accent 4" w:uiPriority="62"/>
-    <w:lsdException w:name="Medium Shading 1 Accent 4" w:uiPriority="63"/>
-    <w:lsdException w:name="Medium Shading 2 Accent 4" w:uiPriority="64"/>
-    <w:lsdException w:name="Medium List 1 Accent 4" w:uiPriority="65"/>
-    <w:lsdException w:name="Medium List 2 Accent 4" w:uiPriority="66"/>
-    <w:lsdException w:name="Medium Grid 1 Accent 4" w:uiPriority="67"/>
-    <w:lsdException w:name="Medium Grid 2 Accent 4" w:uiPriority="68"/>
-    <w:lsdException w:name="Medium Grid 3 Accent 4" w:uiPriority="69"/>
-    <w:lsdException w:name="Dark List Accent 4" w:uiPriority="70"/>
-    <w:lsdException w:name="Colorful Shading Accent 4" w:uiPriority="71"/>
-    <w:lsdException w:name="Colorful List Accent 4" w:uiPriority="72"/>
-    <w:lsdException w:name="Colorful Grid Accent 4" w:uiPriority="73"/>
-    <w:lsdException w:name="Light Shading Accent 5" w:uiPriority="60"/>
-    <w:lsdException w:name="Light List Accent 5" w:uiPriority="61"/>
-    <w:lsdException w:name="Light Grid Accent 5" w:uiPriority="62"/>
-    <w:lsdException w:name="Medium Shading 1 Accent 5" w:uiPriority="63"/>
-    <w:lsdException w:name="Medium Shading 2 Accent 5" w:uiPriority="64"/>
-    <w:lsdException w:name="Medium List 1 Accent 5" w:uiPriority="65"/>
-    <w:lsdException w:name="Medium List 2 Accent 5" w:uiPriority="66"/>
-    <w:lsdException w:name="Medium Grid 1 Accent 5" w:uiPriority="67"/>
-    <w:lsdException w:name="Medium Grid 2 Accent 5" w:uiPriority="68"/>
-    <w:lsdException w:name="Medium Grid 3 Accent 5" w:uiPriority="69"/>
-    <w:lsdException w:name="Dark List Accent 5" w:uiPriority="70"/>
-    <w:lsdException w:name="Colorful Shading Accent 5" w:uiPriority="71"/>
-    <w:lsdException w:name="Colorful List Accent 5" w:uiPriority="72"/>
-    <w:lsdException w:name="Colorful Grid Accent 5" w:uiPriority="73"/>
-    <w:lsdException w:name="Light Shading Accent 6" w:uiPriority="60"/>
-    <w:lsdException w:name="Light List Accent 6" w:uiPriority="61"/>
-    <w:lsdException w:name="Light Grid Accent 6" w:uiPriority="62"/>
-    <w:lsdException w:name="Medium Shading 1 Accent 6" w:uiPriority="63"/>
-    <w:lsdException w:name="Medium Shading 2 Accent 6" w:uiPriority="64"/>
-    <w:lsdException w:name="Medium List 1 Accent 6" w:uiPriority="65"/>
-    <w:lsdException w:name="Medium List 2 Accent 6" w:uiPriority="66"/>
-    <w:lsdException w:name="Medium Grid 1 Accent 6" w:uiPriority="67"/>
-    <w:lsdException w:name="Medium Grid 2 Accent 6" w:uiPriority="68"/>
-    <w:lsdException w:name="Medium Grid 3 Accent 6" w:uiPriority="69"/>
-    <w:lsdException w:name="Dark List Accent 6" w:uiPriority="70"/>
-    <w:lsdException w:name="Colorful Shading Accent 6" w:uiPriority="71"/>
-    <w:lsdException w:name="Colorful List Accent 6" w:uiPriority="72"/>
-    <w:lsdException w:name="Colorful Grid Accent 6" w:uiPriority="73"/>
-    <w:lsdException w:name="Subtle Emphasis" w:uiPriority="19" w:qFormat="1"/>
-    <w:lsdException w:name="Intense Emphasis" w:uiPriority="21" w:qFormat="1"/>
-    <w:lsdException w:name="Subtle Reference" w:uiPriority="31" w:qFormat="1"/>
-    <w:lsdException w:name="Intense Reference" w:uiPriority="32" w:qFormat="1"/>
-    <w:lsdException w:name="Book Title" w:uiPriority="33" w:qFormat="1"/>
-    <w:lsdException w:name="Bibliography" w:semiHidden="1" w:uiPriority="37" w:unhideWhenUsed="1"/>
-    <w:lsdException w:name="TOC Heading" w:semiHidden="1" w:uiPriority="39" w:unhideWhenUsed="1" w:qFormat="1"/>
-    <w:lsdException w:name="Plain Table 1" w:uiPriority="41"/>
-    <w:lsdException w:name="Plain Table 2" w:uiPriority="42"/>
-    <w:lsdException w:name="Plain Table 3" w:uiPriority="43"/>
-    <w:lsdException w:name="Plain Table 4" w:uiPriority="44"/>
-    <w:lsdException w:name="Plain Table 5" w:uiPriority="45"/>
-    <w:lsdException w:name="Grid Table Light" w:uiPriority="40"/>
-    <w:lsdException w:name="Grid Table 1 Light" w:uiPriority="46"/>
-    <w:lsdException w:name="Grid Table 2" w:uiPriority="47"/>
-    <w:lsdException w:name="Grid Table 3" w:uiPriority="48"/>
-    <w:lsdException w:name="Grid Table 4" w:uiPriority="49"/>
-    <w:lsdException w:name="Grid Table 5 Dark" w:uiPriority="50"/>
-    <w:lsdException w:name="Grid Table 6 Colorful" w:uiPriority="51"/>
-    <w:lsdException w:name="Grid Table 7 Colorful" w:uiPriority="52"/>
-    <w:lsdException w:name="Grid Table 1 Light Accent 1" w:uiPriority="46"/>
-    <w:lsdException w:name="Grid Table 2 Accent 1" w:uiPriority="47"/>
-    <w:lsdException w:name="Grid Table 3 Accent 1" w:uiPriority="48"/>
-    <w:lsdException w:name="Grid Table 4 Accent 1" w:uiPriority="49"/>
-    <w:lsdException w:name="Grid Table 5 Dark Accent 1" w:uiPriority="50"/>
-    <w:lsdException w:name="Grid Table 6 Colorful Accent 1" w:uiPriority="51"/>
-    <w:lsdException w:name="Grid Table 7 Colorful Accent 1" w:uiPriority="52"/>
-    <w:lsdException w:name="Grid Table 1 Light Accent 2" w:uiPriority="46"/>
-    <w:lsdException w:name="Grid Table 2 Accent 2" w:uiPriority="47"/>
-    <w:lsdException w:name="Grid Table 3 Accent 2" w:uiPriority="48"/>
-    <w:lsdException w:name="Grid Table 4 Accent 2" w:uiPriority="49"/>
-    <w:lsdException w:name="Grid Table 5 Dark Accent 2" w:uiPriority="50"/>
-    <w:lsdException w:name="Grid Table 6 Colorful Accent 2" w:uiPriority="51"/>
-    <w:lsdException w:name="Grid Table 7 Colorful Accent 2" w:uiPriority="52"/>
-    <w:lsdException w:name="Grid Table 1 Light Accent 3" w:uiPriority="46"/>
-    <w:lsdException w:name="Grid Table 2 Accent 3" w:uiPriority="47"/>
-    <w:lsdException w:name="Grid Table 3 Accent 3" w:uiPriority="48"/>
-    <w:lsdException w:name="Grid Table 4 Accent 3" w:uiPriority="49"/>
-    <w:lsdException w:name="Grid Table 5 Dark Accent 3" w:uiPriority="50"/>
-    <w:lsdException w:name="Grid Table 6 Colorful Accent 3" w:uiPriority="51"/>
-    <w:lsdException w:name="Grid Table 7 Colorful Accent 3" w:uiPriority="52"/>
-    <w:lsdException w:name="Grid Table 1 Light Accent 4" w:uiPriority="46"/>
-    <w:lsdException w:name="Grid Table 2 Accent 4" w:uiPriority="47"/>
-    <w:lsdException w:name="Grid Table 3 Accent 4" w:uiPriority="48"/>
-    <w:lsdException w:name="Grid Table 4 Accent 4" w:uiPriority="49"/>
-    <w:lsdException w:name="Grid Table 5 Dark Accent 4" w:uiPriority="50"/>
-    <w:lsdException w:name="Grid Table 6 Colorful Accent 4" w:uiPriority="51"/>
-    <w:lsdException w:name="Grid Table 7 Colorful Accent 4" w:uiPriority="52"/>
-    <w:lsdException w:name="Grid Table 1 Light Accent 5" w:uiPriority="46"/>
-    <w:lsdException w:name="Grid Table 2 Accent 5" w:uiPriority="47"/>
-    <w:lsdException w:name="Grid Table 3 Accent 5" w:uiPriority="48"/>
-    <w:lsdException w:name="Grid Table 4 Accent 5" w:uiPriority="49"/>
-    <w:lsdException w:name="Grid Table 5 Dark Accent 5" w:uiPriority="50"/>
-    <w:lsdException w:name="Grid Table 6 Colorful Accent 5" w:uiPriority="51"/>
-    <w:lsdException w:name="Grid Table 7 Colorful Accent 5" w:uiPriority="52"/>
-    <w:lsdException w:name="Grid Table 1 Light Accent 6" w:uiPriority="46"/>
-    <w:lsdException w:name="Grid Table 2 Accent 6" w:uiPriority="47"/>
-    <w:lsdException w:name="Grid Table 3 Accent 6" w:uiPriority="48"/>
-    <w:lsdException w:name="Grid Table 4 Accent 6" w:uiPriority="49"/>
-    <w:lsdException w:name="Grid Table 5 Dark Accent 6" w:uiPriority="50"/>
-    <w:lsdException w:name="Grid Table 6 Colorful Accent 6" w:uiPriority="51"/>
-    <w:lsdException w:name="Grid Table 7 Colorful Accent 6" w:uiPriority="52"/>
-    <w:lsdException w:name="List Table 1 Light" w:uiPriority="46"/>
-    <w:lsdException w:name="List Table 2" w:uiPriority="47"/>
-    <w:lsdException w:name="List Table 3" w:uiPriority="48"/>
-    <w:lsdException w:name="List Table 4" w:uiPriority="49"/>
-    <w:lsdException w:name="List Table 5 Dark" w:uiPriority="50"/>
-    <w:lsdException w:name="List Table 6 Colorful" w:uiPriority="51"/>
-    <w:lsdException w:name="List Table 7 Colorful" w:uiPriority="52"/>
-    <w:lsdException w:name="List Table 1 Light Accent 1" w:uiPriority="46"/>
-    <w:lsdException w:name="List Table 2 Accent 1" w:uiPriority="47"/>
-    <w:lsdException w:name="List Table 3 Accent 1" w:uiPriority="48"/>
-    <w:lsdException w:name="List Table 4 Accent 1" w:uiPriority="49"/>
-    <w:lsdException w:name="List Table 5 Dark Accent 1" w:uiPriority="50"/>
-    <w:lsdException w:name="List Table 6 Colorful Accent 1" w:uiPriority="51"/>
-    <w:lsdException w:name="List Table 7 Colorful Accent 1" w:uiPriority="52"/>
-    <w:lsdException w:name="List Table 1 Light Accent 2" w:uiPriority="46"/>
-    <w:lsdException w:name="List Table 2 Accent 2" w:uiPriority="47"/>
-    <w:lsdException w:name="List Table 3 Accent 2" w:uiPriority="48"/>
-    <w:lsdException w:name="List Table 4 Accent 2" w:uiPriority="49"/>
-    <w:lsdException w:name="List Table 5 Dark Accent 2" w:uiPriority="50"/>
-    <w:lsdException w:name="List Table 6 Colorful Accent 2" w:uiPriority="51"/>
-    <w:lsdException w:name="List Table 7 Colorful Accent 2" w:uiPriority="52"/>
-    <w:lsdException w:name="List Table 1 Light Accent 3" w:uiPriority="46"/>
-    <w:lsdException w:name="List Table 2 Accent 3" w:uiPriority="47"/>
-    <w:lsdException w:name="List Table 3 Accent 3" w:uiPriority="48"/>
-    <w:lsdException w:name="List Table 4 Accent 3" w:uiPriority="49"/>
-    <w:lsdException w:name="List Table 5 Dark Accent 3" w:uiPriority="50"/>
-    <w:lsdException w:name="List Table 6 Colorful Accent 3" w:uiPriority="51"/>
-    <w:lsdException w:name="List Table 7 Colorful Accent 3" w:uiPriority="52"/>
-    <w:lsdException w:name="List Table 1 Light Accent 4" w:uiPriority="46"/>
-    <w:lsdException w:name="List Table 2 Accent 4" w:uiPriority="47"/>
-    <w:lsdException w:name="List Table 3 Accent 4" w:uiPriority="48"/>
-    <w:lsdException w:name="List Table 4 Accent 4" w:uiPriority="49"/>
-    <w:lsdException w:name="List Table 5 Dark Accent 4" w:uiPriority="50"/>
-    <w:lsdException w:name="List Table 6 Colorful Accent 4" w:uiPriority="51"/>
-    <w:lsdException w:name="List Table 7 Colorful Accent 4" w:uiPriority="52"/>
-    <w:lsdException w:name="List Table 1 Light Accent 5" w:uiPriority="46"/>
-    <w:lsdException w:name="List Table 2 Accent 5" w:uiPriority="47"/>
-    <w:lsdException w:name="List Table 3 Accent 5" w:uiPriority="48"/>
-    <w:lsdException w:name="List Table 4 Accent 5" w:uiPriority="49"/>
-    <w:lsdException w:name="List Table 5 Dark Accent 5" w:uiPriority="50"/>
-    <w:lsdException w:name="List Table 6 Colorful Accent 5" w:uiPriority="51"/>
-    <w:lsdException w:name="List Table 7 Colorful Accent 5" w:uiPriority="52"/>
-    <w:lsdException w:name="List Table 1 Light Accent 6" w:uiPriority="46"/>
-    <w:lsdException w:name="List Table 2 Accent 6" w:uiPriority="47"/>
-    <w:lsdException w:name="List Table 3 Accent 6" w:uiPriority="48"/>
-    <w:lsdException w:name="List Table 4 Accent 6" w:uiPriority="49"/>
-    <w:lsdException w:name="List Table 5 Dark Accent 6" w:uiPriority="50"/>
-    <w:lsdException w:name="List Table 6 Colorful Accent 6" w:uiPriority="51"/>
-    <w:lsdException w:name="List Table 7 Colorful Accent 6" w:uiPriority="52"/>
+  <w:latentStyles w:defLockedState="0" w:defUIPriority="99" w:defSemiHidden="1" w:defUnhideWhenUsed="1" w:defQFormat="0" w:count="267">
+    <w:lsdException w:name="Normal" w:semiHidden="0" w:uiPriority="0" w:unhideWhenUsed="0" w:qFormat="1"/>
+    <w:lsdException w:name="heading 1" w:semiHidden="0" w:uiPriority="9" w:unhideWhenUsed="0" w:qFormat="1"/>
+    <w:lsdException w:name="heading 2" w:uiPriority="9" w:qFormat="1"/>
+    <w:lsdException w:name="heading 3" w:uiPriority="9" w:qFormat="1"/>
+    <w:lsdException w:name="heading 4" w:uiPriority="9" w:qFormat="1"/>
+    <w:lsdException w:name="heading 5" w:uiPriority="9" w:qFormat="1"/>
+    <w:lsdException w:name="heading 6" w:uiPriority="9" w:qFormat="1"/>
+    <w:lsdException w:name="heading 7" w:uiPriority="9" w:qFormat="1"/>
+    <w:lsdException w:name="heading 8" w:uiPriority="9" w:qFormat="1"/>
+    <w:lsdException w:name="heading 9" w:uiPriority="9" w:qFormat="1"/>
+    <w:lsdException w:name="toc 1" w:uiPriority="39"/>
+    <w:lsdException w:name="toc 2" w:uiPriority="39"/>
+    <w:lsdException w:name="toc 3" w:uiPriority="39"/>
+    <w:lsdException w:name="toc 4" w:uiPriority="39"/>
+    <w:lsdException w:name="toc 5" w:uiPriority="39"/>
+    <w:lsdException w:name="toc 6" w:uiPriority="39"/>
+    <w:lsdException w:name="toc 7" w:uiPriority="39"/>
+    <w:lsdException w:name="toc 8" w:uiPriority="39"/>
+    <w:lsdException w:name="toc 9" w:uiPriority="39"/>
+    <w:lsdException w:name="caption" w:uiPriority="35" w:qFormat="1"/>
+    <w:lsdException w:name="Title" w:semiHidden="0" w:uiPriority="10" w:unhideWhenUsed="0" w:qFormat="1"/>
+    <w:lsdException w:name="Default Paragraph Font" w:uiPriority="1"/>
+    <w:lsdException w:name="Subtitle" w:semiHidden="0" w:uiPriority="11" w:unhideWhenUsed="0" w:qFormat="1"/>
+    <w:lsdException w:name="Strong" w:semiHidden="0" w:uiPriority="22" w:unhideWhenUsed="0" w:qFormat="1"/>
+    <w:lsdException w:name="Emphasis" w:semiHidden="0" w:uiPriority="20" w:unhideWhenUsed="0" w:qFormat="1"/>
+    <w:lsdException w:name="Table Grid" w:semiHidden="0" w:uiPriority="59" w:unhideWhenUsed="0"/>
+    <w:lsdException w:name="Placeholder Text" w:unhideWhenUsed="0"/>
+    <w:lsdException w:name="No Spacing" w:semiHidden="0" w:uiPriority="1" w:unhideWhenUsed="0" w:qFormat="1"/>
+    <w:lsdException w:name="Light Shading" w:semiHidden="0" w:uiPriority="60" w:unhideWhenUsed="0"/>
+    <w:lsdException w:name="Light List" w:semiHidden="0" w:uiPriority="61" w:unhideWhenUsed="0"/>
+    <w:lsdException w:name="Light Grid" w:semiHidden="0" w:uiPriority="62" w:unhideWhenUsed="0"/>
+    <w:lsdException w:name="Medium Shading 1" w:semiHidden="0" w:uiPriority="63" w:unhideWhenUsed="0"/>
+    <w:lsdException w:name="Medium Shading 2" w:semiHidden="0" w:uiPriority="64" w:unhideWhenUsed="0"/>
+    <w:lsdException w:name="Medium List 1" w:semiHidden="0" w:uiPriority="65" w:unhideWhenUsed="0"/>
+    <w:lsdException w:name="Medium List 2" w:semiHidden="0" w:uiPriority="66" w:unhideWhenUsed="0"/>
+    <w:lsdException w:name="Medium Grid 1" w:semiHidden="0" w:uiPriority="67" w:unhideWhenUsed="0"/>
+    <w:lsdException w:name="Medium Grid 2" w:semiHidden="0" w:uiPriority="68" w:unhideWhenUsed="0"/>
+    <w:lsdException w:name="Medium Grid 3" w:semiHidden="0" w:uiPriority="69" w:unhideWhenUsed="0"/>
+    <w:lsdException w:name="Dark List" w:semiHidden="0" w:uiPriority="70" w:unhideWhenUsed="0"/>
+    <w:lsdException w:name="Colorful Shading" w:semiHidden="0" w:uiPriority="71" w:unhideWhenUsed="0"/>
+    <w:lsdException w:name="Colorful List" w:semiHidden="0" w:uiPriority="72" w:unhideWhenUsed="0"/>
+    <w:lsdException w:name="Colorful Grid" w:semiHidden="0" w:uiPriority="73" w:unhideWhenUsed="0"/>
+    <w:lsdException w:name="Light Shading Accent 1" w:semiHidden="0" w:uiPriority="60" w:unhideWhenUsed="0"/>
+    <w:lsdException w:name="Light List Accent 1" w:semiHidden="0" w:uiPriority="61" w:unhideWhenUsed="0"/>
+    <w:lsdException w:name="Light Grid Accent 1" w:semiHidden="0" w:uiPriority="62" w:unhideWhenUsed="0"/>
+    <w:lsdException w:name="Medium Shading 1 Accent 1" w:semiHidden="0" w:uiPriority="63" w:unhideWhenUsed="0"/>
+    <w:lsdException w:name="Medium Shading 2 Accent 1" w:semiHidden="0" w:uiPriority="64" w:unhideWhenUsed="0"/>
+    <w:lsdException w:name="Medium List 1 Accent 1" w:semiHidden="0" w:uiPriority="65" w:unhideWhenUsed="0"/>
+    <w:lsdException w:name="Revision" w:unhideWhenUsed="0"/>
+    <w:lsdException w:name="List Paragraph" w:semiHidden="0" w:uiPriority="34" w:unhideWhenUsed="0" w:qFormat="1"/>
+    <w:lsdException w:name="Quote" w:semiHidden="0" w:uiPriority="29" w:unhideWhenUsed="0" w:qFormat="1"/>
+    <w:lsdException w:name="Intense Quote" w:semiHidden="0" w:uiPriority="30" w:unhideWhenUsed="0" w:qFormat="1"/>
+    <w:lsdException w:name="Medium List 2 Accent 1" w:semiHidden="0" w:uiPriority="66" w:unhideWhenUsed="0"/>
+    <w:lsdException w:name="Medium Grid 1 Accent 1" w:semiHidden="0" w:uiPriority="67" w:unhideWhenUsed="0"/>
+    <w:lsdException w:name="Medium Grid 2 Accent 1" w:semiHidden="0" w:uiPriority="68" w:unhideWhenUsed="0"/>
+    <w:lsdException w:name="Medium Grid 3 Accent 1" w:semiHidden="0" w:uiPriority="69" w:unhideWhenUsed="0"/>
+    <w:lsdException w:name="Dark List Accent 1" w:semiHidden="0" w:uiPriority="70" w:unhideWhenUsed="0"/>
+    <w:lsdException w:name="Colorful Shading Accent 1" w:semiHidden="0" w:uiPriority="71" w:unhideWhenUsed="0"/>
+    <w:lsdException w:name="Colorful List Accent 1" w:semiHidden="0" w:uiPriority="72" w:unhideWhenUsed="0"/>
+    <w:lsdException w:name="Colorful Grid Accent 1" w:semiHidden="0" w:uiPriority="73" w:unhideWhenUsed="0"/>
+    <w:lsdException w:name="Light Shading Accent 2" w:semiHidden="0" w:uiPriority="60" w:unhideWhenUsed="0"/>
+    <w:lsdException w:name="Light List Accent 2" w:semiHidden="0" w:uiPriority="61" w:unhideWhenUsed="0"/>
+    <w:lsdException w:name="Light Grid Accent 2" w:semiHidden="0" w:uiPriority="62" w:unhideWhenUsed="0"/>
+    <w:lsdException w:name="Medium Shading 1 Accent 2" w:semiHidden="0" w:uiPriority="63" w:unhideWhenUsed="0"/>
+    <w:lsdException w:name="Medium Shading 2 Accent 2" w:semiHidden="0" w:uiPriority="64" w:unhideWhenUsed="0"/>
+    <w:lsdException w:name="Medium List 1 Accent 2" w:semiHidden="0" w:uiPriority="65" w:unhideWhenUsed="0"/>
+    <w:lsdException w:name="Medium List 2 Accent 2" w:semiHidden="0" w:uiPriority="66" w:unhideWhenUsed="0"/>
+    <w:lsdException w:name="Medium Grid 1 Accent 2" w:semiHidden="0" w:uiPriority="67" w:unhideWhenUsed="0"/>
+    <w:lsdException w:name="Medium Grid 2 Accent 2" w:semiHidden="0" w:uiPriority="68" w:unhideWhenUsed="0"/>
+    <w:lsdException w:name="Medium Grid 3 Accent 2" w:semiHidden="0" w:uiPriority="69" w:unhideWhenUsed="0"/>
+    <w:lsdException w:name="Dark List Accent 2" w:semiHidden="0" w:uiPriority="70" w:unhideWhenUsed="0"/>
+    <w:lsdException w:name="Colorful Shading Accent 2" w:semiHidden="0" w:uiPriority="71" w:unhideWhenUsed="0"/>
+    <w:lsdException w:name="Colorful List Accent 2" w:semiHidden="0" w:uiPriority="72" w:unhideWhenUsed="0"/>
+    <w:lsdException w:name="Colorful Grid Accent 2" w:semiHidden="0" w:uiPriority="73" w:unhideWhenUsed="0"/>
+    <w:lsdException w:name="Light Shading Accent 3" w:semiHidden="0" w:uiPriority="60" w:unhideWhenUsed="0"/>
+    <w:lsdException w:name="Light List Accent 3" w:semiHidden="0" w:uiPriority="61" w:unhideWhenUsed="0"/>
+    <w:lsdException w:name="Light Grid Accent 3" w:semiHidden="0" w:uiPriority="62" w:unhideWhenUsed="0"/>
+    <w:lsdException w:name="Medium Shading 1 Accent 3" w:semiHidden="0" w:uiPriority="63" w:unhideWhenUsed="0"/>
+    <w:lsdException w:name="Medium Shading 2 Accent 3" w:semiHidden="0" w:uiPriority="64" w:unhideWhenUsed="0"/>
+    <w:lsdException w:name="Medium List 1 Accent 3" w:semiHidden="0" w:uiPriority="65" w:unhideWhenUsed="0"/>
+    <w:lsdException w:name="Medium List 2 Accent 3" w:semiHidden="0" w:uiPriority="66" w:unhideWhenUsed="0"/>
+    <w:lsdException w:name="Medium Grid 1 Accent 3" w:semiHidden="0" w:uiPriority="67" w:unhideWhenUsed="0"/>
+    <w:lsdException w:name="Medium Grid 2 Accent 3" w:semiHidden="0" w:uiPriority="68" w:unhideWhenUsed="0"/>
+    <w:lsdException w:name="Medium Grid 3 Accent 3" w:semiHidden="0" w:uiPriority="69" w:unhideWhenUsed="0"/>
+    <w:lsdException w:name="Dark List Accent 3" w:semiHidden="0" w:uiPriority="70" w:unhideWhenUsed="0"/>
+    <w:lsdException w:name="Colorful Shading Accent 3" w:semiHidden="0" w:uiPriority="71" w:unhideWhenUsed="0"/>
+    <w:lsdException w:name="Colorful List Accent 3" w:semiHidden="0" w:uiPriority="72" w:unhideWhenUsed="0"/>
+    <w:lsdException w:name="Colorful Grid Accent 3" w:semiHidden="0" w:uiPriority="73" w:unhideWhenUsed="0"/>
+    <w:lsdException w:name="Light Shading Accent 4" w:semiHidden="0" w:uiPriority="60" w:unhideWhenUsed="0"/>
+    <w:lsdException w:name="Light List Accent 4" w:semiHidden="0" w:uiPriority="61" w:unhideWhenUsed="0"/>
+    <w:lsdException w:name="Light Grid Accent 4" w:semiHidden="0" w:uiPriority="62" w:unhideWhenUsed="0"/>
+    <w:lsdException w:name="Medium Shading 1 Accent 4" w:semiHidden="0" w:uiPriority="63" w:unhideWhenUsed="0"/>
+    <w:lsdException w:name="Medium Shading 2 Accent 4" w:semiHidden="0" w:uiPriority="64" w:unhideWhenUsed="0"/>
+    <w:lsdException w:name="Medium List 1 Accent 4" w:semiHidden="0" w:uiPriority="65" w:unhideWhenUsed="0"/>
+    <w:lsdException w:name="Medium List 2 Accent 4" w:semiHidden="0" w:uiPriority="66" w:unhideWhenUsed="0"/>
+    <w:lsdException w:name="Medium Grid 1 Accent 4" w:semiHidden="0" w:uiPriority="67" w:unhideWhenUsed="0"/>
+    <w:lsdException w:name="Medium Grid 2 Accent 4" w:semiHidden="0" w:uiPriority="68" w:unhideWhenUsed="0"/>
+    <w:lsdException w:name="Medium Grid 3 Accent 4" w:semiHidden="0" w:uiPriority="69" w:unhideWhenUsed="0"/>
+    <w:lsdException w:name="Dark List Accent 4" w:semiHidden="0" w:uiPriority="70" w:unhideWhenUsed="0"/>
+    <w:lsdException w:name="Colorful Shading Accent 4" w:semiHidden="0" w:uiPriority="71" w:unhideWhenUsed="0"/>
+    <w:lsdException w:name="Colorful List Accent 4" w:semiHidden="0" w:uiPriority="72" w:unhideWhenUsed="0"/>
+    <w:lsdException w:name="Colorful Grid Accent 4" w:semiHidden="0" w:uiPriority="73" w:unhideWhenUsed="0"/>
+    <w:lsdException w:name="Light Shading Accent 5" w:semiHidden="0" w:uiPriority="60" w:unhideWhenUsed="0"/>
+    <w:lsdException w:name="Light List Accent 5" w:semiHidden="0" w:uiPriority="61" w:unhideWhenUsed="0"/>
+    <w:lsdException w:name="Light Grid Accent 5" w:semiHidden="0" w:uiPriority="62" w:unhideWhenUsed="0"/>
+    <w:lsdException w:name="Medium Shading 1 Accent 5" w:semiHidden="0" w:uiPriority="63" w:unhideWhenUsed="0"/>
+    <w:lsdException w:name="Medium Shading 2 Accent 5" w:semiHidden="0" w:uiPriority="64" w:unhideWhenUsed="0"/>
+    <w:lsdException w:name="Medium List 1 Accent 5" w:semiHidden="0" w:uiPriority="65" w:unhideWhenUsed="0"/>
+    <w:lsdException w:name="Medium List 2 Accent 5" w:semiHidden="0" w:uiPriority="66" w:unhideWhenUsed="0"/>
+    <w:lsdException w:name="Medium Grid 1 Accent 5" w:semiHidden="0" w:uiPriority="67" w:unhideWhenUsed="0"/>
+    <w:lsdException w:name="Medium Grid 2 Accent 5" w:semiHidden="0" w:uiPriority="68" w:unhideWhenUsed="0"/>
+    <w:lsdException w:name="Medium Grid 3 Accent 5" w:semiHidden="0" w:uiPriority="69" w:unhideWhenUsed="0"/>
+    <w:lsdException w:name="Dark List Accent 5" w:semiHidden="0" w:uiPriority="70" w:unhideWhenUsed="0"/>
+    <w:lsdException w:name="Colorful Shading Accent 5" w:semiHidden="0" w:uiPriority="71" w:unhideWhenUsed="0"/>
+    <w:lsdException w:name="Colorful List Accent 5" w:semiHidden="0" w:uiPriority="72" w:unhideWhenUsed="0"/>
+    <w:lsdException w:name="Colorful Grid Accent 5" w:semiHidden="0" w:uiPriority="73" w:unhideWhenUsed="0"/>
+    <w:lsdException w:name="Light Shading Accent 6" w:semiHidden="0" w:uiPriority="60" w:unhideWhenUsed="0"/>
+    <w:lsdException w:name="Light List Accent 6" w:semiHidden="0" w:uiPriority="61" w:unhideWhenUsed="0"/>
+    <w:lsdException w:name="Light Grid Accent 6" w:semiHidden="0" w:uiPriority="62" w:unhideWhenUsed="0"/>
+    <w:lsdException w:name="Medium Shading 1 Accent 6" w:semiHidden="0" w:uiPriority="63" w:unhideWhenUsed="0"/>
+    <w:lsdException w:name="Medium Shading 2 Accent 6" w:semiHidden="0" w:uiPriority="64" w:unhideWhenUsed="0"/>
+    <w:lsdException w:name="Medium List 1 Accent 6" w:semiHidden="0" w:uiPriority="65" w:unhideWhenUsed="0"/>
+    <w:lsdException w:name="Medium List 2 Accent 6" w:semiHidden="0" w:uiPriority="66" w:unhideWhenUsed="0"/>
+    <w:lsdException w:name="Medium Grid 1 Accent 6" w:semiHidden="0" w:uiPriority="67" w:unhideWhenUsed="0"/>
+    <w:lsdException w:name="Medium Grid 2 Accent 6" w:semiHidden="0" w:uiPriority="68" w:unhideWhenUsed="0"/>
+    <w:lsdException w:name="Medium Grid 3 Accent 6" w:semiHidden="0" w:uiPriority="69" w:unhideWhenUsed="0"/>
+    <w:lsdException w:name="Dark List Accent 6" w:semiHidden="0" w:uiPriority="70" w:unhideWhenUsed="0"/>
+    <w:lsdException w:name="Colorful Shading Accent 6" w:semiHidden="0" w:uiPriority="71" w:unhideWhenUsed="0"/>
+    <w:lsdException w:name="Colorful List Accent 6" w:semiHidden="0" w:uiPriority="72" w:unhideWhenUsed="0"/>
+    <w:lsdException w:name="Colorful Grid Accent 6" w:semiHidden="0" w:uiPriority="73" w:unhideWhenUsed="0"/>
+    <w:lsdException w:name="Subtle Emphasis" w:semiHidden="0" w:uiPriority="19" w:unhideWhenUsed="0" w:qFormat="1"/>
+    <w:lsdException w:name="Intense Emphasis" w:semiHidden="0" w:uiPriority="21" w:unhideWhenUsed="0" w:qFormat="1"/>
+    <w:lsdException w:name="Subtle Reference" w:semiHidden="0" w:uiPriority="31" w:unhideWhenUsed="0" w:qFormat="1"/>
+    <w:lsdException w:name="Intense Reference" w:semiHidden="0" w:uiPriority="32" w:unhideWhenUsed="0" w:qFormat="1"/>
+    <w:lsdException w:name="Book Title" w:semiHidden="0" w:uiPriority="33" w:unhideWhenUsed="0" w:qFormat="1"/>
+    <w:lsdException w:name="Bibliography" w:uiPriority="37"/>
+    <w:lsdException w:name="TOC Heading" w:uiPriority="39" w:qFormat="1"/>
   </w:latentStyles>
   <w:style w:type="paragraph" w:default="1" w:styleId="Normal">
     <w:name w:val="Normal"/>
@@ -7580,8 +7553,486 @@
 </w:styles>
 </file>
 
+<file path=word/stylesWithEffects.xml><?xml version="1.0" encoding="utf-8"?>
+<w:styles xmlns:wpc="http://schemas.microsoft.com/office/word/2010/wordprocessingCanvas" xmlns:mc="http://schemas.openxmlformats.org/markup-compatibility/2006" xmlns:o="urn:schemas-microsoft-com:office:office" xmlns:r="http://schemas.openxmlformats.org/officeDocument/2006/relationships" xmlns:m="http://schemas.openxmlformats.org/officeDocument/2006/math" xmlns:v="urn:schemas-microsoft-com:vml" xmlns:wp14="http://schemas.microsoft.com/office/word/2010/wordprocessingDrawing" xmlns:wp="http://schemas.openxmlformats.org/drawingml/2006/wordprocessingDrawing" xmlns:w10="urn:schemas-microsoft-com:office:word" xmlns:w="http://schemas.openxmlformats.org/wordprocessingml/2006/main" xmlns:w14="http://schemas.microsoft.com/office/word/2010/wordml" xmlns:wpg="http://schemas.microsoft.com/office/word/2010/wordprocessingGroup" xmlns:wpi="http://schemas.microsoft.com/office/word/2010/wordprocessingInk" xmlns:wne="http://schemas.microsoft.com/office/word/2006/wordml" xmlns:wps="http://schemas.microsoft.com/office/word/2010/wordprocessingShape" mc:Ignorable="w14 wp14">
+  <w:docDefaults>
+    <w:rPrDefault>
+      <w:rPr>
+        <w:rFonts w:asciiTheme="minorHAnsi" w:eastAsiaTheme="minorEastAsia" w:hAnsiTheme="minorHAnsi" w:cstheme="minorBidi"/>
+        <w:sz w:val="24"/>
+        <w:szCs w:val="24"/>
+        <w:lang w:val="en-US" w:eastAsia="ja-JP" w:bidi="ar-SA"/>
+      </w:rPr>
+    </w:rPrDefault>
+    <w:pPrDefault>
+      <w:pPr>
+        <w:spacing w:after="200"/>
+      </w:pPr>
+    </w:pPrDefault>
+  </w:docDefaults>
+  <w:latentStyles w:defLockedState="0" w:defUIPriority="99" w:defSemiHidden="1" w:defUnhideWhenUsed="1" w:defQFormat="0" w:count="267">
+    <w:lsdException w:name="Normal" w:semiHidden="0" w:uiPriority="0" w:unhideWhenUsed="0" w:qFormat="1"/>
+    <w:lsdException w:name="heading 1" w:semiHidden="0" w:uiPriority="9" w:unhideWhenUsed="0" w:qFormat="1"/>
+    <w:lsdException w:name="heading 2" w:uiPriority="9" w:qFormat="1"/>
+    <w:lsdException w:name="heading 3" w:uiPriority="9" w:qFormat="1"/>
+    <w:lsdException w:name="heading 4" w:uiPriority="9" w:qFormat="1"/>
+    <w:lsdException w:name="heading 5" w:uiPriority="9" w:qFormat="1"/>
+    <w:lsdException w:name="heading 6" w:uiPriority="9" w:qFormat="1"/>
+    <w:lsdException w:name="heading 7" w:uiPriority="9" w:qFormat="1"/>
+    <w:lsdException w:name="heading 8" w:uiPriority="9" w:qFormat="1"/>
+    <w:lsdException w:name="heading 9" w:uiPriority="9" w:qFormat="1"/>
+    <w:lsdException w:name="toc 1" w:uiPriority="39"/>
+    <w:lsdException w:name="toc 2" w:uiPriority="39"/>
+    <w:lsdException w:name="toc 3" w:uiPriority="39"/>
+    <w:lsdException w:name="toc 4" w:uiPriority="39"/>
+    <w:lsdException w:name="toc 5" w:uiPriority="39"/>
+    <w:lsdException w:name="toc 6" w:uiPriority="39"/>
+    <w:lsdException w:name="toc 7" w:uiPriority="39"/>
+    <w:lsdException w:name="toc 8" w:uiPriority="39"/>
+    <w:lsdException w:name="toc 9" w:uiPriority="39"/>
+    <w:lsdException w:name="caption" w:uiPriority="35" w:qFormat="1"/>
+    <w:lsdException w:name="Title" w:semiHidden="0" w:uiPriority="10" w:unhideWhenUsed="0" w:qFormat="1"/>
+    <w:lsdException w:name="Default Paragraph Font" w:uiPriority="1"/>
+    <w:lsdException w:name="Subtitle" w:semiHidden="0" w:uiPriority="11" w:unhideWhenUsed="0" w:qFormat="1"/>
+    <w:lsdException w:name="Strong" w:semiHidden="0" w:uiPriority="22" w:unhideWhenUsed="0" w:qFormat="1"/>
+    <w:lsdException w:name="Emphasis" w:semiHidden="0" w:uiPriority="20" w:unhideWhenUsed="0" w:qFormat="1"/>
+    <w:lsdException w:name="Table Grid" w:semiHidden="0" w:uiPriority="59" w:unhideWhenUsed="0"/>
+    <w:lsdException w:name="Placeholder Text" w:unhideWhenUsed="0"/>
+    <w:lsdException w:name="No Spacing" w:semiHidden="0" w:uiPriority="1" w:unhideWhenUsed="0" w:qFormat="1"/>
+    <w:lsdException w:name="Light Shading" w:semiHidden="0" w:uiPriority="60" w:unhideWhenUsed="0"/>
+    <w:lsdException w:name="Light List" w:semiHidden="0" w:uiPriority="61" w:unhideWhenUsed="0"/>
+    <w:lsdException w:name="Light Grid" w:semiHidden="0" w:uiPriority="62" w:unhideWhenUsed="0"/>
+    <w:lsdException w:name="Medium Shading 1" w:semiHidden="0" w:uiPriority="63" w:unhideWhenUsed="0"/>
+    <w:lsdException w:name="Medium Shading 2" w:semiHidden="0" w:uiPriority="64" w:unhideWhenUsed="0"/>
+    <w:lsdException w:name="Medium List 1" w:semiHidden="0" w:uiPriority="65" w:unhideWhenUsed="0"/>
+    <w:lsdException w:name="Medium List 2" w:semiHidden="0" w:uiPriority="66" w:unhideWhenUsed="0"/>
+    <w:lsdException w:name="Medium Grid 1" w:semiHidden="0" w:uiPriority="67" w:unhideWhenUsed="0"/>
+    <w:lsdException w:name="Medium Grid 2" w:semiHidden="0" w:uiPriority="68" w:unhideWhenUsed="0"/>
+    <w:lsdException w:name="Medium Grid 3" w:semiHidden="0" w:uiPriority="69" w:unhideWhenUsed="0"/>
+    <w:lsdException w:name="Dark List" w:semiHidden="0" w:uiPriority="70" w:unhideWhenUsed="0"/>
+    <w:lsdException w:name="Colorful Shading" w:semiHidden="0" w:uiPriority="71" w:unhideWhenUsed="0"/>
+    <w:lsdException w:name="Colorful List" w:semiHidden="0" w:uiPriority="72" w:unhideWhenUsed="0"/>
+    <w:lsdException w:name="Colorful Grid" w:semiHidden="0" w:uiPriority="73" w:unhideWhenUsed="0"/>
+    <w:lsdException w:name="Light Shading Accent 1" w:semiHidden="0" w:uiPriority="60" w:unhideWhenUsed="0"/>
+    <w:lsdException w:name="Light List Accent 1" w:semiHidden="0" w:uiPriority="61" w:unhideWhenUsed="0"/>
+    <w:lsdException w:name="Light Grid Accent 1" w:semiHidden="0" w:uiPriority="62" w:unhideWhenUsed="0"/>
+    <w:lsdException w:name="Medium Shading 1 Accent 1" w:semiHidden="0" w:uiPriority="63" w:unhideWhenUsed="0"/>
+    <w:lsdException w:name="Medium Shading 2 Accent 1" w:semiHidden="0" w:uiPriority="64" w:unhideWhenUsed="0"/>
+    <w:lsdException w:name="Medium List 1 Accent 1" w:semiHidden="0" w:uiPriority="65" w:unhideWhenUsed="0"/>
+    <w:lsdException w:name="Revision" w:unhideWhenUsed="0"/>
+    <w:lsdException w:name="List Paragraph" w:semiHidden="0" w:uiPriority="34" w:unhideWhenUsed="0" w:qFormat="1"/>
+    <w:lsdException w:name="Quote" w:semiHidden="0" w:uiPriority="29" w:unhideWhenUsed="0" w:qFormat="1"/>
+    <w:lsdException w:name="Intense Quote" w:semiHidden="0" w:uiPriority="30" w:unhideWhenUsed="0" w:qFormat="1"/>
+    <w:lsdException w:name="Medium List 2 Accent 1" w:semiHidden="0" w:uiPriority="66" w:unhideWhenUsed="0"/>
+    <w:lsdException w:name="Medium Grid 1 Accent 1" w:semiHidden="0" w:uiPriority="67" w:unhideWhenUsed="0"/>
+    <w:lsdException w:name="Medium Grid 2 Accent 1" w:semiHidden="0" w:uiPriority="68" w:unhideWhenUsed="0"/>
+    <w:lsdException w:name="Medium Grid 3 Accent 1" w:semiHidden="0" w:uiPriority="69" w:unhideWhenUsed="0"/>
+    <w:lsdException w:name="Dark List Accent 1" w:semiHidden="0" w:uiPriority="70" w:unhideWhenUsed="0"/>
+    <w:lsdException w:name="Colorful Shading Accent 1" w:semiHidden="0" w:uiPriority="71" w:unhideWhenUsed="0"/>
+    <w:lsdException w:name="Colorful List Accent 1" w:semiHidden="0" w:uiPriority="72" w:unhideWhenUsed="0"/>
+    <w:lsdException w:name="Colorful Grid Accent 1" w:semiHidden="0" w:uiPriority="73" w:unhideWhenUsed="0"/>
+    <w:lsdException w:name="Light Shading Accent 2" w:semiHidden="0" w:uiPriority="60" w:unhideWhenUsed="0"/>
+    <w:lsdException w:name="Light List Accent 2" w:semiHidden="0" w:uiPriority="61" w:unhideWhenUsed="0"/>
+    <w:lsdException w:name="Light Grid Accent 2" w:semiHidden="0" w:uiPriority="62" w:unhideWhenUsed="0"/>
+    <w:lsdException w:name="Medium Shading 1 Accent 2" w:semiHidden="0" w:uiPriority="63" w:unhideWhenUsed="0"/>
+    <w:lsdException w:name="Medium Shading 2 Accent 2" w:semiHidden="0" w:uiPriority="64" w:unhideWhenUsed="0"/>
+    <w:lsdException w:name="Medium List 1 Accent 2" w:semiHidden="0" w:uiPriority="65" w:unhideWhenUsed="0"/>
+    <w:lsdException w:name="Medium List 2 Accent 2" w:semiHidden="0" w:uiPriority="66" w:unhideWhenUsed="0"/>
+    <w:lsdException w:name="Medium Grid 1 Accent 2" w:semiHidden="0" w:uiPriority="67" w:unhideWhenUsed="0"/>
+    <w:lsdException w:name="Medium Grid 2 Accent 2" w:semiHidden="0" w:uiPriority="68" w:unhideWhenUsed="0"/>
+    <w:lsdException w:name="Medium Grid 3 Accent 2" w:semiHidden="0" w:uiPriority="69" w:unhideWhenUsed="0"/>
+    <w:lsdException w:name="Dark List Accent 2" w:semiHidden="0" w:uiPriority="70" w:unhideWhenUsed="0"/>
+    <w:lsdException w:name="Colorful Shading Accent 2" w:semiHidden="0" w:uiPriority="71" w:unhideWhenUsed="0"/>
+    <w:lsdException w:name="Colorful List Accent 2" w:semiHidden="0" w:uiPriority="72" w:unhideWhenUsed="0"/>
+    <w:lsdException w:name="Colorful Grid Accent 2" w:semiHidden="0" w:uiPriority="73" w:unhideWhenUsed="0"/>
+    <w:lsdException w:name="Light Shading Accent 3" w:semiHidden="0" w:uiPriority="60" w:unhideWhenUsed="0"/>
+    <w:lsdException w:name="Light List Accent 3" w:semiHidden="0" w:uiPriority="61" w:unhideWhenUsed="0"/>
+    <w:lsdException w:name="Light Grid Accent 3" w:semiHidden="0" w:uiPriority="62" w:unhideWhenUsed="0"/>
+    <w:lsdException w:name="Medium Shading 1 Accent 3" w:semiHidden="0" w:uiPriority="63" w:unhideWhenUsed="0"/>
+    <w:lsdException w:name="Medium Shading 2 Accent 3" w:semiHidden="0" w:uiPriority="64" w:unhideWhenUsed="0"/>
+    <w:lsdException w:name="Medium List 1 Accent 3" w:semiHidden="0" w:uiPriority="65" w:unhideWhenUsed="0"/>
+    <w:lsdException w:name="Medium List 2 Accent 3" w:semiHidden="0" w:uiPriority="66" w:unhideWhenUsed="0"/>
+    <w:lsdException w:name="Medium Grid 1 Accent 3" w:semiHidden="0" w:uiPriority="67" w:unhideWhenUsed="0"/>
+    <w:lsdException w:name="Medium Grid 2 Accent 3" w:semiHidden="0" w:uiPriority="68" w:unhideWhenUsed="0"/>
+    <w:lsdException w:name="Medium Grid 3 Accent 3" w:semiHidden="0" w:uiPriority="69" w:unhideWhenUsed="0"/>
+    <w:lsdException w:name="Dark List Accent 3" w:semiHidden="0" w:uiPriority="70" w:unhideWhenUsed="0"/>
+    <w:lsdException w:name="Colorful Shading Accent 3" w:semiHidden="0" w:uiPriority="71" w:unhideWhenUsed="0"/>
+    <w:lsdException w:name="Colorful List Accent 3" w:semiHidden="0" w:uiPriority="72" w:unhideWhenUsed="0"/>
+    <w:lsdException w:name="Colorful Grid Accent 3" w:semiHidden="0" w:uiPriority="73" w:unhideWhenUsed="0"/>
+    <w:lsdException w:name="Light Shading Accent 4" w:semiHidden="0" w:uiPriority="60" w:unhideWhenUsed="0"/>
+    <w:lsdException w:name="Light List Accent 4" w:semiHidden="0" w:uiPriority="61" w:unhideWhenUsed="0"/>
+    <w:lsdException w:name="Light Grid Accent 4" w:semiHidden="0" w:uiPriority="62" w:unhideWhenUsed="0"/>
+    <w:lsdException w:name="Medium Shading 1 Accent 4" w:semiHidden="0" w:uiPriority="63" w:unhideWhenUsed="0"/>
+    <w:lsdException w:name="Medium Shading 2 Accent 4" w:semiHidden="0" w:uiPriority="64" w:unhideWhenUsed="0"/>
+    <w:lsdException w:name="Medium List 1 Accent 4" w:semiHidden="0" w:uiPriority="65" w:unhideWhenUsed="0"/>
+    <w:lsdException w:name="Medium List 2 Accent 4" w:semiHidden="0" w:uiPriority="66" w:unhideWhenUsed="0"/>
+    <w:lsdException w:name="Medium Grid 1 Accent 4" w:semiHidden="0" w:uiPriority="67" w:unhideWhenUsed="0"/>
+    <w:lsdException w:name="Medium Grid 2 Accent 4" w:semiHidden="0" w:uiPriority="68" w:unhideWhenUsed="0"/>
+    <w:lsdException w:name="Medium Grid 3 Accent 4" w:semiHidden="0" w:uiPriority="69" w:unhideWhenUsed="0"/>
+    <w:lsdException w:name="Dark List Accent 4" w:semiHidden="0" w:uiPriority="70" w:unhideWhenUsed="0"/>
+    <w:lsdException w:name="Colorful Shading Accent 4" w:semiHidden="0" w:uiPriority="71" w:unhideWhenUsed="0"/>
+    <w:lsdException w:name="Colorful List Accent 4" w:semiHidden="0" w:uiPriority="72" w:unhideWhenUsed="0"/>
+    <w:lsdException w:name="Colorful Grid Accent 4" w:semiHidden="0" w:uiPriority="73" w:unhideWhenUsed="0"/>
+    <w:lsdException w:name="Light Shading Accent 5" w:semiHidden="0" w:uiPriority="60" w:unhideWhenUsed="0"/>
+    <w:lsdException w:name="Light List Accent 5" w:semiHidden="0" w:uiPriority="61" w:unhideWhenUsed="0"/>
+    <w:lsdException w:name="Light Grid Accent 5" w:semiHidden="0" w:uiPriority="62" w:unhideWhenUsed="0"/>
+    <w:lsdException w:name="Medium Shading 1 Accent 5" w:semiHidden="0" w:uiPriority="63" w:unhideWhenUsed="0"/>
+    <w:lsdException w:name="Medium Shading 2 Accent 5" w:semiHidden="0" w:uiPriority="64" w:unhideWhenUsed="0"/>
+    <w:lsdException w:name="Medium List 1 Accent 5" w:semiHidden="0" w:uiPriority="65" w:unhideWhenUsed="0"/>
+    <w:lsdException w:name="Medium List 2 Accent 5" w:semiHidden="0" w:uiPriority="66" w:unhideWhenUsed="0"/>
+    <w:lsdException w:name="Medium Grid 1 Accent 5" w:semiHidden="0" w:uiPriority="67" w:unhideWhenUsed="0"/>
+    <w:lsdException w:name="Medium Grid 2 Accent 5" w:semiHidden="0" w:uiPriority="68" w:unhideWhenUsed="0"/>
+    <w:lsdException w:name="Medium Grid 3 Accent 5" w:semiHidden="0" w:uiPriority="69" w:unhideWhenUsed="0"/>
+    <w:lsdException w:name="Dark List Accent 5" w:semiHidden="0" w:uiPriority="70" w:unhideWhenUsed="0"/>
+    <w:lsdException w:name="Colorful Shading Accent 5" w:semiHidden="0" w:uiPriority="71" w:unhideWhenUsed="0"/>
+    <w:lsdException w:name="Colorful List Accent 5" w:semiHidden="0" w:uiPriority="72" w:unhideWhenUsed="0"/>
+    <w:lsdException w:name="Colorful Grid Accent 5" w:semiHidden="0" w:uiPriority="73" w:unhideWhenUsed="0"/>
+    <w:lsdException w:name="Light Shading Accent 6" w:semiHidden="0" w:uiPriority="60" w:unhideWhenUsed="0"/>
+    <w:lsdException w:name="Light List Accent 6" w:semiHidden="0" w:uiPriority="61" w:unhideWhenUsed="0"/>
+    <w:lsdException w:name="Light Grid Accent 6" w:semiHidden="0" w:uiPriority="62" w:unhideWhenUsed="0"/>
+    <w:lsdException w:name="Medium Shading 1 Accent 6" w:semiHidden="0" w:uiPriority="63" w:unhideWhenUsed="0"/>
+    <w:lsdException w:name="Medium Shading 2 Accent 6" w:semiHidden="0" w:uiPriority="64" w:unhideWhenUsed="0"/>
+    <w:lsdException w:name="Medium List 1 Accent 6" w:semiHidden="0" w:uiPriority="65" w:unhideWhenUsed="0"/>
+    <w:lsdException w:name="Medium List 2 Accent 6" w:semiHidden="0" w:uiPriority="66" w:unhideWhenUsed="0"/>
+    <w:lsdException w:name="Medium Grid 1 Accent 6" w:semiHidden="0" w:uiPriority="67" w:unhideWhenUsed="0"/>
+    <w:lsdException w:name="Medium Grid 2 Accent 6" w:semiHidden="0" w:uiPriority="68" w:unhideWhenUsed="0"/>
+    <w:lsdException w:name="Medium Grid 3 Accent 6" w:semiHidden="0" w:uiPriority="69" w:unhideWhenUsed="0"/>
+    <w:lsdException w:name="Dark List Accent 6" w:semiHidden="0" w:uiPriority="70" w:unhideWhenUsed="0"/>
+    <w:lsdException w:name="Colorful Shading Accent 6" w:semiHidden="0" w:uiPriority="71" w:unhideWhenUsed="0"/>
+    <w:lsdException w:name="Colorful List Accent 6" w:semiHidden="0" w:uiPriority="72" w:unhideWhenUsed="0"/>
+    <w:lsdException w:name="Colorful Grid Accent 6" w:semiHidden="0" w:uiPriority="73" w:unhideWhenUsed="0"/>
+    <w:lsdException w:name="Subtle Emphasis" w:semiHidden="0" w:uiPriority="19" w:unhideWhenUsed="0" w:qFormat="1"/>
+    <w:lsdException w:name="Intense Emphasis" w:semiHidden="0" w:uiPriority="21" w:unhideWhenUsed="0" w:qFormat="1"/>
+    <w:lsdException w:name="Subtle Reference" w:semiHidden="0" w:uiPriority="31" w:unhideWhenUsed="0" w:qFormat="1"/>
+    <w:lsdException w:name="Intense Reference" w:semiHidden="0" w:uiPriority="32" w:unhideWhenUsed="0" w:qFormat="1"/>
+    <w:lsdException w:name="Book Title" w:semiHidden="0" w:uiPriority="33" w:unhideWhenUsed="0" w:qFormat="1"/>
+    <w:lsdException w:name="Bibliography" w:uiPriority="37"/>
+    <w:lsdException w:name="TOC Heading" w:uiPriority="39" w:qFormat="1"/>
+  </w:latentStyles>
+  <w:style w:type="paragraph" w:default="1" w:styleId="Normal">
+    <w:name w:val="Normal"/>
+    <w:qFormat/>
+    <w:rsid w:val="00754E4C"/>
+    <w:pPr>
+      <w:spacing w:line="276" w:lineRule="auto"/>
+    </w:pPr>
+    <w:rPr>
+      <w:rFonts w:eastAsiaTheme="minorHAnsi"/>
+      <w:sz w:val="22"/>
+      <w:szCs w:val="22"/>
+      <w:lang w:eastAsia="en-US"/>
+    </w:rPr>
+  </w:style>
+  <w:style w:type="paragraph" w:styleId="Heading1">
+    <w:name w:val="heading 1"/>
+    <w:basedOn w:val="Normal"/>
+    <w:next w:val="Normal"/>
+    <w:link w:val="Heading1Char"/>
+    <w:autoRedefine/>
+    <w:uiPriority w:val="9"/>
+    <w:qFormat/>
+    <w:rsid w:val="00157049"/>
+    <w:pPr>
+      <w:keepNext/>
+      <w:spacing w:after="0"/>
+      <w:jc w:val="center"/>
+      <w:outlineLvl w:val="0"/>
+    </w:pPr>
+    <w:rPr>
+      <w:rFonts w:ascii="Arial" w:eastAsiaTheme="majorEastAsia" w:hAnsi="Arial" w:cstheme="majorBidi"/>
+      <w:b/>
+      <w:bCs/>
+      <w:kern w:val="32"/>
+      <w:sz w:val="52"/>
+      <w:szCs w:val="32"/>
+    </w:rPr>
+  </w:style>
+  <w:style w:type="character" w:default="1" w:styleId="DefaultParagraphFont">
+    <w:name w:val="Default Paragraph Font"/>
+    <w:uiPriority w:val="1"/>
+    <w:semiHidden/>
+    <w:unhideWhenUsed/>
+  </w:style>
+  <w:style w:type="table" w:default="1" w:styleId="TableNormal">
+    <w:name w:val="Normal Table"/>
+    <w:uiPriority w:val="99"/>
+    <w:semiHidden/>
+    <w:unhideWhenUsed/>
+    <w:tblPr>
+      <w:tblInd w:w="0" w:type="dxa"/>
+      <w:tblCellMar>
+        <w:top w:w="0" w:type="dxa"/>
+        <w:left w:w="108" w:type="dxa"/>
+        <w:bottom w:w="0" w:type="dxa"/>
+        <w:right w:w="108" w:type="dxa"/>
+      </w:tblCellMar>
+    </w:tblPr>
+  </w:style>
+  <w:style w:type="numbering" w:default="1" w:styleId="NoList">
+    <w:name w:val="No List"/>
+    <w:uiPriority w:val="99"/>
+    <w:semiHidden/>
+    <w:unhideWhenUsed/>
+  </w:style>
+  <w:style w:type="character" w:customStyle="1" w:styleId="Heading1Char">
+    <w:name w:val="Heading 1 Char"/>
+    <w:basedOn w:val="DefaultParagraphFont"/>
+    <w:link w:val="Heading1"/>
+    <w:uiPriority w:val="9"/>
+    <w:rsid w:val="00157049"/>
+    <w:rPr>
+      <w:rFonts w:ascii="Arial" w:eastAsiaTheme="majorEastAsia" w:hAnsi="Arial" w:cstheme="majorBidi"/>
+      <w:b/>
+      <w:bCs/>
+      <w:kern w:val="32"/>
+      <w:sz w:val="52"/>
+      <w:szCs w:val="32"/>
+    </w:rPr>
+  </w:style>
+  <w:style w:type="paragraph" w:styleId="Title">
+    <w:name w:val="Title"/>
+    <w:basedOn w:val="Normal"/>
+    <w:next w:val="Normal"/>
+    <w:link w:val="TitleChar"/>
+    <w:autoRedefine/>
+    <w:uiPriority w:val="10"/>
+    <w:qFormat/>
+    <w:rsid w:val="009E4913"/>
+    <w:pPr>
+      <w:spacing w:after="0"/>
+      <w:jc w:val="center"/>
+      <w:outlineLvl w:val="0"/>
+    </w:pPr>
+    <w:rPr>
+      <w:rFonts w:ascii="Arial" w:eastAsiaTheme="majorEastAsia" w:hAnsi="Arial" w:cstheme="majorBidi"/>
+      <w:b/>
+      <w:bCs/>
+      <w:kern w:val="28"/>
+      <w:sz w:val="28"/>
+      <w:szCs w:val="32"/>
+    </w:rPr>
+  </w:style>
+  <w:style w:type="character" w:customStyle="1" w:styleId="TitleChar">
+    <w:name w:val="Title Char"/>
+    <w:basedOn w:val="DefaultParagraphFont"/>
+    <w:link w:val="Title"/>
+    <w:uiPriority w:val="10"/>
+    <w:rsid w:val="009E4913"/>
+    <w:rPr>
+      <w:rFonts w:ascii="Arial" w:eastAsiaTheme="majorEastAsia" w:hAnsi="Arial" w:cstheme="majorBidi"/>
+      <w:b/>
+      <w:bCs/>
+      <w:kern w:val="28"/>
+      <w:sz w:val="28"/>
+      <w:szCs w:val="32"/>
+    </w:rPr>
+  </w:style>
+  <w:style w:type="character" w:styleId="PlaceholderText">
+    <w:name w:val="Placeholder Text"/>
+    <w:basedOn w:val="DefaultParagraphFont"/>
+    <w:uiPriority w:val="99"/>
+    <w:semiHidden/>
+    <w:rsid w:val="00754E4C"/>
+    <w:rPr>
+      <w:color w:val="808080"/>
+    </w:rPr>
+  </w:style>
+  <w:style w:type="table" w:styleId="TableGrid">
+    <w:name w:val="Table Grid"/>
+    <w:basedOn w:val="TableNormal"/>
+    <w:uiPriority w:val="59"/>
+    <w:rsid w:val="00754E4C"/>
+    <w:pPr>
+      <w:spacing w:after="0"/>
+    </w:pPr>
+    <w:rPr>
+      <w:rFonts w:eastAsiaTheme="minorHAnsi"/>
+      <w:sz w:val="22"/>
+      <w:szCs w:val="22"/>
+      <w:lang w:eastAsia="en-US"/>
+    </w:rPr>
+    <w:tblPr>
+      <w:tblBorders>
+        <w:top w:val="single" w:sz="4" w:space="0" w:color="auto"/>
+        <w:left w:val="single" w:sz="4" w:space="0" w:color="auto"/>
+        <w:bottom w:val="single" w:sz="4" w:space="0" w:color="auto"/>
+        <w:right w:val="single" w:sz="4" w:space="0" w:color="auto"/>
+        <w:insideH w:val="single" w:sz="4" w:space="0" w:color="auto"/>
+        <w:insideV w:val="single" w:sz="4" w:space="0" w:color="auto"/>
+      </w:tblBorders>
+    </w:tblPr>
+  </w:style>
+  <w:style w:type="paragraph" w:styleId="ListParagraph">
+    <w:name w:val="List Paragraph"/>
+    <w:basedOn w:val="Normal"/>
+    <w:uiPriority w:val="34"/>
+    <w:qFormat/>
+    <w:rsid w:val="00754E4C"/>
+    <w:pPr>
+      <w:ind w:left="720"/>
+      <w:contextualSpacing/>
+    </w:pPr>
+  </w:style>
+  <w:style w:type="paragraph" w:styleId="Header">
+    <w:name w:val="header"/>
+    <w:basedOn w:val="Normal"/>
+    <w:link w:val="HeaderChar"/>
+    <w:uiPriority w:val="99"/>
+    <w:unhideWhenUsed/>
+    <w:rsid w:val="00754E4C"/>
+    <w:pPr>
+      <w:tabs>
+        <w:tab w:val="center" w:pos="4680"/>
+        <w:tab w:val="right" w:pos="9360"/>
+      </w:tabs>
+      <w:spacing w:after="0" w:line="240" w:lineRule="auto"/>
+    </w:pPr>
+  </w:style>
+  <w:style w:type="character" w:customStyle="1" w:styleId="HeaderChar">
+    <w:name w:val="Header Char"/>
+    <w:basedOn w:val="DefaultParagraphFont"/>
+    <w:link w:val="Header"/>
+    <w:uiPriority w:val="99"/>
+    <w:rsid w:val="00754E4C"/>
+    <w:rPr>
+      <w:rFonts w:eastAsiaTheme="minorHAnsi"/>
+      <w:sz w:val="22"/>
+      <w:szCs w:val="22"/>
+      <w:lang w:eastAsia="en-US"/>
+    </w:rPr>
+  </w:style>
+  <w:style w:type="table" w:customStyle="1" w:styleId="TableGrid1">
+    <w:name w:val="Table Grid1"/>
+    <w:basedOn w:val="TableNormal"/>
+    <w:next w:val="TableGrid"/>
+    <w:uiPriority w:val="59"/>
+    <w:rsid w:val="00754E4C"/>
+    <w:pPr>
+      <w:spacing w:after="0"/>
+    </w:pPr>
+    <w:rPr>
+      <w:rFonts w:eastAsiaTheme="minorHAnsi"/>
+      <w:sz w:val="22"/>
+      <w:szCs w:val="22"/>
+      <w:lang w:eastAsia="en-US"/>
+    </w:rPr>
+    <w:tblPr>
+      <w:tblBorders>
+        <w:top w:val="single" w:sz="4" w:space="0" w:color="auto"/>
+        <w:left w:val="single" w:sz="4" w:space="0" w:color="auto"/>
+        <w:bottom w:val="single" w:sz="4" w:space="0" w:color="auto"/>
+        <w:right w:val="single" w:sz="4" w:space="0" w:color="auto"/>
+        <w:insideH w:val="single" w:sz="4" w:space="0" w:color="auto"/>
+        <w:insideV w:val="single" w:sz="4" w:space="0" w:color="auto"/>
+      </w:tblBorders>
+    </w:tblPr>
+  </w:style>
+  <w:style w:type="paragraph" w:styleId="BalloonText">
+    <w:name w:val="Balloon Text"/>
+    <w:basedOn w:val="Normal"/>
+    <w:link w:val="BalloonTextChar"/>
+    <w:uiPriority w:val="99"/>
+    <w:semiHidden/>
+    <w:unhideWhenUsed/>
+    <w:rsid w:val="00754E4C"/>
+    <w:pPr>
+      <w:spacing w:after="0" w:line="240" w:lineRule="auto"/>
+    </w:pPr>
+    <w:rPr>
+      <w:rFonts w:ascii="Lucida Grande" w:hAnsi="Lucida Grande"/>
+      <w:sz w:val="18"/>
+      <w:szCs w:val="18"/>
+    </w:rPr>
+  </w:style>
+  <w:style w:type="character" w:customStyle="1" w:styleId="BalloonTextChar">
+    <w:name w:val="Balloon Text Char"/>
+    <w:basedOn w:val="DefaultParagraphFont"/>
+    <w:link w:val="BalloonText"/>
+    <w:uiPriority w:val="99"/>
+    <w:semiHidden/>
+    <w:rsid w:val="00754E4C"/>
+    <w:rPr>
+      <w:rFonts w:ascii="Lucida Grande" w:eastAsiaTheme="minorHAnsi" w:hAnsi="Lucida Grande"/>
+      <w:sz w:val="18"/>
+      <w:szCs w:val="18"/>
+      <w:lang w:eastAsia="en-US"/>
+    </w:rPr>
+  </w:style>
+  <w:style w:type="paragraph" w:styleId="Footer">
+    <w:name w:val="footer"/>
+    <w:basedOn w:val="Normal"/>
+    <w:link w:val="FooterChar"/>
+    <w:uiPriority w:val="99"/>
+    <w:unhideWhenUsed/>
+    <w:rsid w:val="00FD62F6"/>
+    <w:pPr>
+      <w:tabs>
+        <w:tab w:val="center" w:pos="4153"/>
+        <w:tab w:val="right" w:pos="8306"/>
+      </w:tabs>
+      <w:snapToGrid w:val="0"/>
+      <w:spacing w:line="240" w:lineRule="auto"/>
+    </w:pPr>
+    <w:rPr>
+      <w:sz w:val="18"/>
+      <w:szCs w:val="18"/>
+    </w:rPr>
+  </w:style>
+  <w:style w:type="character" w:customStyle="1" w:styleId="FooterChar">
+    <w:name w:val="Footer Char"/>
+    <w:basedOn w:val="DefaultParagraphFont"/>
+    <w:link w:val="Footer"/>
+    <w:uiPriority w:val="99"/>
+    <w:rsid w:val="00FD62F6"/>
+    <w:rPr>
+      <w:rFonts w:eastAsiaTheme="minorHAnsi"/>
+      <w:sz w:val="18"/>
+      <w:szCs w:val="18"/>
+      <w:lang w:eastAsia="en-US"/>
+    </w:rPr>
+  </w:style>
+  <w:style w:type="paragraph" w:customStyle="1" w:styleId="EndPara">
+    <w:name w:val="End Para"/>
+    <w:basedOn w:val="Normal"/>
+    <w:link w:val="EndParaChar"/>
+    <w:qFormat/>
+    <w:rsid w:val="00041775"/>
+    <w:pPr>
+      <w:spacing w:line="220" w:lineRule="exact"/>
+    </w:pPr>
+    <w:rPr>
+      <w:rFonts w:ascii="Arial" w:hAnsi="Arial" w:cs="Arial"/>
+      <w:sz w:val="18"/>
+    </w:rPr>
+  </w:style>
+  <w:style w:type="character" w:customStyle="1" w:styleId="EndParaChar">
+    <w:name w:val="End Para Char"/>
+    <w:basedOn w:val="DefaultParagraphFont"/>
+    <w:link w:val="EndPara"/>
+    <w:rsid w:val="00041775"/>
+    <w:rPr>
+      <w:rFonts w:ascii="Arial" w:eastAsiaTheme="minorHAnsi" w:hAnsi="Arial" w:cs="Arial"/>
+      <w:sz w:val="18"/>
+      <w:szCs w:val="22"/>
+      <w:lang w:eastAsia="en-US"/>
+    </w:rPr>
+  </w:style>
+  <w:style w:type="character" w:styleId="Hyperlink">
+    <w:name w:val="Hyperlink"/>
+    <w:basedOn w:val="DefaultParagraphFont"/>
+    <w:uiPriority w:val="99"/>
+    <w:unhideWhenUsed/>
+    <w:rsid w:val="00897C1B"/>
+    <w:rPr>
+      <w:color w:val="0000FF" w:themeColor="hyperlink"/>
+      <w:u w:val="single"/>
+    </w:rPr>
+  </w:style>
+</w:styles>
+</file>
+
 <file path=word/glossary/document.xml><?xml version="1.0" encoding="utf-8"?>
-<w:glossaryDocument xmlns:wpc="http://schemas.microsoft.com/office/word/2010/wordprocessingCanvas" xmlns:mc="http://schemas.openxmlformats.org/markup-compatibility/2006" xmlns:o="urn:schemas-microsoft-com:office:office" xmlns:r="http://schemas.openxmlformats.org/officeDocument/2006/relationships" xmlns:m="http://schemas.openxmlformats.org/officeDocument/2006/math" xmlns:v="urn:schemas-microsoft-com:vml" xmlns:wp14="http://schemas.microsoft.com/office/word/2010/wordprocessingDrawing" xmlns:wp="http://schemas.openxmlformats.org/drawingml/2006/wordprocessingDrawing" xmlns:w10="urn:schemas-microsoft-com:office:word" xmlns:w="http://schemas.openxmlformats.org/wordprocessingml/2006/main" xmlns:w14="http://schemas.microsoft.com/office/word/2010/wordml" xmlns:w15="http://schemas.microsoft.com/office/word/2012/wordml" xmlns:wpg="http://schemas.microsoft.com/office/word/2010/wordprocessingGroup" xmlns:wpi="http://schemas.microsoft.com/office/word/2010/wordprocessingInk" xmlns:wne="http://schemas.microsoft.com/office/word/2006/wordml" xmlns:wps="http://schemas.microsoft.com/office/word/2010/wordprocessingShape" mc:Ignorable="w14 w15 wp14">
+<w:glossaryDocument xmlns:wpc="http://schemas.microsoft.com/office/word/2010/wordprocessingCanvas" xmlns:mc="http://schemas.openxmlformats.org/markup-compatibility/2006" xmlns:o="urn:schemas-microsoft-com:office:office" xmlns:r="http://schemas.openxmlformats.org/officeDocument/2006/relationships" xmlns:m="http://schemas.openxmlformats.org/officeDocument/2006/math" xmlns:v="urn:schemas-microsoft-com:vml" xmlns:wp14="http://schemas.microsoft.com/office/word/2010/wordprocessingDrawing" xmlns:wp="http://schemas.openxmlformats.org/drawingml/2006/wordprocessingDrawing" xmlns:w10="urn:schemas-microsoft-com:office:word" xmlns:w="http://schemas.openxmlformats.org/wordprocessingml/2006/main" xmlns:w14="http://schemas.microsoft.com/office/word/2010/wordml" xmlns:wpg="http://schemas.microsoft.com/office/word/2010/wordprocessingGroup" xmlns:wpi="http://schemas.microsoft.com/office/word/2010/wordprocessingInk" xmlns:wne="http://schemas.microsoft.com/office/word/2006/wordml" xmlns:wps="http://schemas.microsoft.com/office/word/2010/wordprocessingShape" mc:Ignorable="w14 wp14">
   <w:docParts>
     <w:docPart>
       <w:docPartPr>
@@ -8117,7 +8568,7 @@
 </file>
 
 <file path=word/glossary/fontTable.xml><?xml version="1.0" encoding="utf-8"?>
-<w:fonts xmlns:mc="http://schemas.openxmlformats.org/markup-compatibility/2006" xmlns:r="http://schemas.openxmlformats.org/officeDocument/2006/relationships" xmlns:w="http://schemas.openxmlformats.org/wordprocessingml/2006/main" xmlns:w14="http://schemas.microsoft.com/office/word/2010/wordml" xmlns:w15="http://schemas.microsoft.com/office/word/2012/wordml" mc:Ignorable="w14 w15">
+<w:fonts xmlns:mc="http://schemas.openxmlformats.org/markup-compatibility/2006" xmlns:r="http://schemas.openxmlformats.org/officeDocument/2006/relationships" xmlns:w="http://schemas.openxmlformats.org/wordprocessingml/2006/main" xmlns:w14="http://schemas.microsoft.com/office/word/2010/wordml" mc:Ignorable="w14">
   <w:font w:name="Symbol">
     <w:panose1 w:val="05050102010706020507"/>
     <w:charset w:val="02"/>
@@ -8136,8 +8587,9 @@
     <w:panose1 w:val="02070309020205020404"/>
     <w:charset w:val="00"/>
     <w:family w:val="modern"/>
+    <w:notTrueType/>
     <w:pitch w:val="fixed"/>
-    <w:sig w:usb0="E0002EFF" w:usb1="C0007843" w:usb2="00000009" w:usb3="00000000" w:csb0="000001FF" w:csb1="00000000"/>
+    <w:sig w:usb0="00000003" w:usb1="00000000" w:usb2="00000000" w:usb3="00000000" w:csb0="00000001" w:csb1="00000000"/>
   </w:font>
   <w:font w:name="Wingdings">
     <w:panose1 w:val="05000000000000000000"/>
@@ -8157,17 +8609,16 @@
     <w:altName w:val="ＭＳ 明朝"/>
     <w:panose1 w:val="02020609040205080304"/>
     <w:charset w:val="80"/>
-    <w:family w:val="roman"/>
-    <w:notTrueType/>
+    <w:family w:val="modern"/>
     <w:pitch w:val="fixed"/>
-    <w:sig w:usb0="00000001" w:usb1="08070000" w:usb2="00000010" w:usb3="00000000" w:csb0="00020000" w:csb1="00000000"/>
+    <w:sig w:usb0="E00002FF" w:usb1="6AC7FDFB" w:usb2="08000012" w:usb3="00000000" w:csb0="0002009F" w:csb1="00000000"/>
   </w:font>
   <w:font w:name="Arial">
     <w:panose1 w:val="020B0604020202020204"/>
     <w:charset w:val="00"/>
     <w:family w:val="swiss"/>
     <w:pitch w:val="variable"/>
-    <w:sig w:usb0="E0002EFF" w:usb1="C0007843" w:usb2="00000009" w:usb3="00000000" w:csb0="000001FF" w:csb1="00000000"/>
+    <w:sig w:usb0="E0002AFF" w:usb1="C0007843" w:usb2="00000009" w:usb3="00000000" w:csb0="000001FF" w:csb1="00000000"/>
   </w:font>
   <w:font w:name="MS Gothic">
     <w:altName w:val="ＭＳ ゴシック"/>
@@ -8206,18 +8657,11 @@
     <w:pitch w:val="variable"/>
     <w:sig w:usb0="E00002FF" w:usb1="4000ACFF" w:usb2="00000001" w:usb3="00000000" w:csb0="0000019F" w:csb1="00000000"/>
   </w:font>
-  <w:font w:name="Calibri Light">
-    <w:panose1 w:val="020F0302020204030204"/>
-    <w:charset w:val="00"/>
-    <w:family w:val="swiss"/>
-    <w:pitch w:val="variable"/>
-    <w:sig w:usb0="A00002EF" w:usb1="4000207B" w:usb2="00000000" w:usb3="00000000" w:csb0="0000019F" w:csb1="00000000"/>
-  </w:font>
 </w:fonts>
 </file>
 
 <file path=word/glossary/settings.xml><?xml version="1.0" encoding="utf-8"?>
-<w:settings xmlns:mc="http://schemas.openxmlformats.org/markup-compatibility/2006" xmlns:o="urn:schemas-microsoft-com:office:office" xmlns:r="http://schemas.openxmlformats.org/officeDocument/2006/relationships" xmlns:m="http://schemas.openxmlformats.org/officeDocument/2006/math" xmlns:v="urn:schemas-microsoft-com:vml" xmlns:w10="urn:schemas-microsoft-com:office:word" xmlns:w="http://schemas.openxmlformats.org/wordprocessingml/2006/main" xmlns:w14="http://schemas.microsoft.com/office/word/2010/wordml" xmlns:w15="http://schemas.microsoft.com/office/word/2012/wordml" xmlns:sl="http://schemas.openxmlformats.org/schemaLibrary/2006/main" mc:Ignorable="w14 w15">
+<w:settings xmlns:mc="http://schemas.openxmlformats.org/markup-compatibility/2006" xmlns:o="urn:schemas-microsoft-com:office:office" xmlns:r="http://schemas.openxmlformats.org/officeDocument/2006/relationships" xmlns:m="http://schemas.openxmlformats.org/officeDocument/2006/math" xmlns:v="urn:schemas-microsoft-com:vml" xmlns:w10="urn:schemas-microsoft-com:office:word" xmlns:w="http://schemas.openxmlformats.org/wordprocessingml/2006/main" xmlns:w14="http://schemas.microsoft.com/office/word/2010/wordml" xmlns:sl="http://schemas.openxmlformats.org/schemaLibrary/2006/main" mc:Ignorable="w14">
   <w:view w:val="normal"/>
   <w:bordersDoNotSurroundHeader/>
   <w:bordersDoNotSurroundFooter/>
@@ -8237,6 +8681,7 @@
     <w:rsid w:val="000629D3"/>
     <w:rsid w:val="00080A2C"/>
     <w:rsid w:val="000E631D"/>
+    <w:rsid w:val="000F6339"/>
     <w:rsid w:val="0012408D"/>
     <w:rsid w:val="001349F2"/>
     <w:rsid w:val="001408AD"/>
@@ -8268,6 +8713,7 @@
     <w:rsid w:val="00537AE8"/>
     <w:rsid w:val="00544AA4"/>
     <w:rsid w:val="0055762F"/>
+    <w:rsid w:val="00570CE1"/>
     <w:rsid w:val="005B5C16"/>
     <w:rsid w:val="005E3DB9"/>
     <w:rsid w:val="005F059D"/>
@@ -8285,6 +8731,7 @@
     <w:rsid w:val="007A1038"/>
     <w:rsid w:val="007C4C16"/>
     <w:rsid w:val="00841F2C"/>
+    <w:rsid w:val="00865767"/>
     <w:rsid w:val="008D7AD5"/>
     <w:rsid w:val="00A266F3"/>
     <w:rsid w:val="00A51645"/>
@@ -8335,7 +8782,7 @@
 </file>
 
 <file path=word/glossary/styles.xml><?xml version="1.0" encoding="utf-8"?>
-<w:styles xmlns:mc="http://schemas.openxmlformats.org/markup-compatibility/2006" xmlns:r="http://schemas.openxmlformats.org/officeDocument/2006/relationships" xmlns:w="http://schemas.openxmlformats.org/wordprocessingml/2006/main" xmlns:w14="http://schemas.microsoft.com/office/word/2010/wordml" xmlns:w15="http://schemas.microsoft.com/office/word/2012/wordml" mc:Ignorable="w14 w15">
+<w:styles xmlns:mc="http://schemas.openxmlformats.org/markup-compatibility/2006" xmlns:r="http://schemas.openxmlformats.org/officeDocument/2006/relationships" xmlns:w="http://schemas.openxmlformats.org/wordprocessingml/2006/main" xmlns:w14="http://schemas.microsoft.com/office/word/2010/wordml" mc:Ignorable="w14">
   <w:docDefaults>
     <w:rPrDefault>
       <w:rPr>
@@ -8347,378 +8794,144 @@
     </w:rPrDefault>
     <w:pPrDefault/>
   </w:docDefaults>
-  <w:latentStyles w:defLockedState="0" w:defUIPriority="99" w:defSemiHidden="0" w:defUnhideWhenUsed="0" w:defQFormat="0" w:count="371">
-    <w:lsdException w:name="Normal" w:uiPriority="0" w:qFormat="1"/>
-    <w:lsdException w:name="heading 1" w:uiPriority="9" w:qFormat="1"/>
-    <w:lsdException w:name="heading 2" w:semiHidden="1" w:uiPriority="9" w:unhideWhenUsed="1" w:qFormat="1"/>
-    <w:lsdException w:name="heading 3" w:semiHidden="1" w:uiPriority="9" w:unhideWhenUsed="1" w:qFormat="1"/>
-    <w:lsdException w:name="heading 4" w:semiHidden="1" w:uiPriority="9" w:unhideWhenUsed="1" w:qFormat="1"/>
-    <w:lsdException w:name="heading 5" w:semiHidden="1" w:uiPriority="9" w:unhideWhenUsed="1" w:qFormat="1"/>
-    <w:lsdException w:name="heading 6" w:semiHidden="1" w:uiPriority="9" w:unhideWhenUsed="1" w:qFormat="1"/>
-    <w:lsdException w:name="heading 7" w:semiHidden="1" w:uiPriority="9" w:unhideWhenUsed="1" w:qFormat="1"/>
-    <w:lsdException w:name="heading 8" w:semiHidden="1" w:uiPriority="9" w:unhideWhenUsed="1" w:qFormat="1"/>
-    <w:lsdException w:name="heading 9" w:semiHidden="1" w:uiPriority="9" w:unhideWhenUsed="1" w:qFormat="1"/>
-    <w:lsdException w:name="index 1" w:semiHidden="1" w:unhideWhenUsed="1"/>
-    <w:lsdException w:name="index 2" w:semiHidden="1" w:unhideWhenUsed="1"/>
-    <w:lsdException w:name="index 3" w:semiHidden="1" w:unhideWhenUsed="1"/>
-    <w:lsdException w:name="index 4" w:semiHidden="1" w:unhideWhenUsed="1"/>
-    <w:lsdException w:name="index 5" w:semiHidden="1" w:unhideWhenUsed="1"/>
-    <w:lsdException w:name="index 6" w:semiHidden="1" w:unhideWhenUsed="1"/>
-    <w:lsdException w:name="index 7" w:semiHidden="1" w:unhideWhenUsed="1"/>
-    <w:lsdException w:name="index 8" w:semiHidden="1" w:unhideWhenUsed="1"/>
-    <w:lsdException w:name="index 9" w:semiHidden="1" w:unhideWhenUsed="1"/>
-    <w:lsdException w:name="toc 1" w:semiHidden="1" w:uiPriority="39" w:unhideWhenUsed="1"/>
-    <w:lsdException w:name="toc 2" w:semiHidden="1" w:uiPriority="39" w:unhideWhenUsed="1"/>
-    <w:lsdException w:name="toc 3" w:semiHidden="1" w:uiPriority="39" w:unhideWhenUsed="1"/>
-    <w:lsdException w:name="toc 4" w:semiHidden="1" w:uiPriority="39" w:unhideWhenUsed="1"/>
-    <w:lsdException w:name="toc 5" w:semiHidden="1" w:uiPriority="39" w:unhideWhenUsed="1"/>
-    <w:lsdException w:name="toc 6" w:semiHidden="1" w:uiPriority="39" w:unhideWhenUsed="1"/>
-    <w:lsdException w:name="toc 7" w:semiHidden="1" w:uiPriority="39" w:unhideWhenUsed="1"/>
-    <w:lsdException w:name="toc 8" w:semiHidden="1" w:uiPriority="39" w:unhideWhenUsed="1"/>
-    <w:lsdException w:name="toc 9" w:semiHidden="1" w:uiPriority="39" w:unhideWhenUsed="1"/>
-    <w:lsdException w:name="Normal Indent" w:semiHidden="1" w:unhideWhenUsed="1"/>
-    <w:lsdException w:name="footnote text" w:semiHidden="1" w:unhideWhenUsed="1"/>
-    <w:lsdException w:name="annotation text" w:semiHidden="1" w:unhideWhenUsed="1"/>
-    <w:lsdException w:name="header" w:semiHidden="1" w:unhideWhenUsed="1"/>
-    <w:lsdException w:name="footer" w:semiHidden="1" w:unhideWhenUsed="1"/>
-    <w:lsdException w:name="index heading" w:semiHidden="1" w:unhideWhenUsed="1"/>
-    <w:lsdException w:name="caption" w:semiHidden="1" w:uiPriority="35" w:unhideWhenUsed="1" w:qFormat="1"/>
-    <w:lsdException w:name="table of figures" w:semiHidden="1" w:unhideWhenUsed="1"/>
-    <w:lsdException w:name="envelope address" w:semiHidden="1" w:unhideWhenUsed="1"/>
-    <w:lsdException w:name="envelope return" w:semiHidden="1" w:unhideWhenUsed="1"/>
-    <w:lsdException w:name="footnote reference" w:semiHidden="1" w:unhideWhenUsed="1"/>
-    <w:lsdException w:name="annotation reference" w:semiHidden="1" w:unhideWhenUsed="1"/>
-    <w:lsdException w:name="line number" w:semiHidden="1" w:unhideWhenUsed="1"/>
-    <w:lsdException w:name="page number" w:semiHidden="1" w:unhideWhenUsed="1"/>
-    <w:lsdException w:name="endnote reference" w:semiHidden="1" w:unhideWhenUsed="1"/>
-    <w:lsdException w:name="endnote text" w:semiHidden="1" w:unhideWhenUsed="1"/>
-    <w:lsdException w:name="table of authorities" w:semiHidden="1" w:unhideWhenUsed="1"/>
-    <w:lsdException w:name="macro" w:semiHidden="1" w:unhideWhenUsed="1"/>
-    <w:lsdException w:name="toa heading" w:semiHidden="1" w:unhideWhenUsed="1"/>
-    <w:lsdException w:name="List" w:semiHidden="1" w:unhideWhenUsed="1"/>
-    <w:lsdException w:name="List Bullet" w:semiHidden="1" w:unhideWhenUsed="1"/>
-    <w:lsdException w:name="List Number" w:semiHidden="1" w:unhideWhenUsed="1"/>
-    <w:lsdException w:name="List 2" w:semiHidden="1" w:unhideWhenUsed="1"/>
-    <w:lsdException w:name="List 3" w:semiHidden="1" w:unhideWhenUsed="1"/>
-    <w:lsdException w:name="List 4" w:semiHidden="1" w:unhideWhenUsed="1"/>
-    <w:lsdException w:name="List 5" w:semiHidden="1" w:unhideWhenUsed="1"/>
-    <w:lsdException w:name="List Bullet 2" w:semiHidden="1" w:unhideWhenUsed="1"/>
-    <w:lsdException w:name="List Bullet 3" w:semiHidden="1" w:unhideWhenUsed="1"/>
-    <w:lsdException w:name="List Bullet 4" w:semiHidden="1" w:unhideWhenUsed="1"/>
-    <w:lsdException w:name="List Bullet 5" w:semiHidden="1" w:unhideWhenUsed="1"/>
-    <w:lsdException w:name="List Number 2" w:semiHidden="1" w:unhideWhenUsed="1"/>
-    <w:lsdException w:name="List Number 3" w:semiHidden="1" w:unhideWhenUsed="1"/>
-    <w:lsdException w:name="List Number 4" w:semiHidden="1" w:unhideWhenUsed="1"/>
-    <w:lsdException w:name="List Number 5" w:semiHidden="1" w:unhideWhenUsed="1"/>
-    <w:lsdException w:name="Title" w:uiPriority="10" w:qFormat="1"/>
-    <w:lsdException w:name="Closing" w:semiHidden="1" w:unhideWhenUsed="1"/>
-    <w:lsdException w:name="Signature" w:semiHidden="1" w:unhideWhenUsed="1"/>
-    <w:lsdException w:name="Default Paragraph Font" w:semiHidden="1" w:uiPriority="1" w:unhideWhenUsed="1"/>
-    <w:lsdException w:name="Body Text" w:semiHidden="1" w:unhideWhenUsed="1"/>
-    <w:lsdException w:name="Body Text Indent" w:semiHidden="1" w:unhideWhenUsed="1"/>
-    <w:lsdException w:name="List Continue" w:semiHidden="1" w:unhideWhenUsed="1"/>
-    <w:lsdException w:name="List Continue 2" w:semiHidden="1" w:unhideWhenUsed="1"/>
-    <w:lsdException w:name="List Continue 3" w:semiHidden="1" w:unhideWhenUsed="1"/>
-    <w:lsdException w:name="List Continue 4" w:semiHidden="1" w:unhideWhenUsed="1"/>
-    <w:lsdException w:name="List Continue 5" w:semiHidden="1" w:unhideWhenUsed="1"/>
-    <w:lsdException w:name="Message Header" w:semiHidden="1" w:unhideWhenUsed="1"/>
-    <w:lsdException w:name="Subtitle" w:uiPriority="11" w:qFormat="1"/>
-    <w:lsdException w:name="Salutation" w:semiHidden="1" w:unhideWhenUsed="1"/>
-    <w:lsdException w:name="Date" w:semiHidden="1" w:unhideWhenUsed="1"/>
-    <w:lsdException w:name="Body Text First Indent" w:semiHidden="1" w:unhideWhenUsed="1"/>
-    <w:lsdException w:name="Body Text First Indent 2" w:semiHidden="1" w:unhideWhenUsed="1"/>
-    <w:lsdException w:name="Note Heading" w:semiHidden="1" w:unhideWhenUsed="1"/>
-    <w:lsdException w:name="Body Text 2" w:semiHidden="1" w:unhideWhenUsed="1"/>
-    <w:lsdException w:name="Body Text 3" w:semiHidden="1" w:unhideWhenUsed="1"/>
-    <w:lsdException w:name="Body Text Indent 2" w:semiHidden="1" w:unhideWhenUsed="1"/>
-    <w:lsdException w:name="Body Text Indent 3" w:semiHidden="1" w:unhideWhenUsed="1"/>
-    <w:lsdException w:name="Block Text" w:semiHidden="1" w:unhideWhenUsed="1"/>
-    <w:lsdException w:name="Hyperlink" w:semiHidden="1" w:unhideWhenUsed="1"/>
-    <w:lsdException w:name="FollowedHyperlink" w:semiHidden="1" w:unhideWhenUsed="1"/>
-    <w:lsdException w:name="Strong" w:uiPriority="22" w:qFormat="1"/>
-    <w:lsdException w:name="Emphasis" w:uiPriority="20" w:qFormat="1"/>
-    <w:lsdException w:name="Document Map" w:semiHidden="1" w:unhideWhenUsed="1"/>
-    <w:lsdException w:name="Plain Text" w:semiHidden="1" w:unhideWhenUsed="1"/>
-    <w:lsdException w:name="E-mail Signature" w:semiHidden="1" w:unhideWhenUsed="1"/>
-    <w:lsdException w:name="HTML Top of Form" w:semiHidden="1" w:unhideWhenUsed="1"/>
-    <w:lsdException w:name="HTML Bottom of Form" w:semiHidden="1" w:unhideWhenUsed="1"/>
-    <w:lsdException w:name="Normal (Web)" w:semiHidden="1" w:unhideWhenUsed="1"/>
-    <w:lsdException w:name="HTML Acronym" w:semiHidden="1" w:unhideWhenUsed="1"/>
-    <w:lsdException w:name="HTML Address" w:semiHidden="1" w:unhideWhenUsed="1"/>
-    <w:lsdException w:name="HTML Cite" w:semiHidden="1" w:unhideWhenUsed="1"/>
-    <w:lsdException w:name="HTML Code" w:semiHidden="1" w:unhideWhenUsed="1"/>
-    <w:lsdException w:name="HTML Definition" w:semiHidden="1" w:unhideWhenUsed="1"/>
-    <w:lsdException w:name="HTML Keyboard" w:semiHidden="1" w:unhideWhenUsed="1"/>
-    <w:lsdException w:name="HTML Preformatted" w:semiHidden="1" w:unhideWhenUsed="1"/>
-    <w:lsdException w:name="HTML Sample" w:semiHidden="1" w:unhideWhenUsed="1"/>
-    <w:lsdException w:name="HTML Typewriter" w:semiHidden="1" w:unhideWhenUsed="1"/>
-    <w:lsdException w:name="HTML Variable" w:semiHidden="1" w:unhideWhenUsed="1"/>
-    <w:lsdException w:name="Normal Table" w:semiHidden="1" w:unhideWhenUsed="1"/>
-    <w:lsdException w:name="annotation subject" w:semiHidden="1" w:unhideWhenUsed="1"/>
-    <w:lsdException w:name="No List" w:semiHidden="1" w:unhideWhenUsed="1"/>
-    <w:lsdException w:name="Outline List 1" w:semiHidden="1" w:unhideWhenUsed="1"/>
-    <w:lsdException w:name="Outline List 2" w:semiHidden="1" w:unhideWhenUsed="1"/>
-    <w:lsdException w:name="Outline List 3" w:semiHidden="1" w:unhideWhenUsed="1"/>
-    <w:lsdException w:name="Table Simple 1" w:semiHidden="1" w:unhideWhenUsed="1"/>
-    <w:lsdException w:name="Table Simple 2" w:semiHidden="1" w:unhideWhenUsed="1"/>
-    <w:lsdException w:name="Table Simple 3" w:semiHidden="1" w:unhideWhenUsed="1"/>
-    <w:lsdException w:name="Table Classic 1" w:semiHidden="1" w:unhideWhenUsed="1"/>
-    <w:lsdException w:name="Table Classic 2" w:semiHidden="1" w:unhideWhenUsed="1"/>
-    <w:lsdException w:name="Table Classic 3" w:semiHidden="1" w:unhideWhenUsed="1"/>
-    <w:lsdException w:name="Table Classic 4" w:semiHidden="1" w:unhideWhenUsed="1"/>
-    <w:lsdException w:name="Table Colorful 1" w:semiHidden="1" w:unhideWhenUsed="1"/>
-    <w:lsdException w:name="Table Colorful 2" w:semiHidden="1" w:unhideWhenUsed="1"/>
-    <w:lsdException w:name="Table Colorful 3" w:semiHidden="1" w:unhideWhenUsed="1"/>
-    <w:lsdException w:name="Table Columns 1" w:semiHidden="1" w:unhideWhenUsed="1"/>
-    <w:lsdException w:name="Table Columns 2" w:semiHidden="1" w:unhideWhenUsed="1"/>
-    <w:lsdException w:name="Table Columns 3" w:semiHidden="1" w:unhideWhenUsed="1"/>
-    <w:lsdException w:name="Table Columns 4" w:semiHidden="1" w:unhideWhenUsed="1"/>
-    <w:lsdException w:name="Table Columns 5" w:semiHidden="1" w:unhideWhenUsed="1"/>
-    <w:lsdException w:name="Table Grid 1" w:semiHidden="1" w:unhideWhenUsed="1"/>
-    <w:lsdException w:name="Table Grid 2" w:semiHidden="1" w:unhideWhenUsed="1"/>
-    <w:lsdException w:name="Table Grid 3" w:semiHidden="1" w:unhideWhenUsed="1"/>
-    <w:lsdException w:name="Table Grid 4" w:semiHidden="1" w:unhideWhenUsed="1"/>
-    <w:lsdException w:name="Table Grid 5" w:semiHidden="1" w:unhideWhenUsed="1"/>
-    <w:lsdException w:name="Table Grid 6" w:semiHidden="1" w:unhideWhenUsed="1"/>
-    <w:lsdException w:name="Table Grid 7" w:semiHidden="1" w:unhideWhenUsed="1"/>
-    <w:lsdException w:name="Table Grid 8" w:semiHidden="1" w:unhideWhenUsed="1"/>
-    <w:lsdException w:name="Table List 1" w:semiHidden="1" w:unhideWhenUsed="1"/>
-    <w:lsdException w:name="Table List 2" w:semiHidden="1" w:unhideWhenUsed="1"/>
-    <w:lsdException w:name="Table List 3" w:semiHidden="1" w:unhideWhenUsed="1"/>
-    <w:lsdException w:name="Table List 4" w:semiHidden="1" w:unhideWhenUsed="1"/>
-    <w:lsdException w:name="Table List 5" w:semiHidden="1" w:unhideWhenUsed="1"/>
-    <w:lsdException w:name="Table List 6" w:semiHidden="1" w:unhideWhenUsed="1"/>
-    <w:lsdException w:name="Table List 7" w:semiHidden="1" w:unhideWhenUsed="1"/>
-    <w:lsdException w:name="Table List 8" w:semiHidden="1" w:unhideWhenUsed="1"/>
-    <w:lsdException w:name="Table 3D effects 1" w:semiHidden="1" w:unhideWhenUsed="1"/>
-    <w:lsdException w:name="Table 3D effects 2" w:semiHidden="1" w:unhideWhenUsed="1"/>
-    <w:lsdException w:name="Table 3D effects 3" w:semiHidden="1" w:unhideWhenUsed="1"/>
-    <w:lsdException w:name="Table Contemporary" w:semiHidden="1" w:unhideWhenUsed="1"/>
-    <w:lsdException w:name="Table Elegant" w:semiHidden="1" w:unhideWhenUsed="1"/>
-    <w:lsdException w:name="Table Professional" w:semiHidden="1" w:unhideWhenUsed="1"/>
-    <w:lsdException w:name="Table Subtle 1" w:semiHidden="1" w:unhideWhenUsed="1"/>
-    <w:lsdException w:name="Table Subtle 2" w:semiHidden="1" w:unhideWhenUsed="1"/>
-    <w:lsdException w:name="Table Web 1" w:semiHidden="1" w:unhideWhenUsed="1"/>
-    <w:lsdException w:name="Table Web 2" w:semiHidden="1" w:unhideWhenUsed="1"/>
-    <w:lsdException w:name="Table Web 3" w:semiHidden="1" w:unhideWhenUsed="1"/>
-    <w:lsdException w:name="Balloon Text" w:semiHidden="1" w:unhideWhenUsed="1"/>
-    <w:lsdException w:name="Table Grid" w:uiPriority="59"/>
-    <w:lsdException w:name="Table Theme" w:semiHidden="1" w:unhideWhenUsed="1"/>
-    <w:lsdException w:name="Placeholder Text" w:semiHidden="1"/>
-    <w:lsdException w:name="No Spacing" w:uiPriority="1" w:qFormat="1"/>
-    <w:lsdException w:name="Light Shading" w:uiPriority="60"/>
-    <w:lsdException w:name="Light List" w:uiPriority="61"/>
-    <w:lsdException w:name="Light Grid" w:uiPriority="62"/>
-    <w:lsdException w:name="Medium Shading 1" w:uiPriority="63"/>
-    <w:lsdException w:name="Medium Shading 2" w:uiPriority="64"/>
-    <w:lsdException w:name="Medium List 1" w:uiPriority="65"/>
-    <w:lsdException w:name="Medium List 2" w:uiPriority="66"/>
-    <w:lsdException w:name="Medium Grid 1" w:uiPriority="67"/>
-    <w:lsdException w:name="Medium Grid 2" w:uiPriority="68"/>
-    <w:lsdException w:name="Medium Grid 3" w:uiPriority="69"/>
-    <w:lsdException w:name="Dark List" w:uiPriority="70"/>
-    <w:lsdException w:name="Colorful Shading" w:uiPriority="71"/>
-    <w:lsdException w:name="Colorful List" w:uiPriority="72"/>
-    <w:lsdException w:name="Colorful Grid" w:uiPriority="73"/>
-    <w:lsdException w:name="Light Shading Accent 1" w:uiPriority="60"/>
-    <w:lsdException w:name="Light List Accent 1" w:uiPriority="61"/>
-    <w:lsdException w:name="Light Grid Accent 1" w:uiPriority="62"/>
-    <w:lsdException w:name="Medium Shading 1 Accent 1" w:uiPriority="63"/>
-    <w:lsdException w:name="Medium Shading 2 Accent 1" w:uiPriority="64"/>
-    <w:lsdException w:name="Medium List 1 Accent 1" w:uiPriority="65"/>
-    <w:lsdException w:name="Revision" w:semiHidden="1"/>
-    <w:lsdException w:name="List Paragraph" w:uiPriority="34" w:qFormat="1"/>
-    <w:lsdException w:name="Quote" w:uiPriority="29" w:qFormat="1"/>
-    <w:lsdException w:name="Intense Quote" w:uiPriority="30" w:qFormat="1"/>
-    <w:lsdException w:name="Medium List 2 Accent 1" w:uiPriority="66"/>
-    <w:lsdException w:name="Medium Grid 1 Accent 1" w:uiPriority="67"/>
-    <w:lsdException w:name="Medium Grid 2 Accent 1" w:uiPriority="68"/>
-    <w:lsdException w:name="Medium Grid 3 Accent 1" w:uiPriority="69"/>
-    <w:lsdException w:name="Dark List Accent 1" w:uiPriority="70"/>
-    <w:lsdException w:name="Colorful Shading Accent 1" w:uiPriority="71"/>
-    <w:lsdException w:name="Colorful List Accent 1" w:uiPriority="72"/>
-    <w:lsdException w:name="Colorful Grid Accent 1" w:uiPriority="73"/>
-    <w:lsdException w:name="Light Shading Accent 2" w:uiPriority="60"/>
-    <w:lsdException w:name="Light List Accent 2" w:uiPriority="61"/>
-    <w:lsdException w:name="Light Grid Accent 2" w:uiPriority="62"/>
-    <w:lsdException w:name="Medium Shading 1 Accent 2" w:uiPriority="63"/>
-    <w:lsdException w:name="Medium Shading 2 Accent 2" w:uiPriority="64"/>
-    <w:lsdException w:name="Medium List 1 Accent 2" w:uiPriority="65"/>
-    <w:lsdException w:name="Medium List 2 Accent 2" w:uiPriority="66"/>
-    <w:lsdException w:name="Medium Grid 1 Accent 2" w:uiPriority="67"/>
-    <w:lsdException w:name="Medium Grid 2 Accent 2" w:uiPriority="68"/>
-    <w:lsdException w:name="Medium Grid 3 Accent 2" w:uiPriority="69"/>
-    <w:lsdException w:name="Dark List Accent 2" w:uiPriority="70"/>
-    <w:lsdException w:name="Colorful Shading Accent 2" w:uiPriority="71"/>
-    <w:lsdException w:name="Colorful List Accent 2" w:uiPriority="72"/>
-    <w:lsdException w:name="Colorful Grid Accent 2" w:uiPriority="73"/>
-    <w:lsdException w:name="Light Shading Accent 3" w:uiPriority="60"/>
-    <w:lsdException w:name="Light List Accent 3" w:uiPriority="61"/>
-    <w:lsdException w:name="Light Grid Accent 3" w:uiPriority="62"/>
-    <w:lsdException w:name="Medium Shading 1 Accent 3" w:uiPriority="63"/>
-    <w:lsdException w:name="Medium Shading 2 Accent 3" w:uiPriority="64"/>
-    <w:lsdException w:name="Medium List 1 Accent 3" w:uiPriority="65"/>
-    <w:lsdException w:name="Medium List 2 Accent 3" w:uiPriority="66"/>
-    <w:lsdException w:name="Medium Grid 1 Accent 3" w:uiPriority="67"/>
-    <w:lsdException w:name="Medium Grid 2 Accent 3" w:uiPriority="68"/>
-    <w:lsdException w:name="Medium Grid 3 Accent 3" w:uiPriority="69"/>
-    <w:lsdException w:name="Dark List Accent 3" w:uiPriority="70"/>
-    <w:lsdException w:name="Colorful Shading Accent 3" w:uiPriority="71"/>
-    <w:lsdException w:name="Colorful List Accent 3" w:uiPriority="72"/>
-    <w:lsdException w:name="Colorful Grid Accent 3" w:uiPriority="73"/>
-    <w:lsdException w:name="Light Shading Accent 4" w:uiPriority="60"/>
-    <w:lsdException w:name="Light List Accent 4" w:uiPriority="61"/>
-    <w:lsdException w:name="Light Grid Accent 4" w:uiPriority="62"/>
-    <w:lsdException w:name="Medium Shading 1 Accent 4" w:uiPriority="63"/>
-    <w:lsdException w:name="Medium Shading 2 Accent 4" w:uiPriority="64"/>
-    <w:lsdException w:name="Medium List 1 Accent 4" w:uiPriority="65"/>
-    <w:lsdException w:name="Medium List 2 Accent 4" w:uiPriority="66"/>
-    <w:lsdException w:name="Medium Grid 1 Accent 4" w:uiPriority="67"/>
-    <w:lsdException w:name="Medium Grid 2 Accent 4" w:uiPriority="68"/>
-    <w:lsdException w:name="Medium Grid 3 Accent 4" w:uiPriority="69"/>
-    <w:lsdException w:name="Dark List Accent 4" w:uiPriority="70"/>
-    <w:lsdException w:name="Colorful Shading Accent 4" w:uiPriority="71"/>
-    <w:lsdException w:name="Colorful List Accent 4" w:uiPriority="72"/>
-    <w:lsdException w:name="Colorful Grid Accent 4" w:uiPriority="73"/>
-    <w:lsdException w:name="Light Shading Accent 5" w:uiPriority="60"/>
-    <w:lsdException w:name="Light List Accent 5" w:uiPriority="61"/>
-    <w:lsdException w:name="Light Grid Accent 5" w:uiPriority="62"/>
-    <w:lsdException w:name="Medium Shading 1 Accent 5" w:uiPriority="63"/>
-    <w:lsdException w:name="Medium Shading 2 Accent 5" w:uiPriority="64"/>
-    <w:lsdException w:name="Medium List 1 Accent 5" w:uiPriority="65"/>
-    <w:lsdException w:name="Medium List 2 Accent 5" w:uiPriority="66"/>
-    <w:lsdException w:name="Medium Grid 1 Accent 5" w:uiPriority="67"/>
-    <w:lsdException w:name="Medium Grid 2 Accent 5" w:uiPriority="68"/>
-    <w:lsdException w:name="Medium Grid 3 Accent 5" w:uiPriority="69"/>
-    <w:lsdException w:name="Dark List Accent 5" w:uiPriority="70"/>
-    <w:lsdException w:name="Colorful Shading Accent 5" w:uiPriority="71"/>
-    <w:lsdException w:name="Colorful List Accent 5" w:uiPriority="72"/>
-    <w:lsdException w:name="Colorful Grid Accent 5" w:uiPriority="73"/>
-    <w:lsdException w:name="Light Shading Accent 6" w:uiPriority="60"/>
-    <w:lsdException w:name="Light List Accent 6" w:uiPriority="61"/>
-    <w:lsdException w:name="Light Grid Accent 6" w:uiPriority="62"/>
-    <w:lsdException w:name="Medium Shading 1 Accent 6" w:uiPriority="63"/>
-    <w:lsdException w:name="Medium Shading 2 Accent 6" w:uiPriority="64"/>
-    <w:lsdException w:name="Medium List 1 Accent 6" w:uiPriority="65"/>
-    <w:lsdException w:name="Medium List 2 Accent 6" w:uiPriority="66"/>
-    <w:lsdException w:name="Medium Grid 1 Accent 6" w:uiPriority="67"/>
-    <w:lsdException w:name="Medium Grid 2 Accent 6" w:uiPriority="68"/>
-    <w:lsdException w:name="Medium Grid 3 Accent 6" w:uiPriority="69"/>
-    <w:lsdException w:name="Dark List Accent 6" w:uiPriority="70"/>
-    <w:lsdException w:name="Colorful Shading Accent 6" w:uiPriority="71"/>
-    <w:lsdException w:name="Colorful List Accent 6" w:uiPriority="72"/>
-    <w:lsdException w:name="Colorful Grid Accent 6" w:uiPriority="73"/>
-    <w:lsdException w:name="Subtle Emphasis" w:uiPriority="19" w:qFormat="1"/>
-    <w:lsdException w:name="Intense Emphasis" w:uiPriority="21" w:qFormat="1"/>
-    <w:lsdException w:name="Subtle Reference" w:uiPriority="31" w:qFormat="1"/>
-    <w:lsdException w:name="Intense Reference" w:uiPriority="32" w:qFormat="1"/>
-    <w:lsdException w:name="Book Title" w:uiPriority="33" w:qFormat="1"/>
-    <w:lsdException w:name="Bibliography" w:semiHidden="1" w:uiPriority="37" w:unhideWhenUsed="1"/>
-    <w:lsdException w:name="TOC Heading" w:semiHidden="1" w:uiPriority="39" w:unhideWhenUsed="1" w:qFormat="1"/>
-    <w:lsdException w:name="Plain Table 1" w:uiPriority="41"/>
-    <w:lsdException w:name="Plain Table 2" w:uiPriority="42"/>
-    <w:lsdException w:name="Plain Table 3" w:uiPriority="43"/>
-    <w:lsdException w:name="Plain Table 4" w:uiPriority="44"/>
-    <w:lsdException w:name="Plain Table 5" w:uiPriority="45"/>
-    <w:lsdException w:name="Grid Table Light" w:uiPriority="40"/>
-    <w:lsdException w:name="Grid Table 1 Light" w:uiPriority="46"/>
-    <w:lsdException w:name="Grid Table 2" w:uiPriority="47"/>
-    <w:lsdException w:name="Grid Table 3" w:uiPriority="48"/>
-    <w:lsdException w:name="Grid Table 4" w:uiPriority="49"/>
-    <w:lsdException w:name="Grid Table 5 Dark" w:uiPriority="50"/>
-    <w:lsdException w:name="Grid Table 6 Colorful" w:uiPriority="51"/>
-    <w:lsdException w:name="Grid Table 7 Colorful" w:uiPriority="52"/>
-    <w:lsdException w:name="Grid Table 1 Light Accent 1" w:uiPriority="46"/>
-    <w:lsdException w:name="Grid Table 2 Accent 1" w:uiPriority="47"/>
-    <w:lsdException w:name="Grid Table 3 Accent 1" w:uiPriority="48"/>
-    <w:lsdException w:name="Grid Table 4 Accent 1" w:uiPriority="49"/>
-    <w:lsdException w:name="Grid Table 5 Dark Accent 1" w:uiPriority="50"/>
-    <w:lsdException w:name="Grid Table 6 Colorful Accent 1" w:uiPriority="51"/>
-    <w:lsdException w:name="Grid Table 7 Colorful Accent 1" w:uiPriority="52"/>
-    <w:lsdException w:name="Grid Table 1 Light Accent 2" w:uiPriority="46"/>
-    <w:lsdException w:name="Grid Table 2 Accent 2" w:uiPriority="47"/>
-    <w:lsdException w:name="Grid Table 3 Accent 2" w:uiPriority="48"/>
-    <w:lsdException w:name="Grid Table 4 Accent 2" w:uiPriority="49"/>
-    <w:lsdException w:name="Grid Table 5 Dark Accent 2" w:uiPriority="50"/>
-    <w:lsdException w:name="Grid Table 6 Colorful Accent 2" w:uiPriority="51"/>
-    <w:lsdException w:name="Grid Table 7 Colorful Accent 2" w:uiPriority="52"/>
-    <w:lsdException w:name="Grid Table 1 Light Accent 3" w:uiPriority="46"/>
-    <w:lsdException w:name="Grid Table 2 Accent 3" w:uiPriority="47"/>
-    <w:lsdException w:name="Grid Table 3 Accent 3" w:uiPriority="48"/>
-    <w:lsdException w:name="Grid Table 4 Accent 3" w:uiPriority="49"/>
-    <w:lsdException w:name="Grid Table 5 Dark Accent 3" w:uiPriority="50"/>
-    <w:lsdException w:name="Grid Table 6 Colorful Accent 3" w:uiPriority="51"/>
-    <w:lsdException w:name="Grid Table 7 Colorful Accent 3" w:uiPriority="52"/>
-    <w:lsdException w:name="Grid Table 1 Light Accent 4" w:uiPriority="46"/>
-    <w:lsdException w:name="Grid Table 2 Accent 4" w:uiPriority="47"/>
-    <w:lsdException w:name="Grid Table 3 Accent 4" w:uiPriority="48"/>
-    <w:lsdException w:name="Grid Table 4 Accent 4" w:uiPriority="49"/>
-    <w:lsdException w:name="Grid Table 5 Dark Accent 4" w:uiPriority="50"/>
-    <w:lsdException w:name="Grid Table 6 Colorful Accent 4" w:uiPriority="51"/>
-    <w:lsdException w:name="Grid Table 7 Colorful Accent 4" w:uiPriority="52"/>
-    <w:lsdException w:name="Grid Table 1 Light Accent 5" w:uiPriority="46"/>
-    <w:lsdException w:name="Grid Table 2 Accent 5" w:uiPriority="47"/>
-    <w:lsdException w:name="Grid Table 3 Accent 5" w:uiPriority="48"/>
-    <w:lsdException w:name="Grid Table 4 Accent 5" w:uiPriority="49"/>
-    <w:lsdException w:name="Grid Table 5 Dark Accent 5" w:uiPriority="50"/>
-    <w:lsdException w:name="Grid Table 6 Colorful Accent 5" w:uiPriority="51"/>
-    <w:lsdException w:name="Grid Table 7 Colorful Accent 5" w:uiPriority="52"/>
-    <w:lsdException w:name="Grid Table 1 Light Accent 6" w:uiPriority="46"/>
-    <w:lsdException w:name="Grid Table 2 Accent 6" w:uiPriority="47"/>
-    <w:lsdException w:name="Grid Table 3 Accent 6" w:uiPriority="48"/>
-    <w:lsdException w:name="Grid Table 4 Accent 6" w:uiPriority="49"/>
-    <w:lsdException w:name="Grid Table 5 Dark Accent 6" w:uiPriority="50"/>
-    <w:lsdException w:name="Grid Table 6 Colorful Accent 6" w:uiPriority="51"/>
-    <w:lsdException w:name="Grid Table 7 Colorful Accent 6" w:uiPriority="52"/>
-    <w:lsdException w:name="List Table 1 Light" w:uiPriority="46"/>
-    <w:lsdException w:name="List Table 2" w:uiPriority="47"/>
-    <w:lsdException w:name="List Table 3" w:uiPriority="48"/>
-    <w:lsdException w:name="List Table 4" w:uiPriority="49"/>
-    <w:lsdException w:name="List Table 5 Dark" w:uiPriority="50"/>
-    <w:lsdException w:name="List Table 6 Colorful" w:uiPriority="51"/>
-    <w:lsdException w:name="List Table 7 Colorful" w:uiPriority="52"/>
-    <w:lsdException w:name="List Table 1 Light Accent 1" w:uiPriority="46"/>
-    <w:lsdException w:name="List Table 2 Accent 1" w:uiPriority="47"/>
-    <w:lsdException w:name="List Table 3 Accent 1" w:uiPriority="48"/>
-    <w:lsdException w:name="List Table 4 Accent 1" w:uiPriority="49"/>
-    <w:lsdException w:name="List Table 5 Dark Accent 1" w:uiPriority="50"/>
-    <w:lsdException w:name="List Table 6 Colorful Accent 1" w:uiPriority="51"/>
-    <w:lsdException w:name="List Table 7 Colorful Accent 1" w:uiPriority="52"/>
-    <w:lsdException w:name="List Table 1 Light Accent 2" w:uiPriority="46"/>
-    <w:lsdException w:name="List Table 2 Accent 2" w:uiPriority="47"/>
-    <w:lsdException w:name="List Table 3 Accent 2" w:uiPriority="48"/>
-    <w:lsdException w:name="List Table 4 Accent 2" w:uiPriority="49"/>
-    <w:lsdException w:name="List Table 5 Dark Accent 2" w:uiPriority="50"/>
-    <w:lsdException w:name="List Table 6 Colorful Accent 2" w:uiPriority="51"/>
-    <w:lsdException w:name="List Table 7 Colorful Accent 2" w:uiPriority="52"/>
-    <w:lsdException w:name="List Table 1 Light Accent 3" w:uiPriority="46"/>
-    <w:lsdException w:name="List Table 2 Accent 3" w:uiPriority="47"/>
-    <w:lsdException w:name="List Table 3 Accent 3" w:uiPriority="48"/>
-    <w:lsdException w:name="List Table 4 Accent 3" w:uiPriority="49"/>
-    <w:lsdException w:name="List Table 5 Dark Accent 3" w:uiPriority="50"/>
-    <w:lsdException w:name="List Table 6 Colorful Accent 3" w:uiPriority="51"/>
-    <w:lsdException w:name="List Table 7 Colorful Accent 3" w:uiPriority="52"/>
-    <w:lsdException w:name="List Table 1 Light Accent 4" w:uiPriority="46"/>
-    <w:lsdException w:name="List Table 2 Accent 4" w:uiPriority="47"/>
-    <w:lsdException w:name="List Table 3 Accent 4" w:uiPriority="48"/>
-    <w:lsdException w:name="List Table 4 Accent 4" w:uiPriority="49"/>
-    <w:lsdException w:name="List Table 5 Dark Accent 4" w:uiPriority="50"/>
-    <w:lsdException w:name="List Table 6 Colorful Accent 4" w:uiPriority="51"/>
-    <w:lsdException w:name="List Table 7 Colorful Accent 4" w:uiPriority="52"/>
-    <w:lsdException w:name="List Table 1 Light Accent 5" w:uiPriority="46"/>
-    <w:lsdException w:name="List Table 2 Accent 5" w:uiPriority="47"/>
-    <w:lsdException w:name="List Table 3 Accent 5" w:uiPriority="48"/>
-    <w:lsdException w:name="List Table 4 Accent 5" w:uiPriority="49"/>
-    <w:lsdException w:name="List Table 5 Dark Accent 5" w:uiPriority="50"/>
-    <w:lsdException w:name="List Table 6 Colorful Accent 5" w:uiPriority="51"/>
-    <w:lsdException w:name="List Table 7 Colorful Accent 5" w:uiPriority="52"/>
-    <w:lsdException w:name="List Table 1 Light Accent 6" w:uiPriority="46"/>
-    <w:lsdException w:name="List Table 2 Accent 6" w:uiPriority="47"/>
-    <w:lsdException w:name="List Table 3 Accent 6" w:uiPriority="48"/>
-    <w:lsdException w:name="List Table 4 Accent 6" w:uiPriority="49"/>
-    <w:lsdException w:name="List Table 5 Dark Accent 6" w:uiPriority="50"/>
-    <w:lsdException w:name="List Table 6 Colorful Accent 6" w:uiPriority="51"/>
-    <w:lsdException w:name="List Table 7 Colorful Accent 6" w:uiPriority="52"/>
+  <w:latentStyles w:defLockedState="0" w:defUIPriority="99" w:defSemiHidden="1" w:defUnhideWhenUsed="1" w:defQFormat="0" w:count="267">
+    <w:lsdException w:name="Normal" w:semiHidden="0" w:uiPriority="0" w:unhideWhenUsed="0" w:qFormat="1"/>
+    <w:lsdException w:name="heading 1" w:semiHidden="0" w:uiPriority="9" w:unhideWhenUsed="0" w:qFormat="1"/>
+    <w:lsdException w:name="heading 2" w:uiPriority="9" w:qFormat="1"/>
+    <w:lsdException w:name="heading 3" w:uiPriority="9" w:qFormat="1"/>
+    <w:lsdException w:name="heading 4" w:uiPriority="9" w:qFormat="1"/>
+    <w:lsdException w:name="heading 5" w:uiPriority="9" w:qFormat="1"/>
+    <w:lsdException w:name="heading 6" w:uiPriority="9" w:qFormat="1"/>
+    <w:lsdException w:name="heading 7" w:uiPriority="9" w:qFormat="1"/>
+    <w:lsdException w:name="heading 8" w:uiPriority="9" w:qFormat="1"/>
+    <w:lsdException w:name="heading 9" w:uiPriority="9" w:qFormat="1"/>
+    <w:lsdException w:name="toc 1" w:uiPriority="39"/>
+    <w:lsdException w:name="toc 2" w:uiPriority="39"/>
+    <w:lsdException w:name="toc 3" w:uiPriority="39"/>
+    <w:lsdException w:name="toc 4" w:uiPriority="39"/>
+    <w:lsdException w:name="toc 5" w:uiPriority="39"/>
+    <w:lsdException w:name="toc 6" w:uiPriority="39"/>
+    <w:lsdException w:name="toc 7" w:uiPriority="39"/>
+    <w:lsdException w:name="toc 8" w:uiPriority="39"/>
+    <w:lsdException w:name="toc 9" w:uiPriority="39"/>
+    <w:lsdException w:name="caption" w:uiPriority="35" w:qFormat="1"/>
+    <w:lsdException w:name="Title" w:semiHidden="0" w:uiPriority="10" w:unhideWhenUsed="0" w:qFormat="1"/>
+    <w:lsdException w:name="Default Paragraph Font" w:uiPriority="1"/>
+    <w:lsdException w:name="Subtitle" w:semiHidden="0" w:uiPriority="11" w:unhideWhenUsed="0" w:qFormat="1"/>
+    <w:lsdException w:name="Strong" w:semiHidden="0" w:uiPriority="22" w:unhideWhenUsed="0" w:qFormat="1"/>
+    <w:lsdException w:name="Emphasis" w:semiHidden="0" w:uiPriority="20" w:unhideWhenUsed="0" w:qFormat="1"/>
+    <w:lsdException w:name="Table Grid" w:semiHidden="0" w:uiPriority="59" w:unhideWhenUsed="0"/>
+    <w:lsdException w:name="Placeholder Text" w:unhideWhenUsed="0"/>
+    <w:lsdException w:name="No Spacing" w:semiHidden="0" w:uiPriority="1" w:unhideWhenUsed="0" w:qFormat="1"/>
+    <w:lsdException w:name="Light Shading" w:semiHidden="0" w:uiPriority="60" w:unhideWhenUsed="0"/>
+    <w:lsdException w:name="Light List" w:semiHidden="0" w:uiPriority="61" w:unhideWhenUsed="0"/>
+    <w:lsdException w:name="Light Grid" w:semiHidden="0" w:uiPriority="62" w:unhideWhenUsed="0"/>
+    <w:lsdException w:name="Medium Shading 1" w:semiHidden="0" w:uiPriority="63" w:unhideWhenUsed="0"/>
+    <w:lsdException w:name="Medium Shading 2" w:semiHidden="0" w:uiPriority="64" w:unhideWhenUsed="0"/>
+    <w:lsdException w:name="Medium List 1" w:semiHidden="0" w:uiPriority="65" w:unhideWhenUsed="0"/>
+    <w:lsdException w:name="Medium List 2" w:semiHidden="0" w:uiPriority="66" w:unhideWhenUsed="0"/>
+    <w:lsdException w:name="Medium Grid 1" w:semiHidden="0" w:uiPriority="67" w:unhideWhenUsed="0"/>
+    <w:lsdException w:name="Medium Grid 2" w:semiHidden="0" w:uiPriority="68" w:unhideWhenUsed="0"/>
+    <w:lsdException w:name="Medium Grid 3" w:semiHidden="0" w:uiPriority="69" w:unhideWhenUsed="0"/>
+    <w:lsdException w:name="Dark List" w:semiHidden="0" w:uiPriority="70" w:unhideWhenUsed="0"/>
+    <w:lsdException w:name="Colorful Shading" w:semiHidden="0" w:uiPriority="71" w:unhideWhenUsed="0"/>
+    <w:lsdException w:name="Colorful List" w:semiHidden="0" w:uiPriority="72" w:unhideWhenUsed="0"/>
+    <w:lsdException w:name="Colorful Grid" w:semiHidden="0" w:uiPriority="73" w:unhideWhenUsed="0"/>
+    <w:lsdException w:name="Light Shading Accent 1" w:semiHidden="0" w:uiPriority="60" w:unhideWhenUsed="0"/>
+    <w:lsdException w:name="Light List Accent 1" w:semiHidden="0" w:uiPriority="61" w:unhideWhenUsed="0"/>
+    <w:lsdException w:name="Light Grid Accent 1" w:semiHidden="0" w:uiPriority="62" w:unhideWhenUsed="0"/>
+    <w:lsdException w:name="Medium Shading 1 Accent 1" w:semiHidden="0" w:uiPriority="63" w:unhideWhenUsed="0"/>
+    <w:lsdException w:name="Medium Shading 2 Accent 1" w:semiHidden="0" w:uiPriority="64" w:unhideWhenUsed="0"/>
+    <w:lsdException w:name="Medium List 1 Accent 1" w:semiHidden="0" w:uiPriority="65" w:unhideWhenUsed="0"/>
+    <w:lsdException w:name="Revision" w:unhideWhenUsed="0"/>
+    <w:lsdException w:name="List Paragraph" w:semiHidden="0" w:uiPriority="34" w:unhideWhenUsed="0" w:qFormat="1"/>
+    <w:lsdException w:name="Quote" w:semiHidden="0" w:uiPriority="29" w:unhideWhenUsed="0" w:qFormat="1"/>
+    <w:lsdException w:name="Intense Quote" w:semiHidden="0" w:uiPriority="30" w:unhideWhenUsed="0" w:qFormat="1"/>
+    <w:lsdException w:name="Medium List 2 Accent 1" w:semiHidden="0" w:uiPriority="66" w:unhideWhenUsed="0"/>
+    <w:lsdException w:name="Medium Grid 1 Accent 1" w:semiHidden="0" w:uiPriority="67" w:unhideWhenUsed="0"/>
+    <w:lsdException w:name="Medium Grid 2 Accent 1" w:semiHidden="0" w:uiPriority="68" w:unhideWhenUsed="0"/>
+    <w:lsdException w:name="Medium Grid 3 Accent 1" w:semiHidden="0" w:uiPriority="69" w:unhideWhenUsed="0"/>
+    <w:lsdException w:name="Dark List Accent 1" w:semiHidden="0" w:uiPriority="70" w:unhideWhenUsed="0"/>
+    <w:lsdException w:name="Colorful Shading Accent 1" w:semiHidden="0" w:uiPriority="71" w:unhideWhenUsed="0"/>
+    <w:lsdException w:name="Colorful List Accent 1" w:semiHidden="0" w:uiPriority="72" w:unhideWhenUsed="0"/>
+    <w:lsdException w:name="Colorful Grid Accent 1" w:semiHidden="0" w:uiPriority="73" w:unhideWhenUsed="0"/>
+    <w:lsdException w:name="Light Shading Accent 2" w:semiHidden="0" w:uiPriority="60" w:unhideWhenUsed="0"/>
+    <w:lsdException w:name="Light List Accent 2" w:semiHidden="0" w:uiPriority="61" w:unhideWhenUsed="0"/>
+    <w:lsdException w:name="Light Grid Accent 2" w:semiHidden="0" w:uiPriority="62" w:unhideWhenUsed="0"/>
+    <w:lsdException w:name="Medium Shading 1 Accent 2" w:semiHidden="0" w:uiPriority="63" w:unhideWhenUsed="0"/>
+    <w:lsdException w:name="Medium Shading 2 Accent 2" w:semiHidden="0" w:uiPriority="64" w:unhideWhenUsed="0"/>
+    <w:lsdException w:name="Medium List 1 Accent 2" w:semiHidden="0" w:uiPriority="65" w:unhideWhenUsed="0"/>
+    <w:lsdException w:name="Medium List 2 Accent 2" w:semiHidden="0" w:uiPriority="66" w:unhideWhenUsed="0"/>
+    <w:lsdException w:name="Medium Grid 1 Accent 2" w:semiHidden="0" w:uiPriority="67" w:unhideWhenUsed="0"/>
+    <w:lsdException w:name="Medium Grid 2 Accent 2" w:semiHidden="0" w:uiPriority="68" w:unhideWhenUsed="0"/>
+    <w:lsdException w:name="Medium Grid 3 Accent 2" w:semiHidden="0" w:uiPriority="69" w:unhideWhenUsed="0"/>
+    <w:lsdException w:name="Dark List Accent 2" w:semiHidden="0" w:uiPriority="70" w:unhideWhenUsed="0"/>
+    <w:lsdException w:name="Colorful Shading Accent 2" w:semiHidden="0" w:uiPriority="71" w:unhideWhenUsed="0"/>
+    <w:lsdException w:name="Colorful List Accent 2" w:semiHidden="0" w:uiPriority="72" w:unhideWhenUsed="0"/>
+    <w:lsdException w:name="Colorful Grid Accent 2" w:semiHidden="0" w:uiPriority="73" w:unhideWhenUsed="0"/>
+    <w:lsdException w:name="Light Shading Accent 3" w:semiHidden="0" w:uiPriority="60" w:unhideWhenUsed="0"/>
+    <w:lsdException w:name="Light List Accent 3" w:semiHidden="0" w:uiPriority="61" w:unhideWhenUsed="0"/>
+    <w:lsdException w:name="Light Grid Accent 3" w:semiHidden="0" w:uiPriority="62" w:unhideWhenUsed="0"/>
+    <w:lsdException w:name="Medium Shading 1 Accent 3" w:semiHidden="0" w:uiPriority="63" w:unhideWhenUsed="0"/>
+    <w:lsdException w:name="Medium Shading 2 Accent 3" w:semiHidden="0" w:uiPriority="64" w:unhideWhenUsed="0"/>
+    <w:lsdException w:name="Medium List 1 Accent 3" w:semiHidden="0" w:uiPriority="65" w:unhideWhenUsed="0"/>
+    <w:lsdException w:name="Medium List 2 Accent 3" w:semiHidden="0" w:uiPriority="66" w:unhideWhenUsed="0"/>
+    <w:lsdException w:name="Medium Grid 1 Accent 3" w:semiHidden="0" w:uiPriority="67" w:unhideWhenUsed="0"/>
+    <w:lsdException w:name="Medium Grid 2 Accent 3" w:semiHidden="0" w:uiPriority="68" w:unhideWhenUsed="0"/>
+    <w:lsdException w:name="Medium Grid 3 Accent 3" w:semiHidden="0" w:uiPriority="69" w:unhideWhenUsed="0"/>
+    <w:lsdException w:name="Dark List Accent 3" w:semiHidden="0" w:uiPriority="70" w:unhideWhenUsed="0"/>
+    <w:lsdException w:name="Colorful Shading Accent 3" w:semiHidden="0" w:uiPriority="71" w:unhideWhenUsed="0"/>
+    <w:lsdException w:name="Colorful List Accent 3" w:semiHidden="0" w:uiPriority="72" w:unhideWhenUsed="0"/>
+    <w:lsdException w:name="Colorful Grid Accent 3" w:semiHidden="0" w:uiPriority="73" w:unhideWhenUsed="0"/>
+    <w:lsdException w:name="Light Shading Accent 4" w:semiHidden="0" w:uiPriority="60" w:unhideWhenUsed="0"/>
+    <w:lsdException w:name="Light List Accent 4" w:semiHidden="0" w:uiPriority="61" w:unhideWhenUsed="0"/>
+    <w:lsdException w:name="Light Grid Accent 4" w:semiHidden="0" w:uiPriority="62" w:unhideWhenUsed="0"/>
+    <w:lsdException w:name="Medium Shading 1 Accent 4" w:semiHidden="0" w:uiPriority="63" w:unhideWhenUsed="0"/>
+    <w:lsdException w:name="Medium Shading 2 Accent 4" w:semiHidden="0" w:uiPriority="64" w:unhideWhenUsed="0"/>
+    <w:lsdException w:name="Medium List 1 Accent 4" w:semiHidden="0" w:uiPriority="65" w:unhideWhenUsed="0"/>
+    <w:lsdException w:name="Medium List 2 Accent 4" w:semiHidden="0" w:uiPriority="66" w:unhideWhenUsed="0"/>
+    <w:lsdException w:name="Medium Grid 1 Accent 4" w:semiHidden="0" w:uiPriority="67" w:unhideWhenUsed="0"/>
+    <w:lsdException w:name="Medium Grid 2 Accent 4" w:semiHidden="0" w:uiPriority="68" w:unhideWhenUsed="0"/>
+    <w:lsdException w:name="Medium Grid 3 Accent 4" w:semiHidden="0" w:uiPriority="69" w:unhideWhenUsed="0"/>
+    <w:lsdException w:name="Dark List Accent 4" w:semiHidden="0" w:uiPriority="70" w:unhideWhenUsed="0"/>
+    <w:lsdException w:name="Colorful Shading Accent 4" w:semiHidden="0" w:uiPriority="71" w:unhideWhenUsed="0"/>
+    <w:lsdException w:name="Colorful List Accent 4" w:semiHidden="0" w:uiPriority="72" w:unhideWhenUsed="0"/>
+    <w:lsdException w:name="Colorful Grid Accent 4" w:semiHidden="0" w:uiPriority="73" w:unhideWhenUsed="0"/>
+    <w:lsdException w:name="Light Shading Accent 5" w:semiHidden="0" w:uiPriority="60" w:unhideWhenUsed="0"/>
+    <w:lsdException w:name="Light List Accent 5" w:semiHidden="0" w:uiPriority="61" w:unhideWhenUsed="0"/>
+    <w:lsdException w:name="Light Grid Accent 5" w:semiHidden="0" w:uiPriority="62" w:unhideWhenUsed="0"/>
+    <w:lsdException w:name="Medium Shading 1 Accent 5" w:semiHidden="0" w:uiPriority="63" w:unhideWhenUsed="0"/>
+    <w:lsdException w:name="Medium Shading 2 Accent 5" w:semiHidden="0" w:uiPriority="64" w:unhideWhenUsed="0"/>
+    <w:lsdException w:name="Medium List 1 Accent 5" w:semiHidden="0" w:uiPriority="65" w:unhideWhenUsed="0"/>
+    <w:lsdException w:name="Medium List 2 Accent 5" w:semiHidden="0" w:uiPriority="66" w:unhideWhenUsed="0"/>
+    <w:lsdException w:name="Medium Grid 1 Accent 5" w:semiHidden="0" w:uiPriority="67" w:unhideWhenUsed="0"/>
+    <w:lsdException w:name="Medium Grid 2 Accent 5" w:semiHidden="0" w:uiPriority="68" w:unhideWhenUsed="0"/>
+    <w:lsdException w:name="Medium Grid 3 Accent 5" w:semiHidden="0" w:uiPriority="69" w:unhideWhenUsed="0"/>
+    <w:lsdException w:name="Dark List Accent 5" w:semiHidden="0" w:uiPriority="70" w:unhideWhenUsed="0"/>
+    <w:lsdException w:name="Colorful Shading Accent 5" w:semiHidden="0" w:uiPriority="71" w:unhideWhenUsed="0"/>
+    <w:lsdException w:name="Colorful List Accent 5" w:semiHidden="0" w:uiPriority="72" w:unhideWhenUsed="0"/>
+    <w:lsdException w:name="Colorful Grid Accent 5" w:semiHidden="0" w:uiPriority="73" w:unhideWhenUsed="0"/>
+    <w:lsdException w:name="Light Shading Accent 6" w:semiHidden="0" w:uiPriority="60" w:unhideWhenUsed="0"/>
+    <w:lsdException w:name="Light List Accent 6" w:semiHidden="0" w:uiPriority="61" w:unhideWhenUsed="0"/>
+    <w:lsdException w:name="Light Grid Accent 6" w:semiHidden="0" w:uiPriority="62" w:unhideWhenUsed="0"/>
+    <w:lsdException w:name="Medium Shading 1 Accent 6" w:semiHidden="0" w:uiPriority="63" w:unhideWhenUsed="0"/>
+    <w:lsdException w:name="Medium Shading 2 Accent 6" w:semiHidden="0" w:uiPriority="64" w:unhideWhenUsed="0"/>
+    <w:lsdException w:name="Medium List 1 Accent 6" w:semiHidden="0" w:uiPriority="65" w:unhideWhenUsed="0"/>
+    <w:lsdException w:name="Medium List 2 Accent 6" w:semiHidden="0" w:uiPriority="66" w:unhideWhenUsed="0"/>
+    <w:lsdException w:name="Medium Grid 1 Accent 6" w:semiHidden="0" w:uiPriority="67" w:unhideWhenUsed="0"/>
+    <w:lsdException w:name="Medium Grid 2 Accent 6" w:semiHidden="0" w:uiPriority="68" w:unhideWhenUsed="0"/>
+    <w:lsdException w:name="Medium Grid 3 Accent 6" w:semiHidden="0" w:uiPriority="69" w:unhideWhenUsed="0"/>
+    <w:lsdException w:name="Dark List Accent 6" w:semiHidden="0" w:uiPriority="70" w:unhideWhenUsed="0"/>
+    <w:lsdException w:name="Colorful Shading Accent 6" w:semiHidden="0" w:uiPriority="71" w:unhideWhenUsed="0"/>
+    <w:lsdException w:name="Colorful List Accent 6" w:semiHidden="0" w:uiPriority="72" w:unhideWhenUsed="0"/>
+    <w:lsdException w:name="Colorful Grid Accent 6" w:semiHidden="0" w:uiPriority="73" w:unhideWhenUsed="0"/>
+    <w:lsdException w:name="Subtle Emphasis" w:semiHidden="0" w:uiPriority="19" w:unhideWhenUsed="0" w:qFormat="1"/>
+    <w:lsdException w:name="Intense Emphasis" w:semiHidden="0" w:uiPriority="21" w:unhideWhenUsed="0" w:qFormat="1"/>
+    <w:lsdException w:name="Subtle Reference" w:semiHidden="0" w:uiPriority="31" w:unhideWhenUsed="0" w:qFormat="1"/>
+    <w:lsdException w:name="Intense Reference" w:semiHidden="0" w:uiPriority="32" w:unhideWhenUsed="0" w:qFormat="1"/>
+    <w:lsdException w:name="Book Title" w:semiHidden="0" w:uiPriority="33" w:unhideWhenUsed="0" w:qFormat="1"/>
+    <w:lsdException w:name="Bibliography" w:uiPriority="37"/>
+    <w:lsdException w:name="TOC Heading" w:uiPriority="39" w:qFormat="1"/>
   </w:latentStyles>
   <w:style w:type="paragraph" w:default="1" w:styleId="Normal">
     <w:name w:val="Normal"/>
@@ -9194,8 +9407,634 @@
 </w:styles>
 </file>
 
+<file path=word/glossary/stylesWithEffects.xml><?xml version="1.0" encoding="utf-8"?>
+<w:styles xmlns:wpc="http://schemas.microsoft.com/office/word/2010/wordprocessingCanvas" xmlns:mc="http://schemas.openxmlformats.org/markup-compatibility/2006" xmlns:o="urn:schemas-microsoft-com:office:office" xmlns:r="http://schemas.openxmlformats.org/officeDocument/2006/relationships" xmlns:m="http://schemas.openxmlformats.org/officeDocument/2006/math" xmlns:v="urn:schemas-microsoft-com:vml" xmlns:wp14="http://schemas.microsoft.com/office/word/2010/wordprocessingDrawing" xmlns:wp="http://schemas.openxmlformats.org/drawingml/2006/wordprocessingDrawing" xmlns:w10="urn:schemas-microsoft-com:office:word" xmlns:w="http://schemas.openxmlformats.org/wordprocessingml/2006/main" xmlns:w14="http://schemas.microsoft.com/office/word/2010/wordml" xmlns:wpg="http://schemas.microsoft.com/office/word/2010/wordprocessingGroup" xmlns:wpi="http://schemas.microsoft.com/office/word/2010/wordprocessingInk" xmlns:wne="http://schemas.microsoft.com/office/word/2006/wordml" xmlns:wps="http://schemas.microsoft.com/office/word/2010/wordprocessingShape" mc:Ignorable="w14 wp14">
+  <w:docDefaults>
+    <w:rPrDefault>
+      <w:rPr>
+        <w:rFonts w:asciiTheme="minorHAnsi" w:eastAsiaTheme="minorEastAsia" w:hAnsiTheme="minorHAnsi" w:cstheme="minorBidi"/>
+        <w:sz w:val="24"/>
+        <w:szCs w:val="24"/>
+        <w:lang w:val="en-US" w:eastAsia="ja-JP" w:bidi="ar-SA"/>
+      </w:rPr>
+    </w:rPrDefault>
+    <w:pPrDefault/>
+  </w:docDefaults>
+  <w:latentStyles w:defLockedState="0" w:defUIPriority="99" w:defSemiHidden="1" w:defUnhideWhenUsed="1" w:defQFormat="0" w:count="267">
+    <w:lsdException w:name="Normal" w:semiHidden="0" w:uiPriority="0" w:unhideWhenUsed="0" w:qFormat="1"/>
+    <w:lsdException w:name="heading 1" w:semiHidden="0" w:uiPriority="9" w:unhideWhenUsed="0" w:qFormat="1"/>
+    <w:lsdException w:name="heading 2" w:uiPriority="9" w:qFormat="1"/>
+    <w:lsdException w:name="heading 3" w:uiPriority="9" w:qFormat="1"/>
+    <w:lsdException w:name="heading 4" w:uiPriority="9" w:qFormat="1"/>
+    <w:lsdException w:name="heading 5" w:uiPriority="9" w:qFormat="1"/>
+    <w:lsdException w:name="heading 6" w:uiPriority="9" w:qFormat="1"/>
+    <w:lsdException w:name="heading 7" w:uiPriority="9" w:qFormat="1"/>
+    <w:lsdException w:name="heading 8" w:uiPriority="9" w:qFormat="1"/>
+    <w:lsdException w:name="heading 9" w:uiPriority="9" w:qFormat="1"/>
+    <w:lsdException w:name="toc 1" w:uiPriority="39"/>
+    <w:lsdException w:name="toc 2" w:uiPriority="39"/>
+    <w:lsdException w:name="toc 3" w:uiPriority="39"/>
+    <w:lsdException w:name="toc 4" w:uiPriority="39"/>
+    <w:lsdException w:name="toc 5" w:uiPriority="39"/>
+    <w:lsdException w:name="toc 6" w:uiPriority="39"/>
+    <w:lsdException w:name="toc 7" w:uiPriority="39"/>
+    <w:lsdException w:name="toc 8" w:uiPriority="39"/>
+    <w:lsdException w:name="toc 9" w:uiPriority="39"/>
+    <w:lsdException w:name="caption" w:uiPriority="35" w:qFormat="1"/>
+    <w:lsdException w:name="Title" w:semiHidden="0" w:uiPriority="10" w:unhideWhenUsed="0" w:qFormat="1"/>
+    <w:lsdException w:name="Default Paragraph Font" w:uiPriority="1"/>
+    <w:lsdException w:name="Subtitle" w:semiHidden="0" w:uiPriority="11" w:unhideWhenUsed="0" w:qFormat="1"/>
+    <w:lsdException w:name="Strong" w:semiHidden="0" w:uiPriority="22" w:unhideWhenUsed="0" w:qFormat="1"/>
+    <w:lsdException w:name="Emphasis" w:semiHidden="0" w:uiPriority="20" w:unhideWhenUsed="0" w:qFormat="1"/>
+    <w:lsdException w:name="Table Grid" w:semiHidden="0" w:uiPriority="59" w:unhideWhenUsed="0"/>
+    <w:lsdException w:name="Placeholder Text" w:unhideWhenUsed="0"/>
+    <w:lsdException w:name="No Spacing" w:semiHidden="0" w:uiPriority="1" w:unhideWhenUsed="0" w:qFormat="1"/>
+    <w:lsdException w:name="Light Shading" w:semiHidden="0" w:uiPriority="60" w:unhideWhenUsed="0"/>
+    <w:lsdException w:name="Light List" w:semiHidden="0" w:uiPriority="61" w:unhideWhenUsed="0"/>
+    <w:lsdException w:name="Light Grid" w:semiHidden="0" w:uiPriority="62" w:unhideWhenUsed="0"/>
+    <w:lsdException w:name="Medium Shading 1" w:semiHidden="0" w:uiPriority="63" w:unhideWhenUsed="0"/>
+    <w:lsdException w:name="Medium Shading 2" w:semiHidden="0" w:uiPriority="64" w:unhideWhenUsed="0"/>
+    <w:lsdException w:name="Medium List 1" w:semiHidden="0" w:uiPriority="65" w:unhideWhenUsed="0"/>
+    <w:lsdException w:name="Medium List 2" w:semiHidden="0" w:uiPriority="66" w:unhideWhenUsed="0"/>
+    <w:lsdException w:name="Medium Grid 1" w:semiHidden="0" w:uiPriority="67" w:unhideWhenUsed="0"/>
+    <w:lsdException w:name="Medium Grid 2" w:semiHidden="0" w:uiPriority="68" w:unhideWhenUsed="0"/>
+    <w:lsdException w:name="Medium Grid 3" w:semiHidden="0" w:uiPriority="69" w:unhideWhenUsed="0"/>
+    <w:lsdException w:name="Dark List" w:semiHidden="0" w:uiPriority="70" w:unhideWhenUsed="0"/>
+    <w:lsdException w:name="Colorful Shading" w:semiHidden="0" w:uiPriority="71" w:unhideWhenUsed="0"/>
+    <w:lsdException w:name="Colorful List" w:semiHidden="0" w:uiPriority="72" w:unhideWhenUsed="0"/>
+    <w:lsdException w:name="Colorful Grid" w:semiHidden="0" w:uiPriority="73" w:unhideWhenUsed="0"/>
+    <w:lsdException w:name="Light Shading Accent 1" w:semiHidden="0" w:uiPriority="60" w:unhideWhenUsed="0"/>
+    <w:lsdException w:name="Light List Accent 1" w:semiHidden="0" w:uiPriority="61" w:unhideWhenUsed="0"/>
+    <w:lsdException w:name="Light Grid Accent 1" w:semiHidden="0" w:uiPriority="62" w:unhideWhenUsed="0"/>
+    <w:lsdException w:name="Medium Shading 1 Accent 1" w:semiHidden="0" w:uiPriority="63" w:unhideWhenUsed="0"/>
+    <w:lsdException w:name="Medium Shading 2 Accent 1" w:semiHidden="0" w:uiPriority="64" w:unhideWhenUsed="0"/>
+    <w:lsdException w:name="Medium List 1 Accent 1" w:semiHidden="0" w:uiPriority="65" w:unhideWhenUsed="0"/>
+    <w:lsdException w:name="Revision" w:unhideWhenUsed="0"/>
+    <w:lsdException w:name="List Paragraph" w:semiHidden="0" w:uiPriority="34" w:unhideWhenUsed="0" w:qFormat="1"/>
+    <w:lsdException w:name="Quote" w:semiHidden="0" w:uiPriority="29" w:unhideWhenUsed="0" w:qFormat="1"/>
+    <w:lsdException w:name="Intense Quote" w:semiHidden="0" w:uiPriority="30" w:unhideWhenUsed="0" w:qFormat="1"/>
+    <w:lsdException w:name="Medium List 2 Accent 1" w:semiHidden="0" w:uiPriority="66" w:unhideWhenUsed="0"/>
+    <w:lsdException w:name="Medium Grid 1 Accent 1" w:semiHidden="0" w:uiPriority="67" w:unhideWhenUsed="0"/>
+    <w:lsdException w:name="Medium Grid 2 Accent 1" w:semiHidden="0" w:uiPriority="68" w:unhideWhenUsed="0"/>
+    <w:lsdException w:name="Medium Grid 3 Accent 1" w:semiHidden="0" w:uiPriority="69" w:unhideWhenUsed="0"/>
+    <w:lsdException w:name="Dark List Accent 1" w:semiHidden="0" w:uiPriority="70" w:unhideWhenUsed="0"/>
+    <w:lsdException w:name="Colorful Shading Accent 1" w:semiHidden="0" w:uiPriority="71" w:unhideWhenUsed="0"/>
+    <w:lsdException w:name="Colorful List Accent 1" w:semiHidden="0" w:uiPriority="72" w:unhideWhenUsed="0"/>
+    <w:lsdException w:name="Colorful Grid Accent 1" w:semiHidden="0" w:uiPriority="73" w:unhideWhenUsed="0"/>
+    <w:lsdException w:name="Light Shading Accent 2" w:semiHidden="0" w:uiPriority="60" w:unhideWhenUsed="0"/>
+    <w:lsdException w:name="Light List Accent 2" w:semiHidden="0" w:uiPriority="61" w:unhideWhenUsed="0"/>
+    <w:lsdException w:name="Light Grid Accent 2" w:semiHidden="0" w:uiPriority="62" w:unhideWhenUsed="0"/>
+    <w:lsdException w:name="Medium Shading 1 Accent 2" w:semiHidden="0" w:uiPriority="63" w:unhideWhenUsed="0"/>
+    <w:lsdException w:name="Medium Shading 2 Accent 2" w:semiHidden="0" w:uiPriority="64" w:unhideWhenUsed="0"/>
+    <w:lsdException w:name="Medium List 1 Accent 2" w:semiHidden="0" w:uiPriority="65" w:unhideWhenUsed="0"/>
+    <w:lsdException w:name="Medium List 2 Accent 2" w:semiHidden="0" w:uiPriority="66" w:unhideWhenUsed="0"/>
+    <w:lsdException w:name="Medium Grid 1 Accent 2" w:semiHidden="0" w:uiPriority="67" w:unhideWhenUsed="0"/>
+    <w:lsdException w:name="Medium Grid 2 Accent 2" w:semiHidden="0" w:uiPriority="68" w:unhideWhenUsed="0"/>
+    <w:lsdException w:name="Medium Grid 3 Accent 2" w:semiHidden="0" w:uiPriority="69" w:unhideWhenUsed="0"/>
+    <w:lsdException w:name="Dark List Accent 2" w:semiHidden="0" w:uiPriority="70" w:unhideWhenUsed="0"/>
+    <w:lsdException w:name="Colorful Shading Accent 2" w:semiHidden="0" w:uiPriority="71" w:unhideWhenUsed="0"/>
+    <w:lsdException w:name="Colorful List Accent 2" w:semiHidden="0" w:uiPriority="72" w:unhideWhenUsed="0"/>
+    <w:lsdException w:name="Colorful Grid Accent 2" w:semiHidden="0" w:uiPriority="73" w:unhideWhenUsed="0"/>
+    <w:lsdException w:name="Light Shading Accent 3" w:semiHidden="0" w:uiPriority="60" w:unhideWhenUsed="0"/>
+    <w:lsdException w:name="Light List Accent 3" w:semiHidden="0" w:uiPriority="61" w:unhideWhenUsed="0"/>
+    <w:lsdException w:name="Light Grid Accent 3" w:semiHidden="0" w:uiPriority="62" w:unhideWhenUsed="0"/>
+    <w:lsdException w:name="Medium Shading 1 Accent 3" w:semiHidden="0" w:uiPriority="63" w:unhideWhenUsed="0"/>
+    <w:lsdException w:name="Medium Shading 2 Accent 3" w:semiHidden="0" w:uiPriority="64" w:unhideWhenUsed="0"/>
+    <w:lsdException w:name="Medium List 1 Accent 3" w:semiHidden="0" w:uiPriority="65" w:unhideWhenUsed="0"/>
+    <w:lsdException w:name="Medium List 2 Accent 3" w:semiHidden="0" w:uiPriority="66" w:unhideWhenUsed="0"/>
+    <w:lsdException w:name="Medium Grid 1 Accent 3" w:semiHidden="0" w:uiPriority="67" w:unhideWhenUsed="0"/>
+    <w:lsdException w:name="Medium Grid 2 Accent 3" w:semiHidden="0" w:uiPriority="68" w:unhideWhenUsed="0"/>
+    <w:lsdException w:name="Medium Grid 3 Accent 3" w:semiHidden="0" w:uiPriority="69" w:unhideWhenUsed="0"/>
+    <w:lsdException w:name="Dark List Accent 3" w:semiHidden="0" w:uiPriority="70" w:unhideWhenUsed="0"/>
+    <w:lsdException w:name="Colorful Shading Accent 3" w:semiHidden="0" w:uiPriority="71" w:unhideWhenUsed="0"/>
+    <w:lsdException w:name="Colorful List Accent 3" w:semiHidden="0" w:uiPriority="72" w:unhideWhenUsed="0"/>
+    <w:lsdException w:name="Colorful Grid Accent 3" w:semiHidden="0" w:uiPriority="73" w:unhideWhenUsed="0"/>
+    <w:lsdException w:name="Light Shading Accent 4" w:semiHidden="0" w:uiPriority="60" w:unhideWhenUsed="0"/>
+    <w:lsdException w:name="Light List Accent 4" w:semiHidden="0" w:uiPriority="61" w:unhideWhenUsed="0"/>
+    <w:lsdException w:name="Light Grid Accent 4" w:semiHidden="0" w:uiPriority="62" w:unhideWhenUsed="0"/>
+    <w:lsdException w:name="Medium Shading 1 Accent 4" w:semiHidden="0" w:uiPriority="63" w:unhideWhenUsed="0"/>
+    <w:lsdException w:name="Medium Shading 2 Accent 4" w:semiHidden="0" w:uiPriority="64" w:unhideWhenUsed="0"/>
+    <w:lsdException w:name="Medium List 1 Accent 4" w:semiHidden="0" w:uiPriority="65" w:unhideWhenUsed="0"/>
+    <w:lsdException w:name="Medium List 2 Accent 4" w:semiHidden="0" w:uiPriority="66" w:unhideWhenUsed="0"/>
+    <w:lsdException w:name="Medium Grid 1 Accent 4" w:semiHidden="0" w:uiPriority="67" w:unhideWhenUsed="0"/>
+    <w:lsdException w:name="Medium Grid 2 Accent 4" w:semiHidden="0" w:uiPriority="68" w:unhideWhenUsed="0"/>
+    <w:lsdException w:name="Medium Grid 3 Accent 4" w:semiHidden="0" w:uiPriority="69" w:unhideWhenUsed="0"/>
+    <w:lsdException w:name="Dark List Accent 4" w:semiHidden="0" w:uiPriority="70" w:unhideWhenUsed="0"/>
+    <w:lsdException w:name="Colorful Shading Accent 4" w:semiHidden="0" w:uiPriority="71" w:unhideWhenUsed="0"/>
+    <w:lsdException w:name="Colorful List Accent 4" w:semiHidden="0" w:uiPriority="72" w:unhideWhenUsed="0"/>
+    <w:lsdException w:name="Colorful Grid Accent 4" w:semiHidden="0" w:uiPriority="73" w:unhideWhenUsed="0"/>
+    <w:lsdException w:name="Light Shading Accent 5" w:semiHidden="0" w:uiPriority="60" w:unhideWhenUsed="0"/>
+    <w:lsdException w:name="Light List Accent 5" w:semiHidden="0" w:uiPriority="61" w:unhideWhenUsed="0"/>
+    <w:lsdException w:name="Light Grid Accent 5" w:semiHidden="0" w:uiPriority="62" w:unhideWhenUsed="0"/>
+    <w:lsdException w:name="Medium Shading 1 Accent 5" w:semiHidden="0" w:uiPriority="63" w:unhideWhenUsed="0"/>
+    <w:lsdException w:name="Medium Shading 2 Accent 5" w:semiHidden="0" w:uiPriority="64" w:unhideWhenUsed="0"/>
+    <w:lsdException w:name="Medium List 1 Accent 5" w:semiHidden="0" w:uiPriority="65" w:unhideWhenUsed="0"/>
+    <w:lsdException w:name="Medium List 2 Accent 5" w:semiHidden="0" w:uiPriority="66" w:unhideWhenUsed="0"/>
+    <w:lsdException w:name="Medium Grid 1 Accent 5" w:semiHidden="0" w:uiPriority="67" w:unhideWhenUsed="0"/>
+    <w:lsdException w:name="Medium Grid 2 Accent 5" w:semiHidden="0" w:uiPriority="68" w:unhideWhenUsed="0"/>
+    <w:lsdException w:name="Medium Grid 3 Accent 5" w:semiHidden="0" w:uiPriority="69" w:unhideWhenUsed="0"/>
+    <w:lsdException w:name="Dark List Accent 5" w:semiHidden="0" w:uiPriority="70" w:unhideWhenUsed="0"/>
+    <w:lsdException w:name="Colorful Shading Accent 5" w:semiHidden="0" w:uiPriority="71" w:unhideWhenUsed="0"/>
+    <w:lsdException w:name="Colorful List Accent 5" w:semiHidden="0" w:uiPriority="72" w:unhideWhenUsed="0"/>
+    <w:lsdException w:name="Colorful Grid Accent 5" w:semiHidden="0" w:uiPriority="73" w:unhideWhenUsed="0"/>
+    <w:lsdException w:name="Light Shading Accent 6" w:semiHidden="0" w:uiPriority="60" w:unhideWhenUsed="0"/>
+    <w:lsdException w:name="Light List Accent 6" w:semiHidden="0" w:uiPriority="61" w:unhideWhenUsed="0"/>
+    <w:lsdException w:name="Light Grid Accent 6" w:semiHidden="0" w:uiPriority="62" w:unhideWhenUsed="0"/>
+    <w:lsdException w:name="Medium Shading 1 Accent 6" w:semiHidden="0" w:uiPriority="63" w:unhideWhenUsed="0"/>
+    <w:lsdException w:name="Medium Shading 2 Accent 6" w:semiHidden="0" w:uiPriority="64" w:unhideWhenUsed="0"/>
+    <w:lsdException w:name="Medium List 1 Accent 6" w:semiHidden="0" w:uiPriority="65" w:unhideWhenUsed="0"/>
+    <w:lsdException w:name="Medium List 2 Accent 6" w:semiHidden="0" w:uiPriority="66" w:unhideWhenUsed="0"/>
+    <w:lsdException w:name="Medium Grid 1 Accent 6" w:semiHidden="0" w:uiPriority="67" w:unhideWhenUsed="0"/>
+    <w:lsdException w:name="Medium Grid 2 Accent 6" w:semiHidden="0" w:uiPriority="68" w:unhideWhenUsed="0"/>
+    <w:lsdException w:name="Medium Grid 3 Accent 6" w:semiHidden="0" w:uiPriority="69" w:unhideWhenUsed="0"/>
+    <w:lsdException w:name="Dark List Accent 6" w:semiHidden="0" w:uiPriority="70" w:unhideWhenUsed="0"/>
+    <w:lsdException w:name="Colorful Shading Accent 6" w:semiHidden="0" w:uiPriority="71" w:unhideWhenUsed="0"/>
+    <w:lsdException w:name="Colorful List Accent 6" w:semiHidden="0" w:uiPriority="72" w:unhideWhenUsed="0"/>
+    <w:lsdException w:name="Colorful Grid Accent 6" w:semiHidden="0" w:uiPriority="73" w:unhideWhenUsed="0"/>
+    <w:lsdException w:name="Subtle Emphasis" w:semiHidden="0" w:uiPriority="19" w:unhideWhenUsed="0" w:qFormat="1"/>
+    <w:lsdException w:name="Intense Emphasis" w:semiHidden="0" w:uiPriority="21" w:unhideWhenUsed="0" w:qFormat="1"/>
+    <w:lsdException w:name="Subtle Reference" w:semiHidden="0" w:uiPriority="31" w:unhideWhenUsed="0" w:qFormat="1"/>
+    <w:lsdException w:name="Intense Reference" w:semiHidden="0" w:uiPriority="32" w:unhideWhenUsed="0" w:qFormat="1"/>
+    <w:lsdException w:name="Book Title" w:semiHidden="0" w:uiPriority="33" w:unhideWhenUsed="0" w:qFormat="1"/>
+    <w:lsdException w:name="Bibliography" w:uiPriority="37"/>
+    <w:lsdException w:name="TOC Heading" w:uiPriority="39" w:qFormat="1"/>
+  </w:latentStyles>
+  <w:style w:type="paragraph" w:default="1" w:styleId="Normal">
+    <w:name w:val="Normal"/>
+    <w:qFormat/>
+  </w:style>
+  <w:style w:type="character" w:default="1" w:styleId="DefaultParagraphFont">
+    <w:name w:val="Default Paragraph Font"/>
+    <w:uiPriority w:val="1"/>
+    <w:semiHidden/>
+    <w:unhideWhenUsed/>
+  </w:style>
+  <w:style w:type="table" w:default="1" w:styleId="TableNormal">
+    <w:name w:val="Normal Table"/>
+    <w:uiPriority w:val="99"/>
+    <w:semiHidden/>
+    <w:unhideWhenUsed/>
+    <w:tblPr>
+      <w:tblInd w:w="0" w:type="dxa"/>
+      <w:tblCellMar>
+        <w:top w:w="0" w:type="dxa"/>
+        <w:left w:w="108" w:type="dxa"/>
+        <w:bottom w:w="0" w:type="dxa"/>
+        <w:right w:w="108" w:type="dxa"/>
+      </w:tblCellMar>
+    </w:tblPr>
+  </w:style>
+  <w:style w:type="numbering" w:default="1" w:styleId="NoList">
+    <w:name w:val="No List"/>
+    <w:uiPriority w:val="99"/>
+    <w:semiHidden/>
+    <w:unhideWhenUsed/>
+  </w:style>
+  <w:style w:type="character" w:styleId="PlaceholderText">
+    <w:name w:val="Placeholder Text"/>
+    <w:basedOn w:val="DefaultParagraphFont"/>
+    <w:uiPriority w:val="99"/>
+    <w:semiHidden/>
+    <w:rsid w:val="007A1038"/>
+    <w:rPr>
+      <w:color w:val="808080"/>
+    </w:rPr>
+  </w:style>
+  <w:style w:type="paragraph" w:customStyle="1" w:styleId="31B5BE3575B0674E829CA5E179FD1363">
+    <w:name w:val="31B5BE3575B0674E829CA5E179FD1363"/>
+    <w:rsid w:val="0078685B"/>
+  </w:style>
+  <w:style w:type="paragraph" w:customStyle="1" w:styleId="5F251E61C698BE4C896478BD84DE56A2">
+    <w:name w:val="5F251E61C698BE4C896478BD84DE56A2"/>
+    <w:rsid w:val="0078685B"/>
+  </w:style>
+  <w:style w:type="paragraph" w:customStyle="1" w:styleId="F6BC30A53EDB0442ABE03E1D5E132CBE">
+    <w:name w:val="F6BC30A53EDB0442ABE03E1D5E132CBE"/>
+    <w:rsid w:val="0078685B"/>
+  </w:style>
+  <w:style w:type="paragraph" w:customStyle="1" w:styleId="9A25FEA33DB8B44B834D5D606D01E6CE">
+    <w:name w:val="9A25FEA33DB8B44B834D5D606D01E6CE"/>
+    <w:rsid w:val="0078685B"/>
+  </w:style>
+  <w:style w:type="paragraph" w:customStyle="1" w:styleId="F6DCACE8E12BE045812272DEEC4A5217">
+    <w:name w:val="F6DCACE8E12BE045812272DEEC4A5217"/>
+    <w:rsid w:val="0078685B"/>
+  </w:style>
+  <w:style w:type="paragraph" w:customStyle="1" w:styleId="57B110B53A93004B880D327D3BC0021B">
+    <w:name w:val="57B110B53A93004B880D327D3BC0021B"/>
+    <w:rsid w:val="0078685B"/>
+  </w:style>
+  <w:style w:type="paragraph" w:customStyle="1" w:styleId="12B855260E8CA747AF38FEFA0F1A02BA">
+    <w:name w:val="12B855260E8CA747AF38FEFA0F1A02BA"/>
+    <w:rsid w:val="0078685B"/>
+  </w:style>
+  <w:style w:type="paragraph" w:customStyle="1" w:styleId="5C14404FE893124994A4194E81A5F665">
+    <w:name w:val="5C14404FE893124994A4194E81A5F665"/>
+    <w:rsid w:val="0078685B"/>
+  </w:style>
+  <w:style w:type="paragraph" w:customStyle="1" w:styleId="3A94BD275C9DED41B3912F176678554F">
+    <w:name w:val="3A94BD275C9DED41B3912F176678554F"/>
+    <w:rsid w:val="0078685B"/>
+  </w:style>
+  <w:style w:type="paragraph" w:customStyle="1" w:styleId="B18B496A3E50465D9A6B259921013178">
+    <w:name w:val="B18B496A3E50465D9A6B259921013178"/>
+    <w:rsid w:val="000629D3"/>
+    <w:pPr>
+      <w:spacing w:after="200" w:line="276" w:lineRule="auto"/>
+    </w:pPr>
+    <w:rPr>
+      <w:sz w:val="22"/>
+      <w:szCs w:val="22"/>
+      <w:lang w:eastAsia="en-US"/>
+    </w:rPr>
+  </w:style>
+  <w:style w:type="paragraph" w:customStyle="1" w:styleId="FEA09A27C2B641FF8E0E2104AAAEF9A2">
+    <w:name w:val="FEA09A27C2B641FF8E0E2104AAAEF9A2"/>
+    <w:rsid w:val="00CA002F"/>
+    <w:pPr>
+      <w:widowControl w:val="0"/>
+      <w:jc w:val="both"/>
+    </w:pPr>
+    <w:rPr>
+      <w:kern w:val="2"/>
+      <w:sz w:val="21"/>
+      <w:szCs w:val="22"/>
+      <w:lang w:eastAsia="zh-CN"/>
+    </w:rPr>
+  </w:style>
+  <w:style w:type="paragraph" w:customStyle="1" w:styleId="BA63037DD80B4EA7A2A3680E7F205BD8">
+    <w:name w:val="BA63037DD80B4EA7A2A3680E7F205BD8"/>
+    <w:rsid w:val="00CA002F"/>
+    <w:pPr>
+      <w:widowControl w:val="0"/>
+      <w:jc w:val="both"/>
+    </w:pPr>
+    <w:rPr>
+      <w:kern w:val="2"/>
+      <w:sz w:val="21"/>
+      <w:szCs w:val="22"/>
+      <w:lang w:eastAsia="zh-CN"/>
+    </w:rPr>
+  </w:style>
+  <w:style w:type="paragraph" w:customStyle="1" w:styleId="AC4F76DFA9284182A8FD5B4A2AD47073">
+    <w:name w:val="AC4F76DFA9284182A8FD5B4A2AD47073"/>
+    <w:rsid w:val="00CA002F"/>
+    <w:pPr>
+      <w:widowControl w:val="0"/>
+      <w:jc w:val="both"/>
+    </w:pPr>
+    <w:rPr>
+      <w:kern w:val="2"/>
+      <w:sz w:val="21"/>
+      <w:szCs w:val="22"/>
+      <w:lang w:eastAsia="zh-CN"/>
+    </w:rPr>
+  </w:style>
+  <w:style w:type="paragraph" w:customStyle="1" w:styleId="F2433E7F33A1436CA3BFB5B06F1C9095">
+    <w:name w:val="F2433E7F33A1436CA3BFB5B06F1C9095"/>
+    <w:rsid w:val="00544AA4"/>
+    <w:pPr>
+      <w:widowControl w:val="0"/>
+      <w:jc w:val="both"/>
+    </w:pPr>
+    <w:rPr>
+      <w:kern w:val="2"/>
+      <w:sz w:val="21"/>
+      <w:szCs w:val="22"/>
+      <w:lang w:eastAsia="zh-CN"/>
+    </w:rPr>
+  </w:style>
+  <w:style w:type="paragraph" w:customStyle="1" w:styleId="BC919575FC824547B3100380A9F1D68B">
+    <w:name w:val="BC919575FC824547B3100380A9F1D68B"/>
+    <w:rsid w:val="00544AA4"/>
+    <w:pPr>
+      <w:widowControl w:val="0"/>
+      <w:jc w:val="both"/>
+    </w:pPr>
+    <w:rPr>
+      <w:kern w:val="2"/>
+      <w:sz w:val="21"/>
+      <w:szCs w:val="22"/>
+      <w:lang w:eastAsia="zh-CN"/>
+    </w:rPr>
+  </w:style>
+  <w:style w:type="paragraph" w:customStyle="1" w:styleId="657AABAB5219432A97601518A9E2CB96">
+    <w:name w:val="657AABAB5219432A97601518A9E2CB96"/>
+    <w:rsid w:val="00145067"/>
+    <w:pPr>
+      <w:spacing w:after="200" w:line="276" w:lineRule="auto"/>
+    </w:pPr>
+    <w:rPr>
+      <w:sz w:val="22"/>
+      <w:szCs w:val="22"/>
+      <w:lang w:val="en-CA" w:eastAsia="zh-CN"/>
+    </w:rPr>
+  </w:style>
+  <w:style w:type="paragraph" w:customStyle="1" w:styleId="87608382DBD442A88DF6D30827513F78">
+    <w:name w:val="87608382DBD442A88DF6D30827513F78"/>
+    <w:rsid w:val="00626B86"/>
+    <w:pPr>
+      <w:spacing w:after="200" w:line="276" w:lineRule="auto"/>
+    </w:pPr>
+    <w:rPr>
+      <w:sz w:val="22"/>
+      <w:szCs w:val="22"/>
+      <w:lang w:val="en-CA" w:eastAsia="zh-CN"/>
+    </w:rPr>
+  </w:style>
+  <w:style w:type="paragraph" w:customStyle="1" w:styleId="1C29FE9F899D416395CF95A5D025C3EF">
+    <w:name w:val="1C29FE9F899D416395CF95A5D025C3EF"/>
+    <w:rsid w:val="00626B86"/>
+    <w:pPr>
+      <w:spacing w:after="200" w:line="276" w:lineRule="auto"/>
+    </w:pPr>
+    <w:rPr>
+      <w:sz w:val="22"/>
+      <w:szCs w:val="22"/>
+      <w:lang w:val="en-CA" w:eastAsia="zh-CN"/>
+    </w:rPr>
+  </w:style>
+  <w:style w:type="paragraph" w:customStyle="1" w:styleId="6599874EFA964C0D80A3875B8785F238">
+    <w:name w:val="6599874EFA964C0D80A3875B8785F238"/>
+    <w:rsid w:val="00626B86"/>
+    <w:pPr>
+      <w:spacing w:after="200" w:line="276" w:lineRule="auto"/>
+    </w:pPr>
+    <w:rPr>
+      <w:sz w:val="22"/>
+      <w:szCs w:val="22"/>
+      <w:lang w:val="en-CA" w:eastAsia="zh-CN"/>
+    </w:rPr>
+  </w:style>
+  <w:style w:type="paragraph" w:customStyle="1" w:styleId="ADBC43106EA34563B0253222C7A40C13">
+    <w:name w:val="ADBC43106EA34563B0253222C7A40C13"/>
+    <w:rsid w:val="00777AE5"/>
+    <w:pPr>
+      <w:spacing w:after="160" w:line="259" w:lineRule="auto"/>
+    </w:pPr>
+    <w:rPr>
+      <w:sz w:val="22"/>
+      <w:szCs w:val="22"/>
+      <w:lang w:val="en-CA" w:eastAsia="zh-CN"/>
+    </w:rPr>
+  </w:style>
+  <w:style w:type="paragraph" w:customStyle="1" w:styleId="2CA9957459C14B6B9794F238185458FC">
+    <w:name w:val="2CA9957459C14B6B9794F238185458FC"/>
+    <w:rsid w:val="00777AE5"/>
+    <w:pPr>
+      <w:spacing w:after="160" w:line="259" w:lineRule="auto"/>
+    </w:pPr>
+    <w:rPr>
+      <w:sz w:val="22"/>
+      <w:szCs w:val="22"/>
+      <w:lang w:val="en-CA" w:eastAsia="zh-CN"/>
+    </w:rPr>
+  </w:style>
+  <w:style w:type="paragraph" w:customStyle="1" w:styleId="08BF08F8C3774B959BBDA62C526E8930">
+    <w:name w:val="08BF08F8C3774B959BBDA62C526E8930"/>
+    <w:rsid w:val="00777AE5"/>
+    <w:pPr>
+      <w:spacing w:after="160" w:line="259" w:lineRule="auto"/>
+    </w:pPr>
+    <w:rPr>
+      <w:sz w:val="22"/>
+      <w:szCs w:val="22"/>
+      <w:lang w:val="en-CA" w:eastAsia="zh-CN"/>
+    </w:rPr>
+  </w:style>
+  <w:style w:type="paragraph" w:customStyle="1" w:styleId="D4FDDEC40F2F48D2A129339FB7365BF8">
+    <w:name w:val="D4FDDEC40F2F48D2A129339FB7365BF8"/>
+    <w:rsid w:val="00777AE5"/>
+    <w:pPr>
+      <w:spacing w:after="160" w:line="259" w:lineRule="auto"/>
+    </w:pPr>
+    <w:rPr>
+      <w:sz w:val="22"/>
+      <w:szCs w:val="22"/>
+      <w:lang w:val="en-CA" w:eastAsia="zh-CN"/>
+    </w:rPr>
+  </w:style>
+  <w:style w:type="paragraph" w:customStyle="1" w:styleId="3EFBA5AB1E224F2BBE60EB3887B12866">
+    <w:name w:val="3EFBA5AB1E224F2BBE60EB3887B12866"/>
+    <w:rsid w:val="00777AE5"/>
+    <w:pPr>
+      <w:spacing w:after="160" w:line="259" w:lineRule="auto"/>
+    </w:pPr>
+    <w:rPr>
+      <w:sz w:val="22"/>
+      <w:szCs w:val="22"/>
+      <w:lang w:val="en-CA" w:eastAsia="zh-CN"/>
+    </w:rPr>
+  </w:style>
+  <w:style w:type="paragraph" w:customStyle="1" w:styleId="713D8851BD874D03BB6A01A6D9789C6A">
+    <w:name w:val="713D8851BD874D03BB6A01A6D9789C6A"/>
+    <w:rsid w:val="00777AE5"/>
+    <w:pPr>
+      <w:spacing w:after="160" w:line="259" w:lineRule="auto"/>
+    </w:pPr>
+    <w:rPr>
+      <w:sz w:val="22"/>
+      <w:szCs w:val="22"/>
+      <w:lang w:val="en-CA" w:eastAsia="zh-CN"/>
+    </w:rPr>
+  </w:style>
+  <w:style w:type="paragraph" w:customStyle="1" w:styleId="DF2573C5FA654A9292C511C09C1AA170">
+    <w:name w:val="DF2573C5FA654A9292C511C09C1AA170"/>
+    <w:rsid w:val="00777AE5"/>
+    <w:pPr>
+      <w:spacing w:after="160" w:line="259" w:lineRule="auto"/>
+    </w:pPr>
+    <w:rPr>
+      <w:sz w:val="22"/>
+      <w:szCs w:val="22"/>
+      <w:lang w:val="en-CA" w:eastAsia="zh-CN"/>
+    </w:rPr>
+  </w:style>
+  <w:style w:type="paragraph" w:customStyle="1" w:styleId="2EBD0A1A95BF498885395A01585AD80F">
+    <w:name w:val="2EBD0A1A95BF498885395A01585AD80F"/>
+    <w:rsid w:val="007A1038"/>
+    <w:pPr>
+      <w:spacing w:after="160" w:line="259" w:lineRule="auto"/>
+    </w:pPr>
+    <w:rPr>
+      <w:sz w:val="22"/>
+      <w:szCs w:val="22"/>
+      <w:lang w:val="en-CA" w:eastAsia="zh-CN"/>
+    </w:rPr>
+  </w:style>
+  <w:style w:type="paragraph" w:customStyle="1" w:styleId="47C93AC156F24B329BFCE935B3F7999B">
+    <w:name w:val="47C93AC156F24B329BFCE935B3F7999B"/>
+    <w:rsid w:val="007A1038"/>
+    <w:pPr>
+      <w:spacing w:after="160" w:line="259" w:lineRule="auto"/>
+    </w:pPr>
+    <w:rPr>
+      <w:sz w:val="22"/>
+      <w:szCs w:val="22"/>
+      <w:lang w:val="en-CA" w:eastAsia="zh-CN"/>
+    </w:rPr>
+  </w:style>
+  <w:style w:type="paragraph" w:customStyle="1" w:styleId="4C38C355DB1441FD99640795B3F833F4">
+    <w:name w:val="4C38C355DB1441FD99640795B3F833F4"/>
+    <w:rsid w:val="007A1038"/>
+    <w:pPr>
+      <w:spacing w:after="160" w:line="259" w:lineRule="auto"/>
+    </w:pPr>
+    <w:rPr>
+      <w:sz w:val="22"/>
+      <w:szCs w:val="22"/>
+      <w:lang w:val="en-CA" w:eastAsia="zh-CN"/>
+    </w:rPr>
+  </w:style>
+  <w:style w:type="paragraph" w:customStyle="1" w:styleId="B3F46889911149C28F9F49582ABF5479">
+    <w:name w:val="B3F46889911149C28F9F49582ABF5479"/>
+    <w:rsid w:val="007A1038"/>
+    <w:pPr>
+      <w:spacing w:after="160" w:line="259" w:lineRule="auto"/>
+    </w:pPr>
+    <w:rPr>
+      <w:sz w:val="22"/>
+      <w:szCs w:val="22"/>
+      <w:lang w:val="en-CA" w:eastAsia="zh-CN"/>
+    </w:rPr>
+  </w:style>
+  <w:style w:type="paragraph" w:customStyle="1" w:styleId="8353544C4AEE48498B674B160F6FC2EC">
+    <w:name w:val="8353544C4AEE48498B674B160F6FC2EC"/>
+    <w:rsid w:val="007A1038"/>
+    <w:pPr>
+      <w:spacing w:after="160" w:line="259" w:lineRule="auto"/>
+    </w:pPr>
+    <w:rPr>
+      <w:sz w:val="22"/>
+      <w:szCs w:val="22"/>
+      <w:lang w:val="en-CA" w:eastAsia="zh-CN"/>
+    </w:rPr>
+  </w:style>
+  <w:style w:type="paragraph" w:customStyle="1" w:styleId="E719BC71586748F59854E63A230CE673">
+    <w:name w:val="E719BC71586748F59854E63A230CE673"/>
+    <w:rsid w:val="007A1038"/>
+    <w:pPr>
+      <w:spacing w:after="160" w:line="259" w:lineRule="auto"/>
+    </w:pPr>
+    <w:rPr>
+      <w:sz w:val="22"/>
+      <w:szCs w:val="22"/>
+      <w:lang w:val="en-CA" w:eastAsia="zh-CN"/>
+    </w:rPr>
+  </w:style>
+  <w:style w:type="paragraph" w:customStyle="1" w:styleId="DCF4CAA415CC49A1AB21A2652513D29E">
+    <w:name w:val="DCF4CAA415CC49A1AB21A2652513D29E"/>
+    <w:rsid w:val="007A1038"/>
+    <w:pPr>
+      <w:spacing w:after="160" w:line="259" w:lineRule="auto"/>
+    </w:pPr>
+    <w:rPr>
+      <w:sz w:val="22"/>
+      <w:szCs w:val="22"/>
+      <w:lang w:val="en-CA" w:eastAsia="zh-CN"/>
+    </w:rPr>
+  </w:style>
+  <w:style w:type="paragraph" w:customStyle="1" w:styleId="CEECB80971A74E779DF643E776922FC4">
+    <w:name w:val="CEECB80971A74E779DF643E776922FC4"/>
+    <w:rsid w:val="007A1038"/>
+    <w:pPr>
+      <w:spacing w:after="160" w:line="259" w:lineRule="auto"/>
+    </w:pPr>
+    <w:rPr>
+      <w:sz w:val="22"/>
+      <w:szCs w:val="22"/>
+      <w:lang w:val="en-CA" w:eastAsia="zh-CN"/>
+    </w:rPr>
+  </w:style>
+  <w:style w:type="paragraph" w:customStyle="1" w:styleId="72F44406227840549BD1209491DB9C03">
+    <w:name w:val="72F44406227840549BD1209491DB9C03"/>
+    <w:rsid w:val="007A1038"/>
+    <w:pPr>
+      <w:spacing w:after="160" w:line="259" w:lineRule="auto"/>
+    </w:pPr>
+    <w:rPr>
+      <w:sz w:val="22"/>
+      <w:szCs w:val="22"/>
+      <w:lang w:val="en-CA" w:eastAsia="zh-CN"/>
+    </w:rPr>
+  </w:style>
+  <w:style w:type="paragraph" w:customStyle="1" w:styleId="C44EBFA2D2854ED2B979A93B1DB604FB">
+    <w:name w:val="C44EBFA2D2854ED2B979A93B1DB604FB"/>
+    <w:rsid w:val="007A1038"/>
+    <w:pPr>
+      <w:spacing w:after="160" w:line="259" w:lineRule="auto"/>
+    </w:pPr>
+    <w:rPr>
+      <w:sz w:val="22"/>
+      <w:szCs w:val="22"/>
+      <w:lang w:val="en-CA" w:eastAsia="zh-CN"/>
+    </w:rPr>
+  </w:style>
+  <w:style w:type="paragraph" w:customStyle="1" w:styleId="7D77D8ACD9D04320B434D9766FC640D3">
+    <w:name w:val="7D77D8ACD9D04320B434D9766FC640D3"/>
+    <w:rsid w:val="007A1038"/>
+    <w:pPr>
+      <w:spacing w:after="160" w:line="259" w:lineRule="auto"/>
+    </w:pPr>
+    <w:rPr>
+      <w:sz w:val="22"/>
+      <w:szCs w:val="22"/>
+      <w:lang w:val="en-CA" w:eastAsia="zh-CN"/>
+    </w:rPr>
+  </w:style>
+  <w:style w:type="paragraph" w:customStyle="1" w:styleId="919E10020CD24439AEF133721F88A229">
+    <w:name w:val="919E10020CD24439AEF133721F88A229"/>
+    <w:rsid w:val="007A1038"/>
+    <w:pPr>
+      <w:spacing w:after="160" w:line="259" w:lineRule="auto"/>
+    </w:pPr>
+    <w:rPr>
+      <w:sz w:val="22"/>
+      <w:szCs w:val="22"/>
+      <w:lang w:val="en-CA" w:eastAsia="zh-CN"/>
+    </w:rPr>
+  </w:style>
+  <w:style w:type="paragraph" w:customStyle="1" w:styleId="EAB554572C654AEABFBF97E1213C9A3E">
+    <w:name w:val="EAB554572C654AEABFBF97E1213C9A3E"/>
+    <w:rsid w:val="007A1038"/>
+    <w:pPr>
+      <w:spacing w:after="160" w:line="259" w:lineRule="auto"/>
+    </w:pPr>
+    <w:rPr>
+      <w:sz w:val="22"/>
+      <w:szCs w:val="22"/>
+      <w:lang w:val="en-CA" w:eastAsia="zh-CN"/>
+    </w:rPr>
+  </w:style>
+  <w:style w:type="paragraph" w:customStyle="1" w:styleId="DE4014CFD4C1444B9E90C4641789988E">
+    <w:name w:val="DE4014CFD4C1444B9E90C4641789988E"/>
+    <w:rsid w:val="007A1038"/>
+    <w:pPr>
+      <w:spacing w:after="160" w:line="259" w:lineRule="auto"/>
+    </w:pPr>
+    <w:rPr>
+      <w:sz w:val="22"/>
+      <w:szCs w:val="22"/>
+      <w:lang w:val="en-CA" w:eastAsia="zh-CN"/>
+    </w:rPr>
+  </w:style>
+  <w:style w:type="paragraph" w:customStyle="1" w:styleId="73426213488B4D82A15E1AA25C4A366E">
+    <w:name w:val="73426213488B4D82A15E1AA25C4A366E"/>
+    <w:rsid w:val="007A1038"/>
+    <w:pPr>
+      <w:spacing w:after="160" w:line="259" w:lineRule="auto"/>
+    </w:pPr>
+    <w:rPr>
+      <w:sz w:val="22"/>
+      <w:szCs w:val="22"/>
+      <w:lang w:val="en-CA" w:eastAsia="zh-CN"/>
+    </w:rPr>
+  </w:style>
+</w:styles>
+</file>
+
 <file path=word/glossary/webSettings.xml><?xml version="1.0" encoding="utf-8"?>
-<w:webSettings xmlns:mc="http://schemas.openxmlformats.org/markup-compatibility/2006" xmlns:r="http://schemas.openxmlformats.org/officeDocument/2006/relationships" xmlns:w="http://schemas.openxmlformats.org/wordprocessingml/2006/main" xmlns:w14="http://schemas.microsoft.com/office/word/2010/wordml" xmlns:w15="http://schemas.microsoft.com/office/word/2012/wordml" mc:Ignorable="w14 w15">
+<w:webSettings xmlns:mc="http://schemas.openxmlformats.org/markup-compatibility/2006" xmlns:r="http://schemas.openxmlformats.org/officeDocument/2006/relationships" xmlns:w="http://schemas.openxmlformats.org/wordprocessingml/2006/main" xmlns:w14="http://schemas.microsoft.com/office/word/2010/wordml" mc:Ignorable="w14">
   <w:allowPNG/>
 </w:webSettings>
 </file>
@@ -9523,7 +10362,7 @@
 </file>
 
 <file path=customXml/itemProps1.xml><?xml version="1.0" encoding="utf-8"?>
-<ds:datastoreItem xmlns:ds="http://schemas.openxmlformats.org/officeDocument/2006/customXml" ds:itemID="{DFD02A04-9E68-4749-A36E-EE60E26A089E}">
+<ds:datastoreItem xmlns:ds="http://schemas.openxmlformats.org/officeDocument/2006/customXml" ds:itemID="{674EFAC1-86DD-4A9A-85D8-4AEC45A307CD}">
   <ds:schemaRefs>
     <ds:schemaRef ds:uri="http://schemas.openxmlformats.org/officeDocument/2006/bibliography"/>
   </ds:schemaRefs>

</xml_diff>

<commit_message>
Update resume, add 2 more projects
</commit_message>
<xml_diff>
--- a/public/Resume_YilunSong.docx
+++ b/public/Resume_YilunSong.docx
@@ -26,23 +26,13 @@
         </w:sdtPr>
         <w:sdtEndPr/>
         <w:sdtContent>
-          <w:proofErr w:type="spellStart"/>
           <w:r>
             <w:rPr>
               <w:rFonts w:ascii="Arial Black" w:eastAsia="宋体" w:hAnsi="Arial Black" w:cs="Arial" w:hint="eastAsia"/>
               <w:sz w:val="36"/>
               <w:lang w:eastAsia="zh-CN"/>
             </w:rPr>
-            <w:t>Yilun</w:t>
-          </w:r>
-          <w:proofErr w:type="spellEnd"/>
-          <w:r>
-            <w:rPr>
-              <w:rFonts w:ascii="Arial Black" w:eastAsia="宋体" w:hAnsi="Arial Black" w:cs="Arial" w:hint="eastAsia"/>
-              <w:sz w:val="36"/>
-              <w:lang w:eastAsia="zh-CN"/>
-            </w:rPr>
-            <w:t xml:space="preserve"> Song</w:t>
+            <w:t>Yilun Song</w:t>
           </w:r>
           <w:r>
             <w:rPr>
@@ -209,10 +199,10 @@
         <w:tblLook w:val="04A0" w:firstRow="1" w:lastRow="0" w:firstColumn="1" w:lastColumn="0" w:noHBand="0" w:noVBand="1"/>
       </w:tblPr>
       <w:tblGrid>
-        <w:gridCol w:w="2745"/>
-        <w:gridCol w:w="2275"/>
-        <w:gridCol w:w="2258"/>
-        <w:gridCol w:w="2299"/>
+        <w:gridCol w:w="2761"/>
+        <w:gridCol w:w="2308"/>
+        <w:gridCol w:w="2291"/>
+        <w:gridCol w:w="2217"/>
       </w:tblGrid>
       <w:tr>
         <w:trPr>
@@ -677,7 +667,6 @@
                 <w:sz w:val="18"/>
               </w:rPr>
             </w:pPr>
-            <w:proofErr w:type="spellStart"/>
             <w:r>
               <w:rPr>
                 <w:rFonts w:ascii="Arial" w:eastAsia="宋体" w:hAnsi="Arial" w:cs="Arial"/>
@@ -686,7 +675,6 @@
               </w:rPr>
               <w:t>Tcl</w:t>
             </w:r>
-            <w:proofErr w:type="spellEnd"/>
           </w:p>
           <w:p>
             <w:pPr>
@@ -955,7 +943,6 @@
                 <w:sz w:val="18"/>
               </w:rPr>
             </w:pPr>
-            <w:proofErr w:type="spellStart"/>
             <w:r>
               <w:rPr>
                 <w:rFonts w:ascii="Arial" w:hAnsi="Arial" w:cs="Arial"/>
@@ -963,7 +950,6 @@
               </w:rPr>
               <w:t>ReactJS</w:t>
             </w:r>
-            <w:proofErr w:type="spellEnd"/>
           </w:p>
           <w:p>
             <w:pPr>
@@ -999,7 +985,6 @@
                 <w:sz w:val="18"/>
               </w:rPr>
             </w:pPr>
-            <w:proofErr w:type="spellStart"/>
             <w:r>
               <w:rPr>
                 <w:rFonts w:ascii="Arial" w:hAnsi="Arial" w:cs="Arial"/>
@@ -1007,7 +992,6 @@
               </w:rPr>
               <w:t>Websocket</w:t>
             </w:r>
-            <w:proofErr w:type="spellEnd"/>
           </w:p>
         </w:tc>
         <w:tc>
@@ -1113,7 +1097,7 @@
                 <w:sz w:val="18"/>
                 <w:lang w:eastAsia="zh-CN"/>
               </w:rPr>
-              <w:t>IntelliJ IDEA/ Dreamweaver</w:t>
+              <w:t>IntelliJ IDEA</w:t>
             </w:r>
           </w:p>
           <w:p>
@@ -1138,7 +1122,6 @@
               </w:rPr>
               <w:t xml:space="preserve">Linux (Centos, </w:t>
             </w:r>
-            <w:proofErr w:type="spellStart"/>
             <w:r>
               <w:rPr>
                 <w:rFonts w:ascii="Arial" w:eastAsia="宋体" w:hAnsi="Arial" w:cs="Arial"/>
@@ -1147,32 +1130,13 @@
               </w:rPr>
               <w:t>Debian</w:t>
             </w:r>
-            <w:proofErr w:type="spellEnd"/>
             <w:r>
               <w:rPr>
                 <w:rFonts w:ascii="Arial" w:eastAsia="宋体" w:hAnsi="Arial" w:cs="Arial" w:hint="eastAsia"/>
                 <w:sz w:val="18"/>
                 <w:lang w:eastAsia="zh-CN"/>
               </w:rPr>
-              <w:t xml:space="preserve">, </w:t>
-            </w:r>
-            <w:proofErr w:type="spellStart"/>
-            <w:r>
-              <w:rPr>
-                <w:rFonts w:ascii="Arial" w:eastAsia="宋体" w:hAnsi="Arial" w:cs="Arial" w:hint="eastAsia"/>
-                <w:sz w:val="18"/>
-                <w:lang w:eastAsia="zh-CN"/>
-              </w:rPr>
-              <w:t>Xubuntu</w:t>
-            </w:r>
-            <w:proofErr w:type="spellEnd"/>
-            <w:r>
-              <w:rPr>
-                <w:rFonts w:ascii="Arial" w:eastAsia="宋体" w:hAnsi="Arial" w:cs="Arial" w:hint="eastAsia"/>
-                <w:sz w:val="18"/>
-                <w:lang w:eastAsia="zh-CN"/>
-              </w:rPr>
-              <w:t>)</w:t>
+              <w:t>, Xubuntu)</w:t>
             </w:r>
           </w:p>
           <w:p>
@@ -1212,7 +1176,6 @@
                 <w:sz w:val="18"/>
               </w:rPr>
             </w:pPr>
-            <w:proofErr w:type="spellStart"/>
             <w:r>
               <w:rPr>
                 <w:rFonts w:ascii="Arial" w:eastAsia="宋体" w:hAnsi="Arial" w:cs="Arial"/>
@@ -1221,7 +1184,6 @@
               </w:rPr>
               <w:t>MacOS</w:t>
             </w:r>
-            <w:proofErr w:type="spellEnd"/>
           </w:p>
           <w:p>
             <w:pPr>
@@ -1237,7 +1199,6 @@
                 <w:sz w:val="18"/>
               </w:rPr>
             </w:pPr>
-            <w:proofErr w:type="spellStart"/>
             <w:r>
               <w:rPr>
                 <w:rFonts w:ascii="Arial" w:eastAsia="宋体" w:hAnsi="Arial" w:cs="Arial"/>
@@ -1253,7 +1214,6 @@
               </w:rPr>
               <w:t>hub</w:t>
             </w:r>
-            <w:proofErr w:type="spellEnd"/>
           </w:p>
         </w:tc>
       </w:tr>
@@ -1810,54 +1770,19 @@
                 <w:color w:val="000000" w:themeColor="text1"/>
                 <w:sz w:val="18"/>
               </w:rPr>
-              <w:t xml:space="preserve">, </w:t>
-            </w:r>
-            <w:proofErr w:type="spellStart"/>
-            <w:r>
-              <w:rPr>
-                <w:rFonts w:ascii="Arial" w:hAnsi="Arial" w:cs="Arial"/>
+              <w:t>, ReactJS, React Native</w:t>
+            </w:r>
+            <w:r>
+              <w:rPr>
+                <w:rFonts w:ascii="Arial" w:eastAsia="宋体" w:hAnsi="Arial" w:cs="Arial" w:hint="eastAsia"/>
                 <w:b/>
                 <w:i/>
                 <w:color w:val="000000" w:themeColor="text1"/>
                 <w:sz w:val="18"/>
-              </w:rPr>
-              <w:t>ReactJS</w:t>
-            </w:r>
-            <w:proofErr w:type="spellEnd"/>
-            <w:r>
-              <w:rPr>
-                <w:rFonts w:ascii="Arial" w:hAnsi="Arial" w:cs="Arial"/>
-                <w:b/>
-                <w:i/>
-                <w:color w:val="000000" w:themeColor="text1"/>
-                <w:sz w:val="18"/>
-              </w:rPr>
-              <w:t>, React Native</w:t>
-            </w:r>
-            <w:r>
-              <w:rPr>
-                <w:rFonts w:ascii="Arial" w:eastAsia="宋体" w:hAnsi="Arial" w:cs="Arial" w:hint="eastAsia"/>
-                <w:b/>
-                <w:i/>
-                <w:color w:val="000000" w:themeColor="text1"/>
-                <w:sz w:val="18"/>
-                <w:lang w:eastAsia="zh-CN"/>
-              </w:rPr>
-              <w:t xml:space="preserve">, Html, </w:t>
-            </w:r>
-            <w:proofErr w:type="spellStart"/>
-            <w:r>
-              <w:rPr>
-                <w:rFonts w:ascii="Arial" w:eastAsia="宋体" w:hAnsi="Arial" w:cs="Arial" w:hint="eastAsia"/>
-                <w:b/>
-                <w:i/>
-                <w:color w:val="000000" w:themeColor="text1"/>
-                <w:sz w:val="18"/>
-                <w:lang w:eastAsia="zh-CN"/>
-              </w:rPr>
-              <w:t>Css</w:t>
-            </w:r>
-            <w:proofErr w:type="spellEnd"/>
+                <w:lang w:eastAsia="zh-CN"/>
+              </w:rPr>
+              <w:t>, Html, Css</w:t>
+            </w:r>
             <w:r>
               <w:rPr>
                 <w:rFonts w:ascii="Arial" w:hAnsi="Arial" w:cs="Arial"/>
@@ -2092,7 +2017,6 @@
         </w:rPr>
         <w:t xml:space="preserve">Added real time updating feature using </w:t>
       </w:r>
-      <w:proofErr w:type="spellStart"/>
       <w:r>
         <w:rPr>
           <w:rFonts w:ascii="Arial" w:hAnsi="Arial" w:cs="Arial"/>
@@ -2103,7 +2027,6 @@
         </w:rPr>
         <w:t>Websocket</w:t>
       </w:r>
-      <w:proofErr w:type="spellEnd"/>
     </w:p>
     <w:p>
       <w:pPr>
@@ -2207,9 +2130,7 @@
     </w:p>
     <w:p>
       <w:pPr>
-        <w:pStyle w:val="ListParagraph"/>
         <w:spacing w:after="0" w:line="240" w:lineRule="auto"/>
-        <w:ind w:left="144"/>
         <w:rPr>
           <w:rFonts w:ascii="Arial" w:hAnsi="Arial" w:cs="Arial"/>
           <w:color w:val="000000" w:themeColor="text1"/>
@@ -2288,65 +2209,7 @@
                 <w:color w:val="000000" w:themeColor="text1"/>
                 <w:sz w:val="18"/>
               </w:rPr>
-              <w:t>(</w:t>
-            </w:r>
-            <w:proofErr w:type="spellStart"/>
-            <w:r>
-              <w:rPr>
-                <w:rFonts w:ascii="Arial" w:hAnsi="Arial" w:cs="Arial"/>
-                <w:b/>
-                <w:color w:val="000000" w:themeColor="text1"/>
-                <w:sz w:val="18"/>
-              </w:rPr>
-              <w:t>Tcl</w:t>
-            </w:r>
-            <w:proofErr w:type="spellEnd"/>
-            <w:r>
-              <w:rPr>
-                <w:rFonts w:ascii="Arial" w:hAnsi="Arial" w:cs="Arial"/>
-                <w:b/>
-                <w:color w:val="000000" w:themeColor="text1"/>
-                <w:sz w:val="18"/>
-              </w:rPr>
-              <w:t xml:space="preserve">, </w:t>
-            </w:r>
-            <w:proofErr w:type="spellStart"/>
-            <w:r>
-              <w:rPr>
-                <w:rFonts w:ascii="Arial" w:hAnsi="Arial" w:cs="Arial"/>
-                <w:b/>
-                <w:color w:val="000000" w:themeColor="text1"/>
-                <w:sz w:val="18"/>
-              </w:rPr>
-              <w:t>Perl,Git</w:t>
-            </w:r>
-            <w:proofErr w:type="spellEnd"/>
-            <w:r>
-              <w:rPr>
-                <w:rFonts w:ascii="Arial" w:hAnsi="Arial" w:cs="Arial"/>
-                <w:b/>
-                <w:color w:val="000000" w:themeColor="text1"/>
-                <w:sz w:val="18"/>
-              </w:rPr>
-              <w:t>)</w:t>
-            </w:r>
-            <w:r>
-              <w:rPr>
-                <w:rFonts w:ascii="Arial" w:hAnsi="Arial" w:cs="Arial"/>
-                <w:b/>
-                <w:color w:val="000000" w:themeColor="text1"/>
-                <w:sz w:val="18"/>
-              </w:rPr>
-              <w:tab/>
-            </w:r>
-            <w:r>
-              <w:rPr>
-                <w:rFonts w:ascii="Arial" w:hAnsi="Arial" w:cs="Arial"/>
-                <w:b/>
-                <w:color w:val="000000" w:themeColor="text1"/>
-                <w:sz w:val="18"/>
-              </w:rPr>
-              <w:tab/>
+              <w:t>(Tcl, Perl,Git)</w:t>
             </w:r>
           </w:p>
         </w:tc>
@@ -2606,27 +2469,7 @@
           <w:sz w:val="18"/>
           <w:szCs w:val="18"/>
         </w:rPr>
-        <w:t xml:space="preserve">Learned programming language, </w:t>
-      </w:r>
-      <w:proofErr w:type="spellStart"/>
-      <w:r>
-        <w:rPr>
-          <w:rFonts w:ascii="Arial" w:hAnsi="Arial" w:cs="Arial"/>
-          <w:color w:val="000000" w:themeColor="text1"/>
-          <w:sz w:val="18"/>
-          <w:szCs w:val="18"/>
-        </w:rPr>
-        <w:t>Tcl</w:t>
-      </w:r>
-      <w:proofErr w:type="spellEnd"/>
-      <w:r>
-        <w:rPr>
-          <w:rFonts w:ascii="Arial" w:hAnsi="Arial" w:cs="Arial"/>
-          <w:color w:val="000000" w:themeColor="text1"/>
-          <w:sz w:val="18"/>
-          <w:szCs w:val="18"/>
-        </w:rPr>
-        <w:t>, and scripting language, Perl, with minor help to be able to write automated test scripts independently</w:t>
+        <w:t>Learned programming language, Tcl, and scripting language, Perl, with minor help to be able to write automated test scripts independently</w:t>
       </w:r>
     </w:p>
     <w:p>
@@ -3154,7 +2997,6 @@
                 <w:lang w:eastAsia="zh-CN"/>
               </w:rPr>
             </w:pPr>
-            <w:proofErr w:type="spellStart"/>
             <w:r>
               <w:rPr>
                 <w:rFonts w:ascii="Arial" w:eastAsia="宋体" w:hAnsi="Arial" w:cs="Arial" w:hint="eastAsia"/>
@@ -3165,7 +3007,6 @@
               </w:rPr>
               <w:t>AutoNavi</w:t>
             </w:r>
-            <w:proofErr w:type="spellEnd"/>
             <w:r>
               <w:rPr>
                 <w:rFonts w:ascii="Arial" w:eastAsia="宋体" w:hAnsi="Arial" w:cs="Arial" w:hint="eastAsia"/>
@@ -3426,8 +3267,17 @@
           <w:szCs w:val="18"/>
           <w:lang w:eastAsia="zh-CN"/>
         </w:rPr>
-        <w:lastRenderedPageBreak/>
-        <w:t>Researc</w:t>
+        <w:t xml:space="preserve">Designed a program that </w:t>
+      </w:r>
+      <w:r>
+        <w:rPr>
+          <w:rFonts w:ascii="Arial" w:eastAsia="宋体" w:hAnsi="Arial" w:cs="Arial"/>
+          <w:color w:val="000000" w:themeColor="text1"/>
+          <w:sz w:val="18"/>
+          <w:szCs w:val="18"/>
+          <w:lang w:eastAsia="zh-CN"/>
+        </w:rPr>
+        <w:t>parsed</w:t>
       </w:r>
       <w:r>
         <w:rPr>
@@ -3437,7 +3287,7 @@
           <w:szCs w:val="18"/>
           <w:lang w:eastAsia="zh-CN"/>
         </w:rPr>
-        <w:t xml:space="preserve">hed, learned, and applied </w:t>
+        <w:t xml:space="preserve"> the </w:t>
       </w:r>
       <w:r>
         <w:rPr>
@@ -3447,7 +3297,7 @@
           <w:szCs w:val="18"/>
           <w:lang w:eastAsia="zh-CN"/>
         </w:rPr>
-        <w:t>techniques</w:t>
+        <w:t xml:space="preserve">online </w:t>
       </w:r>
       <w:r>
         <w:rPr>
@@ -3457,55 +3307,17 @@
           <w:szCs w:val="18"/>
           <w:lang w:eastAsia="zh-CN"/>
         </w:rPr>
-        <w:t xml:space="preserve">, </w:t>
+        <w:t xml:space="preserve">log files </w:t>
       </w:r>
       <w:r>
         <w:rPr>
           <w:rFonts w:ascii="Arial" w:eastAsia="宋体" w:hAnsi="Arial" w:cs="Arial" w:hint="eastAsia"/>
-          <w:sz w:val="18"/>
-          <w:szCs w:val="18"/>
-          <w:lang w:eastAsia="zh-CN"/>
-        </w:rPr>
-        <w:t xml:space="preserve">such as </w:t>
-      </w:r>
-      <w:proofErr w:type="spellStart"/>
-      <w:r>
-        <w:rPr>
-          <w:rFonts w:ascii="Arial" w:eastAsia="宋体" w:hAnsi="Arial" w:cs="Arial" w:hint="eastAsia"/>
-          <w:sz w:val="18"/>
-          <w:szCs w:val="18"/>
-          <w:lang w:eastAsia="zh-CN"/>
-        </w:rPr>
-        <w:t>epoll</w:t>
-      </w:r>
-      <w:proofErr w:type="spellEnd"/>
-      <w:r>
-        <w:rPr>
-          <w:rFonts w:ascii="Arial" w:eastAsia="宋体" w:hAnsi="Arial" w:cs="Arial" w:hint="eastAsia"/>
-          <w:sz w:val="18"/>
-          <w:szCs w:val="18"/>
-          <w:lang w:eastAsia="zh-CN"/>
-        </w:rPr>
-        <w:t>, select, multiple threads with locks, and the lock free circular queue</w:t>
-      </w:r>
-      <w:r>
-        <w:rPr>
-          <w:rFonts w:ascii="Arial" w:eastAsia="宋体" w:hAnsi="Arial" w:cs="Arial" w:hint="eastAsia"/>
-          <w:sz w:val="18"/>
-          <w:szCs w:val="18"/>
-          <w:lang w:eastAsia="zh-CN"/>
-        </w:rPr>
-        <w:t>s</w:t>
-      </w:r>
-      <w:r>
-        <w:rPr>
-          <w:rFonts w:ascii="Arial" w:eastAsia="宋体" w:hAnsi="Arial" w:cs="Arial" w:hint="eastAsia"/>
-          <w:color w:val="000000" w:themeColor="text1"/>
-          <w:sz w:val="18"/>
-          <w:szCs w:val="18"/>
-          <w:lang w:eastAsia="zh-CN"/>
-        </w:rPr>
-        <w:t>, to</w:t>
+          <w:color w:val="000000" w:themeColor="text1"/>
+          <w:sz w:val="18"/>
+          <w:szCs w:val="18"/>
+          <w:lang w:eastAsia="zh-CN"/>
+        </w:rPr>
+        <w:t>to extract user</w:t>
       </w:r>
       <w:r>
         <w:rPr>
@@ -3515,37 +3327,7 @@
           <w:szCs w:val="18"/>
           <w:lang w:eastAsia="zh-CN"/>
         </w:rPr>
-        <w:t xml:space="preserve"> deal</w:t>
-      </w:r>
-      <w:r>
-        <w:rPr>
-          <w:rFonts w:ascii="Arial" w:eastAsia="宋体" w:hAnsi="Arial" w:cs="Arial" w:hint="eastAsia"/>
-          <w:color w:val="000000" w:themeColor="text1"/>
-          <w:sz w:val="18"/>
-          <w:szCs w:val="18"/>
-          <w:lang w:eastAsia="zh-CN"/>
-        </w:rPr>
-        <w:t xml:space="preserve"> with high </w:t>
-      </w:r>
-      <w:r>
-        <w:rPr>
-          <w:rFonts w:ascii="Arial" w:eastAsia="宋体" w:hAnsi="Arial" w:cs="Arial"/>
-          <w:color w:val="000000" w:themeColor="text1"/>
-          <w:sz w:val="18"/>
-          <w:szCs w:val="18"/>
-          <w:lang w:eastAsia="zh-CN"/>
-        </w:rPr>
-        <w:t>concurrent</w:t>
-      </w:r>
-      <w:r>
-        <w:rPr>
-          <w:rFonts w:ascii="Arial" w:eastAsia="宋体" w:hAnsi="Arial" w:cs="Arial" w:hint="eastAsia"/>
-          <w:color w:val="000000" w:themeColor="text1"/>
-          <w:sz w:val="18"/>
-          <w:szCs w:val="18"/>
-          <w:lang w:eastAsia="zh-CN"/>
-        </w:rPr>
-        <w:t xml:space="preserve"> cases</w:t>
+        <w:t xml:space="preserve"> information with encrypting and decrypting techniques</w:t>
       </w:r>
     </w:p>
     <w:p>
@@ -3572,67 +3354,8 @@
           <w:szCs w:val="18"/>
           <w:lang w:eastAsia="zh-CN"/>
         </w:rPr>
-        <w:t xml:space="preserve">Designed a program that </w:t>
-      </w:r>
-      <w:r>
-        <w:rPr>
-          <w:rFonts w:ascii="Arial" w:eastAsia="宋体" w:hAnsi="Arial" w:cs="Arial"/>
-          <w:color w:val="000000" w:themeColor="text1"/>
-          <w:sz w:val="18"/>
-          <w:szCs w:val="18"/>
-          <w:lang w:eastAsia="zh-CN"/>
-        </w:rPr>
-        <w:t>parsed</w:t>
-      </w:r>
-      <w:r>
-        <w:rPr>
-          <w:rFonts w:ascii="Arial" w:eastAsia="宋体" w:hAnsi="Arial" w:cs="Arial" w:hint="eastAsia"/>
-          <w:color w:val="000000" w:themeColor="text1"/>
-          <w:sz w:val="18"/>
-          <w:szCs w:val="18"/>
-          <w:lang w:eastAsia="zh-CN"/>
-        </w:rPr>
-        <w:t xml:space="preserve"> the </w:t>
-      </w:r>
-      <w:r>
-        <w:rPr>
-          <w:rFonts w:ascii="Arial" w:eastAsia="宋体" w:hAnsi="Arial" w:cs="Arial" w:hint="eastAsia"/>
-          <w:color w:val="000000" w:themeColor="text1"/>
-          <w:sz w:val="18"/>
-          <w:szCs w:val="18"/>
-          <w:lang w:eastAsia="zh-CN"/>
-        </w:rPr>
-        <w:t xml:space="preserve">online </w:t>
-      </w:r>
-      <w:r>
-        <w:rPr>
-          <w:rFonts w:ascii="Arial" w:eastAsia="宋体" w:hAnsi="Arial" w:cs="Arial" w:hint="eastAsia"/>
-          <w:color w:val="000000" w:themeColor="text1"/>
-          <w:sz w:val="18"/>
-          <w:szCs w:val="18"/>
-          <w:lang w:eastAsia="zh-CN"/>
-        </w:rPr>
-        <w:t xml:space="preserve">log files </w:t>
-      </w:r>
-      <w:r>
-        <w:rPr>
-          <w:rFonts w:ascii="Arial" w:eastAsia="宋体" w:hAnsi="Arial" w:cs="Arial" w:hint="eastAsia"/>
-          <w:color w:val="000000" w:themeColor="text1"/>
-          <w:sz w:val="18"/>
-          <w:szCs w:val="18"/>
-          <w:lang w:eastAsia="zh-CN"/>
-        </w:rPr>
-        <w:t>to extract user</w:t>
-      </w:r>
-      <w:r>
-        <w:rPr>
-          <w:rFonts w:ascii="Arial" w:eastAsia="宋体" w:hAnsi="Arial" w:cs="Arial"/>
-          <w:color w:val="000000" w:themeColor="text1"/>
-          <w:sz w:val="18"/>
-          <w:szCs w:val="18"/>
-          <w:lang w:eastAsia="zh-CN"/>
-        </w:rPr>
-        <w:t xml:space="preserve"> information with encrypting and decrypting techniques</w:t>
+        <w:lastRenderedPageBreak/>
+        <w:t>Debugged and tested the programs using gcc, g++, gdb, and valgrind</w:t>
       </w:r>
     </w:p>
     <w:p>
@@ -3659,9 +3382,8 @@
           <w:szCs w:val="18"/>
           <w:lang w:eastAsia="zh-CN"/>
         </w:rPr>
-        <w:t xml:space="preserve">Debugged and tested the programs using </w:t>
-      </w:r>
-      <w:proofErr w:type="spellStart"/>
+        <w:t>Learned some basic and frequently used shell commands</w:t>
+      </w:r>
       <w:r>
         <w:rPr>
           <w:rFonts w:ascii="Arial" w:eastAsia="宋体" w:hAnsi="Arial" w:cs="Arial" w:hint="eastAsia"/>
@@ -3670,9 +3392,8 @@
           <w:szCs w:val="18"/>
           <w:lang w:eastAsia="zh-CN"/>
         </w:rPr>
-        <w:t>gcc</w:t>
-      </w:r>
-      <w:proofErr w:type="spellEnd"/>
+        <w:t>/script</w:t>
+      </w:r>
       <w:r>
         <w:rPr>
           <w:rFonts w:ascii="Arial" w:eastAsia="宋体" w:hAnsi="Arial" w:cs="Arial" w:hint="eastAsia"/>
@@ -3681,9 +3402,18 @@
           <w:szCs w:val="18"/>
           <w:lang w:eastAsia="zh-CN"/>
         </w:rPr>
-        <w:t xml:space="preserve">, g++, </w:t>
-      </w:r>
-      <w:proofErr w:type="spellStart"/>
+        <w:t xml:space="preserve"> </w:t>
+      </w:r>
+      <w:r>
+        <w:rPr>
+          <w:rFonts w:ascii="Arial" w:eastAsia="宋体" w:hAnsi="Arial" w:cs="Arial"/>
+          <w:color w:val="000000" w:themeColor="text1"/>
+          <w:sz w:val="18"/>
+          <w:szCs w:val="18"/>
+          <w:lang w:eastAsia="zh-CN"/>
+        </w:rPr>
+        <w:t>in</w:t>
+      </w:r>
       <w:r>
         <w:rPr>
           <w:rFonts w:ascii="Arial" w:eastAsia="宋体" w:hAnsi="Arial" w:cs="Arial" w:hint="eastAsia"/>
@@ -3692,9 +3422,28 @@
           <w:szCs w:val="18"/>
           <w:lang w:eastAsia="zh-CN"/>
         </w:rPr>
-        <w:t>gdb</w:t>
-      </w:r>
-      <w:proofErr w:type="spellEnd"/>
+        <w:t xml:space="preserve"> </w:t>
+      </w:r>
+      <w:r>
+        <w:rPr>
+          <w:rFonts w:ascii="Arial" w:eastAsia="宋体" w:hAnsi="Arial" w:cs="Arial"/>
+          <w:color w:val="000000" w:themeColor="text1"/>
+          <w:sz w:val="18"/>
+          <w:szCs w:val="18"/>
+          <w:lang w:eastAsia="zh-CN"/>
+        </w:rPr>
+        <w:t xml:space="preserve">Linux </w:t>
+      </w:r>
+      <w:r>
+        <w:rPr>
+          <w:rFonts w:ascii="Arial" w:eastAsia="宋体" w:hAnsi="Arial" w:cs="Arial"/>
+          <w:color w:val="000000" w:themeColor="text1"/>
+          <w:sz w:val="18"/>
+          <w:szCs w:val="18"/>
+          <w:lang w:eastAsia="zh-CN"/>
+        </w:rPr>
+        <w:t>Centos</w:t>
+      </w:r>
       <w:r>
         <w:rPr>
           <w:rFonts w:ascii="Arial" w:eastAsia="宋体" w:hAnsi="Arial" w:cs="Arial" w:hint="eastAsia"/>
@@ -3703,65 +3452,6 @@
           <w:szCs w:val="18"/>
           <w:lang w:eastAsia="zh-CN"/>
         </w:rPr>
-        <w:t xml:space="preserve">, and </w:t>
-      </w:r>
-      <w:proofErr w:type="spellStart"/>
-      <w:r>
-        <w:rPr>
-          <w:rFonts w:ascii="Arial" w:eastAsia="宋体" w:hAnsi="Arial" w:cs="Arial" w:hint="eastAsia"/>
-          <w:color w:val="000000" w:themeColor="text1"/>
-          <w:sz w:val="18"/>
-          <w:szCs w:val="18"/>
-          <w:lang w:eastAsia="zh-CN"/>
-        </w:rPr>
-        <w:t>valgrind</w:t>
-      </w:r>
-      <w:proofErr w:type="spellEnd"/>
-    </w:p>
-    <w:p>
-      <w:pPr>
-        <w:pStyle w:val="ListParagraph"/>
-        <w:numPr>
-          <w:ilvl w:val="0"/>
-          <w:numId w:val="3"/>
-        </w:numPr>
-        <w:spacing w:after="0" w:line="240" w:lineRule="auto"/>
-        <w:ind w:left="144" w:hanging="144"/>
-        <w:rPr>
-          <w:rFonts w:ascii="Arial" w:hAnsi="Arial" w:cs="Arial"/>
-          <w:color w:val="000000" w:themeColor="text1"/>
-          <w:sz w:val="18"/>
-          <w:szCs w:val="18"/>
-        </w:rPr>
-      </w:pPr>
-      <w:r>
-        <w:rPr>
-          <w:rFonts w:ascii="Arial" w:eastAsia="宋体" w:hAnsi="Arial" w:cs="Arial" w:hint="eastAsia"/>
-          <w:color w:val="000000" w:themeColor="text1"/>
-          <w:sz w:val="18"/>
-          <w:szCs w:val="18"/>
-          <w:lang w:eastAsia="zh-CN"/>
-        </w:rPr>
-        <w:t>Learned some basic and frequently used shell commands</w:t>
-      </w:r>
-      <w:r>
-        <w:rPr>
-          <w:rFonts w:ascii="Arial" w:eastAsia="宋体" w:hAnsi="Arial" w:cs="Arial" w:hint="eastAsia"/>
-          <w:color w:val="000000" w:themeColor="text1"/>
-          <w:sz w:val="18"/>
-          <w:szCs w:val="18"/>
-          <w:lang w:eastAsia="zh-CN"/>
-        </w:rPr>
-        <w:t>/script</w:t>
-      </w:r>
-      <w:r>
-        <w:rPr>
-          <w:rFonts w:ascii="Arial" w:eastAsia="宋体" w:hAnsi="Arial" w:cs="Arial" w:hint="eastAsia"/>
-          <w:color w:val="000000" w:themeColor="text1"/>
-          <w:sz w:val="18"/>
-          <w:szCs w:val="18"/>
-          <w:lang w:eastAsia="zh-CN"/>
-        </w:rPr>
         <w:t xml:space="preserve"> </w:t>
       </w:r>
       <w:r>
@@ -3772,134 +3462,7 @@
           <w:szCs w:val="18"/>
           <w:lang w:eastAsia="zh-CN"/>
         </w:rPr>
-        <w:t>in</w:t>
-      </w:r>
-      <w:r>
-        <w:rPr>
-          <w:rFonts w:ascii="Arial" w:eastAsia="宋体" w:hAnsi="Arial" w:cs="Arial" w:hint="eastAsia"/>
-          <w:color w:val="000000" w:themeColor="text1"/>
-          <w:sz w:val="18"/>
-          <w:szCs w:val="18"/>
-          <w:lang w:eastAsia="zh-CN"/>
-        </w:rPr>
-        <w:t xml:space="preserve"> </w:t>
-      </w:r>
-      <w:r>
-        <w:rPr>
-          <w:rFonts w:ascii="Arial" w:eastAsia="宋体" w:hAnsi="Arial" w:cs="Arial"/>
-          <w:color w:val="000000" w:themeColor="text1"/>
-          <w:sz w:val="18"/>
-          <w:szCs w:val="18"/>
-          <w:lang w:eastAsia="zh-CN"/>
-        </w:rPr>
-        <w:t xml:space="preserve">Linux </w:t>
-      </w:r>
-      <w:r>
-        <w:rPr>
-          <w:rFonts w:ascii="Arial" w:eastAsia="宋体" w:hAnsi="Arial" w:cs="Arial"/>
-          <w:color w:val="000000" w:themeColor="text1"/>
-          <w:sz w:val="18"/>
-          <w:szCs w:val="18"/>
-          <w:lang w:eastAsia="zh-CN"/>
-        </w:rPr>
-        <w:t>Centos</w:t>
-      </w:r>
-      <w:r>
-        <w:rPr>
-          <w:rFonts w:ascii="Arial" w:eastAsia="宋体" w:hAnsi="Arial" w:cs="Arial" w:hint="eastAsia"/>
-          <w:color w:val="000000" w:themeColor="text1"/>
-          <w:sz w:val="18"/>
-          <w:szCs w:val="18"/>
-          <w:lang w:eastAsia="zh-CN"/>
-        </w:rPr>
-        <w:t xml:space="preserve"> </w:t>
-      </w:r>
-      <w:r>
-        <w:rPr>
-          <w:rFonts w:ascii="Arial" w:eastAsia="宋体" w:hAnsi="Arial" w:cs="Arial"/>
-          <w:color w:val="000000" w:themeColor="text1"/>
-          <w:sz w:val="18"/>
-          <w:szCs w:val="18"/>
-          <w:lang w:eastAsia="zh-CN"/>
-        </w:rPr>
         <w:t>system</w:t>
-      </w:r>
-    </w:p>
-    <w:p>
-      <w:pPr>
-        <w:pStyle w:val="ListParagraph"/>
-        <w:numPr>
-          <w:ilvl w:val="0"/>
-          <w:numId w:val="3"/>
-        </w:numPr>
-        <w:spacing w:after="0" w:line="240" w:lineRule="auto"/>
-        <w:ind w:left="144" w:hanging="144"/>
-        <w:rPr>
-          <w:rFonts w:ascii="Arial" w:hAnsi="Arial" w:cs="Arial"/>
-          <w:color w:val="000000" w:themeColor="text1"/>
-          <w:sz w:val="18"/>
-          <w:szCs w:val="18"/>
-        </w:rPr>
-      </w:pPr>
-      <w:r>
-        <w:rPr>
-          <w:rFonts w:ascii="Arial" w:eastAsia="宋体" w:hAnsi="Arial" w:cs="Arial"/>
-          <w:color w:val="000000" w:themeColor="text1"/>
-          <w:sz w:val="18"/>
-          <w:szCs w:val="18"/>
-          <w:lang w:eastAsia="zh-CN"/>
-        </w:rPr>
-        <w:t xml:space="preserve">Improved </w:t>
-      </w:r>
-      <w:r>
-        <w:rPr>
-          <w:rFonts w:ascii="Arial" w:eastAsia="宋体" w:hAnsi="Arial" w:cs="Arial"/>
-          <w:color w:val="000000" w:themeColor="text1"/>
-          <w:sz w:val="18"/>
-          <w:szCs w:val="18"/>
-          <w:lang w:eastAsia="zh-CN"/>
-        </w:rPr>
-        <w:t xml:space="preserve">coding </w:t>
-      </w:r>
-      <w:r>
-        <w:rPr>
-          <w:rFonts w:ascii="Arial" w:eastAsia="宋体" w:hAnsi="Arial" w:cs="Arial"/>
-          <w:color w:val="000000" w:themeColor="text1"/>
-          <w:sz w:val="18"/>
-          <w:szCs w:val="18"/>
-          <w:lang w:eastAsia="zh-CN"/>
-        </w:rPr>
-        <w:t>style</w:t>
-      </w:r>
-      <w:r>
-        <w:rPr>
-          <w:rFonts w:ascii="Arial" w:eastAsia="宋体" w:hAnsi="Arial" w:cs="Arial"/>
-          <w:color w:val="000000" w:themeColor="text1"/>
-          <w:sz w:val="18"/>
-          <w:szCs w:val="18"/>
-          <w:lang w:eastAsia="zh-CN"/>
-        </w:rPr>
-        <w:t xml:space="preserve"> to make it more readable </w:t>
-      </w:r>
-      <w:r>
-        <w:rPr>
-          <w:rFonts w:ascii="Arial" w:eastAsia="宋体" w:hAnsi="Arial" w:cs="Arial"/>
-          <w:color w:val="000000" w:themeColor="text1"/>
-          <w:sz w:val="18"/>
-          <w:szCs w:val="18"/>
-          <w:lang w:eastAsia="zh-CN"/>
-        </w:rPr>
-        <w:t>and easier</w:t>
-      </w:r>
-      <w:r>
-        <w:rPr>
-          <w:rFonts w:ascii="Arial" w:eastAsia="宋体" w:hAnsi="Arial" w:cs="Arial"/>
-          <w:color w:val="000000" w:themeColor="text1"/>
-          <w:sz w:val="18"/>
-          <w:szCs w:val="18"/>
-          <w:lang w:eastAsia="zh-CN"/>
-        </w:rPr>
-        <w:t xml:space="preserve"> to maintain</w:t>
       </w:r>
     </w:p>
     <w:p>
@@ -4091,6 +3654,17 @@
             </w:pPr>
             <w:r>
               <w:rPr>
+                <w:rFonts w:ascii="Arial" w:eastAsia="宋体" w:hAnsi="Arial" w:cs="Arial" w:hint="eastAsia"/>
+                <w:b/>
+                <w:color w:val="000000" w:themeColor="text1"/>
+                <w:sz w:val="18"/>
+                <w:szCs w:val="18"/>
+                <w:lang w:eastAsia="zh-CN"/>
+              </w:rPr>
+              <w:t>UBC LLFI Web Service</w:t>
+            </w:r>
+            <w:r>
+              <w:rPr>
                 <w:rFonts w:ascii="Arial" w:eastAsia="宋体" w:hAnsi="Arial" w:cs="Arial"/>
                 <w:b/>
                 <w:color w:val="000000" w:themeColor="text1"/>
@@ -4098,9 +3672,8 @@
                 <w:szCs w:val="18"/>
                 <w:lang w:eastAsia="zh-CN"/>
               </w:rPr>
-              <w:t xml:space="preserve">Website Development (Html, </w:t>
-            </w:r>
-            <w:proofErr w:type="spellStart"/>
+              <w:t xml:space="preserve"> (React</w:t>
+            </w:r>
             <w:r>
               <w:rPr>
                 <w:rFonts w:ascii="Arial" w:eastAsia="宋体" w:hAnsi="Arial" w:cs="Arial"/>
@@ -4110,9 +3683,8 @@
                 <w:szCs w:val="18"/>
                 <w:lang w:eastAsia="zh-CN"/>
               </w:rPr>
-              <w:t>Css</w:t>
-            </w:r>
-            <w:proofErr w:type="spellEnd"/>
+              <w:t>, JQuery</w:t>
+            </w:r>
             <w:r>
               <w:rPr>
                 <w:rFonts w:ascii="Arial" w:eastAsia="宋体" w:hAnsi="Arial" w:cs="Arial"/>
@@ -4122,42 +3694,18 @@
                 <w:szCs w:val="18"/>
                 <w:lang w:eastAsia="zh-CN"/>
               </w:rPr>
-              <w:t xml:space="preserve">, </w:t>
-            </w:r>
-            <w:proofErr w:type="spellStart"/>
-            <w:r>
-              <w:rPr>
-                <w:rFonts w:ascii="Arial" w:eastAsia="宋体" w:hAnsi="Arial" w:cs="Arial"/>
+              <w:t>, Node</w:t>
+            </w:r>
+            <w:r>
+              <w:rPr>
+                <w:rFonts w:ascii="Arial" w:eastAsia="宋体" w:hAnsi="Arial" w:cs="Arial" w:hint="eastAsia"/>
                 <w:b/>
                 <w:color w:val="000000" w:themeColor="text1"/>
                 <w:sz w:val="18"/>
                 <w:szCs w:val="18"/>
                 <w:lang w:eastAsia="zh-CN"/>
               </w:rPr>
-              <w:t>Js</w:t>
-            </w:r>
-            <w:proofErr w:type="spellEnd"/>
-            <w:r>
-              <w:rPr>
-                <w:rFonts w:ascii="Arial" w:eastAsia="宋体" w:hAnsi="Arial" w:cs="Arial"/>
-                <w:b/>
-                <w:color w:val="000000" w:themeColor="text1"/>
-                <w:sz w:val="18"/>
-                <w:szCs w:val="18"/>
-                <w:lang w:eastAsia="zh-CN"/>
-              </w:rPr>
-              <w:t xml:space="preserve">, React, Bootstrap, </w:t>
-            </w:r>
-            <w:r>
-              <w:rPr>
-                <w:rFonts w:ascii="Arial" w:eastAsia="宋体" w:hAnsi="Arial" w:cs="Arial"/>
-                <w:b/>
-                <w:color w:val="000000" w:themeColor="text1"/>
-                <w:sz w:val="18"/>
-                <w:szCs w:val="18"/>
-                <w:lang w:eastAsia="zh-CN"/>
-              </w:rPr>
-              <w:t>JQuery</w:t>
+              <w:t>, MongoDB</w:t>
             </w:r>
             <w:r>
               <w:rPr>
@@ -4183,14 +3731,14 @@
             </w:pPr>
             <w:r>
               <w:rPr>
-                <w:rFonts w:ascii="Arial" w:eastAsia="宋体" w:hAnsi="Arial" w:cs="Arial"/>
+                <w:rFonts w:ascii="Arial" w:eastAsia="宋体" w:hAnsi="Arial" w:cs="Arial" w:hint="eastAsia"/>
                 <w:b/>
                 <w:color w:val="000000" w:themeColor="text1"/>
                 <w:sz w:val="18"/>
                 <w:szCs w:val="18"/>
                 <w:lang w:eastAsia="zh-CN"/>
               </w:rPr>
-              <w:t>Developer &amp; Designer</w:t>
+              <w:t>Full Stack Developer</w:t>
             </w:r>
             <w:r>
               <w:rPr>
@@ -4230,23 +3778,23 @@
             </w:pPr>
             <w:r>
               <w:rPr>
+                <w:rFonts w:ascii="Arial" w:eastAsia="宋体" w:hAnsi="Arial" w:cs="Arial" w:hint="eastAsia"/>
+                <w:b/>
+                <w:color w:val="000000" w:themeColor="text1"/>
+                <w:sz w:val="18"/>
+                <w:lang w:eastAsia="zh-CN"/>
+              </w:rPr>
+              <w:t>Sep</w:t>
+            </w:r>
+            <w:r>
+              <w:rPr>
                 <w:rFonts w:ascii="Arial" w:eastAsia="宋体" w:hAnsi="Arial" w:cs="Arial"/>
                 <w:b/>
                 <w:color w:val="000000" w:themeColor="text1"/>
                 <w:sz w:val="18"/>
                 <w:lang w:eastAsia="zh-CN"/>
               </w:rPr>
-              <w:t>July, 2016</w:t>
-            </w:r>
-            <w:r>
-              <w:rPr>
-                <w:rFonts w:ascii="Arial" w:eastAsia="宋体" w:hAnsi="Arial" w:cs="Arial"/>
-                <w:b/>
-                <w:color w:val="000000" w:themeColor="text1"/>
-                <w:sz w:val="18"/>
-                <w:lang w:eastAsia="zh-CN"/>
-              </w:rPr>
-              <w:t xml:space="preserve"> –</w:t>
+              <w:t>, 2016 –</w:t>
             </w:r>
             <w:r>
               <w:rPr>
@@ -4256,7 +3804,7 @@
                 <w:sz w:val="18"/>
                 <w:lang w:eastAsia="zh-CN"/>
               </w:rPr>
-              <w:t xml:space="preserve"> August, 2016</w:t>
+              <w:t xml:space="preserve"> Present</w:t>
             </w:r>
           </w:p>
         </w:tc>
@@ -4280,13 +3828,144 @@
       </w:pPr>
       <w:r>
         <w:rPr>
-          <w:rFonts w:ascii="Arial" w:eastAsia="宋体" w:hAnsi="Arial" w:cs="Arial"/>
-          <w:color w:val="000000" w:themeColor="text1"/>
-          <w:sz w:val="18"/>
-          <w:szCs w:val="18"/>
-          <w:lang w:eastAsia="zh-CN"/>
-        </w:rPr>
-        <w:t>Built and designed my personal portfolio website</w:t>
+          <w:rFonts w:ascii="Arial" w:eastAsia="宋体" w:hAnsi="Arial" w:cs="Arial" w:hint="eastAsia"/>
+          <w:color w:val="000000" w:themeColor="text1"/>
+          <w:sz w:val="18"/>
+          <w:szCs w:val="18"/>
+          <w:lang w:eastAsia="zh-CN"/>
+        </w:rPr>
+        <w:t xml:space="preserve">Building </w:t>
+      </w:r>
+      <w:r>
+        <w:rPr>
+          <w:rFonts w:ascii="Arial" w:eastAsia="宋体" w:hAnsi="Arial" w:cs="Arial" w:hint="eastAsia"/>
+          <w:color w:val="000000" w:themeColor="text1"/>
+          <w:sz w:val="18"/>
+          <w:szCs w:val="18"/>
+          <w:lang w:eastAsia="zh-CN"/>
+        </w:rPr>
+        <w:t xml:space="preserve">a </w:t>
+      </w:r>
+      <w:r>
+        <w:rPr>
+          <w:rFonts w:ascii="Arial" w:eastAsia="宋体" w:hAnsi="Arial" w:cs="Arial" w:hint="eastAsia"/>
+          <w:color w:val="000000" w:themeColor="text1"/>
+          <w:sz w:val="18"/>
+          <w:szCs w:val="18"/>
+          <w:lang w:eastAsia="zh-CN"/>
+        </w:rPr>
+        <w:t xml:space="preserve"> </w:t>
+      </w:r>
+      <w:r>
+        <w:rPr>
+          <w:rFonts w:ascii="Arial" w:eastAsia="宋体" w:hAnsi="Arial" w:cs="Arial" w:hint="eastAsia"/>
+          <w:b/>
+          <w:color w:val="000000" w:themeColor="text1"/>
+          <w:sz w:val="18"/>
+          <w:szCs w:val="18"/>
+          <w:lang w:eastAsia="zh-CN"/>
+        </w:rPr>
+        <w:t>front-end</w:t>
+      </w:r>
+      <w:r>
+        <w:rPr>
+          <w:rFonts w:ascii="Arial" w:eastAsia="宋体" w:hAnsi="Arial" w:cs="Arial" w:hint="eastAsia"/>
+          <w:color w:val="000000" w:themeColor="text1"/>
+          <w:sz w:val="18"/>
+          <w:szCs w:val="18"/>
+          <w:lang w:eastAsia="zh-CN"/>
+        </w:rPr>
+        <w:t xml:space="preserve"> </w:t>
+      </w:r>
+      <w:r>
+        <w:rPr>
+          <w:rFonts w:ascii="Arial" w:eastAsia="宋体" w:hAnsi="Arial" w:cs="Arial" w:hint="eastAsia"/>
+          <w:color w:val="000000" w:themeColor="text1"/>
+          <w:sz w:val="18"/>
+          <w:szCs w:val="18"/>
+          <w:lang w:eastAsia="zh-CN"/>
+        </w:rPr>
+        <w:t>web GUI for</w:t>
+      </w:r>
+      <w:r>
+        <w:rPr>
+          <w:rFonts w:ascii="Arial" w:eastAsia="宋体" w:hAnsi="Arial" w:cs="Arial" w:hint="eastAsia"/>
+          <w:color w:val="000000" w:themeColor="text1"/>
+          <w:sz w:val="18"/>
+          <w:szCs w:val="18"/>
+          <w:lang w:eastAsia="zh-CN"/>
+        </w:rPr>
+        <w:t xml:space="preserve"> </w:t>
+      </w:r>
+      <w:r>
+        <w:rPr>
+          <w:rFonts w:ascii="Arial" w:eastAsia="宋体" w:hAnsi="Arial" w:cs="Arial" w:hint="eastAsia"/>
+          <w:color w:val="000000" w:themeColor="text1"/>
+          <w:sz w:val="18"/>
+          <w:szCs w:val="18"/>
+          <w:lang w:eastAsia="zh-CN"/>
+        </w:rPr>
+        <w:t xml:space="preserve">the </w:t>
+      </w:r>
+      <w:r>
+        <w:rPr>
+          <w:rFonts w:ascii="Arial" w:eastAsia="宋体" w:hAnsi="Arial" w:cs="Arial" w:hint="eastAsia"/>
+          <w:color w:val="000000" w:themeColor="text1"/>
+          <w:sz w:val="18"/>
+          <w:szCs w:val="18"/>
+          <w:lang w:eastAsia="zh-CN"/>
+        </w:rPr>
+        <w:t xml:space="preserve">LLFI tool </w:t>
+      </w:r>
+      <w:r>
+        <w:rPr>
+          <w:rFonts w:ascii="Arial" w:eastAsia="宋体" w:hAnsi="Arial" w:cs="Arial" w:hint="eastAsia"/>
+          <w:color w:val="000000" w:themeColor="text1"/>
+          <w:sz w:val="18"/>
+          <w:szCs w:val="18"/>
+          <w:lang w:eastAsia="zh-CN"/>
+        </w:rPr>
+        <w:t>following</w:t>
+      </w:r>
+      <w:r>
+        <w:rPr>
+          <w:rFonts w:ascii="Arial" w:eastAsia="宋体" w:hAnsi="Arial" w:cs="Arial" w:hint="eastAsia"/>
+          <w:color w:val="000000" w:themeColor="text1"/>
+          <w:sz w:val="18"/>
+          <w:szCs w:val="18"/>
+          <w:lang w:eastAsia="zh-CN"/>
+        </w:rPr>
+        <w:t xml:space="preserve"> </w:t>
+      </w:r>
+      <w:r>
+        <w:rPr>
+          <w:rFonts w:ascii="Arial" w:eastAsia="宋体" w:hAnsi="Arial" w:cs="Arial" w:hint="eastAsia"/>
+          <w:color w:val="000000" w:themeColor="text1"/>
+          <w:sz w:val="18"/>
+          <w:szCs w:val="18"/>
+          <w:lang w:eastAsia="zh-CN"/>
+        </w:rPr>
+        <w:t>the</w:t>
+      </w:r>
+      <w:r>
+        <w:rPr>
+          <w:rFonts w:ascii="Arial" w:eastAsia="宋体" w:hAnsi="Arial" w:cs="Arial" w:hint="eastAsia"/>
+          <w:color w:val="000000" w:themeColor="text1"/>
+          <w:sz w:val="18"/>
+          <w:szCs w:val="18"/>
+          <w:lang w:eastAsia="zh-CN"/>
+        </w:rPr>
+        <w:t xml:space="preserve"> </w:t>
+      </w:r>
+      <w:r>
+        <w:rPr>
+          <w:rFonts w:ascii="Arial" w:eastAsia="宋体" w:hAnsi="Arial" w:cs="Arial" w:hint="eastAsia"/>
+          <w:color w:val="000000" w:themeColor="text1"/>
+          <w:sz w:val="18"/>
+          <w:szCs w:val="18"/>
+          <w:lang w:eastAsia="zh-CN"/>
+        </w:rPr>
+        <w:t>desktop version</w:t>
       </w:r>
     </w:p>
     <w:p>
@@ -4305,6 +3984,632 @@
           <w:szCs w:val="18"/>
         </w:rPr>
       </w:pPr>
+      <w:r>
+        <w:rPr>
+          <w:rFonts w:ascii="Arial" w:eastAsia="宋体" w:hAnsi="Arial" w:cs="Arial" w:hint="eastAsia"/>
+          <w:color w:val="000000" w:themeColor="text1"/>
+          <w:sz w:val="18"/>
+          <w:szCs w:val="18"/>
+          <w:lang w:eastAsia="zh-CN"/>
+        </w:rPr>
+        <w:t>H</w:t>
+      </w:r>
+      <w:r>
+        <w:rPr>
+          <w:rFonts w:ascii="Arial" w:eastAsia="宋体" w:hAnsi="Arial" w:cs="Arial" w:hint="eastAsia"/>
+          <w:color w:val="000000" w:themeColor="text1"/>
+          <w:sz w:val="18"/>
+          <w:szCs w:val="18"/>
+          <w:lang w:eastAsia="zh-CN"/>
+        </w:rPr>
+        <w:t xml:space="preserve">osting the </w:t>
+      </w:r>
+      <w:r>
+        <w:rPr>
+          <w:rFonts w:ascii="Arial" w:eastAsia="宋体" w:hAnsi="Arial" w:cs="Arial" w:hint="eastAsia"/>
+          <w:b/>
+          <w:color w:val="000000" w:themeColor="text1"/>
+          <w:sz w:val="18"/>
+          <w:szCs w:val="18"/>
+          <w:lang w:eastAsia="zh-CN"/>
+        </w:rPr>
+        <w:t xml:space="preserve">back-end </w:t>
+      </w:r>
+      <w:r>
+        <w:rPr>
+          <w:rFonts w:ascii="Arial" w:eastAsia="宋体" w:hAnsi="Arial" w:cs="Arial" w:hint="eastAsia"/>
+          <w:color w:val="000000" w:themeColor="text1"/>
+          <w:sz w:val="18"/>
+          <w:szCs w:val="18"/>
+          <w:lang w:eastAsia="zh-CN"/>
+        </w:rPr>
+        <w:t>server that</w:t>
+      </w:r>
+      <w:r>
+        <w:rPr>
+          <w:rFonts w:ascii="Arial" w:eastAsia="宋体" w:hAnsi="Arial" w:cs="Arial"/>
+          <w:color w:val="000000" w:themeColor="text1"/>
+          <w:sz w:val="18"/>
+          <w:szCs w:val="18"/>
+          <w:lang w:eastAsia="zh-CN"/>
+        </w:rPr>
+        <w:t xml:space="preserve"> </w:t>
+      </w:r>
+      <w:r>
+        <w:rPr>
+          <w:rFonts w:ascii="Arial" w:eastAsia="宋体" w:hAnsi="Arial" w:cs="Arial"/>
+          <w:color w:val="000000" w:themeColor="text1"/>
+          <w:sz w:val="18"/>
+          <w:szCs w:val="18"/>
+          <w:lang w:val="en-CA" w:eastAsia="zh-CN"/>
+        </w:rPr>
+        <w:t>executes scripts for the front-end requests</w:t>
+      </w:r>
+    </w:p>
+    <w:p>
+      <w:pPr>
+        <w:pStyle w:val="ListParagraph"/>
+        <w:numPr>
+          <w:ilvl w:val="0"/>
+          <w:numId w:val="5"/>
+        </w:numPr>
+        <w:spacing w:after="0" w:line="240" w:lineRule="auto"/>
+        <w:ind w:left="144" w:hanging="144"/>
+        <w:rPr>
+          <w:rFonts w:ascii="Arial" w:hAnsi="Arial" w:cs="Arial"/>
+          <w:color w:val="000000" w:themeColor="text1"/>
+          <w:sz w:val="18"/>
+          <w:szCs w:val="18"/>
+        </w:rPr>
+      </w:pPr>
+      <w:r>
+        <w:rPr>
+          <w:rFonts w:ascii="Arial" w:hAnsi="Arial" w:cs="Arial"/>
+          <w:color w:val="000000" w:themeColor="text1"/>
+          <w:sz w:val="18"/>
+          <w:szCs w:val="18"/>
+        </w:rPr>
+        <w:t xml:space="preserve">Building a simple </w:t>
+      </w:r>
+      <w:r>
+        <w:rPr>
+          <w:rFonts w:ascii="Arial" w:hAnsi="Arial" w:cs="Arial"/>
+          <w:b/>
+          <w:color w:val="000000" w:themeColor="text1"/>
+          <w:sz w:val="18"/>
+          <w:szCs w:val="18"/>
+        </w:rPr>
+        <w:t>database</w:t>
+      </w:r>
+      <w:r>
+        <w:rPr>
+          <w:rFonts w:ascii="Arial" w:hAnsi="Arial" w:cs="Arial"/>
+          <w:color w:val="000000" w:themeColor="text1"/>
+          <w:sz w:val="18"/>
+          <w:szCs w:val="18"/>
+        </w:rPr>
+        <w:t xml:space="preserve"> that contains different user models</w:t>
+      </w:r>
+    </w:p>
+    <w:p>
+      <w:pPr>
+        <w:spacing w:after="0" w:line="240" w:lineRule="auto"/>
+        <w:rPr>
+          <w:rFonts w:ascii="Arial" w:hAnsi="Arial" w:cs="Arial"/>
+          <w:color w:val="000000" w:themeColor="text1"/>
+          <w:sz w:val="18"/>
+          <w:szCs w:val="18"/>
+        </w:rPr>
+      </w:pPr>
+    </w:p>
+    <w:tbl>
+      <w:tblPr>
+        <w:tblStyle w:val="TableGrid"/>
+        <w:tblW w:w="0" w:type="auto"/>
+        <w:tblBorders>
+          <w:top w:val="none" w:sz="0" w:space="0" w:color="auto"/>
+          <w:left w:val="none" w:sz="0" w:space="0" w:color="auto"/>
+          <w:bottom w:val="none" w:sz="0" w:space="0" w:color="auto"/>
+          <w:right w:val="none" w:sz="0" w:space="0" w:color="auto"/>
+          <w:insideH w:val="none" w:sz="0" w:space="0" w:color="auto"/>
+          <w:insideV w:val="none" w:sz="0" w:space="0" w:color="auto"/>
+        </w:tblBorders>
+        <w:tblLook w:val="04A0" w:firstRow="1" w:lastRow="0" w:firstColumn="1" w:lastColumn="0" w:noHBand="0" w:noVBand="1"/>
+      </w:tblPr>
+      <w:tblGrid>
+        <w:gridCol w:w="6204"/>
+        <w:gridCol w:w="3372"/>
+      </w:tblGrid>
+      <w:tr>
+        <w:tc>
+          <w:tcPr>
+            <w:tcW w:w="6204" w:type="dxa"/>
+          </w:tcPr>
+          <w:p>
+            <w:pPr>
+              <w:spacing w:line="240" w:lineRule="auto"/>
+              <w:rPr>
+                <w:rFonts w:ascii="Arial" w:eastAsia="宋体" w:hAnsi="Arial" w:cs="Arial"/>
+                <w:b/>
+                <w:color w:val="000000" w:themeColor="text1"/>
+                <w:sz w:val="18"/>
+                <w:szCs w:val="18"/>
+                <w:lang w:eastAsia="zh-CN"/>
+              </w:rPr>
+            </w:pPr>
+            <w:r>
+              <w:rPr>
+                <w:rFonts w:ascii="Arial" w:eastAsia="宋体" w:hAnsi="Arial" w:cs="Arial"/>
+                <w:b/>
+                <w:color w:val="000000" w:themeColor="text1"/>
+                <w:sz w:val="18"/>
+                <w:szCs w:val="18"/>
+                <w:lang w:eastAsia="zh-CN"/>
+              </w:rPr>
+              <w:t>Reach Social Mobile App (IOS/Android)</w:t>
+            </w:r>
+          </w:p>
+          <w:p>
+            <w:pPr>
+              <w:spacing w:line="240" w:lineRule="auto"/>
+              <w:rPr>
+                <w:rFonts w:ascii="Arial" w:hAnsi="Arial" w:cs="Arial"/>
+                <w:b/>
+                <w:color w:val="000000" w:themeColor="text1"/>
+                <w:sz w:val="20"/>
+              </w:rPr>
+            </w:pPr>
+            <w:r>
+              <w:rPr>
+                <w:rFonts w:ascii="Arial" w:eastAsia="宋体" w:hAnsi="Arial" w:cs="Arial"/>
+                <w:b/>
+                <w:color w:val="000000" w:themeColor="text1"/>
+                <w:sz w:val="18"/>
+                <w:szCs w:val="18"/>
+                <w:lang w:eastAsia="zh-CN"/>
+              </w:rPr>
+              <w:t>Mobile App Developer</w:t>
+            </w:r>
+            <w:r>
+              <w:rPr>
+                <w:rFonts w:ascii="Arial" w:hAnsi="Arial" w:cs="Arial"/>
+                <w:b/>
+                <w:color w:val="000000" w:themeColor="text1"/>
+                <w:sz w:val="18"/>
+              </w:rPr>
+              <w:tab/>
+            </w:r>
+            <w:r>
+              <w:rPr>
+                <w:rFonts w:ascii="Arial" w:hAnsi="Arial" w:cs="Arial"/>
+                <w:b/>
+                <w:color w:val="000000" w:themeColor="text1"/>
+                <w:sz w:val="18"/>
+              </w:rPr>
+              <w:tab/>
+            </w:r>
+          </w:p>
+        </w:tc>
+        <w:tc>
+          <w:tcPr>
+            <w:tcW w:w="3372" w:type="dxa"/>
+          </w:tcPr>
+          <w:p>
+            <w:pPr>
+              <w:spacing w:line="240" w:lineRule="auto"/>
+              <w:jc w:val="right"/>
+              <w:rPr>
+                <w:rFonts w:ascii="Arial" w:eastAsia="宋体" w:hAnsi="Arial" w:cs="Arial"/>
+                <w:b/>
+                <w:color w:val="000000" w:themeColor="text1"/>
+                <w:sz w:val="18"/>
+                <w:lang w:eastAsia="zh-CN"/>
+              </w:rPr>
+            </w:pPr>
+            <w:r>
+              <w:rPr>
+                <w:rFonts w:ascii="Arial" w:eastAsia="宋体" w:hAnsi="Arial" w:cs="Arial" w:hint="eastAsia"/>
+                <w:b/>
+                <w:color w:val="000000" w:themeColor="text1"/>
+                <w:sz w:val="18"/>
+                <w:lang w:eastAsia="zh-CN"/>
+              </w:rPr>
+              <w:t>Sep</w:t>
+            </w:r>
+            <w:r>
+              <w:rPr>
+                <w:rFonts w:ascii="Arial" w:eastAsia="宋体" w:hAnsi="Arial" w:cs="Arial"/>
+                <w:b/>
+                <w:color w:val="000000" w:themeColor="text1"/>
+                <w:sz w:val="18"/>
+                <w:lang w:eastAsia="zh-CN"/>
+              </w:rPr>
+              <w:t>, 2016 –</w:t>
+            </w:r>
+            <w:r>
+              <w:rPr>
+                <w:rFonts w:ascii="Arial" w:eastAsia="宋体" w:hAnsi="Arial" w:cs="Arial" w:hint="eastAsia"/>
+                <w:b/>
+                <w:color w:val="000000" w:themeColor="text1"/>
+                <w:sz w:val="18"/>
+                <w:lang w:eastAsia="zh-CN"/>
+              </w:rPr>
+              <w:t xml:space="preserve"> Present</w:t>
+            </w:r>
+          </w:p>
+        </w:tc>
+      </w:tr>
+    </w:tbl>
+    <w:p>
+      <w:pPr>
+        <w:pStyle w:val="ListParagraph"/>
+        <w:numPr>
+          <w:ilvl w:val="0"/>
+          <w:numId w:val="5"/>
+        </w:numPr>
+        <w:spacing w:after="0" w:line="240" w:lineRule="auto"/>
+        <w:ind w:left="144" w:hanging="144"/>
+        <w:rPr>
+          <w:rFonts w:ascii="Arial" w:hAnsi="Arial" w:cs="Arial"/>
+          <w:color w:val="000000" w:themeColor="text1"/>
+          <w:sz w:val="18"/>
+          <w:szCs w:val="18"/>
+        </w:rPr>
+      </w:pPr>
+      <w:r>
+        <w:rPr>
+          <w:rFonts w:ascii="Arial" w:eastAsia="宋体" w:hAnsi="Arial" w:cs="Arial"/>
+          <w:color w:val="000000" w:themeColor="text1"/>
+          <w:sz w:val="18"/>
+          <w:szCs w:val="18"/>
+          <w:lang w:eastAsia="zh-CN"/>
+        </w:rPr>
+        <w:t xml:space="preserve">Building an </w:t>
+      </w:r>
+      <w:r>
+        <w:rPr>
+          <w:rFonts w:ascii="Arial" w:eastAsia="宋体" w:hAnsi="Arial" w:cs="Arial"/>
+          <w:b/>
+          <w:color w:val="000000" w:themeColor="text1"/>
+          <w:sz w:val="18"/>
+          <w:szCs w:val="18"/>
+          <w:lang w:eastAsia="zh-CN"/>
+        </w:rPr>
+        <w:t>IOS</w:t>
+      </w:r>
+      <w:r>
+        <w:rPr>
+          <w:rFonts w:ascii="Arial" w:eastAsia="宋体" w:hAnsi="Arial" w:cs="Arial"/>
+          <w:color w:val="000000" w:themeColor="text1"/>
+          <w:sz w:val="18"/>
+          <w:szCs w:val="18"/>
+          <w:lang w:eastAsia="zh-CN"/>
+        </w:rPr>
+        <w:t xml:space="preserve"> &amp; </w:t>
+      </w:r>
+      <w:r>
+        <w:rPr>
+          <w:rFonts w:ascii="Arial" w:eastAsia="宋体" w:hAnsi="Arial" w:cs="Arial"/>
+          <w:b/>
+          <w:color w:val="000000" w:themeColor="text1"/>
+          <w:sz w:val="18"/>
+          <w:szCs w:val="18"/>
+          <w:lang w:eastAsia="zh-CN"/>
+        </w:rPr>
+        <w:t>Android</w:t>
+      </w:r>
+      <w:r>
+        <w:rPr>
+          <w:rFonts w:ascii="Arial" w:eastAsia="宋体" w:hAnsi="Arial" w:cs="Arial"/>
+          <w:color w:val="000000" w:themeColor="text1"/>
+          <w:sz w:val="18"/>
+          <w:szCs w:val="18"/>
+          <w:lang w:eastAsia="zh-CN"/>
+        </w:rPr>
+        <w:t xml:space="preserve"> app</w:t>
+      </w:r>
+      <w:r>
+        <w:rPr>
+          <w:rFonts w:ascii="Arial" w:eastAsia="宋体" w:hAnsi="Arial" w:cs="Arial" w:hint="eastAsia"/>
+          <w:color w:val="000000" w:themeColor="text1"/>
+          <w:sz w:val="18"/>
+          <w:szCs w:val="18"/>
+          <w:lang w:eastAsia="zh-CN"/>
+        </w:rPr>
+        <w:t xml:space="preserve"> that provides the ability to do different</w:t>
+      </w:r>
+      <w:r>
+        <w:rPr>
+          <w:rFonts w:ascii="Arial" w:eastAsia="宋体" w:hAnsi="Arial" w:cs="Arial"/>
+          <w:color w:val="000000" w:themeColor="text1"/>
+          <w:sz w:val="18"/>
+          <w:szCs w:val="18"/>
+          <w:lang w:eastAsia="zh-CN"/>
+        </w:rPr>
+        <w:t xml:space="preserve"> class activities</w:t>
+      </w:r>
+      <w:r>
+        <w:rPr>
+          <w:rFonts w:ascii="Arial" w:eastAsia="宋体" w:hAnsi="Arial" w:cs="Arial" w:hint="eastAsia"/>
+          <w:color w:val="000000" w:themeColor="text1"/>
+          <w:sz w:val="18"/>
+          <w:szCs w:val="18"/>
+          <w:lang w:eastAsia="zh-CN"/>
+        </w:rPr>
+        <w:t xml:space="preserve"> for students</w:t>
+      </w:r>
+      <w:bookmarkStart w:id="0" w:name="_GoBack"/>
+      <w:bookmarkEnd w:id="0"/>
+    </w:p>
+    <w:p>
+      <w:pPr>
+        <w:pStyle w:val="ListParagraph"/>
+        <w:numPr>
+          <w:ilvl w:val="0"/>
+          <w:numId w:val="5"/>
+        </w:numPr>
+        <w:spacing w:after="0" w:line="240" w:lineRule="auto"/>
+        <w:ind w:left="144" w:hanging="144"/>
+        <w:rPr>
+          <w:rFonts w:ascii="Arial" w:hAnsi="Arial" w:cs="Arial"/>
+          <w:color w:val="000000" w:themeColor="text1"/>
+          <w:sz w:val="18"/>
+          <w:szCs w:val="18"/>
+        </w:rPr>
+      </w:pPr>
+      <w:r>
+        <w:rPr>
+          <w:rFonts w:ascii="Arial" w:eastAsia="宋体" w:hAnsi="Arial" w:cs="Arial"/>
+          <w:color w:val="000000" w:themeColor="text1"/>
+          <w:sz w:val="18"/>
+          <w:szCs w:val="18"/>
+          <w:lang w:eastAsia="zh-CN"/>
+        </w:rPr>
+        <w:t xml:space="preserve">Designing the </w:t>
+      </w:r>
+      <w:r>
+        <w:rPr>
+          <w:rFonts w:ascii="Arial" w:eastAsia="宋体" w:hAnsi="Arial" w:cs="Arial"/>
+          <w:b/>
+          <w:color w:val="000000" w:themeColor="text1"/>
+          <w:sz w:val="18"/>
+          <w:szCs w:val="18"/>
+          <w:lang w:eastAsia="zh-CN"/>
+        </w:rPr>
+        <w:t>UI/UX</w:t>
+      </w:r>
+      <w:r>
+        <w:rPr>
+          <w:rFonts w:ascii="Arial" w:eastAsia="宋体" w:hAnsi="Arial" w:cs="Arial"/>
+          <w:color w:val="000000" w:themeColor="text1"/>
+          <w:sz w:val="18"/>
+          <w:szCs w:val="18"/>
+          <w:lang w:eastAsia="zh-CN"/>
+        </w:rPr>
+        <w:t xml:space="preserve"> for the app</w:t>
+      </w:r>
+    </w:p>
+    <w:p>
+      <w:pPr>
+        <w:pStyle w:val="ListParagraph"/>
+        <w:numPr>
+          <w:ilvl w:val="0"/>
+          <w:numId w:val="5"/>
+        </w:numPr>
+        <w:spacing w:after="0" w:line="240" w:lineRule="auto"/>
+        <w:ind w:left="144" w:hanging="144"/>
+        <w:rPr>
+          <w:rFonts w:ascii="Arial" w:hAnsi="Arial" w:cs="Arial"/>
+          <w:color w:val="000000" w:themeColor="text1"/>
+          <w:sz w:val="18"/>
+          <w:szCs w:val="18"/>
+        </w:rPr>
+      </w:pPr>
+      <w:r>
+        <w:rPr>
+          <w:rFonts w:ascii="Arial" w:hAnsi="Arial" w:cs="Arial"/>
+          <w:color w:val="000000" w:themeColor="text1"/>
+          <w:sz w:val="18"/>
+          <w:szCs w:val="18"/>
+        </w:rPr>
+        <w:t>Providing some key features for the app, e.g. file upload/sha</w:t>
+      </w:r>
+      <w:r>
+        <w:rPr>
+          <w:rFonts w:ascii="Arial" w:hAnsi="Arial" w:cs="Arial"/>
+          <w:color w:val="000000" w:themeColor="text1"/>
+          <w:sz w:val="18"/>
+          <w:szCs w:val="18"/>
+        </w:rPr>
+        <w:t>ring, group conversation thread</w:t>
+      </w:r>
+    </w:p>
+    <w:p>
+      <w:pPr>
+        <w:spacing w:after="0" w:line="240" w:lineRule="auto"/>
+        <w:rPr>
+          <w:rFonts w:ascii="Arial" w:eastAsia="宋体" w:hAnsi="Arial" w:cs="Arial"/>
+          <w:color w:val="000000" w:themeColor="text1"/>
+          <w:sz w:val="18"/>
+          <w:szCs w:val="18"/>
+          <w:lang w:eastAsia="zh-CN"/>
+        </w:rPr>
+      </w:pPr>
+    </w:p>
+    <w:tbl>
+      <w:tblPr>
+        <w:tblStyle w:val="TableGrid"/>
+        <w:tblW w:w="0" w:type="auto"/>
+        <w:tblBorders>
+          <w:top w:val="none" w:sz="0" w:space="0" w:color="auto"/>
+          <w:left w:val="none" w:sz="0" w:space="0" w:color="auto"/>
+          <w:bottom w:val="none" w:sz="0" w:space="0" w:color="auto"/>
+          <w:right w:val="none" w:sz="0" w:space="0" w:color="auto"/>
+          <w:insideH w:val="none" w:sz="0" w:space="0" w:color="auto"/>
+          <w:insideV w:val="none" w:sz="0" w:space="0" w:color="auto"/>
+        </w:tblBorders>
+        <w:tblLook w:val="04A0" w:firstRow="1" w:lastRow="0" w:firstColumn="1" w:lastColumn="0" w:noHBand="0" w:noVBand="1"/>
+      </w:tblPr>
+      <w:tblGrid>
+        <w:gridCol w:w="6204"/>
+        <w:gridCol w:w="3372"/>
+      </w:tblGrid>
+      <w:tr>
+        <w:tc>
+          <w:tcPr>
+            <w:tcW w:w="6204" w:type="dxa"/>
+          </w:tcPr>
+          <w:p>
+            <w:pPr>
+              <w:spacing w:line="240" w:lineRule="auto"/>
+              <w:rPr>
+                <w:rFonts w:ascii="Arial" w:eastAsia="宋体" w:hAnsi="Arial" w:cs="Arial"/>
+                <w:b/>
+                <w:color w:val="000000" w:themeColor="text1"/>
+                <w:sz w:val="18"/>
+                <w:szCs w:val="18"/>
+                <w:lang w:eastAsia="zh-CN"/>
+              </w:rPr>
+            </w:pPr>
+            <w:r>
+              <w:rPr>
+                <w:rFonts w:ascii="Arial" w:eastAsia="宋体" w:hAnsi="Arial" w:cs="Arial"/>
+                <w:b/>
+                <w:color w:val="000000" w:themeColor="text1"/>
+                <w:sz w:val="18"/>
+                <w:szCs w:val="18"/>
+                <w:lang w:eastAsia="zh-CN"/>
+              </w:rPr>
+              <w:t>Website Development (Html, Css, Js, React, Bootstrap, JQuery)</w:t>
+            </w:r>
+          </w:p>
+          <w:p>
+            <w:pPr>
+              <w:spacing w:line="240" w:lineRule="auto"/>
+              <w:rPr>
+                <w:rFonts w:ascii="Arial" w:hAnsi="Arial" w:cs="Arial"/>
+                <w:b/>
+                <w:color w:val="000000" w:themeColor="text1"/>
+                <w:sz w:val="20"/>
+              </w:rPr>
+            </w:pPr>
+            <w:r>
+              <w:rPr>
+                <w:rFonts w:ascii="Arial" w:eastAsia="宋体" w:hAnsi="Arial" w:cs="Arial"/>
+                <w:b/>
+                <w:color w:val="000000" w:themeColor="text1"/>
+                <w:sz w:val="18"/>
+                <w:szCs w:val="18"/>
+                <w:lang w:eastAsia="zh-CN"/>
+              </w:rPr>
+              <w:t>Developer &amp; Designer</w:t>
+            </w:r>
+            <w:r>
+              <w:rPr>
+                <w:rFonts w:ascii="Arial" w:hAnsi="Arial" w:cs="Arial"/>
+                <w:b/>
+                <w:color w:val="000000" w:themeColor="text1"/>
+                <w:sz w:val="18"/>
+              </w:rPr>
+              <w:tab/>
+            </w:r>
+            <w:r>
+              <w:rPr>
+                <w:rFonts w:ascii="Arial" w:hAnsi="Arial" w:cs="Arial"/>
+                <w:b/>
+                <w:color w:val="000000" w:themeColor="text1"/>
+                <w:sz w:val="18"/>
+              </w:rPr>
+              <w:tab/>
+            </w:r>
+          </w:p>
+        </w:tc>
+        <w:tc>
+          <w:tcPr>
+            <w:tcW w:w="3372" w:type="dxa"/>
+          </w:tcPr>
+          <w:p>
+            <w:pPr>
+              <w:spacing w:line="240" w:lineRule="auto"/>
+              <w:jc w:val="right"/>
+              <w:rPr>
+                <w:rFonts w:ascii="Arial" w:eastAsia="宋体" w:hAnsi="Arial" w:cs="Arial"/>
+                <w:b/>
+                <w:color w:val="000000" w:themeColor="text1"/>
+                <w:sz w:val="18"/>
+                <w:lang w:eastAsia="zh-CN"/>
+              </w:rPr>
+            </w:pPr>
+            <w:r>
+              <w:rPr>
+                <w:rFonts w:ascii="Arial" w:eastAsia="宋体" w:hAnsi="Arial" w:cs="Arial"/>
+                <w:b/>
+                <w:color w:val="000000" w:themeColor="text1"/>
+                <w:sz w:val="18"/>
+                <w:lang w:eastAsia="zh-CN"/>
+              </w:rPr>
+              <w:t>July, 2016 –</w:t>
+            </w:r>
+            <w:r>
+              <w:rPr>
+                <w:rFonts w:ascii="Arial" w:eastAsia="宋体" w:hAnsi="Arial" w:cs="Arial" w:hint="eastAsia"/>
+                <w:b/>
+                <w:color w:val="000000" w:themeColor="text1"/>
+                <w:sz w:val="18"/>
+                <w:lang w:eastAsia="zh-CN"/>
+              </w:rPr>
+              <w:t xml:space="preserve"> August, 2016</w:t>
+            </w:r>
+          </w:p>
+        </w:tc>
+      </w:tr>
+    </w:tbl>
+    <w:p>
+      <w:pPr>
+        <w:pStyle w:val="ListParagraph"/>
+        <w:numPr>
+          <w:ilvl w:val="0"/>
+          <w:numId w:val="5"/>
+        </w:numPr>
+        <w:spacing w:after="0" w:line="240" w:lineRule="auto"/>
+        <w:ind w:left="144" w:hanging="144"/>
+        <w:rPr>
+          <w:rFonts w:ascii="Arial" w:hAnsi="Arial" w:cs="Arial"/>
+          <w:color w:val="000000" w:themeColor="text1"/>
+          <w:sz w:val="18"/>
+          <w:szCs w:val="18"/>
+        </w:rPr>
+      </w:pPr>
+      <w:r>
+        <w:rPr>
+          <w:rFonts w:ascii="Arial" w:eastAsia="宋体" w:hAnsi="Arial" w:cs="Arial"/>
+          <w:color w:val="000000" w:themeColor="text1"/>
+          <w:sz w:val="18"/>
+          <w:szCs w:val="18"/>
+          <w:lang w:eastAsia="zh-CN"/>
+        </w:rPr>
+        <w:t>Built and designed my personal portfolio website</w:t>
+      </w:r>
+      <w:r>
+        <w:rPr>
+          <w:rFonts w:ascii="Arial" w:eastAsia="宋体" w:hAnsi="Arial" w:cs="Arial" w:hint="eastAsia"/>
+          <w:color w:val="000000" w:themeColor="text1"/>
+          <w:sz w:val="18"/>
+          <w:szCs w:val="18"/>
+          <w:lang w:eastAsia="zh-CN"/>
+        </w:rPr>
+        <w:t xml:space="preserve"> with React</w:t>
+      </w:r>
+      <w:r>
+        <w:rPr>
+          <w:rFonts w:ascii="Arial" w:eastAsia="宋体" w:hAnsi="Arial" w:cs="Arial"/>
+          <w:color w:val="000000" w:themeColor="text1"/>
+          <w:sz w:val="18"/>
+          <w:szCs w:val="18"/>
+          <w:lang w:eastAsia="zh-CN"/>
+        </w:rPr>
+        <w:t xml:space="preserve"> (Link: </w:t>
+      </w:r>
       <w:hyperlink r:id="rId9" w:history="1">
         <w:r>
           <w:rPr>
@@ -4317,6 +4622,16 @@
           <w:t>http://syltaxue.com</w:t>
         </w:r>
       </w:hyperlink>
+      <w:r>
+        <w:rPr>
+          <w:rStyle w:val="Hyperlink"/>
+          <w:rFonts w:ascii="Arial" w:eastAsia="宋体" w:hAnsi="Arial" w:cs="Arial"/>
+          <w:sz w:val="18"/>
+          <w:szCs w:val="18"/>
+          <w:lang w:eastAsia="zh-CN"/>
+        </w:rPr>
+        <w:t>)</w:t>
+      </w:r>
     </w:p>
     <w:p>
       <w:pPr>
@@ -4344,23 +4659,16 @@
         </w:rPr>
         <w:t>Built a website for a BC registered non-profit organization</w:t>
       </w:r>
-    </w:p>
-    <w:p>
-      <w:pPr>
-        <w:pStyle w:val="ListParagraph"/>
-        <w:numPr>
-          <w:ilvl w:val="0"/>
-          <w:numId w:val="5"/>
-        </w:numPr>
-        <w:spacing w:after="0" w:line="240" w:lineRule="auto"/>
-        <w:ind w:left="144" w:hanging="144"/>
-        <w:rPr>
-          <w:rFonts w:ascii="Arial" w:hAnsi="Arial" w:cs="Arial"/>
-          <w:color w:val="000000" w:themeColor="text1"/>
-          <w:sz w:val="18"/>
-          <w:szCs w:val="18"/>
-        </w:rPr>
-      </w:pPr>
+      <w:r>
+        <w:rPr>
+          <w:rFonts w:ascii="Arial" w:eastAsia="宋体" w:hAnsi="Arial" w:cs="Arial"/>
+          <w:color w:val="000000" w:themeColor="text1"/>
+          <w:sz w:val="18"/>
+          <w:szCs w:val="18"/>
+          <w:lang w:eastAsia="zh-CN"/>
+        </w:rPr>
+        <w:t xml:space="preserve"> (Link: </w:t>
+      </w:r>
       <w:hyperlink r:id="rId10" w:history="1">
         <w:r>
           <w:rPr>
@@ -4373,6 +4681,16 @@
           <w:t>http://lovecaravan.ca</w:t>
         </w:r>
       </w:hyperlink>
+      <w:r>
+        <w:rPr>
+          <w:rStyle w:val="Hyperlink"/>
+          <w:rFonts w:ascii="Arial" w:eastAsia="宋体" w:hAnsi="Arial" w:cs="Arial"/>
+          <w:sz w:val="18"/>
+          <w:szCs w:val="18"/>
+          <w:lang w:eastAsia="zh-CN"/>
+        </w:rPr>
+        <w:t>)</w:t>
+      </w:r>
     </w:p>
     <w:p>
       <w:pPr>
@@ -4398,64 +4716,7 @@
           <w:szCs w:val="18"/>
           <w:lang w:eastAsia="zh-CN"/>
         </w:rPr>
-        <w:t>Gained experie</w:t>
-      </w:r>
-      <w:r>
-        <w:rPr>
-          <w:rFonts w:ascii="Arial" w:eastAsia="宋体" w:hAnsi="Arial" w:cs="Arial"/>
-          <w:color w:val="000000" w:themeColor="text1"/>
-          <w:sz w:val="18"/>
-          <w:szCs w:val="18"/>
-          <w:lang w:eastAsia="zh-CN"/>
-        </w:rPr>
-        <w:t xml:space="preserve">nce on the full life cycle of </w:t>
-      </w:r>
-      <w:r>
-        <w:rPr>
-          <w:rFonts w:ascii="Arial" w:eastAsia="宋体" w:hAnsi="Arial" w:cs="Arial"/>
-          <w:color w:val="000000" w:themeColor="text1"/>
-          <w:sz w:val="18"/>
-          <w:szCs w:val="18"/>
-          <w:lang w:eastAsia="zh-CN"/>
-        </w:rPr>
-        <w:t>website development</w:t>
-      </w:r>
-      <w:r>
-        <w:rPr>
-          <w:rFonts w:ascii="Arial" w:eastAsia="宋体" w:hAnsi="Arial" w:cs="Arial"/>
-          <w:color w:val="000000" w:themeColor="text1"/>
-          <w:sz w:val="18"/>
-          <w:szCs w:val="18"/>
-          <w:lang w:eastAsia="zh-CN"/>
-        </w:rPr>
-        <w:t xml:space="preserve"> and hosting</w:t>
-      </w:r>
-    </w:p>
-    <w:p>
-      <w:pPr>
-        <w:pStyle w:val="ListParagraph"/>
-        <w:numPr>
-          <w:ilvl w:val="0"/>
-          <w:numId w:val="5"/>
-        </w:numPr>
-        <w:spacing w:after="0" w:line="240" w:lineRule="auto"/>
-        <w:ind w:left="144" w:hanging="144"/>
-        <w:rPr>
-          <w:rFonts w:ascii="Arial" w:hAnsi="Arial" w:cs="Arial"/>
-          <w:color w:val="000000" w:themeColor="text1"/>
-          <w:sz w:val="18"/>
-          <w:szCs w:val="18"/>
-        </w:rPr>
-      </w:pPr>
-      <w:r>
-        <w:rPr>
-          <w:rFonts w:ascii="Arial" w:eastAsia="宋体" w:hAnsi="Arial" w:cs="Arial"/>
-          <w:color w:val="000000" w:themeColor="text1"/>
-          <w:sz w:val="18"/>
-          <w:szCs w:val="18"/>
-          <w:lang w:eastAsia="zh-CN"/>
-        </w:rPr>
-        <w:t>Accumulated more experience about animation and styling of website components</w:t>
+        <w:t>Gained experience on the full life cycle of website development and hosting</w:t>
       </w:r>
     </w:p>
     <w:p>
@@ -4604,7 +4865,6 @@
         </w:rPr>
         <w:t xml:space="preserve">Designed a security camera </w:t>
       </w:r>
-      <w:bookmarkStart w:id="0" w:name="_GoBack"/>
       <w:r>
         <w:rPr>
           <w:rFonts w:ascii="Arial" w:eastAsia="宋体" w:hAnsi="Arial" w:cs="Arial"/>
@@ -4616,7 +4876,6 @@
         </w:rPr>
         <w:t>android app</w:t>
       </w:r>
-      <w:bookmarkEnd w:id="0"/>
       <w:r>
         <w:rPr>
           <w:rFonts w:ascii="Arial" w:eastAsia="宋体" w:hAnsi="Arial" w:cs="Arial"/>
@@ -4647,7 +4906,6 @@
         </w:rPr>
         <w:t xml:space="preserve"> control a remote </w:t>
       </w:r>
-      <w:proofErr w:type="spellStart"/>
       <w:r>
         <w:rPr>
           <w:rFonts w:ascii="Arial" w:eastAsia="宋体" w:hAnsi="Arial" w:cs="Arial"/>
@@ -4656,18 +4914,7 @@
           <w:szCs w:val="18"/>
           <w:lang w:eastAsia="zh-CN"/>
         </w:rPr>
-        <w:t>RaspberryPi</w:t>
-      </w:r>
-      <w:proofErr w:type="spellEnd"/>
-      <w:r>
-        <w:rPr>
-          <w:rFonts w:ascii="Arial" w:eastAsia="宋体" w:hAnsi="Arial" w:cs="Arial"/>
-          <w:color w:val="000000" w:themeColor="text1"/>
-          <w:sz w:val="18"/>
-          <w:szCs w:val="18"/>
-          <w:lang w:eastAsia="zh-CN"/>
-        </w:rPr>
-        <w:t xml:space="preserve"> </w:t>
+        <w:t xml:space="preserve">RaspberryPi </w:t>
       </w:r>
       <w:r>
         <w:rPr>
@@ -4923,50 +5170,12 @@
     </w:p>
     <w:p>
       <w:pPr>
-        <w:pStyle w:val="ListParagraph"/>
-        <w:numPr>
-          <w:ilvl w:val="0"/>
-          <w:numId w:val="5"/>
-        </w:numPr>
         <w:spacing w:after="0" w:line="240" w:lineRule="auto"/>
-        <w:ind w:left="144" w:hanging="144"/>
-        <w:rPr>
-          <w:rFonts w:ascii="Arial" w:hAnsi="Arial" w:cs="Arial"/>
-          <w:color w:val="000000" w:themeColor="text1"/>
-          <w:sz w:val="18"/>
-          <w:szCs w:val="18"/>
-        </w:rPr>
-      </w:pPr>
-      <w:r>
-        <w:rPr>
-          <w:rFonts w:ascii="Arial" w:eastAsia="宋体" w:hAnsi="Arial" w:cs="Arial"/>
-          <w:color w:val="000000" w:themeColor="text1"/>
-          <w:sz w:val="18"/>
-          <w:szCs w:val="18"/>
-          <w:lang w:eastAsia="zh-CN"/>
-        </w:rPr>
-        <w:t>Tested the activities with unit tests</w:t>
-      </w:r>
-      <w:r>
-        <w:rPr>
-          <w:rFonts w:ascii="Arial" w:eastAsia="宋体" w:hAnsi="Arial" w:cs="Arial"/>
-          <w:color w:val="000000" w:themeColor="text1"/>
-          <w:sz w:val="18"/>
-          <w:szCs w:val="18"/>
-          <w:lang w:eastAsia="zh-CN"/>
-        </w:rPr>
-        <w:t>, and some system tests</w:t>
-      </w:r>
-    </w:p>
-    <w:p>
-      <w:pPr>
-        <w:spacing w:after="0" w:line="240" w:lineRule="auto"/>
-        <w:rPr>
-          <w:rFonts w:ascii="Arial Black" w:eastAsia="宋体" w:hAnsi="Arial Black" w:cs="Arial"/>
-          <w:color w:val="A6A6A6" w:themeColor="background1" w:themeShade="A6"/>
-          <w:sz w:val="18"/>
-          <w:szCs w:val="18"/>
-          <w:lang w:eastAsia="zh-CN"/>
+        <w:rPr>
+          <w:rFonts w:ascii="Arial" w:hAnsi="Arial" w:cs="Arial"/>
+          <w:color w:val="000000" w:themeColor="text1"/>
+          <w:sz w:val="18"/>
+          <w:szCs w:val="18"/>
         </w:rPr>
       </w:pPr>
     </w:p>
@@ -5349,56 +5558,6 @@
               <w:t>.</w:t>
             </w:r>
           </w:p>
-          <w:p>
-            <w:pPr>
-              <w:spacing w:line="240" w:lineRule="auto"/>
-              <w:rPr>
-                <w:rFonts w:ascii="Arial" w:eastAsia="宋体" w:hAnsi="Arial" w:cs="Arial"/>
-                <w:b/>
-                <w:color w:val="000000" w:themeColor="text1"/>
-                <w:sz w:val="20"/>
-                <w:lang w:eastAsia="zh-CN"/>
-              </w:rPr>
-            </w:pPr>
-            <w:r>
-              <w:rPr>
-                <w:rFonts w:ascii="Arial" w:eastAsia="宋体" w:hAnsi="Arial" w:cs="Arial" w:hint="eastAsia"/>
-                <w:b/>
-                <w:color w:val="000000" w:themeColor="text1"/>
-                <w:sz w:val="20"/>
-                <w:lang w:eastAsia="zh-CN"/>
-              </w:rPr>
-              <w:t>UBC Golden Key Membership</w:t>
-            </w:r>
-            <w:r>
-              <w:rPr>
-                <w:rFonts w:ascii="Arial" w:eastAsia="宋体" w:hAnsi="Arial" w:cs="Arial" w:hint="eastAsia"/>
-                <w:b/>
-                <w:color w:val="000000" w:themeColor="text1"/>
-                <w:sz w:val="20"/>
-                <w:lang w:eastAsia="zh-CN"/>
-              </w:rPr>
-              <w:t xml:space="preserve"> </w:t>
-            </w:r>
-            <w:r>
-              <w:rPr>
-                <w:rFonts w:ascii="Arial" w:eastAsia="宋体" w:hAnsi="Arial" w:cs="Arial"/>
-                <w:color w:val="000000" w:themeColor="text1"/>
-                <w:sz w:val="20"/>
-                <w:lang w:eastAsia="zh-CN"/>
-              </w:rPr>
-              <w:t>–</w:t>
-            </w:r>
-            <w:r>
-              <w:rPr>
-                <w:rFonts w:ascii="Arial" w:eastAsia="宋体" w:hAnsi="Arial" w:cs="Arial" w:hint="eastAsia"/>
-                <w:color w:val="000000" w:themeColor="text1"/>
-                <w:sz w:val="20"/>
-                <w:lang w:eastAsia="zh-CN"/>
-              </w:rPr>
-              <w:t xml:space="preserve"> for students with a top 15% GPA at UBC</w:t>
-            </w:r>
-          </w:p>
         </w:tc>
         <w:tc>
           <w:tcPr>
@@ -5440,38 +5599,15 @@
           <w:p>
             <w:pPr>
               <w:spacing w:line="240" w:lineRule="auto"/>
-              <w:jc w:val="right"/>
+              <w:ind w:right="630"/>
               <w:rPr>
                 <w:rFonts w:ascii="Arial" w:eastAsia="宋体" w:hAnsi="Arial" w:cs="Arial"/>
                 <w:b/>
                 <w:sz w:val="18"/>
                 <w:szCs w:val="18"/>
-                <w:lang w:eastAsia="zh-CN"/>
+                <w:lang w:val="en-CA" w:eastAsia="zh-CN"/>
               </w:rPr>
             </w:pPr>
-          </w:p>
-          <w:p>
-            <w:pPr>
-              <w:spacing w:line="240" w:lineRule="auto"/>
-              <w:jc w:val="right"/>
-              <w:rPr>
-                <w:rFonts w:ascii="Arial" w:eastAsia="宋体" w:hAnsi="Arial" w:cs="Arial"/>
-                <w:b/>
-                <w:sz w:val="18"/>
-                <w:szCs w:val="18"/>
-                <w:lang w:eastAsia="zh-CN"/>
-              </w:rPr>
-            </w:pPr>
-            <w:r>
-              <w:rPr>
-                <w:rFonts w:ascii="Arial" w:eastAsia="宋体" w:hAnsi="Arial" w:cs="Arial" w:hint="eastAsia"/>
-                <w:b/>
-                <w:sz w:val="18"/>
-                <w:szCs w:val="18"/>
-                <w:lang w:eastAsia="zh-CN"/>
-              </w:rPr>
-              <w:t>2011</w:t>
-            </w:r>
           </w:p>
         </w:tc>
       </w:tr>
@@ -8681,6 +8817,7 @@
     <w:rsid w:val="000629D3"/>
     <w:rsid w:val="00080A2C"/>
     <w:rsid w:val="000E631D"/>
+    <w:rsid w:val="000F2738"/>
     <w:rsid w:val="000F6339"/>
     <w:rsid w:val="0012408D"/>
     <w:rsid w:val="001349F2"/>
@@ -8715,6 +8852,7 @@
     <w:rsid w:val="0055762F"/>
     <w:rsid w:val="00570CE1"/>
     <w:rsid w:val="005B5C16"/>
+    <w:rsid w:val="005E23CF"/>
     <w:rsid w:val="005E3DB9"/>
     <w:rsid w:val="005F059D"/>
     <w:rsid w:val="005F1CE8"/>
@@ -10362,7 +10500,7 @@
 </file>
 
 <file path=customXml/itemProps1.xml><?xml version="1.0" encoding="utf-8"?>
-<ds:datastoreItem xmlns:ds="http://schemas.openxmlformats.org/officeDocument/2006/customXml" ds:itemID="{674EFAC1-86DD-4A9A-85D8-4AEC45A307CD}">
+<ds:datastoreItem xmlns:ds="http://schemas.openxmlformats.org/officeDocument/2006/customXml" ds:itemID="{9B23A3CE-4F57-4F9D-96F0-CB63FFE584DD}">
   <ds:schemaRefs>
     <ds:schemaRef ds:uri="http://schemas.openxmlformats.org/officeDocument/2006/bibliography"/>
   </ds:schemaRefs>

</xml_diff>

<commit_message>
update programming language for the reach mobile app
</commit_message>
<xml_diff>
--- a/public/Resume_YilunSong.docx
+++ b/public/Resume_YilunSong.docx
@@ -60,13 +60,11 @@
         <w:spacing w:after="0" w:line="240" w:lineRule="auto"/>
         <w:jc w:val="center"/>
         <w:rPr>
-          <w:rFonts w:ascii="Arial" w:eastAsia="宋体" w:hAnsi="Arial" w:cs="Arial" w:hint="eastAsia"/>
+          <w:rFonts w:ascii="Arial" w:eastAsia="宋体" w:hAnsi="Arial" w:cs="Arial"/>
           <w:sz w:val="20"/>
           <w:lang w:eastAsia="zh-CN"/>
         </w:rPr>
       </w:pPr>
-      <w:bookmarkStart w:id="0" w:name="_GoBack"/>
-      <w:bookmarkEnd w:id="0"/>
       <w:r>
         <w:rPr>
           <w:rFonts w:ascii="Arial" w:eastAsia="宋体" w:hAnsi="Arial" w:cs="Arial" w:hint="eastAsia"/>
@@ -559,7 +557,7 @@
                 <w:szCs w:val="20"/>
                 <w:lang w:eastAsia="zh-CN"/>
               </w:rPr>
-              <w:t>C#</w:t>
+              <w:t>Swift</w:t>
             </w:r>
           </w:p>
           <w:p>
@@ -3984,7 +3982,7 @@
                 <w:szCs w:val="20"/>
                 <w:lang w:eastAsia="zh-CN"/>
               </w:rPr>
-              <w:t xml:space="preserve">C#, </w:t>
+              <w:t>Swift, IOS</w:t>
             </w:r>
             <w:r>
               <w:rPr>
@@ -3995,7 +3993,7 @@
                 <w:szCs w:val="20"/>
                 <w:lang w:eastAsia="zh-CN"/>
               </w:rPr>
-              <w:t>IOS/Android)</w:t>
+              <w:t>)</w:t>
             </w:r>
           </w:p>
         </w:tc>
@@ -4076,7 +4074,37 @@
           <w:szCs w:val="20"/>
           <w:lang w:eastAsia="zh-CN"/>
         </w:rPr>
-        <w:t xml:space="preserve"> &amp; </w:t>
+        <w:t xml:space="preserve"> </w:t>
+      </w:r>
+      <w:r>
+        <w:rPr>
+          <w:rFonts w:ascii="Arial" w:eastAsia="宋体" w:hAnsi="Arial" w:cs="Arial"/>
+          <w:color w:val="000000" w:themeColor="text1"/>
+          <w:sz w:val="20"/>
+          <w:szCs w:val="20"/>
+          <w:lang w:eastAsia="zh-CN"/>
+        </w:rPr>
+        <w:t>app</w:t>
+      </w:r>
+      <w:r>
+        <w:rPr>
+          <w:rFonts w:ascii="Arial" w:eastAsia="宋体" w:hAnsi="Arial" w:cs="Arial"/>
+          <w:color w:val="000000" w:themeColor="text1"/>
+          <w:sz w:val="20"/>
+          <w:szCs w:val="20"/>
+          <w:lang w:eastAsia="zh-CN"/>
+        </w:rPr>
+        <w:t xml:space="preserve"> </w:t>
+      </w:r>
+      <w:r>
+        <w:rPr>
+          <w:rFonts w:ascii="Arial" w:eastAsia="宋体" w:hAnsi="Arial" w:cs="Arial"/>
+          <w:color w:val="000000" w:themeColor="text1"/>
+          <w:sz w:val="20"/>
+          <w:szCs w:val="20"/>
+          <w:lang w:eastAsia="zh-CN"/>
+        </w:rPr>
+        <w:t xml:space="preserve">using </w:t>
       </w:r>
       <w:r>
         <w:rPr>
@@ -4087,7 +4115,7 @@
           <w:szCs w:val="20"/>
           <w:lang w:eastAsia="zh-CN"/>
         </w:rPr>
-        <w:t>Android</w:t>
+        <w:t>Swift</w:t>
       </w:r>
       <w:r>
         <w:rPr>
@@ -4097,7 +4125,7 @@
           <w:szCs w:val="20"/>
           <w:lang w:eastAsia="zh-CN"/>
         </w:rPr>
-        <w:t xml:space="preserve"> app</w:t>
+        <w:t xml:space="preserve"> </w:t>
       </w:r>
       <w:r>
         <w:rPr>
@@ -4107,7 +4135,7 @@
           <w:szCs w:val="20"/>
           <w:lang w:eastAsia="zh-CN"/>
         </w:rPr>
-        <w:t xml:space="preserve"> that provides the ability to do different</w:t>
+        <w:t>that provides the ability to do different</w:t>
       </w:r>
       <w:r>
         <w:rPr>
@@ -4154,9 +4182,8 @@
           <w:szCs w:val="20"/>
           <w:lang w:eastAsia="zh-CN"/>
         </w:rPr>
-        <w:t xml:space="preserve">Using </w:t>
-      </w:r>
-      <w:proofErr w:type="spellStart"/>
+        <w:t xml:space="preserve">Designing the </w:t>
+      </w:r>
       <w:r>
         <w:rPr>
           <w:rFonts w:ascii="Arial" w:eastAsia="宋体" w:hAnsi="Arial" w:cs="Arial"/>
@@ -4166,9 +4193,8 @@
           <w:szCs w:val="20"/>
           <w:lang w:eastAsia="zh-CN"/>
         </w:rPr>
-        <w:t>xamarin</w:t>
-      </w:r>
-      <w:proofErr w:type="spellEnd"/>
+        <w:t>UI/UX</w:t>
+      </w:r>
       <w:r>
         <w:rPr>
           <w:rFonts w:ascii="Arial" w:eastAsia="宋体" w:hAnsi="Arial" w:cs="Arial"/>
@@ -4177,89 +4203,7 @@
           <w:szCs w:val="20"/>
           <w:lang w:eastAsia="zh-CN"/>
         </w:rPr>
-        <w:t xml:space="preserve"> in </w:t>
-      </w:r>
-      <w:r>
-        <w:rPr>
-          <w:rFonts w:ascii="Arial" w:eastAsia="宋体" w:hAnsi="Arial" w:cs="Arial"/>
-          <w:b/>
-          <w:color w:val="000000" w:themeColor="text1"/>
-          <w:sz w:val="20"/>
-          <w:szCs w:val="20"/>
-          <w:lang w:eastAsia="zh-CN"/>
-        </w:rPr>
-        <w:t>C#</w:t>
-      </w:r>
-      <w:r>
-        <w:rPr>
-          <w:rFonts w:ascii="Arial" w:eastAsia="宋体" w:hAnsi="Arial" w:cs="Arial"/>
-          <w:color w:val="000000" w:themeColor="text1"/>
-          <w:sz w:val="20"/>
-          <w:szCs w:val="20"/>
-          <w:lang w:eastAsia="zh-CN"/>
-        </w:rPr>
-        <w:t xml:space="preserve"> to build </w:t>
-      </w:r>
-      <w:r>
-        <w:rPr>
-          <w:rFonts w:ascii="Arial" w:eastAsia="宋体" w:hAnsi="Arial" w:cs="Arial"/>
-          <w:color w:val="000000" w:themeColor="text1"/>
-          <w:sz w:val="20"/>
-          <w:szCs w:val="20"/>
-          <w:lang w:eastAsia="zh-CN"/>
-        </w:rPr>
-        <w:t xml:space="preserve">a </w:t>
-      </w:r>
-      <w:r>
-        <w:rPr>
-          <w:rFonts w:ascii="Arial" w:eastAsia="宋体" w:hAnsi="Arial" w:cs="Arial"/>
-          <w:color w:val="000000" w:themeColor="text1"/>
-          <w:sz w:val="20"/>
-          <w:szCs w:val="20"/>
-          <w:lang w:eastAsia="zh-CN"/>
-        </w:rPr>
-        <w:t xml:space="preserve">IOS/Android </w:t>
-      </w:r>
-      <w:r>
-        <w:rPr>
-          <w:rFonts w:ascii="Arial" w:eastAsia="宋体" w:hAnsi="Arial" w:cs="Arial"/>
-          <w:b/>
-          <w:color w:val="000000" w:themeColor="text1"/>
-          <w:sz w:val="20"/>
-          <w:szCs w:val="20"/>
-          <w:lang w:eastAsia="zh-CN"/>
-        </w:rPr>
-        <w:t>cross-platform</w:t>
-      </w:r>
-      <w:r>
-        <w:rPr>
-          <w:rFonts w:ascii="Arial" w:eastAsia="宋体" w:hAnsi="Arial" w:cs="Arial"/>
-          <w:color w:val="000000" w:themeColor="text1"/>
-          <w:sz w:val="20"/>
-          <w:szCs w:val="20"/>
-          <w:lang w:eastAsia="zh-CN"/>
-        </w:rPr>
-        <w:t xml:space="preserve"> app </w:t>
-      </w:r>
-      <w:r>
-        <w:rPr>
-          <w:rFonts w:ascii="Arial" w:eastAsia="宋体" w:hAnsi="Arial" w:cs="Arial"/>
-          <w:color w:val="000000" w:themeColor="text1"/>
-          <w:sz w:val="20"/>
-          <w:szCs w:val="20"/>
-          <w:lang w:eastAsia="zh-CN"/>
-        </w:rPr>
-        <w:t>in</w:t>
-      </w:r>
-      <w:r>
-        <w:rPr>
-          <w:rFonts w:ascii="Arial" w:eastAsia="宋体" w:hAnsi="Arial" w:cs="Arial"/>
-          <w:color w:val="000000" w:themeColor="text1"/>
-          <w:sz w:val="20"/>
-          <w:szCs w:val="20"/>
-          <w:lang w:eastAsia="zh-CN"/>
-        </w:rPr>
-        <w:t xml:space="preserve"> one codebase</w:t>
+        <w:t xml:space="preserve"> for the app</w:t>
       </w:r>
     </w:p>
     <w:p>
@@ -4280,54 +4224,6 @@
       </w:pPr>
       <w:r>
         <w:rPr>
-          <w:rFonts w:ascii="Arial" w:eastAsia="宋体" w:hAnsi="Arial" w:cs="Arial"/>
-          <w:color w:val="000000" w:themeColor="text1"/>
-          <w:sz w:val="20"/>
-          <w:szCs w:val="20"/>
-          <w:lang w:eastAsia="zh-CN"/>
-        </w:rPr>
-        <w:t xml:space="preserve">Designing the </w:t>
-      </w:r>
-      <w:r>
-        <w:rPr>
-          <w:rFonts w:ascii="Arial" w:eastAsia="宋体" w:hAnsi="Arial" w:cs="Arial"/>
-          <w:b/>
-          <w:color w:val="000000" w:themeColor="text1"/>
-          <w:sz w:val="20"/>
-          <w:szCs w:val="20"/>
-          <w:lang w:eastAsia="zh-CN"/>
-        </w:rPr>
-        <w:t>UI/UX</w:t>
-      </w:r>
-      <w:r>
-        <w:rPr>
-          <w:rFonts w:ascii="Arial" w:eastAsia="宋体" w:hAnsi="Arial" w:cs="Arial"/>
-          <w:color w:val="000000" w:themeColor="text1"/>
-          <w:sz w:val="20"/>
-          <w:szCs w:val="20"/>
-          <w:lang w:eastAsia="zh-CN"/>
-        </w:rPr>
-        <w:t xml:space="preserve"> for the app</w:t>
-      </w:r>
-    </w:p>
-    <w:p>
-      <w:pPr>
-        <w:pStyle w:val="ListParagraph"/>
-        <w:numPr>
-          <w:ilvl w:val="0"/>
-          <w:numId w:val="5"/>
-        </w:numPr>
-        <w:spacing w:after="0" w:line="240" w:lineRule="auto"/>
-        <w:ind w:left="144" w:hanging="144"/>
-        <w:rPr>
-          <w:rFonts w:ascii="Arial" w:hAnsi="Arial" w:cs="Arial"/>
-          <w:color w:val="000000" w:themeColor="text1"/>
-          <w:sz w:val="20"/>
-          <w:szCs w:val="20"/>
-        </w:rPr>
-      </w:pPr>
-      <w:r>
-        <w:rPr>
           <w:rFonts w:ascii="Arial" w:hAnsi="Arial" w:cs="Arial"/>
           <w:color w:val="000000" w:themeColor="text1"/>
           <w:sz w:val="20"/>
@@ -4342,7 +4238,18 @@
           <w:sz w:val="20"/>
           <w:szCs w:val="20"/>
         </w:rPr>
-        <w:t xml:space="preserve"> key features for the app, e.g. file upload/sha</w:t>
+        <w:t xml:space="preserve"> key features fo</w:t>
+      </w:r>
+      <w:bookmarkStart w:id="0" w:name="_GoBack"/>
+      <w:bookmarkEnd w:id="0"/>
+      <w:r>
+        <w:rPr>
+          <w:rFonts w:ascii="Arial" w:hAnsi="Arial" w:cs="Arial"/>
+          <w:color w:val="000000" w:themeColor="text1"/>
+          <w:sz w:val="20"/>
+          <w:szCs w:val="20"/>
+        </w:rPr>
+        <w:t>r the app, e.g. file upload/sha</w:t>
       </w:r>
       <w:r>
         <w:rPr>
@@ -6348,7 +6255,7 @@
                               <w:p>
                                 <w:pPr>
                                   <w:rPr>
-                                    <w:rFonts w:ascii="Arial" w:eastAsia="宋体" w:hAnsi="Arial" w:cs="Arial" w:hint="eastAsia"/>
+                                    <w:rFonts w:ascii="Arial" w:eastAsia="宋体" w:hAnsi="Arial" w:cs="Arial"/>
                                     <w:color w:val="17365D" w:themeColor="text2" w:themeShade="BF"/>
                                     <w:sz w:val="15"/>
                                     <w:szCs w:val="15"/>
@@ -6369,7 +6276,7 @@
                               <w:p>
                                 <w:pPr>
                                   <w:rPr>
-                                    <w:rFonts w:ascii="Arial" w:eastAsia="宋体" w:hAnsi="Arial" w:cs="Arial" w:hint="eastAsia"/>
+                                    <w:rFonts w:ascii="Arial" w:eastAsia="宋体" w:hAnsi="Arial" w:cs="Arial"/>
                                     <w:color w:val="17365D" w:themeColor="text2" w:themeShade="BF"/>
                                     <w:sz w:val="15"/>
                                     <w:szCs w:val="15"/>
@@ -6570,7 +6477,7 @@
                         <w:p>
                           <w:pPr>
                             <w:rPr>
-                              <w:rFonts w:ascii="Arial" w:eastAsia="宋体" w:hAnsi="Arial" w:cs="Arial" w:hint="eastAsia"/>
+                              <w:rFonts w:ascii="Arial" w:eastAsia="宋体" w:hAnsi="Arial" w:cs="Arial"/>
                               <w:color w:val="17365D" w:themeColor="text2" w:themeShade="BF"/>
                               <w:sz w:val="15"/>
                               <w:szCs w:val="15"/>
@@ -6591,7 +6498,7 @@
                         <w:p>
                           <w:pPr>
                             <w:rPr>
-                              <w:rFonts w:ascii="Arial" w:eastAsia="宋体" w:hAnsi="Arial" w:cs="Arial" w:hint="eastAsia"/>
+                              <w:rFonts w:ascii="Arial" w:eastAsia="宋体" w:hAnsi="Arial" w:cs="Arial"/>
                               <w:color w:val="17365D" w:themeColor="text2" w:themeShade="BF"/>
                               <w:sz w:val="15"/>
                               <w:szCs w:val="15"/>
@@ -8594,8 +8501,9 @@
     <w:panose1 w:val="02070309020205020404"/>
     <w:charset w:val="00"/>
     <w:family w:val="modern"/>
+    <w:notTrueType/>
     <w:pitch w:val="fixed"/>
-    <w:sig w:usb0="E0002AFF" w:usb1="C0007843" w:usb2="00000009" w:usb3="00000000" w:csb0="000001FF" w:csb1="00000000"/>
+    <w:sig w:usb0="00000003" w:usb1="00000000" w:usb2="00000000" w:usb3="00000000" w:csb0="00000001" w:csb1="00000000"/>
   </w:font>
   <w:font w:name="Wingdings">
     <w:panose1 w:val="05000000000000000000"/>
@@ -8727,6 +8635,7 @@
     <w:rsid w:val="005D635B"/>
     <w:rsid w:val="005E23CF"/>
     <w:rsid w:val="005E3DB9"/>
+    <w:rsid w:val="005E7C6C"/>
     <w:rsid w:val="005F059D"/>
     <w:rsid w:val="005F1CE8"/>
     <w:rsid w:val="005F5767"/>
@@ -11744,7 +11653,7 @@
 </file>
 
 <file path=customXml/itemProps1.xml><?xml version="1.0" encoding="utf-8"?>
-<ds:datastoreItem xmlns:ds="http://schemas.openxmlformats.org/officeDocument/2006/customXml" ds:itemID="{1A4403B8-674B-450F-88F8-63A74B2164C8}">
+<ds:datastoreItem xmlns:ds="http://schemas.openxmlformats.org/officeDocument/2006/customXml" ds:itemID="{E3DC4554-9A0A-43C9-BD13-60E950C690F6}">
   <ds:schemaRefs>
     <ds:schemaRef ds:uri="http://schemas.openxmlformats.org/officeDocument/2006/bibliography"/>
   </ds:schemaRefs>

</xml_diff>

<commit_message>
Update reach social project details
</commit_message>
<xml_diff>
--- a/public/Resume_YilunSong.docx
+++ b/public/Resume_YilunSong.docx
@@ -3975,14 +3975,71 @@
             </w:r>
             <w:r>
               <w:rPr>
+                <w:rFonts w:ascii="Arial" w:eastAsia="宋体" w:hAnsi="Arial" w:cs="Arial" w:hint="eastAsia"/>
+                <w:b/>
+                <w:color w:val="000000" w:themeColor="text1"/>
+                <w:sz w:val="20"/>
+                <w:szCs w:val="20"/>
+                <w:lang w:eastAsia="zh-CN"/>
+              </w:rPr>
+              <w:t>R</w:t>
+            </w:r>
+            <w:proofErr w:type="spellStart"/>
+            <w:r>
+              <w:rPr>
                 <w:rFonts w:ascii="Arial" w:eastAsia="宋体" w:hAnsi="Arial" w:cs="Arial"/>
                 <w:b/>
                 <w:color w:val="000000" w:themeColor="text1"/>
                 <w:sz w:val="20"/>
                 <w:szCs w:val="20"/>
+                <w:lang w:val="en-CA" w:eastAsia="zh-CN"/>
+              </w:rPr>
+              <w:t>eact</w:t>
+            </w:r>
+            <w:proofErr w:type="spellEnd"/>
+            <w:r>
+              <w:rPr>
+                <w:rFonts w:ascii="Arial" w:eastAsia="宋体" w:hAnsi="Arial" w:cs="Arial"/>
+                <w:b/>
+                <w:color w:val="000000" w:themeColor="text1"/>
+                <w:sz w:val="20"/>
+                <w:szCs w:val="20"/>
+                <w:lang w:val="en-CA" w:eastAsia="zh-CN"/>
+              </w:rPr>
+              <w:t xml:space="preserve"> Native</w:t>
+            </w:r>
+            <w:r>
+              <w:rPr>
+                <w:rFonts w:ascii="Arial" w:eastAsia="宋体" w:hAnsi="Arial" w:cs="Arial"/>
+                <w:b/>
+                <w:color w:val="000000" w:themeColor="text1"/>
+                <w:sz w:val="20"/>
+                <w:szCs w:val="20"/>
                 <w:lang w:eastAsia="zh-CN"/>
               </w:rPr>
-              <w:t>Swift, IOS</w:t>
+              <w:t xml:space="preserve">, </w:t>
+            </w:r>
+            <w:r>
+              <w:rPr>
+                <w:rFonts w:ascii="Arial" w:eastAsia="宋体" w:hAnsi="Arial" w:cs="Arial"/>
+                <w:b/>
+                <w:color w:val="000000" w:themeColor="text1"/>
+                <w:sz w:val="20"/>
+                <w:szCs w:val="20"/>
+                <w:lang w:eastAsia="zh-CN"/>
+              </w:rPr>
+              <w:t>Android &amp; i</w:t>
+            </w:r>
+            <w:r>
+              <w:rPr>
+                <w:rFonts w:ascii="Arial" w:eastAsia="宋体" w:hAnsi="Arial" w:cs="Arial"/>
+                <w:b/>
+                <w:color w:val="000000" w:themeColor="text1"/>
+                <w:sz w:val="20"/>
+                <w:szCs w:val="20"/>
+                <w:lang w:eastAsia="zh-CN"/>
+              </w:rPr>
+              <w:t>OS</w:t>
             </w:r>
             <w:r>
               <w:rPr>
@@ -4053,7 +4110,19 @@
           <w:szCs w:val="20"/>
           <w:lang w:eastAsia="zh-CN"/>
         </w:rPr>
-        <w:t xml:space="preserve">Building an </w:t>
+        <w:t>Building a</w:t>
+      </w:r>
+      <w:bookmarkStart w:id="0" w:name="_GoBack"/>
+      <w:bookmarkEnd w:id="0"/>
+      <w:r>
+        <w:rPr>
+          <w:rFonts w:ascii="Arial" w:eastAsia="宋体" w:hAnsi="Arial" w:cs="Arial"/>
+          <w:color w:val="000000" w:themeColor="text1"/>
+          <w:sz w:val="20"/>
+          <w:szCs w:val="20"/>
+          <w:lang w:eastAsia="zh-CN"/>
+        </w:rPr>
+        <w:t xml:space="preserve"> </w:t>
       </w:r>
       <w:r>
         <w:rPr>
@@ -4064,7 +4133,7 @@
           <w:szCs w:val="20"/>
           <w:lang w:eastAsia="zh-CN"/>
         </w:rPr>
-        <w:t>IOS</w:t>
+        <w:t>cross-platform</w:t>
       </w:r>
       <w:r>
         <w:rPr>
@@ -4115,7 +4184,7 @@
           <w:szCs w:val="20"/>
           <w:lang w:eastAsia="zh-CN"/>
         </w:rPr>
-        <w:t>Swift</w:t>
+        <w:t>React Native</w:t>
       </w:r>
       <w:r>
         <w:rPr>
@@ -4238,18 +4307,7 @@
           <w:sz w:val="20"/>
           <w:szCs w:val="20"/>
         </w:rPr>
-        <w:t xml:space="preserve"> key features fo</w:t>
-      </w:r>
-      <w:bookmarkStart w:id="0" w:name="_GoBack"/>
-      <w:bookmarkEnd w:id="0"/>
-      <w:r>
-        <w:rPr>
-          <w:rFonts w:ascii="Arial" w:hAnsi="Arial" w:cs="Arial"/>
-          <w:color w:val="000000" w:themeColor="text1"/>
-          <w:sz w:val="20"/>
-          <w:szCs w:val="20"/>
-        </w:rPr>
-        <w:t>r the app, e.g. file upload/sha</w:t>
+        <w:t xml:space="preserve"> key features for the app, e.g. file upload/sha</w:t>
       </w:r>
       <w:r>
         <w:rPr>
@@ -4259,6 +4317,32 @@
           <w:szCs w:val="20"/>
         </w:rPr>
         <w:t>ring, group conversation thread</w:t>
+      </w:r>
+    </w:p>
+    <w:p>
+      <w:pPr>
+        <w:pStyle w:val="ListParagraph"/>
+        <w:numPr>
+          <w:ilvl w:val="0"/>
+          <w:numId w:val="5"/>
+        </w:numPr>
+        <w:spacing w:after="0" w:line="240" w:lineRule="auto"/>
+        <w:ind w:left="144" w:hanging="144"/>
+        <w:rPr>
+          <w:rFonts w:ascii="Arial" w:hAnsi="Arial" w:cs="Arial"/>
+          <w:color w:val="000000" w:themeColor="text1"/>
+          <w:sz w:val="20"/>
+          <w:szCs w:val="20"/>
+        </w:rPr>
+      </w:pPr>
+      <w:r>
+        <w:rPr>
+          <w:rFonts w:ascii="Arial" w:hAnsi="Arial" w:cs="Arial"/>
+          <w:color w:val="000000" w:themeColor="text1"/>
+          <w:sz w:val="20"/>
+          <w:szCs w:val="20"/>
+        </w:rPr>
+        <w:t>Initialize team work with other team members and make sure the product can be delivered on time</w:t>
       </w:r>
     </w:p>
     <w:p>
@@ -8618,6 +8702,7 @@
     <w:rsid w:val="002E7632"/>
     <w:rsid w:val="002E7BC5"/>
     <w:rsid w:val="00340A43"/>
+    <w:rsid w:val="003B26DA"/>
     <w:rsid w:val="003B54C0"/>
     <w:rsid w:val="003C205E"/>
     <w:rsid w:val="003C4ED2"/>
@@ -8644,6 +8729,7 @@
     <w:rsid w:val="0068597B"/>
     <w:rsid w:val="006A3521"/>
     <w:rsid w:val="006B4550"/>
+    <w:rsid w:val="00701D5B"/>
     <w:rsid w:val="00703136"/>
     <w:rsid w:val="00723FA6"/>
     <w:rsid w:val="00726FBF"/>
@@ -11653,7 +11739,7 @@
 </file>
 
 <file path=customXml/itemProps1.xml><?xml version="1.0" encoding="utf-8"?>
-<ds:datastoreItem xmlns:ds="http://schemas.openxmlformats.org/officeDocument/2006/customXml" ds:itemID="{E3DC4554-9A0A-43C9-BD13-60E950C690F6}">
+<ds:datastoreItem xmlns:ds="http://schemas.openxmlformats.org/officeDocument/2006/customXml" ds:itemID="{28D9B1D1-66C6-4E13-8F56-42058C3EA92C}">
   <ds:schemaRefs>
     <ds:schemaRef ds:uri="http://schemas.openxmlformats.org/officeDocument/2006/bibliography"/>
   </ds:schemaRefs>

</xml_diff>

<commit_message>
Updated some working experience
</commit_message>
<xml_diff>
--- a/public/Resume_YilunSong.docx
+++ b/public/Resume_YilunSong.docx
@@ -503,8 +503,10 @@
                 <w:szCs w:val="20"/>
                 <w:lang w:eastAsia="zh-CN"/>
               </w:rPr>
-              <w:t>Python &amp; Perl</w:t>
-            </w:r>
+              <w:t>Java</w:t>
+            </w:r>
+            <w:bookmarkStart w:id="0" w:name="_GoBack"/>
+            <w:bookmarkEnd w:id="0"/>
           </w:p>
           <w:p>
             <w:pPr>
@@ -530,34 +532,7 @@
                 <w:szCs w:val="20"/>
                 <w:lang w:eastAsia="zh-CN"/>
               </w:rPr>
-              <w:t>Java</w:t>
-            </w:r>
-          </w:p>
-          <w:p>
-            <w:pPr>
-              <w:numPr>
-                <w:ilvl w:val="0"/>
-                <w:numId w:val="6"/>
-              </w:numPr>
-              <w:tabs>
-                <w:tab w:val="center" w:pos="1488"/>
-              </w:tabs>
-              <w:ind w:left="144" w:hanging="144"/>
-              <w:contextualSpacing/>
-              <w:rPr>
-                <w:rFonts w:ascii="Arial" w:hAnsi="Arial" w:cs="Arial"/>
-                <w:sz w:val="20"/>
-                <w:szCs w:val="20"/>
-              </w:rPr>
-            </w:pPr>
-            <w:r>
-              <w:rPr>
-                <w:rFonts w:ascii="Arial" w:eastAsia="宋体" w:hAnsi="Arial" w:cs="Arial"/>
-                <w:sz w:val="20"/>
-                <w:szCs w:val="20"/>
-                <w:lang w:eastAsia="zh-CN"/>
-              </w:rPr>
-              <w:t>Swift</w:t>
+              <w:t>Python &amp; Perl</w:t>
             </w:r>
           </w:p>
           <w:p>
@@ -664,7 +639,7 @@
                 <w:sz w:val="20"/>
                 <w:szCs w:val="20"/>
               </w:rPr>
-              <w:t>IOS mobile App</w:t>
+              <w:t>Cross-platform mobile App</w:t>
             </w:r>
           </w:p>
           <w:p>
@@ -1050,6 +1025,63 @@
                 <w:lang w:eastAsia="zh-CN"/>
               </w:rPr>
               <w:t xml:space="preserve"> Software Engineering</w:t>
+            </w:r>
+          </w:p>
+          <w:p>
+            <w:pPr>
+              <w:spacing w:line="240" w:lineRule="auto"/>
+              <w:rPr>
+                <w:rFonts w:ascii="Arial" w:eastAsia="宋体" w:hAnsi="Arial" w:cs="Arial"/>
+                <w:b/>
+                <w:color w:val="000000" w:themeColor="text1"/>
+                <w:sz w:val="20"/>
+                <w:szCs w:val="20"/>
+                <w:lang w:eastAsia="zh-CN"/>
+              </w:rPr>
+            </w:pPr>
+            <w:r>
+              <w:rPr>
+                <w:rFonts w:ascii="Arial" w:eastAsia="宋体" w:hAnsi="Arial" w:cs="Arial"/>
+                <w:b/>
+                <w:color w:val="000000" w:themeColor="text1"/>
+                <w:sz w:val="20"/>
+                <w:szCs w:val="20"/>
+                <w:lang w:eastAsia="zh-CN"/>
+              </w:rPr>
+              <w:t xml:space="preserve">Overall </w:t>
+            </w:r>
+            <w:r>
+              <w:rPr>
+                <w:rFonts w:ascii="Arial" w:eastAsia="宋体" w:hAnsi="Arial" w:cs="Arial"/>
+                <w:b/>
+                <w:color w:val="000000" w:themeColor="text1"/>
+                <w:sz w:val="20"/>
+                <w:szCs w:val="20"/>
+                <w:lang w:eastAsia="zh-CN"/>
+              </w:rPr>
+              <w:t>GPA: 3.9</w:t>
+            </w:r>
+            <w:r>
+              <w:rPr>
+                <w:rFonts w:ascii="Arial" w:eastAsia="宋体" w:hAnsi="Arial" w:cs="Arial"/>
+                <w:b/>
+                <w:color w:val="000000" w:themeColor="text1"/>
+                <w:sz w:val="20"/>
+                <w:szCs w:val="20"/>
+                <w:lang w:eastAsia="zh-CN"/>
+              </w:rPr>
+              <w:t>5</w:t>
+            </w:r>
+            <w:r>
+              <w:rPr>
+                <w:rFonts w:ascii="Arial" w:eastAsia="宋体" w:hAnsi="Arial" w:cs="Arial"/>
+                <w:b/>
+                <w:color w:val="000000" w:themeColor="text1"/>
+                <w:sz w:val="20"/>
+                <w:szCs w:val="20"/>
+                <w:lang w:eastAsia="zh-CN"/>
+              </w:rPr>
+              <w:t>/4.33</w:t>
             </w:r>
           </w:p>
         </w:tc>
@@ -2026,7 +2058,43 @@
           <w:sz w:val="20"/>
           <w:szCs w:val="20"/>
         </w:rPr>
-        <w:t xml:space="preserve"> for nightly regression test to have the requirements of our products fully tested</w:t>
+        <w:t xml:space="preserve"> for nightly regression test</w:t>
+      </w:r>
+      <w:r>
+        <w:rPr>
+          <w:rFonts w:ascii="Arial" w:hAnsi="Arial" w:cs="Arial"/>
+          <w:color w:val="000000" w:themeColor="text1"/>
+          <w:sz w:val="20"/>
+          <w:szCs w:val="20"/>
+        </w:rPr>
+        <w:t>s</w:t>
+      </w:r>
+      <w:r>
+        <w:rPr>
+          <w:rFonts w:ascii="Arial" w:hAnsi="Arial" w:cs="Arial"/>
+          <w:color w:val="000000" w:themeColor="text1"/>
+          <w:sz w:val="20"/>
+          <w:szCs w:val="20"/>
+        </w:rPr>
+        <w:t xml:space="preserve"> to have the requirements of our products </w:t>
+      </w:r>
+      <w:r>
+        <w:rPr>
+          <w:rFonts w:ascii="Arial" w:hAnsi="Arial" w:cs="Arial"/>
+          <w:color w:val="000000" w:themeColor="text1"/>
+          <w:sz w:val="20"/>
+          <w:szCs w:val="20"/>
+        </w:rPr>
+        <w:t>automatically</w:t>
+      </w:r>
+      <w:r>
+        <w:rPr>
+          <w:rFonts w:ascii="Arial" w:hAnsi="Arial" w:cs="Arial"/>
+          <w:color w:val="000000" w:themeColor="text1"/>
+          <w:sz w:val="20"/>
+          <w:szCs w:val="20"/>
+        </w:rPr>
+        <w:t xml:space="preserve"> tested</w:t>
       </w:r>
     </w:p>
     <w:p>
@@ -2957,6 +3025,16 @@
       </w:r>
       <w:r>
         <w:rPr>
+          <w:rFonts w:ascii="Arial" w:eastAsia="宋体" w:hAnsi="Arial" w:cs="Arial"/>
+          <w:color w:val="000000" w:themeColor="text1"/>
+          <w:sz w:val="20"/>
+          <w:szCs w:val="20"/>
+          <w:lang w:eastAsia="zh-CN"/>
+        </w:rPr>
+        <w:t xml:space="preserve">simple </w:t>
+      </w:r>
+      <w:r>
+        <w:rPr>
           <w:rFonts w:ascii="Arial" w:eastAsia="宋体" w:hAnsi="Arial" w:cs="Arial" w:hint="eastAsia"/>
           <w:color w:val="000000" w:themeColor="text1"/>
           <w:sz w:val="20"/>
@@ -2973,7 +3051,37 @@
           <w:szCs w:val="20"/>
           <w:lang w:eastAsia="zh-CN"/>
         </w:rPr>
-        <w:t>that receives commands from users and sends back results and commands to the client side</w:t>
+        <w:t xml:space="preserve">that receives commands from users and sends </w:t>
+      </w:r>
+      <w:r>
+        <w:rPr>
+          <w:rFonts w:ascii="Arial" w:eastAsia="宋体" w:hAnsi="Arial" w:cs="Arial" w:hint="eastAsia"/>
+          <w:color w:val="000000" w:themeColor="text1"/>
+          <w:sz w:val="20"/>
+          <w:szCs w:val="20"/>
+          <w:lang w:eastAsia="zh-CN"/>
+        </w:rPr>
+        <w:t>back results</w:t>
+      </w:r>
+      <w:r>
+        <w:rPr>
+          <w:rFonts w:ascii="Arial" w:eastAsia="宋体" w:hAnsi="Arial" w:cs="Arial"/>
+          <w:color w:val="000000" w:themeColor="text1"/>
+          <w:sz w:val="20"/>
+          <w:szCs w:val="20"/>
+          <w:lang w:eastAsia="zh-CN"/>
+        </w:rPr>
+        <w:t xml:space="preserve"> </w:t>
+      </w:r>
+      <w:r>
+        <w:rPr>
+          <w:rFonts w:ascii="Arial" w:eastAsia="宋体" w:hAnsi="Arial" w:cs="Arial" w:hint="eastAsia"/>
+          <w:color w:val="000000" w:themeColor="text1"/>
+          <w:sz w:val="20"/>
+          <w:szCs w:val="20"/>
+          <w:lang w:eastAsia="zh-CN"/>
+        </w:rPr>
+        <w:t>to the client side</w:t>
       </w:r>
     </w:p>
     <w:p>
@@ -3432,6 +3540,17 @@
               </w:rPr>
               <w:t>UBC LLFI Web Service</w:t>
             </w:r>
+            <w:r>
+              <w:rPr>
+                <w:rFonts w:ascii="Arial" w:eastAsia="宋体" w:hAnsi="Arial" w:cs="Arial"/>
+                <w:b/>
+                <w:color w:val="000000" w:themeColor="text1"/>
+                <w:sz w:val="20"/>
+                <w:szCs w:val="20"/>
+                <w:lang w:eastAsia="zh-CN"/>
+              </w:rPr>
+              <w:t xml:space="preserve"> – Personal Project</w:t>
+            </w:r>
           </w:p>
           <w:p>
             <w:pPr>
@@ -3453,7 +3572,53 @@
                 <w:szCs w:val="20"/>
                 <w:lang w:eastAsia="zh-CN"/>
               </w:rPr>
-              <w:t>Full Stack Developer (React, JQuery, Node, MongoDB)</w:t>
+              <w:t xml:space="preserve">Full Stack Developer (React, </w:t>
+            </w:r>
+            <w:r>
+              <w:rPr>
+                <w:rFonts w:ascii="Arial" w:eastAsia="宋体" w:hAnsi="Arial" w:cs="Arial"/>
+                <w:b/>
+                <w:color w:val="000000" w:themeColor="text1"/>
+                <w:sz w:val="20"/>
+                <w:szCs w:val="20"/>
+                <w:lang w:eastAsia="zh-CN"/>
+              </w:rPr>
+              <w:t xml:space="preserve">JQuery, </w:t>
+            </w:r>
+            <w:proofErr w:type="spellStart"/>
+            <w:r>
+              <w:rPr>
+                <w:rFonts w:ascii="Arial" w:eastAsia="宋体" w:hAnsi="Arial" w:cs="Arial"/>
+                <w:b/>
+                <w:color w:val="000000" w:themeColor="text1"/>
+                <w:sz w:val="20"/>
+                <w:szCs w:val="20"/>
+                <w:lang w:eastAsia="zh-CN"/>
+              </w:rPr>
+              <w:t>Node</w:t>
+            </w:r>
+            <w:r>
+              <w:rPr>
+                <w:rFonts w:ascii="Arial" w:eastAsia="宋体" w:hAnsi="Arial" w:cs="Arial"/>
+                <w:b/>
+                <w:color w:val="000000" w:themeColor="text1"/>
+                <w:sz w:val="20"/>
+                <w:szCs w:val="20"/>
+                <w:lang w:eastAsia="zh-CN"/>
+              </w:rPr>
+              <w:t>JS</w:t>
+            </w:r>
+            <w:proofErr w:type="spellEnd"/>
+            <w:r>
+              <w:rPr>
+                <w:rFonts w:ascii="Arial" w:eastAsia="宋体" w:hAnsi="Arial" w:cs="Arial"/>
+                <w:b/>
+                <w:color w:val="000000" w:themeColor="text1"/>
+                <w:sz w:val="20"/>
+                <w:szCs w:val="20"/>
+                <w:lang w:eastAsia="zh-CN"/>
+              </w:rPr>
+              <w:t>)</w:t>
             </w:r>
             <w:r>
               <w:rPr>
@@ -3533,17 +3698,7 @@
           <w:szCs w:val="20"/>
           <w:lang w:eastAsia="zh-CN"/>
         </w:rPr>
-        <w:t xml:space="preserve">a </w:t>
-      </w:r>
-      <w:r>
-        <w:rPr>
-          <w:rFonts w:ascii="Arial" w:eastAsia="宋体" w:hAnsi="Arial" w:cs="Arial"/>
-          <w:color w:val="000000" w:themeColor="text1"/>
-          <w:sz w:val="20"/>
-          <w:szCs w:val="20"/>
-          <w:lang w:eastAsia="zh-CN"/>
-        </w:rPr>
-        <w:t xml:space="preserve"> </w:t>
+        <w:t xml:space="preserve">a web application using </w:t>
       </w:r>
       <w:r>
         <w:rPr>
@@ -3554,7 +3709,7 @@
           <w:szCs w:val="20"/>
           <w:lang w:eastAsia="zh-CN"/>
         </w:rPr>
-        <w:t>front-end</w:t>
+        <w:t>React</w:t>
       </w:r>
       <w:r>
         <w:rPr>
@@ -3574,7 +3729,7 @@
           <w:szCs w:val="20"/>
           <w:lang w:eastAsia="zh-CN"/>
         </w:rPr>
-        <w:t>web GUI for</w:t>
+        <w:t xml:space="preserve">from scratch for a UBC </w:t>
       </w:r>
       <w:r>
         <w:rPr>
@@ -3584,7 +3739,7 @@
           <w:szCs w:val="20"/>
           <w:lang w:eastAsia="zh-CN"/>
         </w:rPr>
-        <w:t xml:space="preserve"> </w:t>
+        <w:t>research project</w:t>
       </w:r>
       <w:r>
         <w:rPr>
@@ -3594,98 +3749,7 @@
           <w:szCs w:val="20"/>
           <w:lang w:eastAsia="zh-CN"/>
         </w:rPr>
-        <w:t xml:space="preserve">the </w:t>
-      </w:r>
-      <w:r>
-        <w:rPr>
-          <w:rFonts w:ascii="Arial" w:eastAsia="宋体" w:hAnsi="Arial" w:cs="Arial"/>
-          <w:color w:val="000000" w:themeColor="text1"/>
-          <w:sz w:val="20"/>
-          <w:szCs w:val="20"/>
-          <w:lang w:eastAsia="zh-CN"/>
-        </w:rPr>
-        <w:t xml:space="preserve">LLFI tool </w:t>
-      </w:r>
-      <w:r>
-        <w:rPr>
-          <w:rFonts w:ascii="Arial" w:eastAsia="宋体" w:hAnsi="Arial" w:cs="Arial"/>
-          <w:color w:val="000000" w:themeColor="text1"/>
-          <w:sz w:val="20"/>
-          <w:szCs w:val="20"/>
-          <w:lang w:eastAsia="zh-CN"/>
-        </w:rPr>
-        <w:t>following</w:t>
-      </w:r>
-      <w:r>
-        <w:rPr>
-          <w:rFonts w:ascii="Arial" w:eastAsia="宋体" w:hAnsi="Arial" w:cs="Arial"/>
-          <w:color w:val="000000" w:themeColor="text1"/>
-          <w:sz w:val="20"/>
-          <w:szCs w:val="20"/>
-          <w:lang w:eastAsia="zh-CN"/>
-        </w:rPr>
-        <w:t xml:space="preserve"> </w:t>
-      </w:r>
-      <w:r>
-        <w:rPr>
-          <w:rFonts w:ascii="Arial" w:eastAsia="宋体" w:hAnsi="Arial" w:cs="Arial"/>
-          <w:color w:val="000000" w:themeColor="text1"/>
-          <w:sz w:val="20"/>
-          <w:szCs w:val="20"/>
-          <w:lang w:eastAsia="zh-CN"/>
-        </w:rPr>
-        <w:t>the</w:t>
-      </w:r>
-      <w:r>
-        <w:rPr>
-          <w:rFonts w:ascii="Arial" w:eastAsia="宋体" w:hAnsi="Arial" w:cs="Arial"/>
-          <w:color w:val="000000" w:themeColor="text1"/>
-          <w:sz w:val="20"/>
-          <w:szCs w:val="20"/>
-          <w:lang w:eastAsia="zh-CN"/>
-        </w:rPr>
-        <w:t xml:space="preserve"> </w:t>
-      </w:r>
-      <w:r>
-        <w:rPr>
-          <w:rFonts w:ascii="Arial" w:eastAsia="宋体" w:hAnsi="Arial" w:cs="Arial"/>
-          <w:color w:val="000000" w:themeColor="text1"/>
-          <w:sz w:val="20"/>
-          <w:szCs w:val="20"/>
-          <w:lang w:eastAsia="zh-CN"/>
-        </w:rPr>
-        <w:t xml:space="preserve">GUI of </w:t>
-      </w:r>
-      <w:r>
-        <w:rPr>
-          <w:rFonts w:ascii="Arial" w:eastAsia="宋体" w:hAnsi="Arial" w:cs="Arial"/>
-          <w:color w:val="000000" w:themeColor="text1"/>
-          <w:sz w:val="20"/>
-          <w:szCs w:val="20"/>
-          <w:lang w:eastAsia="zh-CN"/>
-        </w:rPr>
-        <w:t>desktop version</w:t>
-      </w:r>
-      <w:r>
-        <w:rPr>
-          <w:rFonts w:ascii="Arial" w:eastAsia="宋体" w:hAnsi="Arial" w:cs="Arial"/>
-          <w:color w:val="000000" w:themeColor="text1"/>
-          <w:sz w:val="20"/>
-          <w:szCs w:val="20"/>
-          <w:lang w:eastAsia="zh-CN"/>
-        </w:rPr>
-        <w:t xml:space="preserve"> using </w:t>
-      </w:r>
-      <w:r>
-        <w:rPr>
-          <w:rFonts w:ascii="Arial" w:eastAsia="宋体" w:hAnsi="Arial" w:cs="Arial"/>
-          <w:b/>
-          <w:color w:val="000000" w:themeColor="text1"/>
-          <w:sz w:val="20"/>
-          <w:szCs w:val="20"/>
-          <w:lang w:eastAsia="zh-CN"/>
-        </w:rPr>
-        <w:t>React</w:t>
+        <w:t xml:space="preserve"> LLFI</w:t>
       </w:r>
     </w:p>
     <w:p>
@@ -3712,7 +3776,7 @@
           <w:szCs w:val="20"/>
           <w:lang w:eastAsia="zh-CN"/>
         </w:rPr>
-        <w:t>H</w:t>
+        <w:t>Designed the architecture of the application in a modular way and following R</w:t>
       </w:r>
       <w:r>
         <w:rPr>
@@ -3722,82 +3786,18 @@
           <w:szCs w:val="20"/>
           <w:lang w:eastAsia="zh-CN"/>
         </w:rPr>
-        <w:t xml:space="preserve">osting the </w:t>
+        <w:t>ESTful API</w:t>
       </w:r>
       <w:r>
         <w:rPr>
           <w:rFonts w:ascii="Arial" w:eastAsia="宋体" w:hAnsi="Arial" w:cs="Arial"/>
-          <w:b/>
-          <w:color w:val="000000" w:themeColor="text1"/>
-          <w:sz w:val="20"/>
-          <w:szCs w:val="20"/>
-          <w:lang w:eastAsia="zh-CN"/>
-        </w:rPr>
-        <w:t xml:space="preserve">back-end </w:t>
-      </w:r>
-      <w:r>
-        <w:rPr>
-          <w:rFonts w:ascii="Arial" w:eastAsia="宋体" w:hAnsi="Arial" w:cs="Arial"/>
-          <w:color w:val="000000" w:themeColor="text1"/>
-          <w:sz w:val="20"/>
-          <w:szCs w:val="20"/>
-          <w:lang w:eastAsia="zh-CN"/>
-        </w:rPr>
-        <w:t xml:space="preserve">server that </w:t>
-      </w:r>
-      <w:r>
-        <w:rPr>
-          <w:rFonts w:ascii="Arial" w:eastAsia="宋体" w:hAnsi="Arial" w:cs="Arial"/>
-          <w:color w:val="000000" w:themeColor="text1"/>
-          <w:sz w:val="20"/>
-          <w:szCs w:val="20"/>
-          <w:lang w:val="en-CA" w:eastAsia="zh-CN"/>
-        </w:rPr>
-        <w:t xml:space="preserve">executes scripts </w:t>
-      </w:r>
-      <w:r>
-        <w:rPr>
-          <w:rFonts w:ascii="Arial" w:eastAsia="宋体" w:hAnsi="Arial" w:cs="Arial"/>
-          <w:color w:val="000000" w:themeColor="text1"/>
-          <w:sz w:val="20"/>
-          <w:szCs w:val="20"/>
-          <w:lang w:val="en-CA" w:eastAsia="zh-CN"/>
-        </w:rPr>
-        <w:t>for</w:t>
-      </w:r>
-      <w:r>
-        <w:rPr>
-          <w:rFonts w:ascii="Arial" w:eastAsia="宋体" w:hAnsi="Arial" w:cs="Arial"/>
-          <w:color w:val="000000" w:themeColor="text1"/>
-          <w:sz w:val="20"/>
-          <w:szCs w:val="20"/>
-          <w:lang w:val="en-CA" w:eastAsia="zh-CN"/>
-        </w:rPr>
-        <w:t xml:space="preserve"> front-end requests</w:t>
-      </w:r>
-      <w:r>
-        <w:rPr>
-          <w:rFonts w:ascii="Arial" w:eastAsia="宋体" w:hAnsi="Arial" w:cs="Arial"/>
-          <w:color w:val="000000" w:themeColor="text1"/>
-          <w:sz w:val="20"/>
-          <w:szCs w:val="20"/>
-          <w:lang w:val="en-CA" w:eastAsia="zh-CN"/>
-        </w:rPr>
-        <w:t xml:space="preserve"> using </w:t>
-      </w:r>
-      <w:proofErr w:type="spellStart"/>
-      <w:r>
-        <w:rPr>
-          <w:rFonts w:ascii="Arial" w:eastAsia="宋体" w:hAnsi="Arial" w:cs="Arial"/>
-          <w:b/>
-          <w:color w:val="000000" w:themeColor="text1"/>
-          <w:sz w:val="20"/>
-          <w:szCs w:val="20"/>
-          <w:lang w:val="en-CA" w:eastAsia="zh-CN"/>
-        </w:rPr>
-        <w:t>NodeJS</w:t>
-      </w:r>
-      <w:proofErr w:type="spellEnd"/>
+          <w:color w:val="000000" w:themeColor="text1"/>
+          <w:sz w:val="20"/>
+          <w:szCs w:val="20"/>
+          <w:lang w:eastAsia="zh-CN"/>
+        </w:rPr>
+        <w:t xml:space="preserve"> standards</w:t>
+      </w:r>
     </w:p>
     <w:p>
       <w:pPr>
@@ -3817,60 +3817,98 @@
       </w:pPr>
       <w:r>
         <w:rPr>
-          <w:rFonts w:ascii="Arial" w:hAnsi="Arial" w:cs="Arial"/>
-          <w:color w:val="000000" w:themeColor="text1"/>
-          <w:sz w:val="20"/>
-          <w:szCs w:val="20"/>
-        </w:rPr>
-        <w:t xml:space="preserve">Building a simple </w:t>
-      </w:r>
-      <w:r>
-        <w:rPr>
-          <w:rFonts w:ascii="Arial" w:hAnsi="Arial" w:cs="Arial"/>
+          <w:rFonts w:ascii="Arial" w:eastAsia="宋体" w:hAnsi="Arial" w:cs="Arial"/>
+          <w:color w:val="000000" w:themeColor="text1"/>
+          <w:sz w:val="20"/>
+          <w:szCs w:val="20"/>
+          <w:lang w:eastAsia="zh-CN"/>
+        </w:rPr>
+        <w:t>Implementing</w:t>
+      </w:r>
+      <w:r>
+        <w:rPr>
+          <w:rFonts w:ascii="Arial" w:eastAsia="宋体" w:hAnsi="Arial" w:cs="Arial"/>
+          <w:color w:val="000000" w:themeColor="text1"/>
+          <w:sz w:val="20"/>
+          <w:szCs w:val="20"/>
+          <w:lang w:eastAsia="zh-CN"/>
+        </w:rPr>
+        <w:t xml:space="preserve"> the </w:t>
+      </w:r>
+      <w:r>
+        <w:rPr>
+          <w:rFonts w:ascii="Arial" w:eastAsia="宋体" w:hAnsi="Arial" w:cs="Arial"/>
           <w:b/>
           <w:color w:val="000000" w:themeColor="text1"/>
           <w:sz w:val="20"/>
           <w:szCs w:val="20"/>
-        </w:rPr>
-        <w:t>database</w:t>
-      </w:r>
-      <w:r>
-        <w:rPr>
-          <w:rFonts w:ascii="Arial" w:hAnsi="Arial" w:cs="Arial"/>
-          <w:color w:val="000000" w:themeColor="text1"/>
-          <w:sz w:val="20"/>
-          <w:szCs w:val="20"/>
-        </w:rPr>
-        <w:t xml:space="preserve"> monitoring</w:t>
-      </w:r>
-      <w:r>
-        <w:rPr>
-          <w:rFonts w:ascii="Arial" w:hAnsi="Arial" w:cs="Arial"/>
-          <w:color w:val="000000" w:themeColor="text1"/>
-          <w:sz w:val="20"/>
-          <w:szCs w:val="20"/>
-        </w:rPr>
-        <w:t xml:space="preserve"> different user models</w:t>
-      </w:r>
-      <w:r>
-        <w:rPr>
-          <w:rFonts w:ascii="Arial" w:hAnsi="Arial" w:cs="Arial"/>
-          <w:color w:val="000000" w:themeColor="text1"/>
-          <w:sz w:val="20"/>
-          <w:szCs w:val="20"/>
+          <w:lang w:eastAsia="zh-CN"/>
+        </w:rPr>
+        <w:t xml:space="preserve">back-end </w:t>
+      </w:r>
+      <w:r>
+        <w:rPr>
+          <w:rFonts w:ascii="Arial" w:eastAsia="宋体" w:hAnsi="Arial" w:cs="Arial"/>
+          <w:color w:val="000000" w:themeColor="text1"/>
+          <w:sz w:val="20"/>
+          <w:szCs w:val="20"/>
+          <w:lang w:eastAsia="zh-CN"/>
+        </w:rPr>
+        <w:t xml:space="preserve">server that </w:t>
+      </w:r>
+      <w:r>
+        <w:rPr>
+          <w:rFonts w:ascii="Arial" w:eastAsia="宋体" w:hAnsi="Arial" w:cs="Arial"/>
+          <w:color w:val="000000" w:themeColor="text1"/>
+          <w:sz w:val="20"/>
+          <w:szCs w:val="20"/>
+          <w:lang w:val="en-CA" w:eastAsia="zh-CN"/>
+        </w:rPr>
+        <w:t xml:space="preserve">executes scripts </w:t>
+      </w:r>
+      <w:r>
+        <w:rPr>
+          <w:rFonts w:ascii="Arial" w:eastAsia="宋体" w:hAnsi="Arial" w:cs="Arial"/>
+          <w:color w:val="000000" w:themeColor="text1"/>
+          <w:sz w:val="20"/>
+          <w:szCs w:val="20"/>
+          <w:lang w:val="en-CA" w:eastAsia="zh-CN"/>
+        </w:rPr>
+        <w:t>for</w:t>
+      </w:r>
+      <w:r>
+        <w:rPr>
+          <w:rFonts w:ascii="Arial" w:eastAsia="宋体" w:hAnsi="Arial" w:cs="Arial"/>
+          <w:color w:val="000000" w:themeColor="text1"/>
+          <w:sz w:val="20"/>
+          <w:szCs w:val="20"/>
+          <w:lang w:val="en-CA" w:eastAsia="zh-CN"/>
+        </w:rPr>
+        <w:t xml:space="preserve"> front-end requests</w:t>
+      </w:r>
+      <w:r>
+        <w:rPr>
+          <w:rFonts w:ascii="Arial" w:eastAsia="宋体" w:hAnsi="Arial" w:cs="Arial"/>
+          <w:color w:val="000000" w:themeColor="text1"/>
+          <w:sz w:val="20"/>
+          <w:szCs w:val="20"/>
+          <w:lang w:val="en-CA" w:eastAsia="zh-CN"/>
         </w:rPr>
         <w:t xml:space="preserve"> using </w:t>
       </w:r>
-      <w:r>
-        <w:rPr>
-          <w:rFonts w:ascii="Arial" w:hAnsi="Arial" w:cs="Arial"/>
+      <w:proofErr w:type="spellStart"/>
+      <w:r>
+        <w:rPr>
+          <w:rFonts w:ascii="Arial" w:eastAsia="宋体" w:hAnsi="Arial" w:cs="Arial"/>
           <w:b/>
           <w:color w:val="000000" w:themeColor="text1"/>
           <w:sz w:val="20"/>
           <w:szCs w:val="20"/>
-        </w:rPr>
-        <w:t>MongoDB</w:t>
-      </w:r>
+          <w:lang w:val="en-CA" w:eastAsia="zh-CN"/>
+        </w:rPr>
+        <w:t>NodeJS</w:t>
+      </w:r>
+      <w:proofErr w:type="spellEnd"/>
     </w:p>
     <w:p>
       <w:pPr>
@@ -3929,6 +3967,17 @@
               </w:rPr>
               <w:t>Reach Social Mobile App</w:t>
             </w:r>
+            <w:r>
+              <w:rPr>
+                <w:rFonts w:ascii="Arial" w:eastAsia="宋体" w:hAnsi="Arial" w:cs="Arial"/>
+                <w:b/>
+                <w:color w:val="000000" w:themeColor="text1"/>
+                <w:sz w:val="20"/>
+                <w:szCs w:val="20"/>
+                <w:lang w:eastAsia="zh-CN"/>
+              </w:rPr>
+              <w:t xml:space="preserve"> – School Project</w:t>
+            </w:r>
           </w:p>
           <w:p>
             <w:pPr>
@@ -4112,8 +4161,6 @@
         </w:rPr>
         <w:t>Building a</w:t>
       </w:r>
-      <w:bookmarkStart w:id="0" w:name="_GoBack"/>
-      <w:bookmarkEnd w:id="0"/>
       <w:r>
         <w:rPr>
           <w:rFonts w:ascii="Arial" w:eastAsia="宋体" w:hAnsi="Arial" w:cs="Arial"/>
@@ -4164,6 +4211,26 @@
           <w:lang w:eastAsia="zh-CN"/>
         </w:rPr>
         <w:t xml:space="preserve"> </w:t>
+      </w:r>
+      <w:r>
+        <w:rPr>
+          <w:rFonts w:ascii="Arial" w:eastAsia="宋体" w:hAnsi="Arial" w:cs="Arial"/>
+          <w:color w:val="000000" w:themeColor="text1"/>
+          <w:sz w:val="20"/>
+          <w:szCs w:val="20"/>
+          <w:lang w:eastAsia="zh-CN"/>
+        </w:rPr>
+        <w:t xml:space="preserve">from scratch </w:t>
+      </w:r>
+      <w:r>
+        <w:rPr>
+          <w:rFonts w:ascii="Arial" w:eastAsia="宋体" w:hAnsi="Arial" w:cs="Arial"/>
+          <w:color w:val="000000" w:themeColor="text1"/>
+          <w:sz w:val="20"/>
+          <w:szCs w:val="20"/>
+          <w:lang w:eastAsia="zh-CN"/>
+        </w:rPr>
+        <w:t xml:space="preserve">for a start-up company </w:t>
       </w:r>
       <w:r>
         <w:rPr>
@@ -4307,7 +4374,25 @@
           <w:sz w:val="20"/>
           <w:szCs w:val="20"/>
         </w:rPr>
-        <w:t xml:space="preserve"> key features for the app, e.g. file upload/sha</w:t>
+        <w:t xml:space="preserve"> key features </w:t>
+      </w:r>
+      <w:r>
+        <w:rPr>
+          <w:rFonts w:ascii="Arial" w:hAnsi="Arial" w:cs="Arial"/>
+          <w:color w:val="000000" w:themeColor="text1"/>
+          <w:sz w:val="20"/>
+          <w:szCs w:val="20"/>
+        </w:rPr>
+        <w:t xml:space="preserve">of </w:t>
+      </w:r>
+      <w:r>
+        <w:rPr>
+          <w:rFonts w:ascii="Arial" w:hAnsi="Arial" w:cs="Arial"/>
+          <w:color w:val="000000" w:themeColor="text1"/>
+          <w:sz w:val="20"/>
+          <w:szCs w:val="20"/>
+        </w:rPr>
+        <w:t>the app, e.g. file upload/sha</w:t>
       </w:r>
       <w:r>
         <w:rPr>
@@ -4402,6 +4487,17 @@
                 <w:lang w:eastAsia="zh-CN"/>
               </w:rPr>
               <w:t>Website Development</w:t>
+            </w:r>
+            <w:r>
+              <w:rPr>
+                <w:rFonts w:ascii="Arial" w:eastAsia="宋体" w:hAnsi="Arial" w:cs="Arial"/>
+                <w:b/>
+                <w:color w:val="000000" w:themeColor="text1"/>
+                <w:sz w:val="20"/>
+                <w:szCs w:val="20"/>
+                <w:lang w:eastAsia="zh-CN"/>
+              </w:rPr>
+              <w:t xml:space="preserve"> – Personal Project</w:t>
             </w:r>
           </w:p>
           <w:p>
@@ -4799,6 +4895,17 @@
               </w:rPr>
               <w:t>Security Camera Android App</w:t>
             </w:r>
+            <w:r>
+              <w:rPr>
+                <w:rFonts w:ascii="Arial" w:eastAsia="宋体" w:hAnsi="Arial" w:cs="Arial"/>
+                <w:b/>
+                <w:color w:val="000000" w:themeColor="text1"/>
+                <w:sz w:val="20"/>
+                <w:szCs w:val="20"/>
+                <w:lang w:eastAsia="zh-CN"/>
+              </w:rPr>
+              <w:t xml:space="preserve"> – School Project</w:t>
+            </w:r>
           </w:p>
           <w:p>
             <w:pPr>
@@ -5218,7 +5325,7 @@
           <w:szCs w:val="20"/>
           <w:lang w:eastAsia="zh-CN"/>
         </w:rPr>
-        <w:t xml:space="preserve">Initiated team activities, helped the team to allocate the workload, and ensured the team </w:t>
+        <w:t xml:space="preserve">Initiated team activities, helped the team to allocate the workload, and ensured </w:t>
       </w:r>
       <w:r>
         <w:rPr>
@@ -5228,7 +5335,7 @@
           <w:szCs w:val="20"/>
           <w:lang w:eastAsia="zh-CN"/>
         </w:rPr>
-        <w:t>to be able to meet the deadline</w:t>
+        <w:t>the delivery of the project</w:t>
       </w:r>
     </w:p>
     <w:p>
@@ -5894,85 +6001,6 @@
           <w:lang w:eastAsia="zh-CN"/>
         </w:rPr>
         <w:t>product.</w:t>
-      </w:r>
-    </w:p>
-    <w:p>
-      <w:pPr>
-        <w:pStyle w:val="ListParagraph"/>
-        <w:numPr>
-          <w:ilvl w:val="0"/>
-          <w:numId w:val="2"/>
-        </w:numPr>
-        <w:spacing w:after="0" w:line="240" w:lineRule="auto"/>
-        <w:ind w:left="144" w:hanging="144"/>
-        <w:rPr>
-          <w:rFonts w:ascii="Arial" w:hAnsi="Arial" w:cs="Arial"/>
-          <w:sz w:val="20"/>
-          <w:szCs w:val="20"/>
-        </w:rPr>
-      </w:pPr>
-      <w:r>
-        <w:rPr>
-          <w:rFonts w:ascii="Arial" w:eastAsia="宋体" w:hAnsi="Arial" w:cs="Arial"/>
-          <w:sz w:val="20"/>
-          <w:szCs w:val="20"/>
-          <w:lang w:eastAsia="zh-CN"/>
-        </w:rPr>
-        <w:t xml:space="preserve">Interested in AI and machine learning areas. </w:t>
-      </w:r>
-      <w:r>
-        <w:rPr>
-          <w:rFonts w:ascii="Arial" w:eastAsia="宋体" w:hAnsi="Arial" w:cs="Arial"/>
-          <w:sz w:val="20"/>
-          <w:szCs w:val="20"/>
-          <w:lang w:eastAsia="zh-CN"/>
-        </w:rPr>
-        <w:t>There will be lots of AI devices</w:t>
-      </w:r>
-      <w:r>
-        <w:rPr>
-          <w:rFonts w:ascii="Arial" w:eastAsia="宋体" w:hAnsi="Arial" w:cs="Arial"/>
-          <w:sz w:val="20"/>
-          <w:szCs w:val="20"/>
-          <w:lang w:eastAsia="zh-CN"/>
-        </w:rPr>
-        <w:t xml:space="preserve"> </w:t>
-      </w:r>
-      <w:r>
-        <w:rPr>
-          <w:rFonts w:ascii="Arial" w:eastAsia="宋体" w:hAnsi="Arial" w:cs="Arial"/>
-          <w:sz w:val="20"/>
-          <w:szCs w:val="20"/>
-          <w:lang w:eastAsia="zh-CN"/>
-        </w:rPr>
-        <w:t xml:space="preserve">invented and deployed </w:t>
-      </w:r>
-      <w:r>
-        <w:rPr>
-          <w:rFonts w:ascii="Arial" w:eastAsia="宋体" w:hAnsi="Arial" w:cs="Arial"/>
-          <w:sz w:val="20"/>
-          <w:szCs w:val="20"/>
-          <w:lang w:eastAsia="zh-CN"/>
-        </w:rPr>
-        <w:t xml:space="preserve">that </w:t>
-      </w:r>
-      <w:r>
-        <w:rPr>
-          <w:rFonts w:ascii="Arial" w:eastAsia="宋体" w:hAnsi="Arial" w:cs="Arial"/>
-          <w:sz w:val="20"/>
-          <w:szCs w:val="20"/>
-          <w:lang w:eastAsia="zh-CN"/>
-        </w:rPr>
-        <w:t>can make our life</w:t>
-      </w:r>
-      <w:r>
-        <w:rPr>
-          <w:rFonts w:ascii="Arial" w:eastAsia="宋体" w:hAnsi="Arial" w:cs="Arial"/>
-          <w:sz w:val="20"/>
-          <w:szCs w:val="20"/>
-          <w:lang w:eastAsia="zh-CN"/>
-        </w:rPr>
-        <w:t xml:space="preserve"> much easier.</w:t>
       </w:r>
     </w:p>
     <w:p>
@@ -8743,6 +8771,7 @@
     <w:rsid w:val="00841F2C"/>
     <w:rsid w:val="00865767"/>
     <w:rsid w:val="008D7AD5"/>
+    <w:rsid w:val="00970226"/>
     <w:rsid w:val="00A266F3"/>
     <w:rsid w:val="00A51645"/>
     <w:rsid w:val="00AC6268"/>
@@ -11739,7 +11768,7 @@
 </file>
 
 <file path=customXml/itemProps1.xml><?xml version="1.0" encoding="utf-8"?>
-<ds:datastoreItem xmlns:ds="http://schemas.openxmlformats.org/officeDocument/2006/customXml" ds:itemID="{28D9B1D1-66C6-4E13-8F56-42058C3EA92C}">
+<ds:datastoreItem xmlns:ds="http://schemas.openxmlformats.org/officeDocument/2006/customXml" ds:itemID="{07F1B98D-27A4-4281-BAF1-4611EA1FC567}">
   <ds:schemaRefs>
     <ds:schemaRef ds:uri="http://schemas.openxmlformats.org/officeDocument/2006/bibliography"/>
   </ds:schemaRefs>

</xml_diff>

<commit_message>
Added GPA in letter format
</commit_message>
<xml_diff>
--- a/public/Resume_YilunSong.docx
+++ b/public/Resume_YilunSong.docx
@@ -26,23 +26,13 @@
         </w:sdtPr>
         <w:sdtEndPr/>
         <w:sdtContent>
-          <w:proofErr w:type="spellStart"/>
           <w:r>
             <w:rPr>
               <w:rFonts w:ascii="Arial Black" w:eastAsia="宋体" w:hAnsi="Arial Black" w:cs="Arial" w:hint="eastAsia"/>
               <w:sz w:val="36"/>
               <w:lang w:eastAsia="zh-CN"/>
             </w:rPr>
-            <w:t>Yilun</w:t>
-          </w:r>
-          <w:proofErr w:type="spellEnd"/>
-          <w:r>
-            <w:rPr>
-              <w:rFonts w:ascii="Arial Black" w:eastAsia="宋体" w:hAnsi="Arial Black" w:cs="Arial" w:hint="eastAsia"/>
-              <w:sz w:val="36"/>
-              <w:lang w:eastAsia="zh-CN"/>
-            </w:rPr>
-            <w:t xml:space="preserve"> Song</w:t>
+            <w:t>Yilun Song</w:t>
           </w:r>
           <w:r>
             <w:rPr>
@@ -803,7 +793,6 @@
                 <w:szCs w:val="20"/>
               </w:rPr>
             </w:pPr>
-            <w:proofErr w:type="spellStart"/>
             <w:r>
               <w:rPr>
                 <w:rFonts w:ascii="Arial" w:hAnsi="Arial" w:cs="Arial"/>
@@ -812,7 +801,6 @@
               </w:rPr>
               <w:t>ReactJS</w:t>
             </w:r>
-            <w:proofErr w:type="spellEnd"/>
           </w:p>
           <w:p>
             <w:pPr>
@@ -852,7 +840,6 @@
                 <w:szCs w:val="20"/>
               </w:rPr>
             </w:pPr>
-            <w:proofErr w:type="spellStart"/>
             <w:r>
               <w:rPr>
                 <w:rFonts w:ascii="Arial" w:hAnsi="Arial" w:cs="Arial"/>
@@ -861,7 +848,6 @@
               </w:rPr>
               <w:t>Websocket</w:t>
             </w:r>
-            <w:proofErr w:type="spellEnd"/>
           </w:p>
         </w:tc>
       </w:tr>
@@ -1020,6 +1006,60 @@
             <w:pPr>
               <w:spacing w:line="240" w:lineRule="auto"/>
               <w:rPr>
+                <w:rFonts w:ascii="Arial" w:eastAsia="宋体" w:hAnsi="Arial" w:cs="Arial"/>
+                <w:b/>
+                <w:color w:val="000000" w:themeColor="text1"/>
+                <w:sz w:val="20"/>
+                <w:szCs w:val="20"/>
+                <w:lang w:eastAsia="zh-CN"/>
+              </w:rPr>
+            </w:pPr>
+            <w:r>
+              <w:rPr>
+                <w:rFonts w:ascii="Arial" w:eastAsia="宋体" w:hAnsi="Arial" w:cs="Arial"/>
+                <w:b/>
+                <w:color w:val="000000" w:themeColor="text1"/>
+                <w:sz w:val="20"/>
+                <w:szCs w:val="20"/>
+                <w:lang w:eastAsia="zh-CN"/>
+              </w:rPr>
+              <w:t xml:space="preserve">Overall </w:t>
+            </w:r>
+            <w:r>
+              <w:rPr>
+                <w:rFonts w:ascii="Arial" w:eastAsia="宋体" w:hAnsi="Arial" w:cs="Arial"/>
+                <w:b/>
+                <w:color w:val="000000" w:themeColor="text1"/>
+                <w:sz w:val="20"/>
+                <w:szCs w:val="20"/>
+                <w:lang w:eastAsia="zh-CN"/>
+              </w:rPr>
+              <w:t>GPA: 3.9</w:t>
+            </w:r>
+            <w:r>
+              <w:rPr>
+                <w:rFonts w:ascii="Arial" w:eastAsia="宋体" w:hAnsi="Arial" w:cs="Arial"/>
+                <w:b/>
+                <w:color w:val="000000" w:themeColor="text1"/>
+                <w:sz w:val="20"/>
+                <w:szCs w:val="20"/>
+                <w:lang w:eastAsia="zh-CN"/>
+              </w:rPr>
+              <w:t>5</w:t>
+            </w:r>
+            <w:r>
+              <w:rPr>
+                <w:rFonts w:ascii="Arial" w:eastAsia="宋体" w:hAnsi="Arial" w:cs="Arial"/>
+                <w:b/>
+                <w:color w:val="000000" w:themeColor="text1"/>
+                <w:sz w:val="20"/>
+                <w:szCs w:val="20"/>
+                <w:lang w:eastAsia="zh-CN"/>
+              </w:rPr>
+              <w:t>/4.33</w:t>
+            </w:r>
+            <w:r>
+              <w:rPr>
                 <w:rFonts w:ascii="Arial" w:eastAsia="宋体" w:hAnsi="Arial" w:cs="Arial" w:hint="eastAsia"/>
                 <w:b/>
                 <w:color w:val="000000" w:themeColor="text1"/>
@@ -1027,50 +1067,31 @@
                 <w:szCs w:val="20"/>
                 <w:lang w:eastAsia="zh-CN"/>
               </w:rPr>
-            </w:pPr>
-            <w:r>
-              <w:rPr>
-                <w:rFonts w:ascii="Arial" w:eastAsia="宋体" w:hAnsi="Arial" w:cs="Arial"/>
-                <w:b/>
-                <w:color w:val="000000" w:themeColor="text1"/>
-                <w:sz w:val="20"/>
-                <w:szCs w:val="20"/>
-                <w:lang w:eastAsia="zh-CN"/>
-              </w:rPr>
-              <w:t xml:space="preserve">Overall </w:t>
-            </w:r>
-            <w:r>
-              <w:rPr>
-                <w:rFonts w:ascii="Arial" w:eastAsia="宋体" w:hAnsi="Arial" w:cs="Arial"/>
-                <w:b/>
-                <w:color w:val="000000" w:themeColor="text1"/>
-                <w:sz w:val="20"/>
-                <w:szCs w:val="20"/>
-                <w:lang w:eastAsia="zh-CN"/>
-              </w:rPr>
-              <w:t>GPA: 3.9</w:t>
-            </w:r>
-            <w:r>
-              <w:rPr>
-                <w:rFonts w:ascii="Arial" w:eastAsia="宋体" w:hAnsi="Arial" w:cs="Arial"/>
-                <w:b/>
-                <w:color w:val="000000" w:themeColor="text1"/>
-                <w:sz w:val="20"/>
-                <w:szCs w:val="20"/>
-                <w:lang w:eastAsia="zh-CN"/>
-              </w:rPr>
-              <w:t>5</w:t>
-            </w:r>
-            <w:r>
-              <w:rPr>
-                <w:rFonts w:ascii="Arial" w:eastAsia="宋体" w:hAnsi="Arial" w:cs="Arial"/>
-                <w:b/>
-                <w:color w:val="000000" w:themeColor="text1"/>
-                <w:sz w:val="20"/>
-                <w:szCs w:val="20"/>
-                <w:lang w:eastAsia="zh-CN"/>
-              </w:rPr>
-              <w:t>/4.33</w:t>
+              <w:t xml:space="preserve"> (</w:t>
+            </w:r>
+            <w:r>
+              <w:rPr>
+                <w:rFonts w:ascii="Arial" w:eastAsia="宋体" w:hAnsi="Arial" w:cs="Arial" w:hint="eastAsia"/>
+                <w:b/>
+                <w:color w:val="000000" w:themeColor="text1"/>
+                <w:sz w:val="20"/>
+                <w:szCs w:val="20"/>
+                <w:lang w:eastAsia="zh-CN"/>
+              </w:rPr>
+              <w:t xml:space="preserve"> </w:t>
+            </w:r>
+            <w:bookmarkStart w:id="0" w:name="_GoBack"/>
+            <w:bookmarkEnd w:id="0"/>
+            <w:r>
+              <w:rPr>
+                <w:rFonts w:ascii="Arial" w:eastAsia="宋体" w:hAnsi="Arial" w:cs="Arial" w:hint="eastAsia"/>
+                <w:b/>
+                <w:color w:val="000000" w:themeColor="text1"/>
+                <w:sz w:val="20"/>
+                <w:szCs w:val="20"/>
+                <w:lang w:eastAsia="zh-CN"/>
+              </w:rPr>
+              <w:t>A )</w:t>
             </w:r>
           </w:p>
           <w:p>
@@ -1373,7 +1394,6 @@
               </w:rPr>
               <w:t xml:space="preserve">, </w:t>
             </w:r>
-            <w:proofErr w:type="spellStart"/>
             <w:r>
               <w:rPr>
                 <w:rFonts w:ascii="Arial" w:hAnsi="Arial" w:cs="Arial"/>
@@ -1383,46 +1403,20 @@
                 <w:sz w:val="20"/>
                 <w:szCs w:val="20"/>
               </w:rPr>
-              <w:t>ReactJS</w:t>
-            </w:r>
-            <w:proofErr w:type="spellEnd"/>
-            <w:r>
-              <w:rPr>
-                <w:rFonts w:ascii="Arial" w:hAnsi="Arial" w:cs="Arial"/>
+              <w:t>ReactJS, React Native</w:t>
+            </w:r>
+            <w:r>
+              <w:rPr>
+                <w:rFonts w:ascii="Arial" w:eastAsia="宋体" w:hAnsi="Arial" w:cs="Arial" w:hint="eastAsia"/>
                 <w:b/>
                 <w:i/>
                 <w:color w:val="000000" w:themeColor="text1"/>
                 <w:sz w:val="20"/>
                 <w:szCs w:val="20"/>
-              </w:rPr>
-              <w:t>, React Native</w:t>
-            </w:r>
-            <w:r>
-              <w:rPr>
-                <w:rFonts w:ascii="Arial" w:eastAsia="宋体" w:hAnsi="Arial" w:cs="Arial" w:hint="eastAsia"/>
-                <w:b/>
-                <w:i/>
-                <w:color w:val="000000" w:themeColor="text1"/>
-                <w:sz w:val="20"/>
-                <w:szCs w:val="20"/>
-                <w:lang w:eastAsia="zh-CN"/>
-              </w:rPr>
-              <w:t xml:space="preserve">, Html, </w:t>
-            </w:r>
-            <w:proofErr w:type="spellStart"/>
-            <w:r>
-              <w:rPr>
-                <w:rFonts w:ascii="Arial" w:eastAsia="宋体" w:hAnsi="Arial" w:cs="Arial" w:hint="eastAsia"/>
-                <w:b/>
-                <w:i/>
-                <w:color w:val="000000" w:themeColor="text1"/>
-                <w:sz w:val="20"/>
-                <w:szCs w:val="20"/>
-                <w:lang w:eastAsia="zh-CN"/>
-              </w:rPr>
-              <w:t>Css</w:t>
-            </w:r>
-            <w:proofErr w:type="spellEnd"/>
+                <w:lang w:eastAsia="zh-CN"/>
+              </w:rPr>
+              <w:t>, Html, Css</w:t>
+            </w:r>
             <w:r>
               <w:rPr>
                 <w:rFonts w:ascii="Arial" w:hAnsi="Arial" w:cs="Arial"/>
@@ -1648,7 +1642,6 @@
         </w:rPr>
         <w:t xml:space="preserve">Added real time updating feature using </w:t>
       </w:r>
-      <w:proofErr w:type="spellStart"/>
       <w:r>
         <w:rPr>
           <w:rFonts w:ascii="Arial" w:hAnsi="Arial" w:cs="Arial"/>
@@ -1659,7 +1652,6 @@
         </w:rPr>
         <w:t>Websocket</w:t>
       </w:r>
-      <w:proofErr w:type="spellEnd"/>
     </w:p>
     <w:p>
       <w:pPr>
@@ -1885,51 +1877,7 @@
                 <w:sz w:val="20"/>
                 <w:szCs w:val="20"/>
               </w:rPr>
-              <w:t>(</w:t>
-            </w:r>
-            <w:proofErr w:type="spellStart"/>
-            <w:r>
-              <w:rPr>
-                <w:rFonts w:ascii="Arial" w:hAnsi="Arial" w:cs="Arial"/>
-                <w:b/>
-                <w:color w:val="000000" w:themeColor="text1"/>
-                <w:sz w:val="20"/>
-                <w:szCs w:val="20"/>
-              </w:rPr>
-              <w:t>Tcl</w:t>
-            </w:r>
-            <w:proofErr w:type="spellEnd"/>
-            <w:r>
-              <w:rPr>
-                <w:rFonts w:ascii="Arial" w:hAnsi="Arial" w:cs="Arial"/>
-                <w:b/>
-                <w:color w:val="000000" w:themeColor="text1"/>
-                <w:sz w:val="20"/>
-                <w:szCs w:val="20"/>
-              </w:rPr>
-              <w:t xml:space="preserve">, </w:t>
-            </w:r>
-            <w:proofErr w:type="spellStart"/>
-            <w:r>
-              <w:rPr>
-                <w:rFonts w:ascii="Arial" w:hAnsi="Arial" w:cs="Arial"/>
-                <w:b/>
-                <w:color w:val="000000" w:themeColor="text1"/>
-                <w:sz w:val="20"/>
-                <w:szCs w:val="20"/>
-              </w:rPr>
-              <w:t>Perl,Git</w:t>
-            </w:r>
-            <w:proofErr w:type="spellEnd"/>
-            <w:r>
-              <w:rPr>
-                <w:rFonts w:ascii="Arial" w:hAnsi="Arial" w:cs="Arial"/>
-                <w:b/>
-                <w:color w:val="000000" w:themeColor="text1"/>
-                <w:sz w:val="20"/>
-                <w:szCs w:val="20"/>
-              </w:rPr>
-              <w:t>)</w:t>
+              <w:t>(Tcl, Perl,Git)</w:t>
             </w:r>
           </w:p>
         </w:tc>
@@ -2307,7 +2255,6 @@
         </w:rPr>
         <w:t xml:space="preserve"> </w:t>
       </w:r>
-      <w:proofErr w:type="spellStart"/>
       <w:r>
         <w:rPr>
           <w:rFonts w:ascii="Arial" w:hAnsi="Arial" w:cs="Arial"/>
@@ -2317,7 +2264,6 @@
         </w:rPr>
         <w:t>Tcl</w:t>
       </w:r>
-      <w:proofErr w:type="spellEnd"/>
       <w:r>
         <w:rPr>
           <w:rFonts w:ascii="Arial" w:eastAsia="宋体" w:hAnsi="Arial" w:cs="Arial" w:hint="eastAsia"/>
@@ -2870,7 +2816,6 @@
                 <w:lang w:eastAsia="zh-CN"/>
               </w:rPr>
             </w:pPr>
-            <w:proofErr w:type="spellStart"/>
             <w:r>
               <w:rPr>
                 <w:rFonts w:ascii="Arial" w:eastAsia="宋体" w:hAnsi="Arial" w:cs="Arial" w:hint="eastAsia"/>
@@ -2882,7 +2827,6 @@
               </w:rPr>
               <w:t>AutoNavi</w:t>
             </w:r>
-            <w:proofErr w:type="spellEnd"/>
             <w:r>
               <w:rPr>
                 <w:rFonts w:ascii="Arial" w:eastAsia="宋体" w:hAnsi="Arial" w:cs="Arial" w:hint="eastAsia"/>
@@ -3292,64 +3236,8 @@
           <w:szCs w:val="20"/>
           <w:lang w:eastAsia="zh-CN"/>
         </w:rPr>
-        <w:t xml:space="preserve">Debugged and tested the programs using </w:t>
-      </w:r>
-      <w:proofErr w:type="spellStart"/>
-      <w:r>
-        <w:rPr>
-          <w:rFonts w:ascii="Arial" w:eastAsia="宋体" w:hAnsi="Arial" w:cs="Arial" w:hint="eastAsia"/>
-          <w:color w:val="000000" w:themeColor="text1"/>
-          <w:sz w:val="20"/>
-          <w:szCs w:val="20"/>
-          <w:lang w:eastAsia="zh-CN"/>
-        </w:rPr>
-        <w:t>gcc</w:t>
-      </w:r>
-      <w:proofErr w:type="spellEnd"/>
-      <w:r>
-        <w:rPr>
-          <w:rFonts w:ascii="Arial" w:eastAsia="宋体" w:hAnsi="Arial" w:cs="Arial" w:hint="eastAsia"/>
-          <w:color w:val="000000" w:themeColor="text1"/>
-          <w:sz w:val="20"/>
-          <w:szCs w:val="20"/>
-          <w:lang w:eastAsia="zh-CN"/>
-        </w:rPr>
-        <w:t xml:space="preserve">, g++, </w:t>
-      </w:r>
-      <w:proofErr w:type="spellStart"/>
-      <w:r>
-        <w:rPr>
-          <w:rFonts w:ascii="Arial" w:eastAsia="宋体" w:hAnsi="Arial" w:cs="Arial" w:hint="eastAsia"/>
-          <w:color w:val="000000" w:themeColor="text1"/>
-          <w:sz w:val="20"/>
-          <w:szCs w:val="20"/>
-          <w:lang w:eastAsia="zh-CN"/>
-        </w:rPr>
-        <w:t>gdb</w:t>
-      </w:r>
-      <w:proofErr w:type="spellEnd"/>
-      <w:r>
-        <w:rPr>
-          <w:rFonts w:ascii="Arial" w:eastAsia="宋体" w:hAnsi="Arial" w:cs="Arial" w:hint="eastAsia"/>
-          <w:color w:val="000000" w:themeColor="text1"/>
-          <w:sz w:val="20"/>
-          <w:szCs w:val="20"/>
-          <w:lang w:eastAsia="zh-CN"/>
-        </w:rPr>
-        <w:t xml:space="preserve">, and </w:t>
-      </w:r>
-      <w:proofErr w:type="spellStart"/>
-      <w:r>
-        <w:rPr>
-          <w:rFonts w:ascii="Arial" w:eastAsia="宋体" w:hAnsi="Arial" w:cs="Arial" w:hint="eastAsia"/>
-          <w:color w:val="000000" w:themeColor="text1"/>
-          <w:sz w:val="20"/>
-          <w:szCs w:val="20"/>
-          <w:lang w:eastAsia="zh-CN"/>
-        </w:rPr>
-        <w:t>valgrind</w:t>
-      </w:r>
-      <w:proofErr w:type="spellEnd"/>
+        <w:t>Debugged and tested the programs using gcc, g++, gdb, and valgrind</w:t>
+      </w:r>
     </w:p>
     <w:p>
       <w:pPr>
@@ -3361,7 +3249,7 @@
         <w:spacing w:after="0" w:line="240" w:lineRule="auto"/>
         <w:ind w:left="144" w:hanging="144"/>
         <w:rPr>
-          <w:rFonts w:ascii="Arial" w:hAnsi="Arial" w:cs="Arial" w:hint="eastAsia"/>
+          <w:rFonts w:ascii="Arial" w:hAnsi="Arial" w:cs="Arial"/>
           <w:color w:val="000000" w:themeColor="text1"/>
           <w:sz w:val="20"/>
           <w:szCs w:val="20"/>
@@ -3422,15 +3310,13 @@
       <w:pPr>
         <w:spacing w:after="0" w:line="240" w:lineRule="auto"/>
         <w:rPr>
-          <w:rFonts w:ascii="Arial" w:eastAsia="宋体" w:hAnsi="Arial" w:cs="Arial" w:hint="eastAsia"/>
+          <w:rFonts w:ascii="Arial" w:eastAsia="宋体" w:hAnsi="Arial" w:cs="Arial"/>
           <w:color w:val="000000" w:themeColor="text1"/>
           <w:sz w:val="20"/>
           <w:szCs w:val="20"/>
           <w:lang w:eastAsia="zh-CN"/>
         </w:rPr>
       </w:pPr>
-      <w:bookmarkStart w:id="0" w:name="_GoBack"/>
-      <w:bookmarkEnd w:id="0"/>
     </w:p>
     <w:sdt>
       <w:sdtPr>
@@ -3574,9 +3460,8 @@
                 <w:szCs w:val="20"/>
                 <w:lang w:eastAsia="zh-CN"/>
               </w:rPr>
-              <w:t xml:space="preserve">JQuery, </w:t>
-            </w:r>
-            <w:proofErr w:type="spellStart"/>
+              <w:t>JQuery, Node</w:t>
+            </w:r>
             <w:r>
               <w:rPr>
                 <w:rFonts w:ascii="Arial" w:eastAsia="宋体" w:hAnsi="Arial" w:cs="Arial"/>
@@ -3586,20 +3471,8 @@
                 <w:szCs w:val="20"/>
                 <w:lang w:eastAsia="zh-CN"/>
               </w:rPr>
-              <w:t>Node</w:t>
-            </w:r>
-            <w:r>
-              <w:rPr>
-                <w:rFonts w:ascii="Arial" w:eastAsia="宋体" w:hAnsi="Arial" w:cs="Arial"/>
-                <w:b/>
-                <w:color w:val="000000" w:themeColor="text1"/>
-                <w:sz w:val="20"/>
-                <w:szCs w:val="20"/>
-                <w:lang w:eastAsia="zh-CN"/>
-              </w:rPr>
               <w:t>JS</w:t>
             </w:r>
-            <w:proofErr w:type="spellEnd"/>
             <w:r>
               <w:rPr>
                 <w:rFonts w:ascii="Arial" w:eastAsia="宋体" w:hAnsi="Arial" w:cs="Arial"/>
@@ -3929,7 +3802,6 @@
         </w:rPr>
         <w:t xml:space="preserve"> using </w:t>
       </w:r>
-      <w:proofErr w:type="spellStart"/>
       <w:r>
         <w:rPr>
           <w:rFonts w:ascii="Arial" w:eastAsia="宋体" w:hAnsi="Arial" w:cs="Arial"/>
@@ -3941,7 +3813,6 @@
         </w:rPr>
         <w:t>NodeJS</w:t>
       </w:r>
-      <w:proofErr w:type="spellEnd"/>
     </w:p>
     <w:p>
       <w:pPr>
@@ -4088,7 +3959,6 @@
               </w:rPr>
               <w:t>R</w:t>
             </w:r>
-            <w:proofErr w:type="spellStart"/>
             <w:r>
               <w:rPr>
                 <w:rFonts w:ascii="Arial" w:eastAsia="宋体" w:hAnsi="Arial" w:cs="Arial"/>
@@ -4098,19 +3968,7 @@
                 <w:szCs w:val="20"/>
                 <w:lang w:val="en-CA" w:eastAsia="zh-CN"/>
               </w:rPr>
-              <w:t>eact</w:t>
-            </w:r>
-            <w:proofErr w:type="spellEnd"/>
-            <w:r>
-              <w:rPr>
-                <w:rFonts w:ascii="Arial" w:eastAsia="宋体" w:hAnsi="Arial" w:cs="Arial"/>
-                <w:b/>
-                <w:color w:val="000000" w:themeColor="text1"/>
-                <w:sz w:val="20"/>
-                <w:szCs w:val="20"/>
-                <w:lang w:val="en-CA" w:eastAsia="zh-CN"/>
-              </w:rPr>
-              <w:t xml:space="preserve"> Native</w:t>
+              <w:t>eact Native</w:t>
             </w:r>
             <w:r>
               <w:rPr>
@@ -4676,7 +4534,6 @@
               </w:rPr>
               <w:t xml:space="preserve">Html, </w:t>
             </w:r>
-            <w:proofErr w:type="spellStart"/>
             <w:r>
               <w:rPr>
                 <w:rFonts w:ascii="Arial" w:eastAsia="宋体" w:hAnsi="Arial" w:cs="Arial"/>
@@ -4686,9 +4543,19 @@
                 <w:szCs w:val="20"/>
                 <w:lang w:eastAsia="zh-CN"/>
               </w:rPr>
-              <w:t>Css</w:t>
-            </w:r>
-            <w:proofErr w:type="spellEnd"/>
+              <w:t>Css,</w:t>
+            </w:r>
+            <w:r>
+              <w:rPr>
+                <w:rFonts w:ascii="Arial" w:eastAsia="宋体" w:hAnsi="Arial" w:cs="Arial" w:hint="eastAsia"/>
+                <w:b/>
+                <w:color w:val="000000" w:themeColor="text1"/>
+                <w:sz w:val="20"/>
+                <w:szCs w:val="20"/>
+                <w:lang w:eastAsia="zh-CN"/>
+              </w:rPr>
+              <w:t xml:space="preserve"> </w:t>
+            </w:r>
             <w:r>
               <w:rPr>
                 <w:rFonts w:ascii="Arial" w:eastAsia="宋体" w:hAnsi="Arial" w:cs="Arial"/>
@@ -4698,32 +4565,8 @@
                 <w:szCs w:val="20"/>
                 <w:lang w:eastAsia="zh-CN"/>
               </w:rPr>
-              <w:t>,</w:t>
-            </w:r>
-            <w:r>
-              <w:rPr>
-                <w:rFonts w:ascii="Arial" w:eastAsia="宋体" w:hAnsi="Arial" w:cs="Arial" w:hint="eastAsia"/>
-                <w:b/>
-                <w:color w:val="000000" w:themeColor="text1"/>
-                <w:sz w:val="20"/>
-                <w:szCs w:val="20"/>
-                <w:lang w:eastAsia="zh-CN"/>
-              </w:rPr>
-              <w:t xml:space="preserve"> </w:t>
-            </w:r>
-            <w:proofErr w:type="spellStart"/>
-            <w:r>
-              <w:rPr>
-                <w:rFonts w:ascii="Arial" w:eastAsia="宋体" w:hAnsi="Arial" w:cs="Arial"/>
-                <w:b/>
-                <w:color w:val="000000" w:themeColor="text1"/>
-                <w:sz w:val="20"/>
-                <w:szCs w:val="20"/>
-                <w:lang w:eastAsia="zh-CN"/>
-              </w:rPr>
               <w:t>Js</w:t>
             </w:r>
-            <w:proofErr w:type="spellEnd"/>
             <w:r>
               <w:rPr>
                 <w:rFonts w:ascii="Arial" w:eastAsia="宋体" w:hAnsi="Arial" w:cs="Arial"/>
@@ -5141,7 +4984,6 @@
         </w:rPr>
         <w:t xml:space="preserve"> control a remote </w:t>
       </w:r>
-      <w:proofErr w:type="spellStart"/>
       <w:r>
         <w:rPr>
           <w:rFonts w:ascii="Arial" w:eastAsia="宋体" w:hAnsi="Arial" w:cs="Arial"/>
@@ -5150,18 +4992,7 @@
           <w:szCs w:val="20"/>
           <w:lang w:eastAsia="zh-CN"/>
         </w:rPr>
-        <w:t>RaspberryPi</w:t>
-      </w:r>
-      <w:proofErr w:type="spellEnd"/>
-      <w:r>
-        <w:rPr>
-          <w:rFonts w:ascii="Arial" w:eastAsia="宋体" w:hAnsi="Arial" w:cs="Arial"/>
-          <w:color w:val="000000" w:themeColor="text1"/>
-          <w:sz w:val="20"/>
-          <w:szCs w:val="20"/>
-          <w:lang w:eastAsia="zh-CN"/>
-        </w:rPr>
-        <w:t xml:space="preserve"> </w:t>
+        <w:t xml:space="preserve">RaspberryPi </w:t>
       </w:r>
       <w:r>
         <w:rPr>
@@ -8758,6 +8589,7 @@
     <w:rsid w:val="005F1CE8"/>
     <w:rsid w:val="005F5767"/>
     <w:rsid w:val="00626B86"/>
+    <w:rsid w:val="00632EAF"/>
     <w:rsid w:val="006678A6"/>
     <w:rsid w:val="0068597B"/>
     <w:rsid w:val="006A3521"/>
@@ -11775,7 +11607,7 @@
 </file>
 
 <file path=customXml/itemProps1.xml><?xml version="1.0" encoding="utf-8"?>
-<ds:datastoreItem xmlns:ds="http://schemas.openxmlformats.org/officeDocument/2006/customXml" ds:itemID="{56C06701-C0BD-4463-BFAB-C494637E4F58}">
+<ds:datastoreItem xmlns:ds="http://schemas.openxmlformats.org/officeDocument/2006/customXml" ds:itemID="{33F427D8-091C-4884-A570-618E607C9592}">
   <ds:schemaRefs>
     <ds:schemaRef ds:uri="http://schemas.openxmlformats.org/officeDocument/2006/bibliography"/>
   </ds:schemaRefs>

</xml_diff>